<commit_message>
Pada Paatam Tamil Corr - 11/07/2021
</commit_message>
<xml_diff>
--- a/TS-Padam/TS-1.1/TS 1.1 Tamil Pada Paatam Corrections.docx
+++ b/TS-Padam/TS-1.1/TS 1.1 Tamil Pada Paatam Corrections.docx
@@ -1,6 +1,6 @@
 
 <file path=word/document.xml><?xml version="1.0" encoding="utf-8"?>
-<w:document xmlns:wpc="http://schemas.microsoft.com/office/word/2010/wordprocessingCanvas" xmlns:cx="http://schemas.microsoft.com/office/drawing/2014/chartex" xmlns:cx1="http://schemas.microsoft.com/office/drawing/2015/9/8/chartex" xmlns:mc="http://schemas.openxmlformats.org/markup-compatibility/2006" xmlns:o="urn:schemas-microsoft-com:office:office" xmlns:r="http://schemas.openxmlformats.org/officeDocument/2006/relationships" xmlns:m="http://schemas.openxmlformats.org/officeDocument/2006/math" xmlns:v="urn:schemas-microsoft-com:vml" xmlns:wp14="http://schemas.microsoft.com/office/word/2010/wordprocessingDrawing" xmlns:wp="http://schemas.openxmlformats.org/drawingml/2006/wordprocessingDrawing" xmlns:w10="urn:schemas-microsoft-com:office:word" xmlns:w="http://schemas.openxmlformats.org/wordprocessingml/2006/main" xmlns:w14="http://schemas.microsoft.com/office/word/2010/wordml" xmlns:w15="http://schemas.microsoft.com/office/word/2012/wordml" xmlns:w16se="http://schemas.microsoft.com/office/word/2015/wordml/symex" xmlns:wpg="http://schemas.microsoft.com/office/word/2010/wordprocessingGroup" xmlns:wpi="http://schemas.microsoft.com/office/word/2010/wordprocessingInk" xmlns:wne="http://schemas.microsoft.com/office/word/2006/wordml" xmlns:wps="http://schemas.microsoft.com/office/word/2010/wordprocessingShape" mc:Ignorable="w14 w15 w16se wp14">
+<w:document xmlns:wpc="http://schemas.microsoft.com/office/word/2010/wordprocessingCanvas" xmlns:cx="http://schemas.microsoft.com/office/drawing/2014/chartex" xmlns:cx1="http://schemas.microsoft.com/office/drawing/2015/9/8/chartex" xmlns:cx2="http://schemas.microsoft.com/office/drawing/2015/10/21/chartex" xmlns:cx3="http://schemas.microsoft.com/office/drawing/2016/5/9/chartex" xmlns:cx4="http://schemas.microsoft.com/office/drawing/2016/5/10/chartex" xmlns:cx5="http://schemas.microsoft.com/office/drawing/2016/5/11/chartex" xmlns:cx6="http://schemas.microsoft.com/office/drawing/2016/5/12/chartex" xmlns:cx7="http://schemas.microsoft.com/office/drawing/2016/5/13/chartex" xmlns:cx8="http://schemas.microsoft.com/office/drawing/2016/5/14/chartex" xmlns:mc="http://schemas.openxmlformats.org/markup-compatibility/2006" xmlns:aink="http://schemas.microsoft.com/office/drawing/2016/ink" xmlns:am3d="http://schemas.microsoft.com/office/drawing/2017/model3d" xmlns:o="urn:schemas-microsoft-com:office:office" xmlns:r="http://schemas.openxmlformats.org/officeDocument/2006/relationships" xmlns:m="http://schemas.openxmlformats.org/officeDocument/2006/math" xmlns:v="urn:schemas-microsoft-com:vml" xmlns:wp14="http://schemas.microsoft.com/office/word/2010/wordprocessingDrawing" xmlns:wp="http://schemas.openxmlformats.org/drawingml/2006/wordprocessingDrawing" xmlns:w10="urn:schemas-microsoft-com:office:word" xmlns:w="http://schemas.openxmlformats.org/wordprocessingml/2006/main" xmlns:w14="http://schemas.microsoft.com/office/word/2010/wordml" xmlns:w15="http://schemas.microsoft.com/office/word/2012/wordml" xmlns:w16cex="http://schemas.microsoft.com/office/word/2018/wordml/cex" xmlns:w16cid="http://schemas.microsoft.com/office/word/2016/wordml/cid" xmlns:w16="http://schemas.microsoft.com/office/word/2018/wordml" xmlns:w16se="http://schemas.microsoft.com/office/word/2015/wordml/symex" xmlns:wpg="http://schemas.microsoft.com/office/word/2010/wordprocessingGroup" xmlns:wpi="http://schemas.microsoft.com/office/word/2010/wordprocessingInk" xmlns:wne="http://schemas.microsoft.com/office/word/2006/wordml" xmlns:wps="http://schemas.microsoft.com/office/word/2010/wordprocessingShape" mc:Ignorable="w14 w15 w16se w16cid w16 w16cex wp14">
   <w:body>
     <w:p>
       <w:pPr>
@@ -21,51 +21,7 @@
           <w:szCs w:val="32"/>
           <w:u w:val="single"/>
         </w:rPr>
-        <w:t xml:space="preserve">TS </w:t>
-      </w:r>
-      <w:proofErr w:type="spellStart"/>
-      <w:r>
-        <w:rPr>
-          <w:b/>
-          <w:bCs/>
-          <w:sz w:val="32"/>
-          <w:szCs w:val="32"/>
-          <w:u w:val="single"/>
-        </w:rPr>
-        <w:t>Pada</w:t>
-      </w:r>
-      <w:proofErr w:type="spellEnd"/>
-      <w:r>
-        <w:rPr>
-          <w:b/>
-          <w:bCs/>
-          <w:sz w:val="32"/>
-          <w:szCs w:val="32"/>
-          <w:u w:val="single"/>
-        </w:rPr>
-        <w:t xml:space="preserve"> </w:t>
-      </w:r>
-      <w:proofErr w:type="spellStart"/>
-      <w:r>
-        <w:rPr>
-          <w:b/>
-          <w:bCs/>
-          <w:sz w:val="32"/>
-          <w:szCs w:val="32"/>
-          <w:u w:val="single"/>
-        </w:rPr>
-        <w:t>Paatam</w:t>
-      </w:r>
-      <w:proofErr w:type="spellEnd"/>
-      <w:r>
-        <w:rPr>
-          <w:b/>
-          <w:bCs/>
-          <w:sz w:val="32"/>
-          <w:szCs w:val="32"/>
-          <w:u w:val="single"/>
-        </w:rPr>
-        <w:t xml:space="preserve"> – TS 1.1 </w:t>
+        <w:t xml:space="preserve">TS Pada Paatam – TS 1.1 </w:t>
       </w:r>
       <w:r>
         <w:rPr>
@@ -306,40 +262,8 @@
                 <w:sz w:val="28"/>
                 <w:szCs w:val="28"/>
               </w:rPr>
-              <w:t>1.1.</w:t>
-            </w:r>
-            <w:r>
-              <w:rPr>
-                <w:rFonts w:cs="Arial"/>
-                <w:b/>
-                <w:bCs/>
-                <w:sz w:val="28"/>
-                <w:szCs w:val="28"/>
-              </w:rPr>
-              <w:t>9.</w:t>
-            </w:r>
-            <w:r>
-              <w:rPr>
-                <w:rFonts w:cs="Arial"/>
-                <w:b/>
-                <w:bCs/>
-                <w:sz w:val="28"/>
-                <w:szCs w:val="28"/>
-              </w:rPr>
-              <w:t xml:space="preserve">3 – </w:t>
-            </w:r>
-            <w:proofErr w:type="spellStart"/>
-            <w:r>
-              <w:rPr>
-                <w:rFonts w:cs="Arial"/>
-                <w:b/>
-                <w:bCs/>
-                <w:sz w:val="28"/>
-                <w:szCs w:val="28"/>
-              </w:rPr>
-              <w:t>Padam</w:t>
-            </w:r>
-            <w:proofErr w:type="spellEnd"/>
+              <w:t xml:space="preserve">1.1.5.2 Panchaati 8 </w:t>
+            </w:r>
           </w:p>
           <w:p>
             <w:pPr>
@@ -353,7 +277,6 @@
                 <w:szCs w:val="28"/>
               </w:rPr>
             </w:pPr>
-            <w:proofErr w:type="spellStart"/>
             <w:r>
               <w:rPr>
                 <w:rFonts w:cs="Arial"/>
@@ -362,18 +285,7 @@
                 <w:sz w:val="28"/>
                 <w:szCs w:val="28"/>
               </w:rPr>
-              <w:t>Padam</w:t>
-            </w:r>
-            <w:proofErr w:type="spellEnd"/>
-            <w:r>
-              <w:rPr>
-                <w:rFonts w:cs="Arial"/>
-                <w:b/>
-                <w:bCs/>
-                <w:sz w:val="28"/>
-                <w:szCs w:val="28"/>
-              </w:rPr>
-              <w:t xml:space="preserve"> No. 43</w:t>
+              <w:t>Padam 47</w:t>
             </w:r>
           </w:p>
           <w:p>
@@ -388,37 +300,17 @@
                 <w:szCs w:val="28"/>
               </w:rPr>
             </w:pPr>
-            <w:proofErr w:type="spellStart"/>
-            <w:r>
-              <w:rPr>
-                <w:rFonts w:cs="Arial"/>
-                <w:b/>
-                <w:bCs/>
-                <w:sz w:val="28"/>
-                <w:szCs w:val="28"/>
-              </w:rPr>
-              <w:t>Panchaati</w:t>
-            </w:r>
-            <w:proofErr w:type="spellEnd"/>
-            <w:r>
-              <w:rPr>
-                <w:rFonts w:cs="Arial"/>
-                <w:b/>
-                <w:bCs/>
-                <w:sz w:val="28"/>
-                <w:szCs w:val="28"/>
-              </w:rPr>
-              <w:t xml:space="preserve"> No. </w:t>
-            </w:r>
-            <w:r>
-              <w:rPr>
-                <w:rFonts w:cs="Arial"/>
-                <w:b/>
-                <w:bCs/>
-                <w:sz w:val="28"/>
-                <w:szCs w:val="28"/>
-              </w:rPr>
-              <w:t>15</w:t>
+            <w:r>
+              <w:rPr>
+                <w:rFonts w:ascii="Latha" w:hAnsi="Latha" w:cs="Latha"/>
+                <w:b/>
+                <w:bCs/>
+                <w:sz w:val="32"/>
+                <w:szCs w:val="32"/>
+                <w:highlight w:val="yellow"/>
+                <w:lang w:bidi="ta-IN"/>
+              </w:rPr>
+              <w:t>Correction missed out and reinstated</w:t>
             </w:r>
           </w:p>
         </w:tc>
@@ -441,88 +333,277 @@
               <w:adjustRightInd w:val="0"/>
               <w:spacing w:before="0" w:line="240" w:lineRule="auto"/>
               <w:rPr>
-                <w:rFonts w:ascii="BRH Devanagari Extra" w:hAnsi="BRH Devanagari Extra" w:cs="BRH Devanagari Extra"/>
-                <w:sz w:val="40"/>
-                <w:szCs w:val="40"/>
+                <w:rFonts w:ascii="Latha" w:hAnsi="Latha" w:cs="Latha"/>
+                <w:sz w:val="28"/>
+                <w:szCs w:val="28"/>
+                <w:cs/>
+                <w:lang w:bidi="ta-IN"/>
               </w:rPr>
             </w:pPr>
-            <w:proofErr w:type="spellStart"/>
-            <w:r>
-              <w:rPr>
-                <w:rFonts w:ascii="BRH Devanagari Extra" w:hAnsi="BRH Devanagari Extra" w:cs="BRH Devanagari Extra"/>
-                <w:sz w:val="40"/>
-                <w:szCs w:val="40"/>
-              </w:rPr>
-              <w:t>cÉ</w:t>
-            </w:r>
-            <w:proofErr w:type="spellEnd"/>
-            <w:r>
-              <w:rPr>
-                <w:rFonts w:ascii="BRH Malayalam Extra" w:hAnsi="BRH Malayalam Extra" w:cs="BRH Devanagari Extra"/>
+            <w:r>
+              <w:rPr>
+                <w:rFonts w:ascii="Latha" w:hAnsi="Latha" w:cs="Latha"/>
+                <w:sz w:val="28"/>
+                <w:szCs w:val="28"/>
+                <w:cs/>
+                <w:lang w:bidi="ta-IN"/>
+              </w:rPr>
+              <w:t>ரக்ஷ</w:t>
+            </w:r>
+            <w:r>
+              <w:rPr>
+                <w:rFonts w:ascii="BRH Tamil Tab Extra" w:hAnsi="BRH Tamil Tab Extra" w:cs="Latha"/>
+                <w:b/>
+                <w:sz w:val="36"/>
+                <w:szCs w:val="28"/>
+              </w:rPr>
+              <w:t>†</w:t>
+            </w:r>
+            <w:r>
+              <w:rPr>
+                <w:rFonts w:ascii="Latha" w:hAnsi="Latha" w:cs="Latha"/>
+                <w:b/>
+                <w:bCs/>
                 <w:sz w:val="32"/>
-                <w:szCs w:val="40"/>
-              </w:rPr>
-              <w:t>–</w:t>
-            </w:r>
-            <w:r>
-              <w:rPr>
-                <w:rFonts w:ascii="BRH Devanagari Extra" w:hAnsi="BRH Devanagari Extra" w:cs="BRH Devanagari Extra"/>
-                <w:sz w:val="40"/>
-                <w:szCs w:val="40"/>
+                <w:szCs w:val="32"/>
+                <w:cs/>
+                <w:lang w:bidi="ta-IN"/>
+              </w:rPr>
+              <w:t>:</w:t>
+            </w:r>
+            <w:r>
+              <w:rPr>
+                <w:rFonts w:ascii="Latha" w:hAnsi="Latha" w:cs="Latha"/>
+                <w:b/>
+                <w:sz w:val="28"/>
+                <w:szCs w:val="28"/>
+                <w:lang w:bidi="ta-IN"/>
               </w:rPr>
               <w:t xml:space="preserve"> | </w:t>
             </w:r>
             <w:r>
               <w:rPr>
-                <w:rFonts w:ascii="BRH Devanagari Extra" w:hAnsi="BRH Devanagari Extra" w:cs="BRH Devanagari Extra"/>
-                <w:sz w:val="40"/>
-                <w:szCs w:val="40"/>
+                <w:rFonts w:ascii="Latha" w:hAnsi="Latha" w:cs="Latha"/>
+                <w:sz w:val="28"/>
+                <w:szCs w:val="28"/>
+                <w:cs/>
+                <w:lang w:bidi="ta-IN"/>
+              </w:rPr>
+              <w:t>பரா</w:t>
+            </w:r>
+            <w:r>
+              <w:rPr>
+                <w:rFonts w:ascii="BRH Tamil Tab Extra" w:hAnsi="BRH Tamil Tab Extra" w:cs="Latha"/>
+                <w:b/>
+                <w:sz w:val="36"/>
+                <w:szCs w:val="28"/>
+              </w:rPr>
+              <w:t>†</w:t>
+            </w:r>
+            <w:r>
+              <w:rPr>
+                <w:rFonts w:ascii="Latha" w:hAnsi="Latha" w:cs="Latha"/>
+                <w:sz w:val="28"/>
+                <w:szCs w:val="28"/>
+                <w:cs/>
+                <w:lang w:bidi="ta-IN"/>
+              </w:rPr>
+              <w:t>பூ</w:t>
+            </w:r>
+            <w:r>
+              <w:rPr>
+                <w:rFonts w:ascii="Latha" w:hAnsi="Latha" w:cs="Latha"/>
+                <w:sz w:val="28"/>
+                <w:szCs w:val="28"/>
                 <w:highlight w:val="yellow"/>
-              </w:rPr>
-              <w:t>A</w:t>
-            </w:r>
-            <w:r>
-              <w:rPr>
-                <w:rFonts w:ascii="BRH Malayalam Extra" w:hAnsi="BRH Malayalam Extra" w:cs="BRH Devanagari Extra"/>
+                <w:cs/>
+                <w:lang w:bidi="ta-IN"/>
+              </w:rPr>
+              <w:t>த</w:t>
+            </w:r>
+            <w:r>
+              <w:rPr>
+                <w:rFonts w:ascii="BRH Tamil Tab Extra" w:hAnsi="BRH Tamil Tab Extra" w:cs="Latha"/>
+                <w:b/>
+                <w:sz w:val="36"/>
+                <w:szCs w:val="28"/>
+                <w:highlight w:val="yellow"/>
+              </w:rPr>
+              <w:t>…</w:t>
+            </w:r>
+            <w:r>
+              <w:rPr>
+                <w:rFonts w:ascii="Latha" w:hAnsi="Latha" w:cs="Latha"/>
+                <w:sz w:val="28"/>
+                <w:szCs w:val="28"/>
+                <w:highlight w:val="yellow"/>
+                <w:cs/>
+                <w:lang w:bidi="ta-IN"/>
+              </w:rPr>
+              <w:t>மிதி</w:t>
+            </w:r>
+            <w:r>
+              <w:rPr>
+                <w:rFonts w:ascii="BRH Tamil Tab Extra" w:hAnsi="BRH Tamil Tab Extra" w:cs="Latha"/>
+                <w:b/>
+                <w:sz w:val="36"/>
+                <w:szCs w:val="28"/>
+                <w:highlight w:val="yellow"/>
+              </w:rPr>
+              <w:t>…</w:t>
+            </w:r>
+            <w:r>
+              <w:rPr>
+                <w:rFonts w:ascii="Latha" w:hAnsi="Latha" w:cs="Latha"/>
+                <w:sz w:val="28"/>
+                <w:szCs w:val="28"/>
+              </w:rPr>
+              <w:t xml:space="preserve"> </w:t>
+            </w:r>
+            <w:r>
+              <w:rPr>
+                <w:rFonts w:ascii="Latha" w:hAnsi="Latha" w:cs="Latha"/>
+                <w:sz w:val="28"/>
+                <w:szCs w:val="28"/>
+                <w:cs/>
+                <w:lang w:bidi="ta-IN"/>
+              </w:rPr>
+              <w:t>பரா</w:t>
+            </w:r>
+            <w:r>
+              <w:rPr>
+                <w:rFonts w:ascii="BRH Tamil Tab Extra" w:hAnsi="BRH Tamil Tab Extra" w:cs="Latha"/>
+                <w:b/>
+                <w:sz w:val="36"/>
+                <w:szCs w:val="28"/>
+              </w:rPr>
+              <w:t>‡</w:t>
+            </w:r>
+            <w:r>
+              <w:rPr>
+                <w:rFonts w:ascii="Latha" w:hAnsi="Latha" w:cs="Latha"/>
+                <w:b/>
+                <w:sz w:val="28"/>
+                <w:szCs w:val="28"/>
+              </w:rPr>
+              <w:t xml:space="preserve"> --</w:t>
+            </w:r>
+            <w:r>
+              <w:rPr>
+                <w:rFonts w:ascii="Latha" w:hAnsi="Latha" w:cs="Latha"/>
+                <w:sz w:val="28"/>
+                <w:szCs w:val="28"/>
+              </w:rPr>
+              <w:t xml:space="preserve"> </w:t>
+            </w:r>
+            <w:r>
+              <w:rPr>
+                <w:rFonts w:ascii="Latha" w:hAnsi="Latha" w:cs="Latha"/>
+                <w:sz w:val="28"/>
+                <w:szCs w:val="28"/>
+                <w:cs/>
+                <w:lang w:bidi="ta-IN"/>
+              </w:rPr>
+              <w:t>பூ</w:t>
+            </w:r>
+            <w:r>
+              <w:rPr>
+                <w:rFonts w:ascii="BRH Tamil Tab Extra" w:hAnsi="BRH Tamil Tab Extra" w:cs="Latha"/>
+                <w:b/>
+                <w:sz w:val="36"/>
+                <w:szCs w:val="28"/>
+              </w:rPr>
+              <w:t>…</w:t>
+            </w:r>
+            <w:r>
+              <w:rPr>
+                <w:rFonts w:ascii="Latha" w:hAnsi="Latha" w:cs="Latha"/>
+                <w:sz w:val="28"/>
+                <w:szCs w:val="28"/>
+                <w:cs/>
+                <w:lang w:bidi="ta-IN"/>
+              </w:rPr>
+              <w:t>தா</w:t>
+            </w:r>
+            <w:r>
+              <w:rPr>
+                <w:rFonts w:ascii="BRH Tamil Tab Extra" w:hAnsi="BRH Tamil Tab Extra" w:cs="Latha"/>
+                <w:b/>
+                <w:sz w:val="36"/>
+                <w:szCs w:val="28"/>
+              </w:rPr>
+              <w:t>…</w:t>
+            </w:r>
+            <w:r>
+              <w:rPr>
+                <w:rFonts w:ascii="Latha" w:hAnsi="Latha" w:cs="Latha"/>
+                <w:b/>
+                <w:bCs/>
                 <w:sz w:val="32"/>
-                <w:szCs w:val="40"/>
-                <w:highlight w:val="yellow"/>
-              </w:rPr>
-              <w:t>–</w:t>
-            </w:r>
-            <w:proofErr w:type="spellStart"/>
-            <w:r>
-              <w:rPr>
-                <w:rFonts w:ascii="BRH Devanagari Extra" w:hAnsi="BRH Devanagari Extra" w:cs="BRH Devanagari Extra"/>
-                <w:sz w:val="40"/>
-                <w:szCs w:val="40"/>
-              </w:rPr>
-              <w:t>ÍxÉþ</w:t>
-            </w:r>
-            <w:proofErr w:type="spellEnd"/>
-            <w:r>
-              <w:rPr>
-                <w:rFonts w:ascii="BRH Devanagari Extra" w:hAnsi="BRH Devanagari Extra" w:cs="BRH Devanagari Extra"/>
-                <w:sz w:val="40"/>
-                <w:szCs w:val="40"/>
+                <w:szCs w:val="32"/>
+                <w:cs/>
+                <w:lang w:bidi="ta-IN"/>
+              </w:rPr>
+              <w:t>:</w:t>
+            </w:r>
+            <w:r>
+              <w:rPr>
+                <w:rFonts w:ascii="Latha" w:hAnsi="Latha" w:cs="Latha"/>
+                <w:b/>
+                <w:sz w:val="28"/>
+                <w:szCs w:val="28"/>
+                <w:lang w:bidi="ta-IN"/>
               </w:rPr>
               <w:t xml:space="preserve"> | </w:t>
             </w:r>
-            <w:proofErr w:type="spellStart"/>
-            <w:r>
-              <w:rPr>
-                <w:rFonts w:ascii="BRH Devanagari Extra" w:hAnsi="BRH Devanagari Extra" w:cs="BRH Devanagari Extra"/>
-                <w:sz w:val="40"/>
-                <w:szCs w:val="40"/>
-              </w:rPr>
-              <w:t>uÉxuÉÏÿ</w:t>
-            </w:r>
-            <w:proofErr w:type="spellEnd"/>
-            <w:r>
-              <w:rPr>
-                <w:rFonts w:ascii="BRH Devanagari Extra" w:hAnsi="BRH Devanagari Extra" w:cs="BRH Devanagari Extra"/>
-                <w:sz w:val="40"/>
-                <w:szCs w:val="40"/>
+            <w:r>
+              <w:rPr>
+                <w:rFonts w:ascii="Latha" w:hAnsi="Latha" w:cs="Latha"/>
+                <w:sz w:val="28"/>
+                <w:szCs w:val="28"/>
+                <w:cs/>
+                <w:lang w:bidi="ta-IN"/>
+              </w:rPr>
+              <w:t>அரா</w:t>
+            </w:r>
+            <w:r>
+              <w:rPr>
+                <w:rFonts w:ascii="BRH Tamil Tab Extra" w:hAnsi="BRH Tamil Tab Extra" w:cs="Latha"/>
+                <w:b/>
+                <w:sz w:val="36"/>
+                <w:szCs w:val="28"/>
+              </w:rPr>
+              <w:t>†</w:t>
+            </w:r>
+            <w:r>
+              <w:rPr>
+                <w:rFonts w:ascii="Latha" w:hAnsi="Latha" w:cs="Latha"/>
+                <w:sz w:val="28"/>
+                <w:szCs w:val="28"/>
+                <w:cs/>
+                <w:lang w:bidi="ta-IN"/>
+              </w:rPr>
+              <w:t>தய</w:t>
+            </w:r>
+            <w:r>
+              <w:rPr>
+                <w:rFonts w:ascii="Latha" w:hAnsi="Latha" w:cs="Latha"/>
+                <w:b/>
+                <w:bCs/>
+                <w:sz w:val="32"/>
+                <w:szCs w:val="32"/>
+                <w:cs/>
+                <w:lang w:bidi="ta-IN"/>
+              </w:rPr>
+              <w:t>:</w:t>
+            </w:r>
+            <w:r>
+              <w:rPr>
+                <w:rFonts w:ascii="Latha" w:hAnsi="Latha" w:cs="Latha"/>
+                <w:b/>
+                <w:sz w:val="28"/>
+                <w:szCs w:val="28"/>
+                <w:lang w:bidi="ta-IN"/>
               </w:rPr>
               <w:t xml:space="preserve"> |</w:t>
             </w:r>
@@ -547,82 +628,272 @@
               <w:adjustRightInd w:val="0"/>
               <w:spacing w:before="0" w:line="240" w:lineRule="auto"/>
               <w:rPr>
-                <w:rFonts w:ascii="BRH Devanagari Extra" w:hAnsi="BRH Devanagari Extra" w:cs="BRH Devanagari Extra"/>
-                <w:sz w:val="40"/>
-                <w:szCs w:val="40"/>
+                <w:rFonts w:ascii="Latha" w:hAnsi="Latha" w:cs="Latha"/>
+                <w:sz w:val="32"/>
+                <w:szCs w:val="32"/>
+                <w:lang w:bidi="ta-IN"/>
               </w:rPr>
             </w:pPr>
+            <w:r>
+              <w:rPr>
+                <w:rFonts w:ascii="Latha" w:hAnsi="Latha" w:cs="Latha"/>
+                <w:sz w:val="28"/>
+                <w:szCs w:val="28"/>
+                <w:cs/>
+                <w:lang w:bidi="ta-IN"/>
+              </w:rPr>
+              <w:t>பரா</w:t>
+            </w:r>
+            <w:r>
+              <w:rPr>
+                <w:rFonts w:ascii="BRH Tamil Tab Extra" w:hAnsi="BRH Tamil Tab Extra" w:cs="Latha"/>
+                <w:b/>
+                <w:sz w:val="36"/>
+                <w:szCs w:val="28"/>
+              </w:rPr>
+              <w:t>†</w:t>
+            </w:r>
+            <w:r>
+              <w:rPr>
+                <w:rFonts w:ascii="Latha" w:hAnsi="Latha" w:cs="Latha"/>
+                <w:sz w:val="28"/>
+                <w:szCs w:val="28"/>
+                <w:cs/>
+                <w:lang w:bidi="ta-IN"/>
+              </w:rPr>
+              <w:t>பூ</w:t>
+            </w:r>
+            <w:r>
+              <w:rPr>
+                <w:rFonts w:ascii="Latha" w:hAnsi="Latha" w:cs="Latha"/>
+                <w:sz w:val="28"/>
+                <w:szCs w:val="28"/>
+                <w:highlight w:val="green"/>
+                <w:cs/>
+                <w:lang w:bidi="ta-IN"/>
+              </w:rPr>
+              <w:t>தா</w:t>
+            </w:r>
+            <w:r>
+              <w:rPr>
+                <w:rFonts w:ascii="BRH Tamil Tab Extra" w:hAnsi="BRH Tamil Tab Extra" w:cs="Latha"/>
+                <w:b/>
+                <w:sz w:val="36"/>
+                <w:szCs w:val="28"/>
+              </w:rPr>
+              <w:t>…</w:t>
+            </w:r>
+            <w:r>
+              <w:rPr>
+                <w:rFonts w:ascii="BRH Tamil Tab Extra" w:hAnsi="BRH Tamil Tab Extra" w:cs="Latha"/>
+                <w:b/>
+                <w:sz w:val="36"/>
+                <w:szCs w:val="28"/>
+              </w:rPr>
+              <w:t xml:space="preserve"> </w:t>
+            </w:r>
+            <w:r>
+              <w:rPr>
+                <w:rFonts w:ascii="Latha" w:hAnsi="Latha" w:cs="Latha"/>
+                <w:sz w:val="28"/>
+                <w:szCs w:val="28"/>
+                <w:highlight w:val="green"/>
+                <w:cs/>
+                <w:lang w:bidi="ta-IN"/>
+              </w:rPr>
+              <w:t>இதி</w:t>
+            </w:r>
+            <w:r>
+              <w:rPr>
+                <w:rFonts w:ascii="BRH Tamil Tab Extra" w:hAnsi="BRH Tamil Tab Extra" w:cs="Latha"/>
+                <w:b/>
+                <w:sz w:val="36"/>
+                <w:szCs w:val="28"/>
+                <w:highlight w:val="green"/>
+              </w:rPr>
+              <w:t>…</w:t>
+            </w:r>
+            <w:r>
+              <w:rPr>
+                <w:rFonts w:ascii="Latha" w:hAnsi="Latha" w:cs="Latha"/>
+                <w:sz w:val="28"/>
+                <w:szCs w:val="28"/>
+              </w:rPr>
+              <w:t xml:space="preserve"> </w:t>
+            </w:r>
+            <w:r>
+              <w:rPr>
+                <w:rFonts w:ascii="Latha" w:hAnsi="Latha" w:cs="Latha"/>
+                <w:sz w:val="28"/>
+                <w:szCs w:val="28"/>
+                <w:cs/>
+                <w:lang w:bidi="ta-IN"/>
+              </w:rPr>
+              <w:t>பரா</w:t>
+            </w:r>
+            <w:r>
+              <w:rPr>
+                <w:rFonts w:ascii="BRH Tamil Tab Extra" w:hAnsi="BRH Tamil Tab Extra" w:cs="Latha"/>
+                <w:b/>
+                <w:sz w:val="36"/>
+                <w:szCs w:val="28"/>
+              </w:rPr>
+              <w:t>‡</w:t>
+            </w:r>
+            <w:r>
+              <w:rPr>
+                <w:rFonts w:ascii="Latha" w:hAnsi="Latha" w:cs="Latha"/>
+                <w:b/>
+                <w:sz w:val="28"/>
+                <w:szCs w:val="28"/>
+              </w:rPr>
+              <w:t xml:space="preserve"> --</w:t>
+            </w:r>
+            <w:r>
+              <w:rPr>
+                <w:rFonts w:ascii="Latha" w:hAnsi="Latha" w:cs="Latha"/>
+                <w:sz w:val="28"/>
+                <w:szCs w:val="28"/>
+              </w:rPr>
+              <w:t xml:space="preserve"> </w:t>
+            </w:r>
+            <w:r>
+              <w:rPr>
+                <w:rFonts w:ascii="Latha" w:hAnsi="Latha" w:cs="Latha"/>
+                <w:sz w:val="28"/>
+                <w:szCs w:val="28"/>
+                <w:cs/>
+                <w:lang w:bidi="ta-IN"/>
+              </w:rPr>
+              <w:t>பூ</w:t>
+            </w:r>
+            <w:r>
+              <w:rPr>
+                <w:rFonts w:ascii="BRH Tamil Tab Extra" w:hAnsi="BRH Tamil Tab Extra" w:cs="Latha"/>
+                <w:b/>
+                <w:sz w:val="36"/>
+                <w:szCs w:val="28"/>
+              </w:rPr>
+              <w:t>…</w:t>
+            </w:r>
+            <w:r>
+              <w:rPr>
+                <w:rFonts w:ascii="Latha" w:hAnsi="Latha" w:cs="Latha"/>
+                <w:sz w:val="28"/>
+                <w:szCs w:val="28"/>
+                <w:cs/>
+                <w:lang w:bidi="ta-IN"/>
+              </w:rPr>
+              <w:t>தா</w:t>
+            </w:r>
+            <w:r>
+              <w:rPr>
+                <w:rFonts w:ascii="BRH Tamil Tab Extra" w:hAnsi="BRH Tamil Tab Extra" w:cs="Latha"/>
+                <w:b/>
+                <w:sz w:val="36"/>
+                <w:szCs w:val="28"/>
+              </w:rPr>
+              <w:t>…</w:t>
+            </w:r>
+            <w:r>
+              <w:rPr>
+                <w:rFonts w:ascii="Latha" w:hAnsi="Latha" w:cs="Latha"/>
+                <w:b/>
+                <w:bCs/>
+                <w:sz w:val="32"/>
+                <w:szCs w:val="32"/>
+                <w:cs/>
+                <w:lang w:bidi="ta-IN"/>
+              </w:rPr>
+              <w:t>:</w:t>
+            </w:r>
+            <w:r>
+              <w:rPr>
+                <w:rFonts w:ascii="Latha" w:hAnsi="Latha" w:cs="Latha"/>
+                <w:b/>
+                <w:bCs/>
+                <w:sz w:val="32"/>
+                <w:szCs w:val="32"/>
+                <w:lang w:bidi="ta-IN"/>
+              </w:rPr>
+              <w:br/>
+            </w:r>
+            <w:r>
+              <w:rPr>
+                <w:rFonts w:ascii="Latha" w:hAnsi="Latha" w:cs="Latha"/>
+                <w:sz w:val="32"/>
+                <w:szCs w:val="32"/>
+                <w:lang w:bidi="ta-IN"/>
+              </w:rPr>
+              <w:t>(</w:t>
+            </w:r>
+            <w:r>
+              <w:rPr>
+                <w:rFonts w:ascii="Latha" w:hAnsi="Latha" w:cs="Latha"/>
+                <w:sz w:val="32"/>
+                <w:szCs w:val="32"/>
+                <w:lang w:bidi="ta-IN"/>
+              </w:rPr>
+              <w:t xml:space="preserve">there is </w:t>
+            </w:r>
             <w:proofErr w:type="spellStart"/>
             <w:r>
               <w:rPr>
-                <w:rFonts w:ascii="BRH Devanagari Extra" w:hAnsi="BRH Devanagari Extra" w:cs="BRH Devanagari Extra"/>
-                <w:sz w:val="40"/>
-                <w:szCs w:val="40"/>
-              </w:rPr>
-              <w:t>cÉ</w:t>
+                <w:rFonts w:ascii="Latha" w:hAnsi="Latha" w:cs="Latha"/>
+                <w:sz w:val="32"/>
+                <w:szCs w:val="32"/>
+                <w:lang w:bidi="ta-IN"/>
+              </w:rPr>
+              <w:t>visargam</w:t>
             </w:r>
             <w:proofErr w:type="spellEnd"/>
             <w:r>
               <w:rPr>
-                <w:rFonts w:ascii="BRH Malayalam Extra" w:hAnsi="BRH Malayalam Extra" w:cs="BRH Devanagari Extra"/>
+                <w:rFonts w:ascii="Latha" w:hAnsi="Latha" w:cs="Latha"/>
                 <w:sz w:val="32"/>
-                <w:szCs w:val="40"/>
-              </w:rPr>
-              <w:t>–</w:t>
-            </w:r>
-            <w:r>
-              <w:rPr>
-                <w:rFonts w:ascii="BRH Devanagari Extra" w:hAnsi="BRH Devanagari Extra" w:cs="BRH Devanagari Extra"/>
-                <w:sz w:val="40"/>
-                <w:szCs w:val="40"/>
-              </w:rPr>
-              <w:t xml:space="preserve"> | </w:t>
+                <w:szCs w:val="32"/>
+                <w:lang w:bidi="ta-IN"/>
+              </w:rPr>
+              <w:t xml:space="preserve"> not </w:t>
             </w:r>
             <w:proofErr w:type="spellStart"/>
             <w:r>
               <w:rPr>
-                <w:rFonts w:ascii="BRH Devanagari Extra" w:hAnsi="BRH Devanagari Extra" w:cs="BRH Devanagari Extra"/>
-                <w:sz w:val="40"/>
-                <w:szCs w:val="40"/>
-                <w:highlight w:val="green"/>
-              </w:rPr>
-              <w:t>A</w:t>
-            </w:r>
-            <w:r>
-              <w:rPr>
-                <w:rFonts w:ascii="BRH Devanagari Extra" w:hAnsi="BRH Devanagari Extra" w:cs="BRH Devanagari Extra"/>
-                <w:sz w:val="40"/>
-                <w:szCs w:val="40"/>
-              </w:rPr>
-              <w:t>ÍxÉþ</w:t>
+                <w:rFonts w:ascii="Latha" w:hAnsi="Latha" w:cs="Latha"/>
+                <w:sz w:val="32"/>
+                <w:szCs w:val="32"/>
+                <w:lang w:bidi="ta-IN"/>
+              </w:rPr>
+              <w:t>anuswaram</w:t>
             </w:r>
             <w:proofErr w:type="spellEnd"/>
             <w:r>
               <w:rPr>
-                <w:rFonts w:ascii="BRH Devanagari Extra" w:hAnsi="BRH Devanagari Extra" w:cs="BRH Devanagari Extra"/>
-                <w:sz w:val="40"/>
-                <w:szCs w:val="40"/>
-              </w:rPr>
-              <w:t xml:space="preserve"> | </w:t>
-            </w:r>
-            <w:proofErr w:type="spellStart"/>
-            <w:r>
-              <w:rPr>
-                <w:rFonts w:ascii="BRH Devanagari Extra" w:hAnsi="BRH Devanagari Extra" w:cs="BRH Devanagari Extra"/>
-                <w:sz w:val="40"/>
-                <w:szCs w:val="40"/>
-              </w:rPr>
-              <w:t>uÉxuÉÏÿ</w:t>
-            </w:r>
-            <w:proofErr w:type="spellEnd"/>
-            <w:r>
-              <w:rPr>
-                <w:rFonts w:ascii="BRH Devanagari Extra" w:hAnsi="BRH Devanagari Extra" w:cs="BRH Devanagari Extra"/>
-                <w:sz w:val="40"/>
-                <w:szCs w:val="40"/>
-              </w:rPr>
-              <w:t xml:space="preserve"> |</w:t>
-            </w:r>
+                <w:rFonts w:ascii="Latha" w:hAnsi="Latha" w:cs="Latha"/>
+                <w:sz w:val="32"/>
+                <w:szCs w:val="32"/>
+                <w:lang w:bidi="ta-IN"/>
+              </w:rPr>
+              <w:t>)</w:t>
+            </w:r>
+          </w:p>
+          <w:p>
+            <w:pPr>
+              <w:widowControl w:val="0"/>
+              <w:autoSpaceDE w:val="0"/>
+              <w:autoSpaceDN w:val="0"/>
+              <w:adjustRightInd w:val="0"/>
+              <w:spacing w:before="0" w:line="240" w:lineRule="auto"/>
+              <w:rPr>
+                <w:rFonts w:ascii="Latha" w:hAnsi="Latha" w:cs="Latha"/>
+                <w:b/>
+                <w:bCs/>
+                <w:sz w:val="28"/>
+                <w:szCs w:val="28"/>
+                <w:cs/>
+                <w:lang w:bidi="ta-IN"/>
+              </w:rPr>
+            </w:pPr>
           </w:p>
         </w:tc>
       </w:tr>
@@ -683,7 +954,6 @@
               </w:rPr>
               <w:t xml:space="preserve">3 – </w:t>
             </w:r>
-            <w:proofErr w:type="spellStart"/>
             <w:r>
               <w:rPr>
                 <w:rFonts w:cs="Arial"/>
@@ -694,7 +964,6 @@
               </w:rPr>
               <w:t>Padam</w:t>
             </w:r>
-            <w:proofErr w:type="spellEnd"/>
           </w:p>
           <w:p>
             <w:pPr>
@@ -708,7 +977,6 @@
                 <w:szCs w:val="28"/>
               </w:rPr>
             </w:pPr>
-            <w:proofErr w:type="spellStart"/>
             <w:r>
               <w:rPr>
                 <w:rFonts w:cs="Arial"/>
@@ -717,18 +985,7 @@
                 <w:sz w:val="28"/>
                 <w:szCs w:val="28"/>
               </w:rPr>
-              <w:t>Padam</w:t>
-            </w:r>
-            <w:proofErr w:type="spellEnd"/>
-            <w:r>
-              <w:rPr>
-                <w:rFonts w:cs="Arial"/>
-                <w:b/>
-                <w:bCs/>
-                <w:sz w:val="28"/>
-                <w:szCs w:val="28"/>
-              </w:rPr>
-              <w:t xml:space="preserve"> No. 61</w:t>
+              <w:t>Padam No. 43</w:t>
             </w:r>
           </w:p>
           <w:p>
@@ -743,7 +1000,6 @@
                 <w:szCs w:val="28"/>
               </w:rPr>
             </w:pPr>
-            <w:proofErr w:type="spellStart"/>
             <w:r>
               <w:rPr>
                 <w:rFonts w:cs="Arial"/>
@@ -752,18 +1008,7 @@
                 <w:sz w:val="28"/>
                 <w:szCs w:val="28"/>
               </w:rPr>
-              <w:t>Panchaati</w:t>
-            </w:r>
-            <w:proofErr w:type="spellEnd"/>
-            <w:r>
-              <w:rPr>
-                <w:rFonts w:cs="Arial"/>
-                <w:b/>
-                <w:bCs/>
-                <w:sz w:val="28"/>
-                <w:szCs w:val="28"/>
-              </w:rPr>
-              <w:t xml:space="preserve"> No. </w:t>
+              <w:t xml:space="preserve">Panchaati No. </w:t>
             </w:r>
             <w:r>
               <w:rPr>
@@ -803,98 +1048,106 @@
             </w:pPr>
             <w:r>
               <w:rPr>
-                <w:rFonts w:ascii="BRH Devanagari Extra" w:hAnsi="BRH Devanagari Extra" w:cs="BRH Devanagari Extra"/>
-                <w:sz w:val="40"/>
-                <w:szCs w:val="40"/>
-              </w:rPr>
-              <w:t>A</w:t>
-            </w:r>
-            <w:r>
-              <w:rPr>
-                <w:rFonts w:ascii="BRH Malayalam Extra" w:hAnsi="BRH Malayalam Extra" w:cs="BRH Devanagari Extra"/>
-                <w:sz w:val="32"/>
-                <w:szCs w:val="40"/>
-              </w:rPr>
-              <w:t>–</w:t>
-            </w:r>
-            <w:proofErr w:type="spellStart"/>
-            <w:r>
-              <w:rPr>
-                <w:rFonts w:ascii="BRH Devanagari Extra" w:hAnsi="BRH Devanagari Extra" w:cs="BRH Devanagari Extra"/>
-                <w:sz w:val="40"/>
-                <w:szCs w:val="40"/>
-              </w:rPr>
-              <w:t>lÉÑ</w:t>
-            </w:r>
-            <w:proofErr w:type="spellEnd"/>
-            <w:r>
-              <w:rPr>
-                <w:rFonts w:ascii="BRH Malayalam Extra" w:hAnsi="BRH Malayalam Extra" w:cs="BRH Devanagari Extra"/>
-                <w:sz w:val="32"/>
-                <w:szCs w:val="40"/>
-              </w:rPr>
-              <w:t>–</w:t>
-            </w:r>
-            <w:proofErr w:type="spellStart"/>
-            <w:r>
-              <w:rPr>
-                <w:rFonts w:ascii="BRH Devanagari Extra" w:hAnsi="BRH Devanagari Extra" w:cs="BRH Devanagari Extra"/>
-                <w:sz w:val="40"/>
-                <w:szCs w:val="40"/>
-              </w:rPr>
-              <w:t>SØzrÉåirÉþlÉÑ</w:t>
-            </w:r>
-            <w:proofErr w:type="spellEnd"/>
-            <w:r>
-              <w:rPr>
-                <w:rFonts w:ascii="BRH Devanagari Extra" w:hAnsi="BRH Devanagari Extra" w:cs="BRH Devanagari Extra"/>
-                <w:sz w:val="40"/>
-                <w:szCs w:val="40"/>
-              </w:rPr>
-              <w:t xml:space="preserve"> </w:t>
-            </w:r>
-            <w:proofErr w:type="spellStart"/>
-            <w:r>
-              <w:rPr>
-                <w:rFonts w:ascii="BRH Devanagari Extra" w:hAnsi="BRH Devanagari Extra" w:cs="BRH Devanagari Extra"/>
-                <w:sz w:val="40"/>
-                <w:szCs w:val="40"/>
+                <w:rFonts w:ascii="Latha" w:hAnsi="Latha" w:cs="Latha"/>
+                <w:sz w:val="28"/>
+                <w:szCs w:val="28"/>
+                <w:cs/>
+                <w:lang w:bidi="ta-IN"/>
+              </w:rPr>
+              <w:t>ச</w:t>
+            </w:r>
+            <w:r>
+              <w:rPr>
+                <w:rFonts w:ascii="BRH Tamil Tab Extra" w:hAnsi="BRH Tamil Tab Extra" w:cs="Latha"/>
+                <w:b/>
+                <w:sz w:val="36"/>
+                <w:szCs w:val="28"/>
+              </w:rPr>
+              <w:t>…</w:t>
+            </w:r>
+            <w:r>
+              <w:rPr>
+                <w:rFonts w:ascii="Latha" w:hAnsi="Latha" w:cs="Latha"/>
+                <w:b/>
+                <w:sz w:val="28"/>
+                <w:szCs w:val="28"/>
+              </w:rPr>
+              <w:t xml:space="preserve"> | </w:t>
+            </w:r>
+            <w:r>
+              <w:rPr>
+                <w:rFonts w:ascii="Latha" w:hAnsi="Latha" w:cs="Latha"/>
+                <w:sz w:val="28"/>
+                <w:szCs w:val="28"/>
                 <w:highlight w:val="yellow"/>
-              </w:rPr>
-              <w:t>AlÉ</w:t>
-            </w:r>
-            <w:r>
-              <w:rPr>
-                <w:rFonts w:ascii="BRH Devanagari Extra" w:hAnsi="BRH Devanagari Extra" w:cs="BRH Devanagari Extra"/>
-                <w:sz w:val="40"/>
-                <w:szCs w:val="40"/>
-              </w:rPr>
-              <w:t>Ñ</w:t>
-            </w:r>
-            <w:proofErr w:type="spellEnd"/>
-            <w:r>
-              <w:rPr>
-                <w:rFonts w:ascii="BRH Devanagari Extra" w:hAnsi="BRH Devanagari Extra" w:cs="BRH Devanagari Extra"/>
-                <w:sz w:val="40"/>
-                <w:szCs w:val="40"/>
-              </w:rPr>
-              <w:t xml:space="preserve"> - </w:t>
-            </w:r>
-            <w:proofErr w:type="spellStart"/>
-            <w:r>
-              <w:rPr>
-                <w:rFonts w:ascii="BRH Devanagari Extra" w:hAnsi="BRH Devanagari Extra" w:cs="BRH Devanagari Extra"/>
-                <w:sz w:val="40"/>
-                <w:szCs w:val="40"/>
-              </w:rPr>
-              <w:t>SØzrÉþ</w:t>
-            </w:r>
-            <w:proofErr w:type="spellEnd"/>
-            <w:r>
-              <w:rPr>
-                <w:rFonts w:ascii="BRH Devanagari Extra" w:hAnsi="BRH Devanagari Extra" w:cs="BRH Devanagari Extra"/>
-                <w:sz w:val="40"/>
-                <w:szCs w:val="40"/>
+                <w:cs/>
+                <w:lang w:bidi="ta-IN"/>
+              </w:rPr>
+              <w:t>அ</w:t>
+            </w:r>
+            <w:r>
+              <w:rPr>
+                <w:rFonts w:ascii="BRH Tamil Tab Extra" w:hAnsi="BRH Tamil Tab Extra" w:cs="Latha"/>
+                <w:b/>
+                <w:sz w:val="36"/>
+                <w:szCs w:val="28"/>
+                <w:highlight w:val="yellow"/>
+              </w:rPr>
+              <w:t>…</w:t>
+            </w:r>
+            <w:r>
+              <w:rPr>
+                <w:rFonts w:ascii="Latha" w:hAnsi="Latha" w:cs="Latha"/>
+                <w:sz w:val="28"/>
+                <w:szCs w:val="28"/>
+                <w:cs/>
+                <w:lang w:bidi="ta-IN"/>
+              </w:rPr>
+              <w:t>ஸி</w:t>
+            </w:r>
+            <w:r>
+              <w:rPr>
+                <w:rFonts w:ascii="BRH Tamil Tab Extra" w:hAnsi="BRH Tamil Tab Extra" w:cs="Latha"/>
+                <w:b/>
+                <w:sz w:val="36"/>
+                <w:szCs w:val="28"/>
+                <w:highlight w:val="yellow"/>
+              </w:rPr>
+              <w:t>†</w:t>
+            </w:r>
+            <w:r>
+              <w:rPr>
+                <w:rFonts w:ascii="Latha" w:hAnsi="Latha" w:cs="Latha"/>
+                <w:b/>
+                <w:sz w:val="28"/>
+                <w:szCs w:val="28"/>
+              </w:rPr>
+              <w:t xml:space="preserve"> | </w:t>
+            </w:r>
+            <w:r>
+              <w:rPr>
+                <w:rFonts w:ascii="Latha" w:hAnsi="Latha" w:cs="Latha"/>
+                <w:sz w:val="28"/>
+                <w:szCs w:val="28"/>
+                <w:cs/>
+                <w:lang w:bidi="ta-IN"/>
+              </w:rPr>
+              <w:t>வஸ்வீ</w:t>
+            </w:r>
+            <w:r>
+              <w:rPr>
+                <w:rFonts w:ascii="BRH Tamil Tab Extra" w:hAnsi="BRH Tamil Tab Extra" w:cs="Latha"/>
+                <w:b/>
+                <w:sz w:val="36"/>
+                <w:szCs w:val="28"/>
+              </w:rPr>
+              <w:t>‡</w:t>
+            </w:r>
+            <w:r>
+              <w:rPr>
+                <w:rFonts w:ascii="Latha" w:hAnsi="Latha" w:cs="Latha"/>
+                <w:sz w:val="28"/>
+                <w:szCs w:val="28"/>
               </w:rPr>
               <w:t xml:space="preserve"> |</w:t>
             </w:r>
@@ -926,102 +1179,237 @@
             </w:pPr>
             <w:r>
               <w:rPr>
-                <w:rFonts w:ascii="BRH Devanagari Extra" w:hAnsi="BRH Devanagari Extra" w:cs="BRH Devanagari Extra"/>
-                <w:sz w:val="40"/>
-                <w:szCs w:val="40"/>
-              </w:rPr>
-              <w:t>A</w:t>
-            </w:r>
-            <w:r>
-              <w:rPr>
-                <w:rFonts w:ascii="BRH Malayalam Extra" w:hAnsi="BRH Malayalam Extra" w:cs="BRH Devanagari Extra"/>
-                <w:sz w:val="32"/>
-                <w:szCs w:val="40"/>
-              </w:rPr>
-              <w:t>–</w:t>
-            </w:r>
-            <w:proofErr w:type="spellStart"/>
-            <w:r>
-              <w:rPr>
-                <w:rFonts w:ascii="BRH Devanagari Extra" w:hAnsi="BRH Devanagari Extra" w:cs="BRH Devanagari Extra"/>
-                <w:sz w:val="40"/>
-                <w:szCs w:val="40"/>
-              </w:rPr>
-              <w:t>lÉÑ</w:t>
-            </w:r>
-            <w:proofErr w:type="spellEnd"/>
-            <w:r>
-              <w:rPr>
-                <w:rFonts w:ascii="BRH Malayalam Extra" w:hAnsi="BRH Malayalam Extra" w:cs="BRH Devanagari Extra"/>
-                <w:sz w:val="32"/>
-                <w:szCs w:val="40"/>
-              </w:rPr>
-              <w:t>–</w:t>
-            </w:r>
-            <w:proofErr w:type="spellStart"/>
-            <w:proofErr w:type="gramStart"/>
-            <w:r>
-              <w:rPr>
-                <w:rFonts w:ascii="BRH Devanagari Extra" w:hAnsi="BRH Devanagari Extra" w:cs="BRH Devanagari Extra"/>
-                <w:sz w:val="40"/>
-                <w:szCs w:val="40"/>
-              </w:rPr>
-              <w:t>SØzrÉåi</w:t>
-            </w:r>
-            <w:r>
-              <w:rPr>
-                <w:rFonts w:ascii="BRH Devanagari Extra" w:hAnsi="BRH Devanagari Extra" w:cs="BRH Devanagari Extra"/>
-                <w:sz w:val="40"/>
-                <w:szCs w:val="40"/>
+                <w:rFonts w:ascii="Latha" w:hAnsi="Latha" w:cs="Latha"/>
+                <w:sz w:val="28"/>
+                <w:szCs w:val="28"/>
+                <w:cs/>
+                <w:lang w:bidi="ta-IN"/>
+              </w:rPr>
+              <w:t>ச</w:t>
+            </w:r>
+            <w:r>
+              <w:rPr>
+                <w:rFonts w:ascii="BRH Tamil Tab Extra" w:hAnsi="BRH Tamil Tab Extra" w:cs="Latha"/>
+                <w:b/>
+                <w:sz w:val="36"/>
+                <w:szCs w:val="28"/>
+              </w:rPr>
+              <w:t>…</w:t>
+            </w:r>
+            <w:r>
+              <w:rPr>
+                <w:rFonts w:ascii="Latha" w:hAnsi="Latha" w:cs="Latha"/>
+                <w:b/>
+                <w:sz w:val="28"/>
+                <w:szCs w:val="28"/>
+              </w:rPr>
+              <w:t xml:space="preserve"> | </w:t>
+            </w:r>
+            <w:r>
+              <w:rPr>
+                <w:rFonts w:ascii="Latha" w:hAnsi="Latha" w:cs="Latha"/>
+                <w:sz w:val="28"/>
+                <w:szCs w:val="28"/>
                 <w:highlight w:val="green"/>
-              </w:rPr>
-              <w:t>rÉþlÉÑ</w:t>
-            </w:r>
-            <w:proofErr w:type="spellEnd"/>
-            <w:r>
-              <w:rPr>
-                <w:rFonts w:ascii="BRH Devanagari Extra" w:hAnsi="BRH Devanagari Extra" w:cs="BRH Devanagari Extra"/>
-                <w:sz w:val="40"/>
-                <w:szCs w:val="40"/>
-              </w:rPr>
-              <w:t xml:space="preserve">  -</w:t>
-            </w:r>
-            <w:proofErr w:type="gramEnd"/>
-            <w:r>
-              <w:rPr>
-                <w:rFonts w:ascii="BRH Devanagari Extra" w:hAnsi="BRH Devanagari Extra" w:cs="BRH Devanagari Extra"/>
-                <w:sz w:val="40"/>
-                <w:szCs w:val="40"/>
-              </w:rPr>
-              <w:t xml:space="preserve"> </w:t>
-            </w:r>
-            <w:proofErr w:type="spellStart"/>
-            <w:r>
-              <w:rPr>
-                <w:rFonts w:ascii="BRH Devanagari Extra" w:hAnsi="BRH Devanagari Extra" w:cs="BRH Devanagari Extra"/>
-                <w:sz w:val="40"/>
-                <w:szCs w:val="40"/>
-              </w:rPr>
-              <w:t>SØzrÉþ</w:t>
-            </w:r>
-            <w:proofErr w:type="spellEnd"/>
-            <w:r>
-              <w:rPr>
-                <w:rFonts w:ascii="BRH Devanagari Extra" w:hAnsi="BRH Devanagari Extra" w:cs="BRH Devanagari Extra"/>
-                <w:sz w:val="40"/>
-                <w:szCs w:val="40"/>
+                <w:cs/>
+                <w:lang w:bidi="ta-IN"/>
+              </w:rPr>
+              <w:t>அ</w:t>
+            </w:r>
+            <w:r>
+              <w:rPr>
+                <w:rFonts w:ascii="Latha" w:hAnsi="Latha" w:cs="Latha"/>
+                <w:sz w:val="28"/>
+                <w:szCs w:val="28"/>
+                <w:cs/>
+                <w:lang w:bidi="ta-IN"/>
+              </w:rPr>
+              <w:t>ஸி</w:t>
+            </w:r>
+            <w:r>
+              <w:rPr>
+                <w:rFonts w:ascii="BRH Tamil Tab Extra" w:hAnsi="BRH Tamil Tab Extra" w:cs="Latha"/>
+                <w:b/>
+                <w:sz w:val="36"/>
+                <w:szCs w:val="28"/>
+              </w:rPr>
+              <w:t>†</w:t>
+            </w:r>
+            <w:r>
+              <w:rPr>
+                <w:rFonts w:ascii="Latha" w:hAnsi="Latha" w:cs="Latha"/>
+                <w:b/>
+                <w:sz w:val="28"/>
+                <w:szCs w:val="28"/>
+              </w:rPr>
+              <w:t xml:space="preserve"> | </w:t>
+            </w:r>
+            <w:r>
+              <w:rPr>
+                <w:rFonts w:ascii="Latha" w:hAnsi="Latha" w:cs="Latha"/>
+                <w:sz w:val="28"/>
+                <w:szCs w:val="28"/>
+                <w:cs/>
+                <w:lang w:bidi="ta-IN"/>
+              </w:rPr>
+              <w:t>வஸ்வீ</w:t>
+            </w:r>
+            <w:r>
+              <w:rPr>
+                <w:rFonts w:ascii="BRH Tamil Tab Extra" w:hAnsi="BRH Tamil Tab Extra" w:cs="Latha"/>
+                <w:b/>
+                <w:sz w:val="36"/>
+                <w:szCs w:val="28"/>
+              </w:rPr>
+              <w:t>‡</w:t>
+            </w:r>
+            <w:r>
+              <w:rPr>
+                <w:rFonts w:ascii="Latha" w:hAnsi="Latha" w:cs="Latha"/>
+                <w:sz w:val="28"/>
+                <w:szCs w:val="28"/>
               </w:rPr>
               <w:t xml:space="preserve"> |</w:t>
             </w:r>
-            <w:r>
-              <w:rPr>
-                <w:rFonts w:ascii="BRH Devanagari Extra" w:hAnsi="BRH Devanagari Extra" w:cs="BRH Devanagari Extra"/>
-                <w:sz w:val="40"/>
-                <w:szCs w:val="40"/>
-              </w:rPr>
-              <w:t xml:space="preserve"> </w:t>
-            </w:r>
           </w:p>
+        </w:tc>
+      </w:tr>
+      <w:tr>
+        <w:trPr>
+          <w:trHeight w:val="1159"/>
+        </w:trPr>
+        <w:tc>
+          <w:tcPr>
+            <w:tcW w:w="3119" w:type="dxa"/>
+            <w:tcBorders>
+              <w:top w:val="single" w:sz="4" w:space="0" w:color="000000"/>
+              <w:left w:val="single" w:sz="4" w:space="0" w:color="000000"/>
+              <w:bottom w:val="single" w:sz="4" w:space="0" w:color="000000"/>
+              <w:right w:val="single" w:sz="4" w:space="0" w:color="000000"/>
+            </w:tcBorders>
+            <w:shd w:val="clear" w:color="auto" w:fill="auto"/>
+          </w:tcPr>
+          <w:p>
+            <w:pPr>
+              <w:spacing w:before="0" w:line="240" w:lineRule="auto"/>
+              <w:ind w:left="29"/>
+              <w:rPr>
+                <w:rFonts w:cs="Arial"/>
+                <w:b/>
+                <w:bCs/>
+                <w:sz w:val="28"/>
+                <w:szCs w:val="28"/>
+              </w:rPr>
+            </w:pPr>
+            <w:r>
+              <w:rPr>
+                <w:rFonts w:cs="Arial"/>
+                <w:b/>
+                <w:bCs/>
+                <w:sz w:val="28"/>
+                <w:szCs w:val="28"/>
+              </w:rPr>
+              <w:t>1.1.</w:t>
+            </w:r>
+            <w:r>
+              <w:rPr>
+                <w:rFonts w:cs="Arial"/>
+                <w:b/>
+                <w:bCs/>
+                <w:sz w:val="28"/>
+                <w:szCs w:val="28"/>
+              </w:rPr>
+              <w:t>9.</w:t>
+            </w:r>
+            <w:r>
+              <w:rPr>
+                <w:rFonts w:cs="Arial"/>
+                <w:b/>
+                <w:bCs/>
+                <w:sz w:val="28"/>
+                <w:szCs w:val="28"/>
+              </w:rPr>
+              <w:t xml:space="preserve">3 – </w:t>
+            </w:r>
+            <w:r>
+              <w:rPr>
+                <w:rFonts w:cs="Arial"/>
+                <w:b/>
+                <w:bCs/>
+                <w:sz w:val="28"/>
+                <w:szCs w:val="28"/>
+              </w:rPr>
+              <w:t>Padam</w:t>
+            </w:r>
+          </w:p>
+          <w:p>
+            <w:pPr>
+              <w:spacing w:before="0" w:line="240" w:lineRule="auto"/>
+              <w:ind w:left="29"/>
+              <w:rPr>
+                <w:rFonts w:cs="Arial"/>
+                <w:b/>
+                <w:bCs/>
+                <w:sz w:val="28"/>
+                <w:szCs w:val="28"/>
+              </w:rPr>
+            </w:pPr>
+            <w:r>
+              <w:rPr>
+                <w:rFonts w:cs="Arial"/>
+                <w:b/>
+                <w:bCs/>
+                <w:sz w:val="28"/>
+                <w:szCs w:val="28"/>
+              </w:rPr>
+              <w:t>Padam No. 61</w:t>
+            </w:r>
+          </w:p>
+          <w:p>
+            <w:pPr>
+              <w:spacing w:before="0" w:line="240" w:lineRule="auto"/>
+              <w:ind w:left="29"/>
+              <w:rPr>
+                <w:rFonts w:cs="Arial"/>
+                <w:b/>
+                <w:bCs/>
+                <w:sz w:val="28"/>
+                <w:szCs w:val="28"/>
+              </w:rPr>
+            </w:pPr>
+            <w:r>
+              <w:rPr>
+                <w:rFonts w:cs="Arial"/>
+                <w:b/>
+                <w:bCs/>
+                <w:sz w:val="28"/>
+                <w:szCs w:val="28"/>
+              </w:rPr>
+              <w:t xml:space="preserve">Panchaati No. </w:t>
+            </w:r>
+            <w:r>
+              <w:rPr>
+                <w:rFonts w:cs="Arial"/>
+                <w:b/>
+                <w:bCs/>
+                <w:sz w:val="28"/>
+                <w:szCs w:val="28"/>
+              </w:rPr>
+              <w:t>15</w:t>
+            </w:r>
+          </w:p>
+        </w:tc>
+        <w:tc>
+          <w:tcPr>
+            <w:tcW w:w="5245" w:type="dxa"/>
+            <w:tcBorders>
+              <w:top w:val="single" w:sz="4" w:space="0" w:color="000000"/>
+              <w:left w:val="single" w:sz="4" w:space="0" w:color="000000"/>
+              <w:bottom w:val="single" w:sz="4" w:space="0" w:color="000000"/>
+              <w:right w:val="single" w:sz="4" w:space="0" w:color="000000"/>
+            </w:tcBorders>
+            <w:shd w:val="clear" w:color="auto" w:fill="auto"/>
+          </w:tcPr>
           <w:p>
             <w:pPr>
               <w:widowControl w:val="0"/>
@@ -1037,37 +1425,1943 @@
             </w:pPr>
             <w:r>
               <w:rPr>
-                <w:b/>
-                <w:sz w:val="28"/>
-                <w:szCs w:val="28"/>
-              </w:rPr>
-              <w:t>(extra ‘</w:t>
+                <w:rFonts w:ascii="Latha" w:hAnsi="Latha" w:cs="Latha"/>
+                <w:sz w:val="28"/>
+                <w:szCs w:val="28"/>
+                <w:cs/>
+                <w:lang w:bidi="ta-IN"/>
+              </w:rPr>
+              <w:t>அ</w:t>
+            </w:r>
+            <w:r>
+              <w:rPr>
+                <w:rFonts w:ascii="BRH Tamil Tab Extra" w:hAnsi="BRH Tamil Tab Extra" w:cs="Latha"/>
+                <w:b/>
+                <w:sz w:val="36"/>
+                <w:szCs w:val="28"/>
+              </w:rPr>
+              <w:t>…</w:t>
+            </w:r>
+            <w:r>
+              <w:rPr>
+                <w:rFonts w:ascii="Latha" w:hAnsi="Latha" w:cs="Latha"/>
+                <w:sz w:val="28"/>
+                <w:szCs w:val="28"/>
+                <w:cs/>
+                <w:lang w:bidi="ta-IN"/>
+              </w:rPr>
+              <w:t>னு</w:t>
+            </w:r>
+            <w:r>
+              <w:rPr>
+                <w:rFonts w:ascii="BRH Tamil Tab Extra" w:hAnsi="BRH Tamil Tab Extra" w:cs="Latha"/>
+                <w:b/>
+                <w:sz w:val="36"/>
+                <w:szCs w:val="28"/>
+              </w:rPr>
+              <w:t>…</w:t>
+            </w:r>
+            <w:r>
+              <w:rPr>
+                <w:rFonts w:ascii="Latha" w:hAnsi="Latha" w:cs="Latha"/>
+                <w:sz w:val="28"/>
+                <w:szCs w:val="28"/>
+                <w:cs/>
+                <w:lang w:bidi="ta-IN"/>
+              </w:rPr>
+              <w:t>த்</w:t>
+            </w:r>
+            <w:r>
+              <w:rPr>
+                <w:rFonts w:ascii="Latha" w:hAnsi="Latha" w:cs="Latha"/>
+                <w:b/>
+                <w:bCs/>
+                <w:position w:val="-12"/>
+                <w:sz w:val="28"/>
+                <w:szCs w:val="28"/>
+                <w:cs/>
+                <w:lang w:bidi="ta-IN"/>
+              </w:rPr>
+              <w:t>3</w:t>
+            </w:r>
+            <w:r>
+              <w:rPr>
+                <w:rFonts w:ascii="Latha" w:hAnsi="Latha" w:cs="Latha"/>
+                <w:b/>
+                <w:bCs/>
+                <w:i/>
+                <w:iCs/>
+                <w:sz w:val="28"/>
+                <w:szCs w:val="28"/>
+                <w:cs/>
+                <w:lang w:bidi="ta-IN"/>
+              </w:rPr>
+              <w:t>ரு</w:t>
+            </w:r>
+            <w:r>
+              <w:rPr>
+                <w:rFonts w:ascii="Latha" w:hAnsi="Latha" w:cs="Latha"/>
+                <w:sz w:val="28"/>
+                <w:szCs w:val="28"/>
+                <w:cs/>
+                <w:lang w:bidi="ta-IN"/>
+              </w:rPr>
+              <w:t>ஶ்யேத்ய</w:t>
+            </w:r>
+            <w:r>
+              <w:rPr>
+                <w:rFonts w:ascii="BRH Tamil Tab Extra" w:hAnsi="BRH Tamil Tab Extra" w:cs="Latha"/>
+                <w:b/>
+                <w:sz w:val="36"/>
+                <w:szCs w:val="28"/>
+              </w:rPr>
+              <w:t>†</w:t>
+            </w:r>
+            <w:r>
+              <w:rPr>
+                <w:rFonts w:ascii="Latha" w:hAnsi="Latha" w:cs="Latha"/>
+                <w:sz w:val="28"/>
+                <w:szCs w:val="28"/>
+                <w:cs/>
+                <w:lang w:bidi="ta-IN"/>
+              </w:rPr>
+              <w:t>னு</w:t>
+            </w:r>
+            <w:r>
+              <w:rPr>
+                <w:rFonts w:ascii="Latha" w:hAnsi="Latha" w:cs="Latha"/>
+                <w:sz w:val="28"/>
+                <w:szCs w:val="28"/>
+                <w:cs/>
+                <w:lang w:bidi="ta-IN"/>
+              </w:rPr>
+              <w:t xml:space="preserve"> </w:t>
+            </w:r>
+            <w:r>
+              <w:rPr>
+                <w:rFonts w:ascii="Latha" w:hAnsi="Latha" w:cs="Latha"/>
+                <w:sz w:val="28"/>
+                <w:szCs w:val="28"/>
+                <w:highlight w:val="yellow"/>
+                <w:cs/>
+                <w:lang w:bidi="ta-IN"/>
+              </w:rPr>
+              <w:t>அனு</w:t>
+            </w:r>
+            <w:r>
+              <w:rPr>
+                <w:rFonts w:ascii="Latha" w:hAnsi="Latha" w:cs="Latha"/>
+                <w:b/>
+                <w:sz w:val="28"/>
+                <w:szCs w:val="28"/>
+                <w:cs/>
+                <w:lang w:bidi="ta-IN"/>
+              </w:rPr>
+              <w:t xml:space="preserve"> --</w:t>
+            </w:r>
+            <w:r>
+              <w:rPr>
+                <w:rFonts w:ascii="Latha" w:hAnsi="Latha" w:cs="Latha"/>
+                <w:sz w:val="28"/>
+                <w:szCs w:val="28"/>
+                <w:cs/>
+                <w:lang w:bidi="ta-IN"/>
+              </w:rPr>
+              <w:t xml:space="preserve"> </w:t>
+            </w:r>
+            <w:r>
+              <w:rPr>
+                <w:rFonts w:ascii="Latha" w:hAnsi="Latha" w:cs="Latha"/>
+                <w:sz w:val="28"/>
+                <w:szCs w:val="28"/>
+                <w:cs/>
+                <w:lang w:bidi="ta-IN"/>
+              </w:rPr>
+              <w:t>த்</w:t>
+            </w:r>
+            <w:r>
+              <w:rPr>
+                <w:rFonts w:ascii="Latha" w:hAnsi="Latha" w:cs="Latha"/>
+                <w:b/>
+                <w:bCs/>
+                <w:position w:val="-12"/>
+                <w:sz w:val="28"/>
+                <w:szCs w:val="28"/>
+                <w:cs/>
+                <w:lang w:bidi="ta-IN"/>
+              </w:rPr>
+              <w:t>3</w:t>
+            </w:r>
+            <w:r>
+              <w:rPr>
+                <w:rFonts w:ascii="Latha" w:hAnsi="Latha" w:cs="Latha"/>
+                <w:b/>
+                <w:bCs/>
+                <w:i/>
+                <w:iCs/>
+                <w:sz w:val="28"/>
+                <w:szCs w:val="28"/>
+                <w:cs/>
+                <w:lang w:bidi="ta-IN"/>
+              </w:rPr>
+              <w:t>ரு</w:t>
+            </w:r>
+            <w:r>
+              <w:rPr>
+                <w:rFonts w:ascii="Latha" w:hAnsi="Latha" w:cs="Latha"/>
+                <w:sz w:val="28"/>
+                <w:szCs w:val="28"/>
+                <w:cs/>
+                <w:lang w:bidi="ta-IN"/>
+              </w:rPr>
+              <w:t>ஶ்ய</w:t>
+            </w:r>
+            <w:r>
+              <w:rPr>
+                <w:rFonts w:ascii="BRH Tamil Tab Extra" w:hAnsi="BRH Tamil Tab Extra" w:cs="Latha"/>
+                <w:b/>
+                <w:sz w:val="36"/>
+                <w:szCs w:val="28"/>
+              </w:rPr>
+              <w:t>†</w:t>
+            </w:r>
+            <w:r>
+              <w:rPr>
+                <w:rFonts w:ascii="Latha" w:hAnsi="Latha" w:cs="Latha"/>
+                <w:b/>
+                <w:sz w:val="28"/>
+                <w:szCs w:val="28"/>
+              </w:rPr>
+              <w:t xml:space="preserve"> |</w:t>
+            </w:r>
+          </w:p>
+        </w:tc>
+        <w:tc>
+          <w:tcPr>
+            <w:tcW w:w="5245" w:type="dxa"/>
+            <w:tcBorders>
+              <w:top w:val="single" w:sz="4" w:space="0" w:color="000000"/>
+              <w:left w:val="single" w:sz="4" w:space="0" w:color="000000"/>
+              <w:bottom w:val="single" w:sz="4" w:space="0" w:color="000000"/>
+              <w:right w:val="single" w:sz="4" w:space="0" w:color="000000"/>
+            </w:tcBorders>
+            <w:shd w:val="clear" w:color="auto" w:fill="auto"/>
+          </w:tcPr>
+          <w:p>
+            <w:pPr>
+              <w:widowControl w:val="0"/>
+              <w:autoSpaceDE w:val="0"/>
+              <w:autoSpaceDN w:val="0"/>
+              <w:adjustRightInd w:val="0"/>
+              <w:spacing w:before="0" w:line="240" w:lineRule="auto"/>
+              <w:rPr>
+                <w:rFonts w:ascii="BRH Devanagari Extra" w:hAnsi="BRH Devanagari Extra" w:cs="BRH Devanagari Extra"/>
+                <w:sz w:val="40"/>
+                <w:szCs w:val="40"/>
+              </w:rPr>
+            </w:pPr>
+            <w:r>
+              <w:rPr>
+                <w:rFonts w:ascii="Latha" w:hAnsi="Latha" w:cs="Latha"/>
+                <w:sz w:val="28"/>
+                <w:szCs w:val="28"/>
+                <w:cs/>
+                <w:lang w:bidi="ta-IN"/>
+              </w:rPr>
+              <w:t>அ</w:t>
+            </w:r>
+            <w:r>
+              <w:rPr>
+                <w:rFonts w:ascii="BRH Tamil Tab Extra" w:hAnsi="BRH Tamil Tab Extra" w:cs="Latha"/>
+                <w:b/>
+                <w:sz w:val="36"/>
+                <w:szCs w:val="28"/>
+              </w:rPr>
+              <w:t>…</w:t>
+            </w:r>
+            <w:r>
+              <w:rPr>
+                <w:rFonts w:ascii="Latha" w:hAnsi="Latha" w:cs="Latha"/>
+                <w:sz w:val="28"/>
+                <w:szCs w:val="28"/>
+                <w:cs/>
+                <w:lang w:bidi="ta-IN"/>
+              </w:rPr>
+              <w:t>னு</w:t>
+            </w:r>
+            <w:r>
+              <w:rPr>
+                <w:rFonts w:ascii="BRH Tamil Tab Extra" w:hAnsi="BRH Tamil Tab Extra" w:cs="Latha"/>
+                <w:b/>
+                <w:sz w:val="36"/>
+                <w:szCs w:val="28"/>
+              </w:rPr>
+              <w:t>…</w:t>
+            </w:r>
+            <w:r>
+              <w:rPr>
+                <w:rFonts w:ascii="Latha" w:hAnsi="Latha" w:cs="Latha"/>
+                <w:sz w:val="28"/>
+                <w:szCs w:val="28"/>
+                <w:cs/>
+                <w:lang w:bidi="ta-IN"/>
+              </w:rPr>
+              <w:t>த்</w:t>
+            </w:r>
+            <w:r>
+              <w:rPr>
+                <w:rFonts w:ascii="Latha" w:hAnsi="Latha" w:cs="Latha"/>
+                <w:b/>
+                <w:bCs/>
+                <w:position w:val="-12"/>
+                <w:sz w:val="28"/>
+                <w:szCs w:val="28"/>
+                <w:cs/>
+                <w:lang w:bidi="ta-IN"/>
+              </w:rPr>
+              <w:t>3</w:t>
+            </w:r>
+            <w:r>
+              <w:rPr>
+                <w:rFonts w:ascii="Latha" w:hAnsi="Latha" w:cs="Latha"/>
+                <w:b/>
+                <w:bCs/>
+                <w:i/>
+                <w:iCs/>
+                <w:sz w:val="28"/>
+                <w:szCs w:val="28"/>
+                <w:cs/>
+                <w:lang w:bidi="ta-IN"/>
+              </w:rPr>
+              <w:t>ரு</w:t>
+            </w:r>
+            <w:r>
+              <w:rPr>
+                <w:rFonts w:ascii="Latha" w:hAnsi="Latha" w:cs="Latha"/>
+                <w:sz w:val="28"/>
+                <w:szCs w:val="28"/>
+                <w:cs/>
+                <w:lang w:bidi="ta-IN"/>
+              </w:rPr>
+              <w:t>ஶ்யேத்ய</w:t>
+            </w:r>
+            <w:r>
+              <w:rPr>
+                <w:rFonts w:ascii="BRH Tamil Tab Extra" w:hAnsi="BRH Tamil Tab Extra" w:cs="Latha"/>
+                <w:b/>
+                <w:sz w:val="36"/>
+                <w:szCs w:val="28"/>
+              </w:rPr>
+              <w:t>†</w:t>
+            </w:r>
+            <w:r>
+              <w:rPr>
+                <w:rFonts w:ascii="Latha" w:hAnsi="Latha" w:cs="Latha"/>
+                <w:sz w:val="28"/>
+                <w:szCs w:val="28"/>
+                <w:highlight w:val="green"/>
+                <w:cs/>
+                <w:lang w:bidi="ta-IN"/>
+              </w:rPr>
+              <w:t xml:space="preserve">னு </w:t>
+            </w:r>
+            <w:r>
+              <w:rPr>
+                <w:rFonts w:ascii="Latha" w:hAnsi="Latha" w:cs="Latha"/>
+                <w:b/>
+                <w:sz w:val="28"/>
+                <w:szCs w:val="28"/>
+                <w:highlight w:val="green"/>
+                <w:cs/>
+                <w:lang w:bidi="ta-IN"/>
+              </w:rPr>
+              <w:t>--</w:t>
+            </w:r>
+            <w:r>
+              <w:rPr>
+                <w:rFonts w:ascii="Latha" w:hAnsi="Latha" w:cs="Latha"/>
+                <w:b/>
+                <w:sz w:val="28"/>
+                <w:szCs w:val="28"/>
+                <w:lang w:bidi="ta-IN"/>
+              </w:rPr>
+              <w:t xml:space="preserve"> </w:t>
+            </w:r>
+            <w:r>
+              <w:rPr>
+                <w:rFonts w:ascii="Latha" w:hAnsi="Latha" w:cs="Latha"/>
+                <w:sz w:val="28"/>
+                <w:szCs w:val="28"/>
+                <w:cs/>
+                <w:lang w:bidi="ta-IN"/>
+              </w:rPr>
+              <w:t>த்</w:t>
+            </w:r>
+            <w:r>
+              <w:rPr>
+                <w:rFonts w:ascii="Latha" w:hAnsi="Latha" w:cs="Latha"/>
+                <w:b/>
+                <w:bCs/>
+                <w:position w:val="-12"/>
+                <w:sz w:val="28"/>
+                <w:szCs w:val="28"/>
+                <w:cs/>
+                <w:lang w:bidi="ta-IN"/>
+              </w:rPr>
+              <w:t>3</w:t>
+            </w:r>
+            <w:r>
+              <w:rPr>
+                <w:rFonts w:ascii="Latha" w:hAnsi="Latha" w:cs="Latha"/>
+                <w:b/>
+                <w:bCs/>
+                <w:i/>
+                <w:iCs/>
+                <w:sz w:val="28"/>
+                <w:szCs w:val="28"/>
+                <w:cs/>
+                <w:lang w:bidi="ta-IN"/>
+              </w:rPr>
+              <w:t>ரு</w:t>
+            </w:r>
+            <w:r>
+              <w:rPr>
+                <w:rFonts w:ascii="Latha" w:hAnsi="Latha" w:cs="Latha"/>
+                <w:sz w:val="28"/>
+                <w:szCs w:val="28"/>
+                <w:cs/>
+                <w:lang w:bidi="ta-IN"/>
+              </w:rPr>
+              <w:t>ஶ்ய</w:t>
+            </w:r>
+            <w:r>
+              <w:rPr>
+                <w:rFonts w:ascii="BRH Tamil Tab Extra" w:hAnsi="BRH Tamil Tab Extra" w:cs="Latha"/>
+                <w:b/>
+                <w:sz w:val="36"/>
+                <w:szCs w:val="28"/>
+              </w:rPr>
+              <w:t>†</w:t>
+            </w:r>
+            <w:r>
+              <w:rPr>
+                <w:rFonts w:ascii="Latha" w:hAnsi="Latha" w:cs="Latha"/>
+                <w:b/>
+                <w:sz w:val="28"/>
+                <w:szCs w:val="28"/>
+              </w:rPr>
+              <w:t xml:space="preserve"> |</w:t>
+            </w:r>
+            <w:r>
+              <w:rPr>
+                <w:rFonts w:ascii="BRH Devanagari Extra" w:hAnsi="BRH Devanagari Extra" w:cs="BRH Devanagari Extra"/>
+                <w:sz w:val="40"/>
+                <w:szCs w:val="40"/>
+              </w:rPr>
+              <w:t xml:space="preserve"> </w:t>
+            </w:r>
+            <w:r>
+              <w:rPr>
+                <w:b/>
+                <w:sz w:val="28"/>
+                <w:szCs w:val="28"/>
+              </w:rPr>
+              <w:t>(extra ‘anu” deleted</w:t>
+            </w:r>
+            <w:r>
+              <w:rPr>
+                <w:b/>
+                <w:sz w:val="28"/>
+                <w:szCs w:val="28"/>
+              </w:rPr>
+              <w:t xml:space="preserve"> )</w:t>
+            </w:r>
+          </w:p>
+        </w:tc>
+      </w:tr>
+      <w:tr>
+        <w:trPr>
+          <w:trHeight w:val="1159"/>
+        </w:trPr>
+        <w:tc>
+          <w:tcPr>
+            <w:tcW w:w="3119" w:type="dxa"/>
+            <w:tcBorders>
+              <w:top w:val="single" w:sz="4" w:space="0" w:color="000000"/>
+              <w:left w:val="single" w:sz="4" w:space="0" w:color="000000"/>
+              <w:bottom w:val="single" w:sz="4" w:space="0" w:color="000000"/>
+              <w:right w:val="single" w:sz="4" w:space="0" w:color="000000"/>
+            </w:tcBorders>
+            <w:shd w:val="clear" w:color="auto" w:fill="auto"/>
+          </w:tcPr>
+          <w:p>
+            <w:pPr>
+              <w:spacing w:before="0" w:line="240" w:lineRule="auto"/>
+              <w:ind w:left="29"/>
+              <w:rPr>
+                <w:rFonts w:cs="Arial"/>
+                <w:b/>
+                <w:bCs/>
+                <w:sz w:val="28"/>
+                <w:szCs w:val="28"/>
+              </w:rPr>
+            </w:pPr>
+            <w:r>
+              <w:rPr>
+                <w:rFonts w:cs="Arial"/>
+                <w:b/>
+                <w:bCs/>
+                <w:sz w:val="28"/>
+                <w:szCs w:val="28"/>
+              </w:rPr>
+              <w:t>1.1.</w:t>
+            </w:r>
+            <w:r>
+              <w:rPr>
+                <w:rFonts w:cs="Arial"/>
+                <w:b/>
+                <w:bCs/>
+                <w:sz w:val="28"/>
+                <w:szCs w:val="28"/>
+              </w:rPr>
+              <w:t>11.2</w:t>
+            </w:r>
+            <w:r>
+              <w:rPr>
+                <w:rFonts w:cs="Arial"/>
+                <w:b/>
+                <w:bCs/>
+                <w:sz w:val="28"/>
+                <w:szCs w:val="28"/>
+              </w:rPr>
+              <w:t xml:space="preserve"> – </w:t>
             </w:r>
             <w:proofErr w:type="spellStart"/>
             <w:r>
               <w:rPr>
-                <w:b/>
-                <w:sz w:val="28"/>
-                <w:szCs w:val="28"/>
-              </w:rPr>
-              <w:t>anu</w:t>
+                <w:rFonts w:cs="Arial"/>
+                <w:b/>
+                <w:bCs/>
+                <w:sz w:val="28"/>
+                <w:szCs w:val="28"/>
+              </w:rPr>
+              <w:t>Vaakyam</w:t>
             </w:r>
             <w:proofErr w:type="spellEnd"/>
-            <w:r>
-              <w:rPr>
-                <w:b/>
-                <w:sz w:val="28"/>
-                <w:szCs w:val="28"/>
-              </w:rPr>
-              <w:t>” deleted</w:t>
-            </w:r>
-            <w:r>
-              <w:rPr>
-                <w:b/>
-                <w:sz w:val="28"/>
-                <w:szCs w:val="28"/>
-              </w:rPr>
-              <w:t xml:space="preserve"> )</w:t>
+          </w:p>
+          <w:p>
+            <w:pPr>
+              <w:spacing w:before="0" w:line="240" w:lineRule="auto"/>
+              <w:ind w:left="29"/>
+              <w:rPr>
+                <w:rFonts w:cs="Arial"/>
+                <w:b/>
+                <w:bCs/>
+                <w:sz w:val="28"/>
+                <w:szCs w:val="28"/>
+              </w:rPr>
+            </w:pPr>
+            <w:r>
+              <w:rPr>
+                <w:rFonts w:cs="Arial"/>
+                <w:b/>
+                <w:bCs/>
+                <w:sz w:val="28"/>
+                <w:szCs w:val="28"/>
+              </w:rPr>
+              <w:t>Line No - 6</w:t>
+            </w:r>
+          </w:p>
+          <w:p>
+            <w:pPr>
+              <w:spacing w:before="0" w:line="240" w:lineRule="auto"/>
+              <w:ind w:left="29"/>
+              <w:rPr>
+                <w:rFonts w:cs="Arial"/>
+                <w:sz w:val="28"/>
+                <w:szCs w:val="28"/>
+              </w:rPr>
+            </w:pPr>
+            <w:r>
+              <w:rPr>
+                <w:rFonts w:cs="Arial"/>
+                <w:b/>
+                <w:bCs/>
+                <w:sz w:val="28"/>
+                <w:szCs w:val="28"/>
+              </w:rPr>
+              <w:t xml:space="preserve">Panchaati No. </w:t>
+            </w:r>
+            <w:r>
+              <w:rPr>
+                <w:rFonts w:cs="Arial"/>
+                <w:b/>
+                <w:bCs/>
+                <w:sz w:val="28"/>
+                <w:szCs w:val="28"/>
+              </w:rPr>
+              <w:t>20</w:t>
+            </w:r>
+          </w:p>
+        </w:tc>
+        <w:tc>
+          <w:tcPr>
+            <w:tcW w:w="5245" w:type="dxa"/>
+            <w:tcBorders>
+              <w:top w:val="single" w:sz="4" w:space="0" w:color="000000"/>
+              <w:left w:val="single" w:sz="4" w:space="0" w:color="000000"/>
+              <w:bottom w:val="single" w:sz="4" w:space="0" w:color="000000"/>
+              <w:right w:val="single" w:sz="4" w:space="0" w:color="000000"/>
+            </w:tcBorders>
+            <w:shd w:val="clear" w:color="auto" w:fill="auto"/>
+          </w:tcPr>
+          <w:p>
+            <w:pPr>
+              <w:widowControl w:val="0"/>
+              <w:autoSpaceDE w:val="0"/>
+              <w:autoSpaceDN w:val="0"/>
+              <w:adjustRightInd w:val="0"/>
+              <w:spacing w:before="0" w:line="240" w:lineRule="auto"/>
+              <w:rPr>
+                <w:rFonts w:ascii="Latha" w:hAnsi="Latha" w:cs="Latha"/>
+                <w:sz w:val="28"/>
+                <w:szCs w:val="28"/>
+                <w:cs/>
+                <w:lang w:bidi="ta-IN"/>
+              </w:rPr>
+            </w:pPr>
+            <w:r>
+              <w:rPr>
+                <w:rFonts w:ascii="Latha" w:hAnsi="Latha" w:cs="Latha" w:hint="cs"/>
+                <w:sz w:val="28"/>
+                <w:szCs w:val="28"/>
+                <w:cs/>
+                <w:lang w:bidi="ta-IN"/>
+              </w:rPr>
+              <w:t>வஸூ</w:t>
+            </w:r>
+            <w:r>
+              <w:rPr>
+                <w:rFonts w:ascii="BRH Tamil Tab Extra" w:hAnsi="BRH Tamil Tab Extra"/>
+                <w:b/>
+                <w:sz w:val="36"/>
+                <w:szCs w:val="28"/>
+              </w:rPr>
+              <w:t>†</w:t>
+            </w:r>
+            <w:r>
+              <w:rPr>
+                <w:rFonts w:ascii="Latha" w:hAnsi="Latha" w:cs="Latha" w:hint="cs"/>
+                <w:sz w:val="28"/>
+                <w:szCs w:val="28"/>
+                <w:cs/>
+                <w:lang w:bidi="ta-IN"/>
+              </w:rPr>
+              <w:t>னா</w:t>
+            </w:r>
+            <w:proofErr w:type="spellStart"/>
+            <w:r>
+              <w:rPr>
+                <w:rFonts w:ascii="BRH Devanagari Extra" w:hAnsi="BRH Devanagari Extra"/>
+                <w:b/>
+                <w:sz w:val="36"/>
+                <w:szCs w:val="28"/>
+                <w:highlight w:val="yellow"/>
+              </w:rPr>
+              <w:t>óè</w:t>
+            </w:r>
+            <w:proofErr w:type="spellEnd"/>
+            <w:r>
+              <w:rPr>
+                <w:sz w:val="28"/>
+                <w:szCs w:val="28"/>
+                <w:highlight w:val="yellow"/>
+              </w:rPr>
+              <w:t xml:space="preserve"> </w:t>
+            </w:r>
+            <w:r>
+              <w:rPr>
+                <w:rFonts w:ascii="BRH Tamil Tab Extra" w:hAnsi="BRH Tamil Tab Extra"/>
+                <w:b/>
+                <w:sz w:val="36"/>
+                <w:szCs w:val="28"/>
+                <w:highlight w:val="yellow"/>
+              </w:rPr>
+              <w:t>…</w:t>
+            </w:r>
+            <w:r>
+              <w:rPr>
+                <w:rFonts w:ascii="BRH Tamil Tab Extra" w:hAnsi="BRH Tamil Tab Extra"/>
+                <w:b/>
+                <w:sz w:val="36"/>
+                <w:szCs w:val="28"/>
+              </w:rPr>
+              <w:t xml:space="preserve"> </w:t>
+            </w:r>
+            <w:r>
+              <w:rPr>
+                <w:rFonts w:ascii="Latha" w:hAnsi="Latha" w:cs="Latha" w:hint="cs"/>
+                <w:sz w:val="28"/>
+                <w:szCs w:val="28"/>
+                <w:highlight w:val="yellow"/>
+                <w:cs/>
+                <w:lang w:bidi="ta-IN"/>
+              </w:rPr>
+              <w:t>த்</w:t>
+            </w:r>
+            <w:r>
+              <w:rPr>
+                <w:rFonts w:ascii="Latha" w:hAnsi="Latha" w:cs="Latha" w:hint="cs"/>
+                <w:b/>
+                <w:bCs/>
+                <w:position w:val="-12"/>
+                <w:sz w:val="28"/>
+                <w:szCs w:val="28"/>
+                <w:highlight w:val="yellow"/>
+                <w:cs/>
+                <w:lang w:bidi="ta-IN"/>
+              </w:rPr>
+              <w:t>3</w:t>
+            </w:r>
+            <w:r>
+              <w:rPr>
+                <w:rFonts w:ascii="Latha" w:hAnsi="Latha" w:cs="Latha" w:hint="cs"/>
+                <w:sz w:val="28"/>
+                <w:szCs w:val="28"/>
+                <w:highlight w:val="yellow"/>
+                <w:cs/>
+                <w:lang w:bidi="ta-IN"/>
+              </w:rPr>
+              <w:t>ரா</w:t>
+            </w:r>
+            <w:r>
+              <w:rPr>
+                <w:rFonts w:ascii="Latha" w:hAnsi="Latha" w:cs="Latha" w:hint="cs"/>
+                <w:sz w:val="28"/>
+                <w:szCs w:val="28"/>
+                <w:cs/>
+                <w:lang w:bidi="ta-IN"/>
+              </w:rPr>
+              <w:t>ணா</w:t>
+            </w:r>
+            <w:r>
+              <w:rPr>
+                <w:rFonts w:ascii="BRH Tamil Tab Extra" w:hAnsi="BRH Tamil Tab Extra"/>
+                <w:b/>
+                <w:sz w:val="36"/>
+                <w:szCs w:val="28"/>
+              </w:rPr>
+              <w:t>†</w:t>
+            </w:r>
+            <w:r>
+              <w:rPr>
+                <w:rFonts w:ascii="Latha" w:hAnsi="Latha" w:cs="Latha" w:hint="cs"/>
+                <w:sz w:val="28"/>
+                <w:szCs w:val="28"/>
+                <w:cs/>
+                <w:lang w:bidi="ta-IN"/>
+              </w:rPr>
+              <w:t>மாதி</w:t>
+            </w:r>
+            <w:r>
+              <w:rPr>
+                <w:rFonts w:ascii="BRH Tamil Tab Extra" w:hAnsi="BRH Tamil Tab Extra"/>
+                <w:b/>
+                <w:sz w:val="36"/>
+                <w:szCs w:val="28"/>
+              </w:rPr>
+              <w:t>…</w:t>
+            </w:r>
+            <w:r>
+              <w:rPr>
+                <w:rFonts w:ascii="Latha" w:hAnsi="Latha" w:cs="Latha" w:hint="cs"/>
+                <w:b/>
+                <w:bCs/>
+                <w:position w:val="-12"/>
+                <w:sz w:val="28"/>
+                <w:szCs w:val="28"/>
+                <w:cs/>
+                <w:lang w:bidi="ta-IN"/>
+              </w:rPr>
+              <w:t>3</w:t>
+            </w:r>
+            <w:r>
+              <w:rPr>
+                <w:rFonts w:ascii="Latha" w:hAnsi="Latha" w:cs="Latha" w:hint="cs"/>
+                <w:sz w:val="28"/>
+                <w:szCs w:val="28"/>
+                <w:cs/>
+                <w:lang w:bidi="ta-IN"/>
+              </w:rPr>
+              <w:t>த்யானா</w:t>
+            </w:r>
+            <w:r>
+              <w:rPr>
+                <w:rFonts w:ascii="BRH Tamil Tab Extra" w:hAnsi="BRH Tamil Tab Extra"/>
+                <w:b/>
+                <w:sz w:val="36"/>
+                <w:szCs w:val="28"/>
+              </w:rPr>
+              <w:t>…</w:t>
+            </w:r>
+            <w:r>
+              <w:rPr>
+                <w:rFonts w:ascii="BRH Devanagari Extra" w:hAnsi="BRH Devanagari Extra"/>
+                <w:b/>
+                <w:sz w:val="36"/>
+                <w:szCs w:val="28"/>
+              </w:rPr>
+              <w:t>ó</w:t>
+            </w:r>
+          </w:p>
+        </w:tc>
+        <w:tc>
+          <w:tcPr>
+            <w:tcW w:w="5245" w:type="dxa"/>
+            <w:tcBorders>
+              <w:top w:val="single" w:sz="4" w:space="0" w:color="000000"/>
+              <w:left w:val="single" w:sz="4" w:space="0" w:color="000000"/>
+              <w:bottom w:val="single" w:sz="4" w:space="0" w:color="000000"/>
+              <w:right w:val="single" w:sz="4" w:space="0" w:color="000000"/>
+            </w:tcBorders>
+            <w:shd w:val="clear" w:color="auto" w:fill="auto"/>
+          </w:tcPr>
+          <w:p>
+            <w:pPr>
+              <w:widowControl w:val="0"/>
+              <w:autoSpaceDE w:val="0"/>
+              <w:autoSpaceDN w:val="0"/>
+              <w:adjustRightInd w:val="0"/>
+              <w:spacing w:before="0" w:line="240" w:lineRule="auto"/>
+              <w:rPr>
+                <w:rFonts w:ascii="Latha" w:hAnsi="Latha" w:cs="Latha"/>
+                <w:sz w:val="28"/>
+                <w:szCs w:val="28"/>
+                <w:cs/>
+                <w:lang w:bidi="ta-IN"/>
+              </w:rPr>
+            </w:pPr>
+            <w:r>
+              <w:rPr>
+                <w:rFonts w:ascii="Latha" w:hAnsi="Latha" w:cs="Latha" w:hint="cs"/>
+                <w:sz w:val="28"/>
+                <w:szCs w:val="28"/>
+                <w:cs/>
+                <w:lang w:bidi="ta-IN"/>
+              </w:rPr>
+              <w:t>வஸூ</w:t>
+            </w:r>
+            <w:r>
+              <w:rPr>
+                <w:rFonts w:ascii="BRH Tamil Tab Extra" w:hAnsi="BRH Tamil Tab Extra"/>
+                <w:b/>
+                <w:sz w:val="36"/>
+                <w:szCs w:val="28"/>
+              </w:rPr>
+              <w:t>†</w:t>
+            </w:r>
+            <w:r>
+              <w:rPr>
+                <w:rFonts w:ascii="Latha" w:hAnsi="Latha" w:cs="Latha" w:hint="cs"/>
+                <w:sz w:val="28"/>
+                <w:szCs w:val="28"/>
+                <w:cs/>
+                <w:lang w:bidi="ta-IN"/>
+              </w:rPr>
+              <w:t>னா</w:t>
+            </w:r>
+            <w:proofErr w:type="spellStart"/>
+            <w:r>
+              <w:rPr>
+                <w:rFonts w:ascii="BRH Devanagari Extra" w:hAnsi="BRH Devanagari Extra"/>
+                <w:b/>
+                <w:sz w:val="36"/>
+                <w:szCs w:val="28"/>
+                <w:highlight w:val="green"/>
+              </w:rPr>
+              <w:t>óè</w:t>
+            </w:r>
+            <w:proofErr w:type="spellEnd"/>
+            <w:r>
+              <w:rPr>
+                <w:sz w:val="28"/>
+                <w:szCs w:val="28"/>
+              </w:rPr>
+              <w:t xml:space="preserve"> </w:t>
+            </w:r>
+            <w:r>
+              <w:rPr>
+                <w:rFonts w:ascii="BRH Tamil Tab Extra" w:hAnsi="BRH Tamil Tab Extra"/>
+                <w:b/>
+                <w:sz w:val="36"/>
+                <w:szCs w:val="28"/>
+              </w:rPr>
+              <w:t xml:space="preserve"> </w:t>
+            </w:r>
+            <w:r>
+              <w:rPr>
+                <w:rFonts w:ascii="Latha" w:hAnsi="Latha" w:cs="Latha"/>
+                <w:b/>
+                <w:bCs/>
+                <w:sz w:val="28"/>
+                <w:szCs w:val="28"/>
+                <w:highlight w:val="green"/>
+                <w:cs/>
+                <w:lang w:bidi="ta-IN"/>
+              </w:rPr>
+              <w:t>ரு</w:t>
+            </w:r>
+            <w:r>
+              <w:rPr>
+                <w:rFonts w:ascii="BRH Tamil Tab Extra" w:hAnsi="BRH Tamil Tab Extra" w:cs="Latha"/>
+                <w:b/>
+                <w:sz w:val="36"/>
+                <w:szCs w:val="28"/>
+              </w:rPr>
+              <w:t>…</w:t>
+            </w:r>
+            <w:r>
+              <w:rPr>
+                <w:rFonts w:ascii="Latha" w:hAnsi="Latha" w:cs="Latha" w:hint="cs"/>
+                <w:sz w:val="28"/>
+                <w:szCs w:val="28"/>
+                <w:highlight w:val="green"/>
+                <w:cs/>
+                <w:lang w:bidi="ta-IN"/>
+              </w:rPr>
+              <w:t>த்</w:t>
+            </w:r>
+            <w:r>
+              <w:rPr>
+                <w:rFonts w:ascii="Latha" w:hAnsi="Latha" w:cs="Latha" w:hint="cs"/>
+                <w:b/>
+                <w:bCs/>
+                <w:position w:val="-12"/>
+                <w:sz w:val="28"/>
+                <w:szCs w:val="28"/>
+                <w:highlight w:val="green"/>
+                <w:cs/>
+                <w:lang w:bidi="ta-IN"/>
+              </w:rPr>
+              <w:t>3</w:t>
+            </w:r>
+            <w:r>
+              <w:rPr>
+                <w:rFonts w:ascii="Latha" w:hAnsi="Latha" w:cs="Latha" w:hint="cs"/>
+                <w:sz w:val="28"/>
+                <w:szCs w:val="28"/>
+                <w:highlight w:val="green"/>
+                <w:cs/>
+                <w:lang w:bidi="ta-IN"/>
+              </w:rPr>
+              <w:t>ரா</w:t>
+            </w:r>
+            <w:r>
+              <w:rPr>
+                <w:rFonts w:ascii="Latha" w:hAnsi="Latha" w:cs="Latha" w:hint="cs"/>
+                <w:sz w:val="28"/>
+                <w:szCs w:val="28"/>
+                <w:cs/>
+                <w:lang w:bidi="ta-IN"/>
+              </w:rPr>
+              <w:t>ணா</w:t>
+            </w:r>
+            <w:r>
+              <w:rPr>
+                <w:rFonts w:ascii="BRH Tamil Tab Extra" w:hAnsi="BRH Tamil Tab Extra"/>
+                <w:b/>
+                <w:sz w:val="36"/>
+                <w:szCs w:val="28"/>
+              </w:rPr>
+              <w:t>†</w:t>
+            </w:r>
+            <w:r>
+              <w:rPr>
+                <w:rFonts w:ascii="Latha" w:hAnsi="Latha" w:cs="Latha" w:hint="cs"/>
+                <w:sz w:val="28"/>
+                <w:szCs w:val="28"/>
+                <w:cs/>
+                <w:lang w:bidi="ta-IN"/>
+              </w:rPr>
+              <w:t>மாதி</w:t>
+            </w:r>
+            <w:r>
+              <w:rPr>
+                <w:rFonts w:ascii="BRH Tamil Tab Extra" w:hAnsi="BRH Tamil Tab Extra"/>
+                <w:b/>
+                <w:sz w:val="36"/>
+                <w:szCs w:val="28"/>
+              </w:rPr>
+              <w:t>…</w:t>
+            </w:r>
+            <w:r>
+              <w:rPr>
+                <w:rFonts w:ascii="Latha" w:hAnsi="Latha" w:cs="Latha" w:hint="cs"/>
+                <w:b/>
+                <w:bCs/>
+                <w:position w:val="-12"/>
+                <w:sz w:val="28"/>
+                <w:szCs w:val="28"/>
+                <w:cs/>
+                <w:lang w:bidi="ta-IN"/>
+              </w:rPr>
+              <w:t>3</w:t>
+            </w:r>
+            <w:r>
+              <w:rPr>
+                <w:rFonts w:ascii="Latha" w:hAnsi="Latha" w:cs="Latha" w:hint="cs"/>
+                <w:sz w:val="28"/>
+                <w:szCs w:val="28"/>
+                <w:cs/>
+                <w:lang w:bidi="ta-IN"/>
+              </w:rPr>
+              <w:t>த்யானா</w:t>
+            </w:r>
+            <w:r>
+              <w:rPr>
+                <w:rFonts w:ascii="BRH Tamil Tab Extra" w:hAnsi="BRH Tamil Tab Extra"/>
+                <w:b/>
+                <w:sz w:val="36"/>
+                <w:szCs w:val="28"/>
+              </w:rPr>
+              <w:t>…</w:t>
+            </w:r>
+            <w:r>
+              <w:rPr>
+                <w:rFonts w:ascii="BRH Devanagari Extra" w:hAnsi="BRH Devanagari Extra"/>
+                <w:b/>
+                <w:sz w:val="36"/>
+                <w:szCs w:val="28"/>
+              </w:rPr>
+              <w:t>ó</w:t>
+            </w:r>
+            <w:r>
+              <w:rPr>
+                <w:rFonts w:ascii="BRH Devanagari Extra" w:hAnsi="BRH Devanagari Extra"/>
+                <w:b/>
+                <w:sz w:val="36"/>
+                <w:szCs w:val="28"/>
+              </w:rPr>
+              <w:t xml:space="preserve"> </w:t>
+            </w:r>
+            <w:r>
+              <w:rPr>
+                <w:rFonts w:ascii="BRH Devanagari Extra" w:hAnsi="BRH Devanagari Extra"/>
+                <w:b/>
+                <w:sz w:val="36"/>
+                <w:szCs w:val="28"/>
+              </w:rPr>
+              <w:br/>
+            </w:r>
+            <w:r>
+              <w:rPr>
+                <w:rFonts w:cs="Arial"/>
+                <w:sz w:val="28"/>
+                <w:szCs w:val="28"/>
+              </w:rPr>
+              <w:t>(deletion of</w:t>
+            </w:r>
+            <w:r>
+              <w:rPr>
+                <w:rFonts w:ascii="BRH Devanagari Extra" w:hAnsi="BRH Devanagari Extra"/>
+                <w:sz w:val="36"/>
+                <w:szCs w:val="28"/>
+              </w:rPr>
+              <w:t xml:space="preserve"> </w:t>
+            </w:r>
+            <w:r>
+              <w:rPr>
+                <w:rFonts w:ascii="Latha" w:hAnsi="Latha" w:cs="Latha"/>
+                <w:b/>
+                <w:bCs/>
+                <w:sz w:val="28"/>
+                <w:szCs w:val="28"/>
+                <w:cs/>
+                <w:lang w:bidi="ta-IN"/>
+              </w:rPr>
+              <w:t>ரு</w:t>
+            </w:r>
+            <w:r>
+              <w:rPr>
+                <w:rFonts w:ascii="BRH Tamil Tab Extra" w:hAnsi="BRH Tamil Tab Extra" w:cs="Latha"/>
+                <w:b/>
+                <w:sz w:val="36"/>
+                <w:szCs w:val="28"/>
+              </w:rPr>
+              <w:t>…</w:t>
+            </w:r>
+            <w:r>
+              <w:rPr>
+                <w:rFonts w:ascii="BRH Tamil Tab Extra" w:hAnsi="BRH Tamil Tab Extra" w:cs="Latha"/>
+                <w:b/>
+                <w:sz w:val="36"/>
+                <w:szCs w:val="28"/>
+              </w:rPr>
+              <w:t>)</w:t>
+            </w:r>
+          </w:p>
+        </w:tc>
+      </w:tr>
+      <w:tr>
+        <w:trPr>
+          <w:trHeight w:val="1159"/>
+        </w:trPr>
+        <w:tc>
+          <w:tcPr>
+            <w:tcW w:w="3119" w:type="dxa"/>
+            <w:tcBorders>
+              <w:top w:val="single" w:sz="4" w:space="0" w:color="000000"/>
+              <w:left w:val="single" w:sz="4" w:space="0" w:color="000000"/>
+              <w:bottom w:val="single" w:sz="4" w:space="0" w:color="000000"/>
+              <w:right w:val="single" w:sz="4" w:space="0" w:color="000000"/>
+            </w:tcBorders>
+            <w:shd w:val="clear" w:color="auto" w:fill="auto"/>
+          </w:tcPr>
+          <w:p>
+            <w:pPr>
+              <w:spacing w:before="0" w:line="240" w:lineRule="auto"/>
+              <w:ind w:left="29"/>
+              <w:rPr>
+                <w:rFonts w:cs="Arial"/>
+                <w:b/>
+                <w:bCs/>
+                <w:sz w:val="28"/>
+                <w:szCs w:val="28"/>
+              </w:rPr>
+            </w:pPr>
+            <w:r>
+              <w:rPr>
+                <w:rFonts w:cs="Arial"/>
+                <w:b/>
+                <w:bCs/>
+                <w:sz w:val="28"/>
+                <w:szCs w:val="28"/>
+              </w:rPr>
+              <w:lastRenderedPageBreak/>
+              <w:t>TS 1.1.12.1 Padam</w:t>
+            </w:r>
+          </w:p>
+          <w:p>
+            <w:pPr>
+              <w:spacing w:before="0" w:line="240" w:lineRule="auto"/>
+              <w:ind w:left="29"/>
+              <w:rPr>
+                <w:rFonts w:cs="Arial"/>
+                <w:b/>
+                <w:bCs/>
+                <w:sz w:val="28"/>
+                <w:szCs w:val="28"/>
+              </w:rPr>
+            </w:pPr>
+            <w:proofErr w:type="spellStart"/>
+            <w:r>
+              <w:rPr>
+                <w:rFonts w:cs="Arial"/>
+                <w:b/>
+                <w:bCs/>
+                <w:sz w:val="28"/>
+                <w:szCs w:val="28"/>
+              </w:rPr>
+              <w:t>Pachaati</w:t>
+            </w:r>
+            <w:proofErr w:type="spellEnd"/>
+            <w:r>
+              <w:rPr>
+                <w:rFonts w:cs="Arial"/>
+                <w:b/>
+                <w:bCs/>
+                <w:sz w:val="28"/>
+                <w:szCs w:val="28"/>
+              </w:rPr>
+              <w:t xml:space="preserve"> 21</w:t>
+            </w:r>
+            <w:r>
+              <w:rPr>
+                <w:rFonts w:cs="Arial"/>
+                <w:b/>
+                <w:bCs/>
+                <w:sz w:val="28"/>
+                <w:szCs w:val="28"/>
+              </w:rPr>
+              <w:br/>
+              <w:t>Padam N</w:t>
+            </w:r>
+            <w:r>
+              <w:rPr>
+                <w:rFonts w:cs="Arial"/>
+                <w:b/>
+                <w:bCs/>
+                <w:sz w:val="28"/>
+                <w:szCs w:val="28"/>
+              </w:rPr>
+              <w:t>o</w:t>
+            </w:r>
+            <w:r>
+              <w:rPr>
+                <w:rFonts w:cs="Arial"/>
+                <w:b/>
+                <w:bCs/>
+                <w:sz w:val="28"/>
+                <w:szCs w:val="28"/>
+              </w:rPr>
+              <w:t xml:space="preserve"> - 2</w:t>
+            </w:r>
+          </w:p>
+        </w:tc>
+        <w:tc>
+          <w:tcPr>
+            <w:tcW w:w="5245" w:type="dxa"/>
+            <w:tcBorders>
+              <w:top w:val="single" w:sz="4" w:space="0" w:color="000000"/>
+              <w:left w:val="single" w:sz="4" w:space="0" w:color="000000"/>
+              <w:bottom w:val="single" w:sz="4" w:space="0" w:color="000000"/>
+              <w:right w:val="single" w:sz="4" w:space="0" w:color="000000"/>
+            </w:tcBorders>
+            <w:shd w:val="clear" w:color="auto" w:fill="auto"/>
+          </w:tcPr>
+          <w:p>
+            <w:pPr>
+              <w:widowControl w:val="0"/>
+              <w:autoSpaceDE w:val="0"/>
+              <w:autoSpaceDN w:val="0"/>
+              <w:adjustRightInd w:val="0"/>
+              <w:spacing w:before="0" w:line="240" w:lineRule="auto"/>
+              <w:rPr>
+                <w:rFonts w:ascii="Latha" w:hAnsi="Latha" w:cs="Latha" w:hint="cs"/>
+                <w:sz w:val="28"/>
+                <w:szCs w:val="28"/>
+                <w:cs/>
+                <w:lang w:bidi="ta-IN"/>
+              </w:rPr>
+            </w:pPr>
+            <w:r>
+              <w:rPr>
+                <w:rFonts w:ascii="Latha" w:hAnsi="Latha" w:cs="Latha"/>
+                <w:sz w:val="28"/>
+                <w:szCs w:val="28"/>
+                <w:cs/>
+                <w:lang w:bidi="ta-IN"/>
+              </w:rPr>
+              <w:t>பு</w:t>
+            </w:r>
+            <w:r>
+              <w:rPr>
+                <w:rFonts w:ascii="Latha" w:hAnsi="Latha" w:cs="Latha"/>
+                <w:b/>
+                <w:bCs/>
+                <w:position w:val="-12"/>
+                <w:sz w:val="28"/>
+                <w:szCs w:val="28"/>
+                <w:cs/>
+                <w:lang w:bidi="ta-IN"/>
+              </w:rPr>
+              <w:t>4</w:t>
+            </w:r>
+            <w:r>
+              <w:rPr>
+                <w:rFonts w:ascii="Latha" w:hAnsi="Latha" w:cs="Latha"/>
+                <w:sz w:val="28"/>
+                <w:szCs w:val="28"/>
+                <w:cs/>
+                <w:lang w:bidi="ta-IN"/>
+              </w:rPr>
+              <w:t>வ</w:t>
+            </w:r>
+            <w:r>
+              <w:rPr>
+                <w:rFonts w:ascii="BRH Tamil Tab Extra" w:hAnsi="BRH Tamil Tab Extra" w:cs="Latha"/>
+                <w:b/>
+                <w:sz w:val="36"/>
+                <w:szCs w:val="28"/>
+              </w:rPr>
+              <w:t>†</w:t>
+            </w:r>
+            <w:r>
+              <w:rPr>
+                <w:rFonts w:ascii="Latha" w:hAnsi="Latha" w:cs="Latha"/>
+                <w:sz w:val="28"/>
+                <w:szCs w:val="28"/>
+                <w:cs/>
+                <w:lang w:bidi="ta-IN"/>
+              </w:rPr>
+              <w:t>னம்</w:t>
+            </w:r>
+            <w:r>
+              <w:rPr>
+                <w:rFonts w:ascii="Latha" w:hAnsi="Latha" w:cs="Latha"/>
+                <w:b/>
+                <w:sz w:val="28"/>
+                <w:szCs w:val="28"/>
+                <w:lang w:bidi="ta-IN"/>
+              </w:rPr>
+              <w:t xml:space="preserve"> | </w:t>
+            </w:r>
+            <w:r>
+              <w:rPr>
+                <w:rFonts w:ascii="Latha" w:hAnsi="Latha" w:cs="Latha"/>
+                <w:sz w:val="28"/>
+                <w:szCs w:val="28"/>
+                <w:cs/>
+                <w:lang w:bidi="ta-IN"/>
+              </w:rPr>
+              <w:t>அ</w:t>
+            </w:r>
+            <w:r>
+              <w:rPr>
+                <w:rFonts w:ascii="BRH Tamil Tab Extra" w:hAnsi="BRH Tamil Tab Extra" w:cs="Latha"/>
+                <w:b/>
+                <w:sz w:val="36"/>
+                <w:szCs w:val="28"/>
+              </w:rPr>
+              <w:t>…</w:t>
+            </w:r>
+            <w:r>
+              <w:rPr>
+                <w:rFonts w:ascii="Latha" w:hAnsi="Latha" w:cs="Latha"/>
+                <w:sz w:val="28"/>
+                <w:szCs w:val="28"/>
+                <w:highlight w:val="yellow"/>
+                <w:cs/>
+                <w:lang w:bidi="ta-IN"/>
+              </w:rPr>
+              <w:t>ஸி</w:t>
+            </w:r>
+            <w:r>
+              <w:rPr>
+                <w:rFonts w:ascii="BRH Tamil Tab Extra" w:hAnsi="BRH Tamil Tab Extra" w:cs="Latha"/>
+                <w:b/>
+                <w:sz w:val="36"/>
+                <w:szCs w:val="28"/>
+                <w:highlight w:val="yellow"/>
+              </w:rPr>
+              <w:t>†</w:t>
+            </w:r>
+            <w:r>
+              <w:rPr>
+                <w:rFonts w:ascii="Latha" w:hAnsi="Latha" w:cs="Latha"/>
+                <w:b/>
+                <w:sz w:val="28"/>
+                <w:szCs w:val="28"/>
+              </w:rPr>
+              <w:t xml:space="preserve"> | </w:t>
+            </w:r>
+            <w:r>
+              <w:rPr>
+                <w:rFonts w:ascii="Latha" w:hAnsi="Latha" w:cs="Latha"/>
+                <w:sz w:val="28"/>
+                <w:szCs w:val="28"/>
+                <w:cs/>
+                <w:lang w:bidi="ta-IN"/>
+              </w:rPr>
+              <w:t>வீதி</w:t>
+            </w:r>
+            <w:r>
+              <w:rPr>
+                <w:rFonts w:ascii="BRH Tamil Tab Extra" w:hAnsi="BRH Tamil Tab Extra" w:cs="Latha"/>
+                <w:b/>
+                <w:sz w:val="36"/>
+                <w:szCs w:val="28"/>
+              </w:rPr>
+              <w:t>†</w:t>
+            </w:r>
+            <w:r>
+              <w:rPr>
+                <w:rFonts w:ascii="Latha" w:hAnsi="Latha" w:cs="Latha"/>
+                <w:b/>
+                <w:sz w:val="28"/>
+                <w:szCs w:val="28"/>
+              </w:rPr>
+              <w:t xml:space="preserve"> |</w:t>
+            </w:r>
+          </w:p>
+        </w:tc>
+        <w:tc>
+          <w:tcPr>
+            <w:tcW w:w="5245" w:type="dxa"/>
+            <w:tcBorders>
+              <w:top w:val="single" w:sz="4" w:space="0" w:color="000000"/>
+              <w:left w:val="single" w:sz="4" w:space="0" w:color="000000"/>
+              <w:bottom w:val="single" w:sz="4" w:space="0" w:color="000000"/>
+              <w:right w:val="single" w:sz="4" w:space="0" w:color="000000"/>
+            </w:tcBorders>
+            <w:shd w:val="clear" w:color="auto" w:fill="auto"/>
+          </w:tcPr>
+          <w:p>
+            <w:pPr>
+              <w:widowControl w:val="0"/>
+              <w:autoSpaceDE w:val="0"/>
+              <w:autoSpaceDN w:val="0"/>
+              <w:adjustRightInd w:val="0"/>
+              <w:spacing w:before="0" w:line="240" w:lineRule="auto"/>
+              <w:rPr>
+                <w:rFonts w:ascii="Latha" w:hAnsi="Latha" w:cs="Latha" w:hint="cs"/>
+                <w:sz w:val="28"/>
+                <w:szCs w:val="28"/>
+                <w:cs/>
+                <w:lang w:bidi="ta-IN"/>
+              </w:rPr>
+            </w:pPr>
+            <w:r>
+              <w:rPr>
+                <w:rFonts w:ascii="Latha" w:hAnsi="Latha" w:cs="Latha"/>
+                <w:sz w:val="28"/>
+                <w:szCs w:val="28"/>
+                <w:cs/>
+                <w:lang w:bidi="ta-IN"/>
+              </w:rPr>
+              <w:t>பு</w:t>
+            </w:r>
+            <w:r>
+              <w:rPr>
+                <w:rFonts w:ascii="Latha" w:hAnsi="Latha" w:cs="Latha"/>
+                <w:b/>
+                <w:bCs/>
+                <w:position w:val="-12"/>
+                <w:sz w:val="28"/>
+                <w:szCs w:val="28"/>
+                <w:cs/>
+                <w:lang w:bidi="ta-IN"/>
+              </w:rPr>
+              <w:t>4</w:t>
+            </w:r>
+            <w:r>
+              <w:rPr>
+                <w:rFonts w:ascii="Latha" w:hAnsi="Latha" w:cs="Latha"/>
+                <w:sz w:val="28"/>
+                <w:szCs w:val="28"/>
+                <w:cs/>
+                <w:lang w:bidi="ta-IN"/>
+              </w:rPr>
+              <w:t>வ</w:t>
+            </w:r>
+            <w:r>
+              <w:rPr>
+                <w:rFonts w:ascii="BRH Tamil Tab Extra" w:hAnsi="BRH Tamil Tab Extra" w:cs="Latha"/>
+                <w:b/>
+                <w:sz w:val="36"/>
+                <w:szCs w:val="28"/>
+              </w:rPr>
+              <w:t>†</w:t>
+            </w:r>
+            <w:r>
+              <w:rPr>
+                <w:rFonts w:ascii="Latha" w:hAnsi="Latha" w:cs="Latha"/>
+                <w:sz w:val="28"/>
+                <w:szCs w:val="28"/>
+                <w:cs/>
+                <w:lang w:bidi="ta-IN"/>
+              </w:rPr>
+              <w:t>னம்</w:t>
+            </w:r>
+            <w:r>
+              <w:rPr>
+                <w:rFonts w:ascii="Latha" w:hAnsi="Latha" w:cs="Latha"/>
+                <w:b/>
+                <w:sz w:val="28"/>
+                <w:szCs w:val="28"/>
+                <w:lang w:bidi="ta-IN"/>
+              </w:rPr>
+              <w:t xml:space="preserve"> | </w:t>
+            </w:r>
+            <w:r>
+              <w:rPr>
+                <w:rFonts w:ascii="Latha" w:hAnsi="Latha" w:cs="Latha"/>
+                <w:sz w:val="28"/>
+                <w:szCs w:val="28"/>
+                <w:cs/>
+                <w:lang w:bidi="ta-IN"/>
+              </w:rPr>
+              <w:t>அ</w:t>
+            </w:r>
+            <w:r>
+              <w:rPr>
+                <w:rFonts w:ascii="BRH Tamil Tab Extra" w:hAnsi="BRH Tamil Tab Extra" w:cs="Latha"/>
+                <w:b/>
+                <w:sz w:val="36"/>
+                <w:szCs w:val="28"/>
+                <w:highlight w:val="green"/>
+              </w:rPr>
+              <w:t>…</w:t>
+            </w:r>
+            <w:r>
+              <w:rPr>
+                <w:rFonts w:ascii="Latha" w:hAnsi="Latha" w:cs="Latha"/>
+                <w:sz w:val="28"/>
+                <w:szCs w:val="28"/>
+                <w:highlight w:val="green"/>
+                <w:cs/>
+                <w:lang w:bidi="ta-IN"/>
+              </w:rPr>
+              <w:t>ஸி</w:t>
+            </w:r>
+            <w:r>
+              <w:rPr>
+                <w:rFonts w:ascii="BRH Tamil Tab Extra" w:hAnsi="BRH Tamil Tab Extra" w:cs="Latha"/>
+                <w:b/>
+                <w:sz w:val="36"/>
+                <w:szCs w:val="28"/>
+                <w:highlight w:val="green"/>
+              </w:rPr>
+              <w:t>…</w:t>
+            </w:r>
+            <w:r>
+              <w:rPr>
+                <w:rFonts w:ascii="Latha" w:hAnsi="Latha" w:cs="Latha"/>
+                <w:b/>
+                <w:sz w:val="28"/>
+                <w:szCs w:val="28"/>
+              </w:rPr>
+              <w:t xml:space="preserve"> | </w:t>
+            </w:r>
+            <w:r>
+              <w:rPr>
+                <w:rFonts w:ascii="Latha" w:hAnsi="Latha" w:cs="Latha"/>
+                <w:sz w:val="28"/>
+                <w:szCs w:val="28"/>
+                <w:cs/>
+                <w:lang w:bidi="ta-IN"/>
+              </w:rPr>
+              <w:t>வீதி</w:t>
+            </w:r>
+            <w:r>
+              <w:rPr>
+                <w:rFonts w:ascii="BRH Tamil Tab Extra" w:hAnsi="BRH Tamil Tab Extra" w:cs="Latha"/>
+                <w:b/>
+                <w:sz w:val="36"/>
+                <w:szCs w:val="28"/>
+              </w:rPr>
+              <w:t>†</w:t>
+            </w:r>
+            <w:r>
+              <w:rPr>
+                <w:rFonts w:ascii="Latha" w:hAnsi="Latha" w:cs="Latha"/>
+                <w:b/>
+                <w:sz w:val="28"/>
+                <w:szCs w:val="28"/>
+              </w:rPr>
+              <w:t xml:space="preserve"> |</w:t>
+            </w:r>
+          </w:p>
+        </w:tc>
+      </w:tr>
+      <w:tr>
+        <w:trPr>
+          <w:trHeight w:val="1159"/>
+        </w:trPr>
+        <w:tc>
+          <w:tcPr>
+            <w:tcW w:w="3119" w:type="dxa"/>
+            <w:tcBorders>
+              <w:top w:val="single" w:sz="4" w:space="0" w:color="000000"/>
+              <w:left w:val="single" w:sz="4" w:space="0" w:color="000000"/>
+              <w:bottom w:val="single" w:sz="4" w:space="0" w:color="000000"/>
+              <w:right w:val="single" w:sz="4" w:space="0" w:color="000000"/>
+            </w:tcBorders>
+            <w:shd w:val="clear" w:color="auto" w:fill="auto"/>
+          </w:tcPr>
+          <w:p>
+            <w:pPr>
+              <w:spacing w:before="0" w:line="240" w:lineRule="auto"/>
+              <w:ind w:left="29"/>
+              <w:rPr>
+                <w:rFonts w:cs="Arial"/>
+                <w:b/>
+                <w:bCs/>
+                <w:sz w:val="28"/>
+                <w:szCs w:val="28"/>
+              </w:rPr>
+            </w:pPr>
+            <w:r>
+              <w:rPr>
+                <w:rFonts w:cs="Arial"/>
+                <w:b/>
+                <w:bCs/>
+                <w:sz w:val="28"/>
+                <w:szCs w:val="28"/>
+              </w:rPr>
+              <w:t>TS 1.1.1</w:t>
+            </w:r>
+            <w:r>
+              <w:rPr>
+                <w:rFonts w:cs="Arial"/>
+                <w:b/>
+                <w:bCs/>
+                <w:sz w:val="28"/>
+                <w:szCs w:val="28"/>
+              </w:rPr>
+              <w:t>4</w:t>
+            </w:r>
+            <w:r>
+              <w:rPr>
+                <w:rFonts w:cs="Arial"/>
+                <w:b/>
+                <w:bCs/>
+                <w:sz w:val="28"/>
+                <w:szCs w:val="28"/>
+              </w:rPr>
+              <w:t>.1 Padam</w:t>
+            </w:r>
+          </w:p>
+          <w:p>
+            <w:pPr>
+              <w:spacing w:before="0" w:line="240" w:lineRule="auto"/>
+              <w:ind w:left="29"/>
+              <w:rPr>
+                <w:rFonts w:cs="Arial"/>
+                <w:b/>
+                <w:bCs/>
+                <w:sz w:val="28"/>
+                <w:szCs w:val="28"/>
+              </w:rPr>
+            </w:pPr>
+            <w:proofErr w:type="spellStart"/>
+            <w:r>
+              <w:rPr>
+                <w:rFonts w:cs="Arial"/>
+                <w:b/>
+                <w:bCs/>
+                <w:sz w:val="28"/>
+                <w:szCs w:val="28"/>
+              </w:rPr>
+              <w:t>Pachaati</w:t>
+            </w:r>
+            <w:proofErr w:type="spellEnd"/>
+            <w:r>
+              <w:rPr>
+                <w:rFonts w:cs="Arial"/>
+                <w:b/>
+                <w:bCs/>
+                <w:sz w:val="28"/>
+                <w:szCs w:val="28"/>
+              </w:rPr>
+              <w:t xml:space="preserve"> 2</w:t>
+            </w:r>
+            <w:r>
+              <w:rPr>
+                <w:rFonts w:cs="Arial"/>
+                <w:b/>
+                <w:bCs/>
+                <w:sz w:val="28"/>
+                <w:szCs w:val="28"/>
+              </w:rPr>
+              <w:t>5</w:t>
+            </w:r>
+            <w:r>
+              <w:rPr>
+                <w:rFonts w:cs="Arial"/>
+                <w:b/>
+                <w:bCs/>
+                <w:sz w:val="28"/>
+                <w:szCs w:val="28"/>
+              </w:rPr>
+              <w:br/>
+            </w:r>
+            <w:r>
+              <w:rPr>
+                <w:rFonts w:cs="Arial"/>
+                <w:b/>
+                <w:bCs/>
+                <w:sz w:val="28"/>
+                <w:szCs w:val="28"/>
+              </w:rPr>
+              <w:t>Statement 4</w:t>
+            </w:r>
+          </w:p>
+        </w:tc>
+        <w:tc>
+          <w:tcPr>
+            <w:tcW w:w="5245" w:type="dxa"/>
+            <w:tcBorders>
+              <w:top w:val="single" w:sz="4" w:space="0" w:color="000000"/>
+              <w:left w:val="single" w:sz="4" w:space="0" w:color="000000"/>
+              <w:bottom w:val="single" w:sz="4" w:space="0" w:color="000000"/>
+              <w:right w:val="single" w:sz="4" w:space="0" w:color="000000"/>
+            </w:tcBorders>
+            <w:shd w:val="clear" w:color="auto" w:fill="auto"/>
+          </w:tcPr>
+          <w:p>
+            <w:pPr>
+              <w:widowControl w:val="0"/>
+              <w:autoSpaceDE w:val="0"/>
+              <w:autoSpaceDN w:val="0"/>
+              <w:adjustRightInd w:val="0"/>
+              <w:spacing w:before="0" w:line="240" w:lineRule="auto"/>
+              <w:rPr>
+                <w:rFonts w:ascii="Latha" w:hAnsi="Latha" w:cs="Latha"/>
+                <w:sz w:val="28"/>
+                <w:szCs w:val="28"/>
+                <w:cs/>
+                <w:lang w:bidi="ta-IN"/>
+              </w:rPr>
+            </w:pPr>
+            <w:r>
+              <w:rPr>
+                <w:rFonts w:ascii="Latha" w:hAnsi="Latha" w:cs="Latha" w:hint="cs"/>
+                <w:sz w:val="28"/>
+                <w:szCs w:val="28"/>
+                <w:cs/>
+                <w:lang w:bidi="ta-IN"/>
+              </w:rPr>
+              <w:t>ஸ்தோ</w:t>
+            </w:r>
+            <w:r>
+              <w:rPr>
+                <w:rFonts w:ascii="Latha" w:hAnsi="Latha" w:cs="Latha" w:hint="cs"/>
+                <w:sz w:val="28"/>
+                <w:szCs w:val="28"/>
+                <w:highlight w:val="yellow"/>
+                <w:cs/>
+                <w:lang w:bidi="ta-IN"/>
+              </w:rPr>
+              <w:t>ம</w:t>
+            </w:r>
+            <w:r>
+              <w:rPr>
+                <w:rFonts w:ascii="BRH Tamil Tab Extra" w:hAnsi="BRH Tamil Tab Extra" w:cs="Latha" w:hint="cs"/>
+                <w:b/>
+                <w:sz w:val="36"/>
+                <w:szCs w:val="28"/>
+                <w:cs/>
+                <w:lang w:bidi="ta-IN"/>
+              </w:rPr>
+              <w:t>ஞ்</w:t>
+            </w:r>
+            <w:r>
+              <w:rPr>
+                <w:rFonts w:ascii="Latha" w:hAnsi="Latha" w:cs="Latha" w:hint="cs"/>
+                <w:sz w:val="28"/>
+                <w:szCs w:val="28"/>
+                <w:cs/>
+                <w:lang w:bidi="ta-IN"/>
+              </w:rPr>
+              <w:t>ஜனயாமி</w:t>
+            </w:r>
+            <w:r>
+              <w:rPr>
+                <w:rFonts w:ascii="BRH Tamil Tab Extra" w:hAnsi="BRH Tamil Tab Extra"/>
+                <w:b/>
+                <w:sz w:val="36"/>
+                <w:szCs w:val="28"/>
+              </w:rPr>
+              <w:t>…</w:t>
+            </w:r>
+            <w:r>
+              <w:rPr>
+                <w:sz w:val="28"/>
+                <w:szCs w:val="28"/>
+              </w:rPr>
+              <w:t xml:space="preserve"> </w:t>
+            </w:r>
+            <w:r>
+              <w:rPr>
+                <w:rFonts w:ascii="Latha" w:hAnsi="Latha" w:cs="Latha" w:hint="cs"/>
+                <w:sz w:val="28"/>
+                <w:szCs w:val="28"/>
+                <w:cs/>
+                <w:lang w:bidi="ta-IN"/>
+              </w:rPr>
+              <w:t>நவ்ய</w:t>
+            </w:r>
+            <w:r>
+              <w:rPr>
+                <w:rFonts w:ascii="BRH Tamil Tab Extra" w:hAnsi="BRH Tamil Tab Extra"/>
+                <w:b/>
+                <w:sz w:val="36"/>
+                <w:szCs w:val="28"/>
+              </w:rPr>
+              <w:t>‡</w:t>
+            </w:r>
+            <w:r>
+              <w:rPr>
+                <w:rFonts w:ascii="Latha" w:hAnsi="Latha" w:cs="Latha" w:hint="cs"/>
+                <w:sz w:val="28"/>
+                <w:szCs w:val="28"/>
+                <w:cs/>
+                <w:lang w:bidi="ta-IN"/>
+              </w:rPr>
+              <w:t>ம்</w:t>
+            </w:r>
+            <w:r>
+              <w:rPr>
+                <w:rFonts w:ascii="Mangal" w:hAnsi="Mangal" w:hint="cs"/>
+                <w:sz w:val="28"/>
+                <w:szCs w:val="28"/>
+                <w:cs/>
+                <w:lang w:bidi="ta-IN"/>
+              </w:rPr>
+              <w:t xml:space="preserve"> </w:t>
+            </w:r>
+            <w:r>
+              <w:rPr>
+                <w:rFonts w:ascii="Latha" w:hAnsi="Latha" w:cs="Latha"/>
+                <w:b/>
+                <w:sz w:val="28"/>
+                <w:szCs w:val="28"/>
+                <w:lang w:bidi="ta-IN"/>
+              </w:rPr>
+              <w:t>|</w:t>
+            </w:r>
+            <w:r>
+              <w:rPr>
+                <w:rFonts w:ascii="Latha" w:hAnsi="Latha" w:cs="Latha"/>
+                <w:b/>
+                <w:sz w:val="28"/>
+                <w:szCs w:val="28"/>
+              </w:rPr>
+              <w:t>|</w:t>
+            </w:r>
+          </w:p>
+        </w:tc>
+        <w:tc>
+          <w:tcPr>
+            <w:tcW w:w="5245" w:type="dxa"/>
+            <w:tcBorders>
+              <w:top w:val="single" w:sz="4" w:space="0" w:color="000000"/>
+              <w:left w:val="single" w:sz="4" w:space="0" w:color="000000"/>
+              <w:bottom w:val="single" w:sz="4" w:space="0" w:color="000000"/>
+              <w:right w:val="single" w:sz="4" w:space="0" w:color="000000"/>
+            </w:tcBorders>
+            <w:shd w:val="clear" w:color="auto" w:fill="auto"/>
+          </w:tcPr>
+          <w:p>
+            <w:pPr>
+              <w:widowControl w:val="0"/>
+              <w:autoSpaceDE w:val="0"/>
+              <w:autoSpaceDN w:val="0"/>
+              <w:adjustRightInd w:val="0"/>
+              <w:spacing w:before="0" w:line="240" w:lineRule="auto"/>
+              <w:rPr>
+                <w:rFonts w:ascii="Latha" w:hAnsi="Latha" w:cs="Latha"/>
+                <w:sz w:val="28"/>
+                <w:szCs w:val="28"/>
+                <w:cs/>
+                <w:lang w:bidi="ta-IN"/>
+              </w:rPr>
+            </w:pPr>
+            <w:r>
+              <w:rPr>
+                <w:rFonts w:ascii="Latha" w:hAnsi="Latha" w:cs="Latha" w:hint="cs"/>
+                <w:sz w:val="28"/>
+                <w:szCs w:val="28"/>
+                <w:cs/>
+                <w:lang w:bidi="ta-IN"/>
+              </w:rPr>
+              <w:t>ஸ்தோ</w:t>
+            </w:r>
+            <w:r>
+              <w:rPr>
+                <w:rFonts w:ascii="Latha" w:hAnsi="Latha" w:cs="Latha" w:hint="cs"/>
+                <w:sz w:val="28"/>
+                <w:szCs w:val="28"/>
+                <w:highlight w:val="green"/>
+                <w:cs/>
+                <w:lang w:bidi="ta-IN"/>
+              </w:rPr>
+              <w:t>ம</w:t>
+            </w:r>
+            <w:r>
+              <w:rPr>
+                <w:rFonts w:ascii="BRH Tamil Tab Extra" w:hAnsi="BRH Tamil Tab Extra" w:cs="Latha"/>
+                <w:b/>
+                <w:sz w:val="36"/>
+                <w:szCs w:val="28"/>
+              </w:rPr>
+              <w:t>†</w:t>
+            </w:r>
+            <w:r>
+              <w:rPr>
+                <w:rFonts w:ascii="BRH Tamil Tab Extra" w:hAnsi="BRH Tamil Tab Extra" w:cs="Latha" w:hint="cs"/>
+                <w:b/>
+                <w:sz w:val="36"/>
+                <w:szCs w:val="28"/>
+                <w:cs/>
+                <w:lang w:bidi="ta-IN"/>
+              </w:rPr>
+              <w:t>ஞ்</w:t>
+            </w:r>
+            <w:r>
+              <w:rPr>
+                <w:rFonts w:ascii="Latha" w:hAnsi="Latha" w:cs="Latha" w:hint="cs"/>
+                <w:sz w:val="28"/>
+                <w:szCs w:val="28"/>
+                <w:cs/>
+                <w:lang w:bidi="ta-IN"/>
+              </w:rPr>
+              <w:t>ஜனயாமி</w:t>
+            </w:r>
+            <w:r>
+              <w:rPr>
+                <w:rFonts w:ascii="BRH Tamil Tab Extra" w:hAnsi="BRH Tamil Tab Extra"/>
+                <w:b/>
+                <w:sz w:val="36"/>
+                <w:szCs w:val="28"/>
+              </w:rPr>
+              <w:t>…</w:t>
+            </w:r>
+            <w:r>
+              <w:rPr>
+                <w:sz w:val="28"/>
+                <w:szCs w:val="28"/>
+              </w:rPr>
+              <w:t xml:space="preserve"> </w:t>
+            </w:r>
+            <w:r>
+              <w:rPr>
+                <w:rFonts w:ascii="Latha" w:hAnsi="Latha" w:cs="Latha" w:hint="cs"/>
+                <w:sz w:val="28"/>
+                <w:szCs w:val="28"/>
+                <w:cs/>
+                <w:lang w:bidi="ta-IN"/>
+              </w:rPr>
+              <w:t>நவ்ய</w:t>
+            </w:r>
+            <w:r>
+              <w:rPr>
+                <w:rFonts w:ascii="BRH Tamil Tab Extra" w:hAnsi="BRH Tamil Tab Extra"/>
+                <w:b/>
+                <w:sz w:val="36"/>
+                <w:szCs w:val="28"/>
+              </w:rPr>
+              <w:t>‡</w:t>
+            </w:r>
+            <w:r>
+              <w:rPr>
+                <w:rFonts w:ascii="Latha" w:hAnsi="Latha" w:cs="Latha" w:hint="cs"/>
+                <w:sz w:val="28"/>
+                <w:szCs w:val="28"/>
+                <w:cs/>
+                <w:lang w:bidi="ta-IN"/>
+              </w:rPr>
+              <w:t>ம்</w:t>
+            </w:r>
+            <w:r>
+              <w:rPr>
+                <w:rFonts w:ascii="Mangal" w:hAnsi="Mangal" w:hint="cs"/>
+                <w:sz w:val="28"/>
+                <w:szCs w:val="28"/>
+                <w:cs/>
+                <w:lang w:bidi="ta-IN"/>
+              </w:rPr>
+              <w:t xml:space="preserve"> </w:t>
+            </w:r>
+            <w:r>
+              <w:rPr>
+                <w:rFonts w:ascii="Latha" w:hAnsi="Latha" w:cs="Latha"/>
+                <w:b/>
+                <w:sz w:val="28"/>
+                <w:szCs w:val="28"/>
+                <w:lang w:bidi="ta-IN"/>
+              </w:rPr>
+              <w:t>|</w:t>
+            </w:r>
+            <w:r>
+              <w:rPr>
+                <w:rFonts w:ascii="Latha" w:hAnsi="Latha" w:cs="Latha"/>
+                <w:b/>
+                <w:sz w:val="28"/>
+                <w:szCs w:val="28"/>
+              </w:rPr>
+              <w:t>|</w:t>
             </w:r>
           </w:p>
         </w:tc>
@@ -1084,8 +3378,40 @@
           <w:u w:val="single"/>
         </w:rPr>
       </w:pPr>
-      <w:bookmarkStart w:id="0" w:name="_GoBack"/>
-      <w:bookmarkEnd w:id="0"/>
+    </w:p>
+    <w:p>
+      <w:pPr>
+        <w:spacing w:before="0" w:line="240" w:lineRule="auto"/>
+        <w:rPr>
+          <w:b/>
+          <w:bCs/>
+          <w:sz w:val="32"/>
+          <w:szCs w:val="32"/>
+          <w:u w:val="single"/>
+        </w:rPr>
+      </w:pPr>
+      <w:r>
+        <w:rPr>
+          <w:b/>
+          <w:bCs/>
+          <w:sz w:val="32"/>
+          <w:szCs w:val="32"/>
+          <w:u w:val="single"/>
+        </w:rPr>
+        <w:br w:type="page"/>
+      </w:r>
+    </w:p>
+    <w:p>
+      <w:pPr>
+        <w:jc w:val="center"/>
+        <w:rPr>
+          <w:b/>
+          <w:bCs/>
+          <w:sz w:val="32"/>
+          <w:szCs w:val="32"/>
+          <w:u w:val="single"/>
+        </w:rPr>
+      </w:pPr>
     </w:p>
     <w:p>
       <w:pPr>
@@ -1106,51 +3432,7 @@
           <w:szCs w:val="32"/>
           <w:u w:val="single"/>
         </w:rPr>
-        <w:t xml:space="preserve">TS </w:t>
-      </w:r>
-      <w:proofErr w:type="spellStart"/>
-      <w:r>
-        <w:rPr>
-          <w:b/>
-          <w:bCs/>
-          <w:sz w:val="32"/>
-          <w:szCs w:val="32"/>
-          <w:u w:val="single"/>
-        </w:rPr>
-        <w:t>Pada</w:t>
-      </w:r>
-      <w:proofErr w:type="spellEnd"/>
-      <w:r>
-        <w:rPr>
-          <w:b/>
-          <w:bCs/>
-          <w:sz w:val="32"/>
-          <w:szCs w:val="32"/>
-          <w:u w:val="single"/>
-        </w:rPr>
-        <w:t xml:space="preserve"> </w:t>
-      </w:r>
-      <w:proofErr w:type="spellStart"/>
-      <w:r>
-        <w:rPr>
-          <w:b/>
-          <w:bCs/>
-          <w:sz w:val="32"/>
-          <w:szCs w:val="32"/>
-          <w:u w:val="single"/>
-        </w:rPr>
-        <w:t>Paatam</w:t>
-      </w:r>
-      <w:proofErr w:type="spellEnd"/>
-      <w:r>
-        <w:rPr>
-          <w:b/>
-          <w:bCs/>
-          <w:sz w:val="32"/>
-          <w:szCs w:val="32"/>
-          <w:u w:val="single"/>
-        </w:rPr>
-        <w:t xml:space="preserve"> – TS 1.1 </w:t>
+        <w:t xml:space="preserve">TS Pada Paatam – TS 1.1 </w:t>
       </w:r>
       <w:r>
         <w:rPr>
@@ -1449,7 +3731,6 @@
                 <w:szCs w:val="28"/>
               </w:rPr>
             </w:pPr>
-            <w:proofErr w:type="spellStart"/>
             <w:r>
               <w:rPr>
                 <w:rFonts w:cs="Arial"/>
@@ -1458,18 +3739,7 @@
                 <w:sz w:val="28"/>
                 <w:szCs w:val="28"/>
               </w:rPr>
-              <w:t>Panchaati</w:t>
-            </w:r>
-            <w:proofErr w:type="spellEnd"/>
-            <w:r>
-              <w:rPr>
-                <w:rFonts w:cs="Arial"/>
-                <w:b/>
-                <w:bCs/>
-                <w:sz w:val="28"/>
-                <w:szCs w:val="28"/>
-              </w:rPr>
-              <w:t xml:space="preserve"> No. 27</w:t>
+              <w:t>Panchaati No. 27</w:t>
             </w:r>
           </w:p>
         </w:tc>
@@ -2206,7 +4476,6 @@
                 <w:szCs w:val="28"/>
               </w:rPr>
             </w:pPr>
-            <w:proofErr w:type="spellStart"/>
             <w:r>
               <w:rPr>
                 <w:rFonts w:cs="Arial"/>
@@ -2216,19 +4485,7 @@
                 <w:sz w:val="28"/>
                 <w:szCs w:val="28"/>
               </w:rPr>
-              <w:t>Panchaati</w:t>
-            </w:r>
-            <w:proofErr w:type="spellEnd"/>
-            <w:r>
-              <w:rPr>
-                <w:rFonts w:cs="Arial"/>
-                <w:b/>
-                <w:bCs/>
-                <w:color w:val="000000"/>
-                <w:sz w:val="28"/>
-                <w:szCs w:val="28"/>
-              </w:rPr>
-              <w:t xml:space="preserve"> No. 3</w:t>
+              <w:t>Panchaati No. 3</w:t>
             </w:r>
           </w:p>
         </w:tc>
@@ -2758,7 +5015,6 @@
                 <w:szCs w:val="28"/>
               </w:rPr>
             </w:pPr>
-            <w:proofErr w:type="spellStart"/>
             <w:r>
               <w:rPr>
                 <w:rFonts w:cs="Arial"/>
@@ -2768,19 +5024,7 @@
                 <w:sz w:val="28"/>
                 <w:szCs w:val="28"/>
               </w:rPr>
-              <w:t>Panchaati</w:t>
-            </w:r>
-            <w:proofErr w:type="spellEnd"/>
-            <w:r>
-              <w:rPr>
-                <w:rFonts w:cs="Arial"/>
-                <w:b/>
-                <w:bCs/>
-                <w:color w:val="000000"/>
-                <w:sz w:val="28"/>
-                <w:szCs w:val="28"/>
-              </w:rPr>
-              <w:t xml:space="preserve"> No. 7</w:t>
+              <w:t>Panchaati No. 7</w:t>
             </w:r>
           </w:p>
         </w:tc>
@@ -3534,7 +5778,6 @@
                 <w:szCs w:val="28"/>
               </w:rPr>
             </w:pPr>
-            <w:proofErr w:type="spellStart"/>
             <w:r>
               <w:rPr>
                 <w:rFonts w:cs="Arial"/>
@@ -3544,19 +5787,7 @@
                 <w:sz w:val="28"/>
                 <w:szCs w:val="28"/>
               </w:rPr>
-              <w:t>Panchaati</w:t>
-            </w:r>
-            <w:proofErr w:type="spellEnd"/>
-            <w:r>
-              <w:rPr>
-                <w:rFonts w:cs="Arial"/>
-                <w:b/>
-                <w:bCs/>
-                <w:color w:val="000000"/>
-                <w:sz w:val="28"/>
-                <w:szCs w:val="28"/>
-              </w:rPr>
-              <w:t xml:space="preserve"> No. 10</w:t>
+              <w:t>Panchaati No. 10</w:t>
             </w:r>
           </w:p>
         </w:tc>
@@ -3929,7 +6160,6 @@
                 <w:szCs w:val="28"/>
               </w:rPr>
             </w:pPr>
-            <w:proofErr w:type="spellStart"/>
             <w:r>
               <w:rPr>
                 <w:rFonts w:cs="Arial"/>
@@ -3939,19 +6169,7 @@
                 <w:sz w:val="28"/>
                 <w:szCs w:val="28"/>
               </w:rPr>
-              <w:t>Panchaati</w:t>
-            </w:r>
-            <w:proofErr w:type="spellEnd"/>
-            <w:r>
-              <w:rPr>
-                <w:rFonts w:cs="Arial"/>
-                <w:b/>
-                <w:bCs/>
-                <w:color w:val="000000"/>
-                <w:sz w:val="28"/>
-                <w:szCs w:val="28"/>
-              </w:rPr>
-              <w:t xml:space="preserve"> No. 13</w:t>
+              <w:t>Panchaati No. 13</w:t>
             </w:r>
           </w:p>
         </w:tc>
@@ -4603,7 +6821,6 @@
                 <w:szCs w:val="28"/>
               </w:rPr>
             </w:pPr>
-            <w:proofErr w:type="spellStart"/>
             <w:r>
               <w:rPr>
                 <w:rFonts w:cs="Arial"/>
@@ -4613,19 +6830,7 @@
                 <w:sz w:val="28"/>
                 <w:szCs w:val="28"/>
               </w:rPr>
-              <w:t>Panchaati</w:t>
-            </w:r>
-            <w:proofErr w:type="spellEnd"/>
-            <w:r>
-              <w:rPr>
-                <w:rFonts w:cs="Arial"/>
-                <w:b/>
-                <w:bCs/>
-                <w:color w:val="000000"/>
-                <w:sz w:val="28"/>
-                <w:szCs w:val="28"/>
-              </w:rPr>
-              <w:t xml:space="preserve"> No. 22</w:t>
+              <w:t>Panchaati No. 22</w:t>
             </w:r>
           </w:p>
         </w:tc>
@@ -5299,7 +7504,6 @@
                 <w:szCs w:val="28"/>
               </w:rPr>
             </w:pPr>
-            <w:proofErr w:type="spellStart"/>
             <w:r>
               <w:rPr>
                 <w:rFonts w:cs="Arial"/>
@@ -5309,19 +7513,7 @@
                 <w:sz w:val="28"/>
                 <w:szCs w:val="28"/>
               </w:rPr>
-              <w:t>Panchaati</w:t>
-            </w:r>
-            <w:proofErr w:type="spellEnd"/>
-            <w:r>
-              <w:rPr>
-                <w:rFonts w:cs="Arial"/>
-                <w:b/>
-                <w:bCs/>
-                <w:color w:val="000000"/>
-                <w:sz w:val="28"/>
-                <w:szCs w:val="28"/>
-              </w:rPr>
-              <w:t xml:space="preserve"> No. 23</w:t>
+              <w:t>Panchaati No. 23</w:t>
             </w:r>
           </w:p>
         </w:tc>
@@ -6395,18 +8587,8 @@
                 <w:sz w:val="28"/>
                 <w:szCs w:val="28"/>
               </w:rPr>
-              <w:t xml:space="preserve">22nd </w:t>
-            </w:r>
-            <w:proofErr w:type="spellStart"/>
-            <w:r>
-              <w:rPr>
-                <w:b/>
-                <w:sz w:val="28"/>
-                <w:szCs w:val="28"/>
-              </w:rPr>
-              <w:t>Panchaati</w:t>
-            </w:r>
-            <w:proofErr w:type="spellEnd"/>
+              <w:t>22nd Panchaati</w:t>
+            </w:r>
           </w:p>
         </w:tc>
         <w:tc>
@@ -7212,25 +9394,7 @@
                 <w:sz w:val="32"/>
                 <w:szCs w:val="32"/>
               </w:rPr>
-              <w:t xml:space="preserve">(single </w:t>
-            </w:r>
-            <w:proofErr w:type="spellStart"/>
-            <w:r>
-              <w:rPr>
-                <w:bCs/>
-                <w:sz w:val="32"/>
-                <w:szCs w:val="32"/>
-              </w:rPr>
-              <w:t>Ruk</w:t>
-            </w:r>
-            <w:proofErr w:type="spellEnd"/>
-            <w:r>
-              <w:rPr>
-                <w:bCs/>
-                <w:sz w:val="32"/>
-                <w:szCs w:val="32"/>
-              </w:rPr>
-              <w:t xml:space="preserve"> stop is</w:t>
+              <w:t>(single Ruk stop is</w:t>
             </w:r>
             <w:r>
               <w:rPr>
@@ -11033,9 +13197,8 @@
                 <w:lang w:bidi="ta-IN"/>
               </w:rPr>
               <w:lastRenderedPageBreak/>
-              <w:t xml:space="preserve">1.1.13.3 </w:t>
-            </w:r>
-            <w:proofErr w:type="spellStart"/>
+              <w:t xml:space="preserve">1.1.13.3 Padam </w:t>
+            </w:r>
             <w:r>
               <w:rPr>
                 <w:rFonts w:cs="Nirmala UI"/>
@@ -11045,54 +13208,8 @@
                 <w:szCs w:val="28"/>
                 <w:lang w:bidi="ta-IN"/>
               </w:rPr>
-              <w:t>Padam</w:t>
-            </w:r>
-            <w:proofErr w:type="spellEnd"/>
-            <w:r>
-              <w:rPr>
-                <w:rFonts w:cs="Nirmala UI"/>
-                <w:b/>
-                <w:bCs/>
-                <w:sz w:val="28"/>
-                <w:szCs w:val="28"/>
-                <w:lang w:bidi="ta-IN"/>
-              </w:rPr>
-              <w:t xml:space="preserve"> </w:t>
-            </w:r>
-            <w:r>
-              <w:rPr>
-                <w:rFonts w:cs="Nirmala UI"/>
-                <w:b/>
-                <w:bCs/>
-                <w:sz w:val="28"/>
-                <w:szCs w:val="28"/>
-                <w:lang w:bidi="ta-IN"/>
-              </w:rPr>
               <w:br/>
-            </w:r>
-            <w:proofErr w:type="spellStart"/>
-            <w:r>
-              <w:rPr>
-                <w:rFonts w:cs="Nirmala UI"/>
-                <w:b/>
-                <w:bCs/>
-                <w:sz w:val="28"/>
-                <w:szCs w:val="28"/>
-                <w:lang w:bidi="ta-IN"/>
-              </w:rPr>
-              <w:t>Panchaati</w:t>
-            </w:r>
-            <w:proofErr w:type="spellEnd"/>
-            <w:r>
-              <w:rPr>
-                <w:rFonts w:cs="Nirmala UI"/>
-                <w:b/>
-                <w:bCs/>
-                <w:sz w:val="28"/>
-                <w:szCs w:val="28"/>
-                <w:lang w:bidi="ta-IN"/>
-              </w:rPr>
-              <w:t xml:space="preserve"> 24</w:t>
+              <w:t>Panchaati 24</w:t>
             </w:r>
             <w:r>
               <w:rPr>
@@ -16009,7 +18126,6 @@
                 <w:bCs/>
                 <w:sz w:val="32"/>
                 <w:szCs w:val="32"/>
-                <w:cs/>
                 <w:lang w:bidi="ta-IN"/>
               </w:rPr>
             </w:pPr>
@@ -16023,7 +18139,53 @@
                 <w:lang w:bidi="ta-IN"/>
               </w:rPr>
               <w:lastRenderedPageBreak/>
-              <w:t>1.1.5.2 Padam 47</w:t>
+              <w:t>1.1.5.2</w:t>
+            </w:r>
+            <w:r>
+              <w:rPr>
+                <w:rFonts w:ascii="Latha" w:hAnsi="Latha" w:cs="Latha"/>
+                <w:b/>
+                <w:bCs/>
+                <w:sz w:val="32"/>
+                <w:szCs w:val="32"/>
+                <w:lang w:bidi="ta-IN"/>
+              </w:rPr>
+              <w:t xml:space="preserve"> Panchaati 8</w:t>
+            </w:r>
+            <w:r>
+              <w:rPr>
+                <w:rFonts w:ascii="Latha" w:hAnsi="Latha" w:cs="Latha"/>
+                <w:b/>
+                <w:bCs/>
+                <w:sz w:val="32"/>
+                <w:szCs w:val="32"/>
+                <w:lang w:bidi="ta-IN"/>
+              </w:rPr>
+              <w:t xml:space="preserve"> </w:t>
+            </w:r>
+          </w:p>
+          <w:p>
+            <w:pPr>
+              <w:rPr>
+                <w:rFonts w:ascii="Latha" w:hAnsi="Latha" w:cs="Latha"/>
+                <w:b/>
+                <w:bCs/>
+                <w:sz w:val="32"/>
+                <w:szCs w:val="32"/>
+                <w:cs/>
+                <w:lang w:bidi="ta-IN"/>
+              </w:rPr>
+            </w:pPr>
+            <w:r>
+              <w:rPr>
+                <w:rFonts w:ascii="Latha" w:hAnsi="Latha" w:cs="Latha"/>
+                <w:b/>
+                <w:bCs/>
+                <w:sz w:val="32"/>
+                <w:szCs w:val="32"/>
+                <w:lang w:bidi="ta-IN"/>
+              </w:rPr>
+              <w:t>Padam 47</w:t>
             </w:r>
           </w:p>
         </w:tc>
@@ -18821,7 +20983,7 @@
 </file>
 
 <file path=word/endnotes.xml><?xml version="1.0" encoding="utf-8"?>
-<w:endnotes xmlns:wpc="http://schemas.microsoft.com/office/word/2010/wordprocessingCanvas" xmlns:cx="http://schemas.microsoft.com/office/drawing/2014/chartex" xmlns:cx1="http://schemas.microsoft.com/office/drawing/2015/9/8/chartex" xmlns:mc="http://schemas.openxmlformats.org/markup-compatibility/2006" xmlns:o="urn:schemas-microsoft-com:office:office" xmlns:r="http://schemas.openxmlformats.org/officeDocument/2006/relationships" xmlns:m="http://schemas.openxmlformats.org/officeDocument/2006/math" xmlns:v="urn:schemas-microsoft-com:vml" xmlns:wp14="http://schemas.microsoft.com/office/word/2010/wordprocessingDrawing" xmlns:wp="http://schemas.openxmlformats.org/drawingml/2006/wordprocessingDrawing" xmlns:w10="urn:schemas-microsoft-com:office:word" xmlns:w="http://schemas.openxmlformats.org/wordprocessingml/2006/main" xmlns:w14="http://schemas.microsoft.com/office/word/2010/wordml" xmlns:w15="http://schemas.microsoft.com/office/word/2012/wordml" xmlns:w16se="http://schemas.microsoft.com/office/word/2015/wordml/symex" xmlns:wpg="http://schemas.microsoft.com/office/word/2010/wordprocessingGroup" xmlns:wpi="http://schemas.microsoft.com/office/word/2010/wordprocessingInk" xmlns:wne="http://schemas.microsoft.com/office/word/2006/wordml" xmlns:wps="http://schemas.microsoft.com/office/word/2010/wordprocessingShape" mc:Ignorable="w14 w15 w16se wp14">
+<w:endnotes xmlns:wpc="http://schemas.microsoft.com/office/word/2010/wordprocessingCanvas" xmlns:cx="http://schemas.microsoft.com/office/drawing/2014/chartex" xmlns:cx1="http://schemas.microsoft.com/office/drawing/2015/9/8/chartex" xmlns:cx2="http://schemas.microsoft.com/office/drawing/2015/10/21/chartex" xmlns:cx3="http://schemas.microsoft.com/office/drawing/2016/5/9/chartex" xmlns:cx4="http://schemas.microsoft.com/office/drawing/2016/5/10/chartex" xmlns:cx5="http://schemas.microsoft.com/office/drawing/2016/5/11/chartex" xmlns:cx6="http://schemas.microsoft.com/office/drawing/2016/5/12/chartex" xmlns:cx7="http://schemas.microsoft.com/office/drawing/2016/5/13/chartex" xmlns:cx8="http://schemas.microsoft.com/office/drawing/2016/5/14/chartex" xmlns:mc="http://schemas.openxmlformats.org/markup-compatibility/2006" xmlns:aink="http://schemas.microsoft.com/office/drawing/2016/ink" xmlns:am3d="http://schemas.microsoft.com/office/drawing/2017/model3d" xmlns:o="urn:schemas-microsoft-com:office:office" xmlns:r="http://schemas.openxmlformats.org/officeDocument/2006/relationships" xmlns:m="http://schemas.openxmlformats.org/officeDocument/2006/math" xmlns:v="urn:schemas-microsoft-com:vml" xmlns:wp14="http://schemas.microsoft.com/office/word/2010/wordprocessingDrawing" xmlns:wp="http://schemas.openxmlformats.org/drawingml/2006/wordprocessingDrawing" xmlns:w10="urn:schemas-microsoft-com:office:word" xmlns:w="http://schemas.openxmlformats.org/wordprocessingml/2006/main" xmlns:w14="http://schemas.microsoft.com/office/word/2010/wordml" xmlns:w15="http://schemas.microsoft.com/office/word/2012/wordml" xmlns:w16cex="http://schemas.microsoft.com/office/word/2018/wordml/cex" xmlns:w16cid="http://schemas.microsoft.com/office/word/2016/wordml/cid" xmlns:w16="http://schemas.microsoft.com/office/word/2018/wordml" xmlns:w16se="http://schemas.microsoft.com/office/word/2015/wordml/symex" xmlns:wpg="http://schemas.microsoft.com/office/word/2010/wordprocessingGroup" xmlns:wpi="http://schemas.microsoft.com/office/word/2010/wordprocessingInk" xmlns:wne="http://schemas.microsoft.com/office/word/2006/wordml" xmlns:wps="http://schemas.microsoft.com/office/word/2010/wordprocessingShape" mc:Ignorable="w14 w15 w16se w16cid w16 w16cex wp14">
   <w:endnote w:type="separator" w:id="-1">
     <w:p>
       <w:pPr>
@@ -18846,7 +21008,7 @@
 </file>
 
 <file path=word/footer1.xml><?xml version="1.0" encoding="utf-8"?>
-<w:ftr xmlns:wpc="http://schemas.microsoft.com/office/word/2010/wordprocessingCanvas" xmlns:cx="http://schemas.microsoft.com/office/drawing/2014/chartex" xmlns:cx1="http://schemas.microsoft.com/office/drawing/2015/9/8/chartex" xmlns:mc="http://schemas.openxmlformats.org/markup-compatibility/2006" xmlns:o="urn:schemas-microsoft-com:office:office" xmlns:r="http://schemas.openxmlformats.org/officeDocument/2006/relationships" xmlns:m="http://schemas.openxmlformats.org/officeDocument/2006/math" xmlns:v="urn:schemas-microsoft-com:vml" xmlns:wp14="http://schemas.microsoft.com/office/word/2010/wordprocessingDrawing" xmlns:wp="http://schemas.openxmlformats.org/drawingml/2006/wordprocessingDrawing" xmlns:w10="urn:schemas-microsoft-com:office:word" xmlns:w="http://schemas.openxmlformats.org/wordprocessingml/2006/main" xmlns:w14="http://schemas.microsoft.com/office/word/2010/wordml" xmlns:w15="http://schemas.microsoft.com/office/word/2012/wordml" xmlns:w16se="http://schemas.microsoft.com/office/word/2015/wordml/symex" xmlns:wpg="http://schemas.microsoft.com/office/word/2010/wordprocessingGroup" xmlns:wpi="http://schemas.microsoft.com/office/word/2010/wordprocessingInk" xmlns:wne="http://schemas.microsoft.com/office/word/2006/wordml" xmlns:wps="http://schemas.microsoft.com/office/word/2010/wordprocessingShape" mc:Ignorable="w14 w15 w16se wp14">
+<w:ftr xmlns:wpc="http://schemas.microsoft.com/office/word/2010/wordprocessingCanvas" xmlns:cx="http://schemas.microsoft.com/office/drawing/2014/chartex" xmlns:cx1="http://schemas.microsoft.com/office/drawing/2015/9/8/chartex" xmlns:cx2="http://schemas.microsoft.com/office/drawing/2015/10/21/chartex" xmlns:cx3="http://schemas.microsoft.com/office/drawing/2016/5/9/chartex" xmlns:cx4="http://schemas.microsoft.com/office/drawing/2016/5/10/chartex" xmlns:cx5="http://schemas.microsoft.com/office/drawing/2016/5/11/chartex" xmlns:cx6="http://schemas.microsoft.com/office/drawing/2016/5/12/chartex" xmlns:cx7="http://schemas.microsoft.com/office/drawing/2016/5/13/chartex" xmlns:cx8="http://schemas.microsoft.com/office/drawing/2016/5/14/chartex" xmlns:mc="http://schemas.openxmlformats.org/markup-compatibility/2006" xmlns:aink="http://schemas.microsoft.com/office/drawing/2016/ink" xmlns:am3d="http://schemas.microsoft.com/office/drawing/2017/model3d" xmlns:o="urn:schemas-microsoft-com:office:office" xmlns:r="http://schemas.openxmlformats.org/officeDocument/2006/relationships" xmlns:m="http://schemas.openxmlformats.org/officeDocument/2006/math" xmlns:v="urn:schemas-microsoft-com:vml" xmlns:wp14="http://schemas.microsoft.com/office/word/2010/wordprocessingDrawing" xmlns:wp="http://schemas.openxmlformats.org/drawingml/2006/wordprocessingDrawing" xmlns:w10="urn:schemas-microsoft-com:office:word" xmlns:w="http://schemas.openxmlformats.org/wordprocessingml/2006/main" xmlns:w14="http://schemas.microsoft.com/office/word/2010/wordml" xmlns:w15="http://schemas.microsoft.com/office/word/2012/wordml" xmlns:w16cex="http://schemas.microsoft.com/office/word/2018/wordml/cex" xmlns:w16cid="http://schemas.microsoft.com/office/word/2016/wordml/cid" xmlns:w16="http://schemas.microsoft.com/office/word/2018/wordml" xmlns:w16se="http://schemas.microsoft.com/office/word/2015/wordml/symex" xmlns:wpg="http://schemas.microsoft.com/office/word/2010/wordprocessingGroup" xmlns:wpi="http://schemas.microsoft.com/office/word/2010/wordprocessingInk" xmlns:wne="http://schemas.microsoft.com/office/word/2006/wordml" xmlns:wps="http://schemas.microsoft.com/office/word/2010/wordprocessingShape" mc:Ignorable="w14 w15 w16se w16cid w16 w16cex wp14">
   <w:p>
     <w:pPr>
       <w:pBdr>
@@ -19005,7 +21167,7 @@
 </file>
 
 <file path=word/footer2.xml><?xml version="1.0" encoding="utf-8"?>
-<w:ftr xmlns:wpc="http://schemas.microsoft.com/office/word/2010/wordprocessingCanvas" xmlns:cx="http://schemas.microsoft.com/office/drawing/2014/chartex" xmlns:cx1="http://schemas.microsoft.com/office/drawing/2015/9/8/chartex" xmlns:mc="http://schemas.openxmlformats.org/markup-compatibility/2006" xmlns:o="urn:schemas-microsoft-com:office:office" xmlns:r="http://schemas.openxmlformats.org/officeDocument/2006/relationships" xmlns:m="http://schemas.openxmlformats.org/officeDocument/2006/math" xmlns:v="urn:schemas-microsoft-com:vml" xmlns:wp14="http://schemas.microsoft.com/office/word/2010/wordprocessingDrawing" xmlns:wp="http://schemas.openxmlformats.org/drawingml/2006/wordprocessingDrawing" xmlns:w10="urn:schemas-microsoft-com:office:word" xmlns:w="http://schemas.openxmlformats.org/wordprocessingml/2006/main" xmlns:w14="http://schemas.microsoft.com/office/word/2010/wordml" xmlns:w15="http://schemas.microsoft.com/office/word/2012/wordml" xmlns:w16se="http://schemas.microsoft.com/office/word/2015/wordml/symex" xmlns:wpg="http://schemas.microsoft.com/office/word/2010/wordprocessingGroup" xmlns:wpi="http://schemas.microsoft.com/office/word/2010/wordprocessingInk" xmlns:wne="http://schemas.microsoft.com/office/word/2006/wordml" xmlns:wps="http://schemas.microsoft.com/office/word/2010/wordprocessingShape" mc:Ignorable="w14 w15 w16se wp14">
+<w:ftr xmlns:wpc="http://schemas.microsoft.com/office/word/2010/wordprocessingCanvas" xmlns:cx="http://schemas.microsoft.com/office/drawing/2014/chartex" xmlns:cx1="http://schemas.microsoft.com/office/drawing/2015/9/8/chartex" xmlns:cx2="http://schemas.microsoft.com/office/drawing/2015/10/21/chartex" xmlns:cx3="http://schemas.microsoft.com/office/drawing/2016/5/9/chartex" xmlns:cx4="http://schemas.microsoft.com/office/drawing/2016/5/10/chartex" xmlns:cx5="http://schemas.microsoft.com/office/drawing/2016/5/11/chartex" xmlns:cx6="http://schemas.microsoft.com/office/drawing/2016/5/12/chartex" xmlns:cx7="http://schemas.microsoft.com/office/drawing/2016/5/13/chartex" xmlns:cx8="http://schemas.microsoft.com/office/drawing/2016/5/14/chartex" xmlns:mc="http://schemas.openxmlformats.org/markup-compatibility/2006" xmlns:aink="http://schemas.microsoft.com/office/drawing/2016/ink" xmlns:am3d="http://schemas.microsoft.com/office/drawing/2017/model3d" xmlns:o="urn:schemas-microsoft-com:office:office" xmlns:r="http://schemas.openxmlformats.org/officeDocument/2006/relationships" xmlns:m="http://schemas.openxmlformats.org/officeDocument/2006/math" xmlns:v="urn:schemas-microsoft-com:vml" xmlns:wp14="http://schemas.microsoft.com/office/word/2010/wordprocessingDrawing" xmlns:wp="http://schemas.openxmlformats.org/drawingml/2006/wordprocessingDrawing" xmlns:w10="urn:schemas-microsoft-com:office:word" xmlns:w="http://schemas.openxmlformats.org/wordprocessingml/2006/main" xmlns:w14="http://schemas.microsoft.com/office/word/2010/wordml" xmlns:w15="http://schemas.microsoft.com/office/word/2012/wordml" xmlns:w16cex="http://schemas.microsoft.com/office/word/2018/wordml/cex" xmlns:w16cid="http://schemas.microsoft.com/office/word/2016/wordml/cid" xmlns:w16="http://schemas.microsoft.com/office/word/2018/wordml" xmlns:w16se="http://schemas.microsoft.com/office/word/2015/wordml/symex" xmlns:wpg="http://schemas.microsoft.com/office/word/2010/wordprocessingGroup" xmlns:wpi="http://schemas.microsoft.com/office/word/2010/wordprocessingInk" xmlns:wne="http://schemas.microsoft.com/office/word/2006/wordml" xmlns:wps="http://schemas.microsoft.com/office/word/2010/wordprocessingShape" mc:Ignorable="w14 w15 w16se w16cid w16 w16cex wp14">
   <w:p>
     <w:pPr>
       <w:pBdr>
@@ -19211,7 +21373,7 @@
 </file>
 
 <file path=word/footnotes.xml><?xml version="1.0" encoding="utf-8"?>
-<w:footnotes xmlns:wpc="http://schemas.microsoft.com/office/word/2010/wordprocessingCanvas" xmlns:cx="http://schemas.microsoft.com/office/drawing/2014/chartex" xmlns:cx1="http://schemas.microsoft.com/office/drawing/2015/9/8/chartex" xmlns:mc="http://schemas.openxmlformats.org/markup-compatibility/2006" xmlns:o="urn:schemas-microsoft-com:office:office" xmlns:r="http://schemas.openxmlformats.org/officeDocument/2006/relationships" xmlns:m="http://schemas.openxmlformats.org/officeDocument/2006/math" xmlns:v="urn:schemas-microsoft-com:vml" xmlns:wp14="http://schemas.microsoft.com/office/word/2010/wordprocessingDrawing" xmlns:wp="http://schemas.openxmlformats.org/drawingml/2006/wordprocessingDrawing" xmlns:w10="urn:schemas-microsoft-com:office:word" xmlns:w="http://schemas.openxmlformats.org/wordprocessingml/2006/main" xmlns:w14="http://schemas.microsoft.com/office/word/2010/wordml" xmlns:w15="http://schemas.microsoft.com/office/word/2012/wordml" xmlns:w16se="http://schemas.microsoft.com/office/word/2015/wordml/symex" xmlns:wpg="http://schemas.microsoft.com/office/word/2010/wordprocessingGroup" xmlns:wpi="http://schemas.microsoft.com/office/word/2010/wordprocessingInk" xmlns:wne="http://schemas.microsoft.com/office/word/2006/wordml" xmlns:wps="http://schemas.microsoft.com/office/word/2010/wordprocessingShape" mc:Ignorable="w14 w15 w16se wp14">
+<w:footnotes xmlns:wpc="http://schemas.microsoft.com/office/word/2010/wordprocessingCanvas" xmlns:cx="http://schemas.microsoft.com/office/drawing/2014/chartex" xmlns:cx1="http://schemas.microsoft.com/office/drawing/2015/9/8/chartex" xmlns:cx2="http://schemas.microsoft.com/office/drawing/2015/10/21/chartex" xmlns:cx3="http://schemas.microsoft.com/office/drawing/2016/5/9/chartex" xmlns:cx4="http://schemas.microsoft.com/office/drawing/2016/5/10/chartex" xmlns:cx5="http://schemas.microsoft.com/office/drawing/2016/5/11/chartex" xmlns:cx6="http://schemas.microsoft.com/office/drawing/2016/5/12/chartex" xmlns:cx7="http://schemas.microsoft.com/office/drawing/2016/5/13/chartex" xmlns:cx8="http://schemas.microsoft.com/office/drawing/2016/5/14/chartex" xmlns:mc="http://schemas.openxmlformats.org/markup-compatibility/2006" xmlns:aink="http://schemas.microsoft.com/office/drawing/2016/ink" xmlns:am3d="http://schemas.microsoft.com/office/drawing/2017/model3d" xmlns:o="urn:schemas-microsoft-com:office:office" xmlns:r="http://schemas.openxmlformats.org/officeDocument/2006/relationships" xmlns:m="http://schemas.openxmlformats.org/officeDocument/2006/math" xmlns:v="urn:schemas-microsoft-com:vml" xmlns:wp14="http://schemas.microsoft.com/office/word/2010/wordprocessingDrawing" xmlns:wp="http://schemas.openxmlformats.org/drawingml/2006/wordprocessingDrawing" xmlns:w10="urn:schemas-microsoft-com:office:word" xmlns:w="http://schemas.openxmlformats.org/wordprocessingml/2006/main" xmlns:w14="http://schemas.microsoft.com/office/word/2010/wordml" xmlns:w15="http://schemas.microsoft.com/office/word/2012/wordml" xmlns:w16cex="http://schemas.microsoft.com/office/word/2018/wordml/cex" xmlns:w16cid="http://schemas.microsoft.com/office/word/2016/wordml/cid" xmlns:w16="http://schemas.microsoft.com/office/word/2018/wordml" xmlns:w16se="http://schemas.microsoft.com/office/word/2015/wordml/symex" xmlns:wpg="http://schemas.microsoft.com/office/word/2010/wordprocessingGroup" xmlns:wpi="http://schemas.microsoft.com/office/word/2010/wordprocessingInk" xmlns:wne="http://schemas.microsoft.com/office/word/2006/wordml" xmlns:wps="http://schemas.microsoft.com/office/word/2010/wordprocessingShape" mc:Ignorable="w14 w15 w16se w16cid w16 w16cex wp14">
   <w:footnote w:type="separator" w:id="-1">
     <w:p>
       <w:pPr>
@@ -19236,7 +21398,7 @@
 </file>
 
 <file path=word/header1.xml><?xml version="1.0" encoding="utf-8"?>
-<w:hdr xmlns:wpc="http://schemas.microsoft.com/office/word/2010/wordprocessingCanvas" xmlns:cx="http://schemas.microsoft.com/office/drawing/2014/chartex" xmlns:cx1="http://schemas.microsoft.com/office/drawing/2015/9/8/chartex" xmlns:mc="http://schemas.openxmlformats.org/markup-compatibility/2006" xmlns:o="urn:schemas-microsoft-com:office:office" xmlns:r="http://schemas.openxmlformats.org/officeDocument/2006/relationships" xmlns:m="http://schemas.openxmlformats.org/officeDocument/2006/math" xmlns:v="urn:schemas-microsoft-com:vml" xmlns:wp14="http://schemas.microsoft.com/office/word/2010/wordprocessingDrawing" xmlns:wp="http://schemas.openxmlformats.org/drawingml/2006/wordprocessingDrawing" xmlns:w10="urn:schemas-microsoft-com:office:word" xmlns:w="http://schemas.openxmlformats.org/wordprocessingml/2006/main" xmlns:w14="http://schemas.microsoft.com/office/word/2010/wordml" xmlns:w15="http://schemas.microsoft.com/office/word/2012/wordml" xmlns:w16se="http://schemas.microsoft.com/office/word/2015/wordml/symex" xmlns:wpg="http://schemas.microsoft.com/office/word/2010/wordprocessingGroup" xmlns:wpi="http://schemas.microsoft.com/office/word/2010/wordprocessingInk" xmlns:wne="http://schemas.microsoft.com/office/word/2006/wordml" xmlns:wps="http://schemas.microsoft.com/office/word/2010/wordprocessingShape" mc:Ignorable="w14 w15 w16se wp14">
+<w:hdr xmlns:wpc="http://schemas.microsoft.com/office/word/2010/wordprocessingCanvas" xmlns:cx="http://schemas.microsoft.com/office/drawing/2014/chartex" xmlns:cx1="http://schemas.microsoft.com/office/drawing/2015/9/8/chartex" xmlns:cx2="http://schemas.microsoft.com/office/drawing/2015/10/21/chartex" xmlns:cx3="http://schemas.microsoft.com/office/drawing/2016/5/9/chartex" xmlns:cx4="http://schemas.microsoft.com/office/drawing/2016/5/10/chartex" xmlns:cx5="http://schemas.microsoft.com/office/drawing/2016/5/11/chartex" xmlns:cx6="http://schemas.microsoft.com/office/drawing/2016/5/12/chartex" xmlns:cx7="http://schemas.microsoft.com/office/drawing/2016/5/13/chartex" xmlns:cx8="http://schemas.microsoft.com/office/drawing/2016/5/14/chartex" xmlns:mc="http://schemas.openxmlformats.org/markup-compatibility/2006" xmlns:aink="http://schemas.microsoft.com/office/drawing/2016/ink" xmlns:am3d="http://schemas.microsoft.com/office/drawing/2017/model3d" xmlns:o="urn:schemas-microsoft-com:office:office" xmlns:r="http://schemas.openxmlformats.org/officeDocument/2006/relationships" xmlns:m="http://schemas.openxmlformats.org/officeDocument/2006/math" xmlns:v="urn:schemas-microsoft-com:vml" xmlns:wp14="http://schemas.microsoft.com/office/word/2010/wordprocessingDrawing" xmlns:wp="http://schemas.openxmlformats.org/drawingml/2006/wordprocessingDrawing" xmlns:w10="urn:schemas-microsoft-com:office:word" xmlns:w="http://schemas.openxmlformats.org/wordprocessingml/2006/main" xmlns:w14="http://schemas.microsoft.com/office/word/2010/wordml" xmlns:w15="http://schemas.microsoft.com/office/word/2012/wordml" xmlns:w16cex="http://schemas.microsoft.com/office/word/2018/wordml/cex" xmlns:w16cid="http://schemas.microsoft.com/office/word/2016/wordml/cid" xmlns:w16="http://schemas.microsoft.com/office/word/2018/wordml" xmlns:w16se="http://schemas.microsoft.com/office/word/2015/wordml/symex" xmlns:wpg="http://schemas.microsoft.com/office/word/2010/wordprocessingGroup" xmlns:wpi="http://schemas.microsoft.com/office/word/2010/wordprocessingInk" xmlns:wne="http://schemas.microsoft.com/office/word/2006/wordml" xmlns:wps="http://schemas.microsoft.com/office/word/2010/wordprocessingShape" mc:Ignorable="w14 w15 w16se w16cid w16 w16cex wp14">
   <w:p>
     <w:pPr>
       <w:pStyle w:val="Header"/>
@@ -19249,7 +21411,7 @@
 </file>
 
 <file path=word/header2.xml><?xml version="1.0" encoding="utf-8"?>
-<w:hdr xmlns:wpc="http://schemas.microsoft.com/office/word/2010/wordprocessingCanvas" xmlns:cx="http://schemas.microsoft.com/office/drawing/2014/chartex" xmlns:cx1="http://schemas.microsoft.com/office/drawing/2015/9/8/chartex" xmlns:mc="http://schemas.openxmlformats.org/markup-compatibility/2006" xmlns:o="urn:schemas-microsoft-com:office:office" xmlns:r="http://schemas.openxmlformats.org/officeDocument/2006/relationships" xmlns:m="http://schemas.openxmlformats.org/officeDocument/2006/math" xmlns:v="urn:schemas-microsoft-com:vml" xmlns:wp14="http://schemas.microsoft.com/office/word/2010/wordprocessingDrawing" xmlns:wp="http://schemas.openxmlformats.org/drawingml/2006/wordprocessingDrawing" xmlns:w10="urn:schemas-microsoft-com:office:word" xmlns:w="http://schemas.openxmlformats.org/wordprocessingml/2006/main" xmlns:w14="http://schemas.microsoft.com/office/word/2010/wordml" xmlns:w15="http://schemas.microsoft.com/office/word/2012/wordml" xmlns:w16se="http://schemas.microsoft.com/office/word/2015/wordml/symex" xmlns:wpg="http://schemas.microsoft.com/office/word/2010/wordprocessingGroup" xmlns:wpi="http://schemas.microsoft.com/office/word/2010/wordprocessingInk" xmlns:wne="http://schemas.microsoft.com/office/word/2006/wordml" xmlns:wps="http://schemas.microsoft.com/office/word/2010/wordprocessingShape" mc:Ignorable="w14 w15 w16se wp14">
+<w:hdr xmlns:wpc="http://schemas.microsoft.com/office/word/2010/wordprocessingCanvas" xmlns:cx="http://schemas.microsoft.com/office/drawing/2014/chartex" xmlns:cx1="http://schemas.microsoft.com/office/drawing/2015/9/8/chartex" xmlns:cx2="http://schemas.microsoft.com/office/drawing/2015/10/21/chartex" xmlns:cx3="http://schemas.microsoft.com/office/drawing/2016/5/9/chartex" xmlns:cx4="http://schemas.microsoft.com/office/drawing/2016/5/10/chartex" xmlns:cx5="http://schemas.microsoft.com/office/drawing/2016/5/11/chartex" xmlns:cx6="http://schemas.microsoft.com/office/drawing/2016/5/12/chartex" xmlns:cx7="http://schemas.microsoft.com/office/drawing/2016/5/13/chartex" xmlns:cx8="http://schemas.microsoft.com/office/drawing/2016/5/14/chartex" xmlns:mc="http://schemas.openxmlformats.org/markup-compatibility/2006" xmlns:aink="http://schemas.microsoft.com/office/drawing/2016/ink" xmlns:am3d="http://schemas.microsoft.com/office/drawing/2017/model3d" xmlns:o="urn:schemas-microsoft-com:office:office" xmlns:r="http://schemas.openxmlformats.org/officeDocument/2006/relationships" xmlns:m="http://schemas.openxmlformats.org/officeDocument/2006/math" xmlns:v="urn:schemas-microsoft-com:vml" xmlns:wp14="http://schemas.microsoft.com/office/word/2010/wordprocessingDrawing" xmlns:wp="http://schemas.openxmlformats.org/drawingml/2006/wordprocessingDrawing" xmlns:w10="urn:schemas-microsoft-com:office:word" xmlns:w="http://schemas.openxmlformats.org/wordprocessingml/2006/main" xmlns:w14="http://schemas.microsoft.com/office/word/2010/wordml" xmlns:w15="http://schemas.microsoft.com/office/word/2012/wordml" xmlns:w16cex="http://schemas.microsoft.com/office/word/2018/wordml/cex" xmlns:w16cid="http://schemas.microsoft.com/office/word/2016/wordml/cid" xmlns:w16="http://schemas.microsoft.com/office/word/2018/wordml" xmlns:w16se="http://schemas.microsoft.com/office/word/2015/wordml/symex" xmlns:wpg="http://schemas.microsoft.com/office/word/2010/wordprocessingGroup" xmlns:wpi="http://schemas.microsoft.com/office/word/2010/wordprocessingInk" xmlns:wne="http://schemas.microsoft.com/office/word/2006/wordml" xmlns:wps="http://schemas.microsoft.com/office/word/2010/wordprocessingShape" mc:Ignorable="w14 w15 w16se w16cid w16 w16cex wp14">
   <w:p>
     <w:pPr>
       <w:pStyle w:val="Header"/>
@@ -19262,7 +21424,7 @@
 </file>
 
 <file path=word/styles.xml><?xml version="1.0" encoding="utf-8"?>
-<w:styles xmlns:mc="http://schemas.openxmlformats.org/markup-compatibility/2006" xmlns:r="http://schemas.openxmlformats.org/officeDocument/2006/relationships" xmlns:w="http://schemas.openxmlformats.org/wordprocessingml/2006/main" xmlns:w14="http://schemas.microsoft.com/office/word/2010/wordml" xmlns:w15="http://schemas.microsoft.com/office/word/2012/wordml" xmlns:w16se="http://schemas.microsoft.com/office/word/2015/wordml/symex" mc:Ignorable="w14 w15 w16se">
+<w:styles xmlns:mc="http://schemas.openxmlformats.org/markup-compatibility/2006" xmlns:r="http://schemas.openxmlformats.org/officeDocument/2006/relationships" xmlns:w="http://schemas.openxmlformats.org/wordprocessingml/2006/main" xmlns:w14="http://schemas.microsoft.com/office/word/2010/wordml" xmlns:w15="http://schemas.microsoft.com/office/word/2012/wordml" xmlns:w16cex="http://schemas.microsoft.com/office/word/2018/wordml/cex" xmlns:w16cid="http://schemas.microsoft.com/office/word/2016/wordml/cid" xmlns:w16="http://schemas.microsoft.com/office/word/2018/wordml" xmlns:w16se="http://schemas.microsoft.com/office/word/2015/wordml/symex" mc:Ignorable="w14 w15 w16se w16cid w16 w16cex">
   <w:docDefaults>
     <w:rPrDefault>
       <w:rPr>
@@ -19272,7 +21434,7 @@
     </w:rPrDefault>
     <w:pPrDefault/>
   </w:docDefaults>
-  <w:latentStyles w:defLockedState="0" w:defUIPriority="99" w:defSemiHidden="0" w:defUnhideWhenUsed="0" w:defQFormat="0" w:count="371">
+  <w:latentStyles w:defLockedState="0" w:defUIPriority="99" w:defSemiHidden="0" w:defUnhideWhenUsed="0" w:defQFormat="0" w:count="376">
     <w:lsdException w:name="Normal" w:uiPriority="0" w:qFormat="1"/>
     <w:lsdException w:name="heading 1" w:uiPriority="9" w:qFormat="1"/>
     <w:lsdException w:name="heading 2" w:semiHidden="1" w:uiPriority="9" w:unhideWhenUsed="1" w:qFormat="1"/>
@@ -19378,7 +21540,6 @@
     <w:lsdException w:name="HTML Sample" w:semiHidden="1" w:unhideWhenUsed="1"/>
     <w:lsdException w:name="HTML Typewriter" w:semiHidden="1" w:unhideWhenUsed="1"/>
     <w:lsdException w:name="HTML Variable" w:semiHidden="1" w:unhideWhenUsed="1"/>
-    <w:lsdException w:name="Normal Table" w:semiHidden="1" w:unhideWhenUsed="1"/>
     <w:lsdException w:name="annotation subject" w:semiHidden="1" w:unhideWhenUsed="1"/>
     <w:lsdException w:name="No List" w:semiHidden="1" w:unhideWhenUsed="1"/>
     <w:lsdException w:name="Outline List 1" w:semiHidden="1" w:unhideWhenUsed="1"/>
@@ -19421,11 +21582,8 @@
     <w:lsdException w:name="Table Contemporary" w:semiHidden="1" w:unhideWhenUsed="1"/>
     <w:lsdException w:name="Table Elegant" w:semiHidden="1" w:unhideWhenUsed="1"/>
     <w:lsdException w:name="Table Professional" w:semiHidden="1" w:unhideWhenUsed="1"/>
-    <w:lsdException w:name="Table Subtle 1" w:semiHidden="1" w:unhideWhenUsed="1"/>
     <w:lsdException w:name="Table Subtle 2" w:semiHidden="1" w:unhideWhenUsed="1"/>
     <w:lsdException w:name="Table Web 1" w:semiHidden="1" w:unhideWhenUsed="1"/>
-    <w:lsdException w:name="Table Web 2" w:semiHidden="1" w:unhideWhenUsed="1"/>
-    <w:lsdException w:name="Table Web 3" w:semiHidden="1" w:unhideWhenUsed="1"/>
     <w:lsdException w:name="Balloon Text" w:semiHidden="1" w:unhideWhenUsed="1"/>
     <w:lsdException w:name="Table Grid" w:uiPriority="59"/>
     <w:lsdException w:name="Table Theme" w:semiHidden="1" w:unhideWhenUsed="1"/>
@@ -19644,6 +21802,11 @@
     <w:lsdException w:name="List Table 5 Dark Accent 6" w:uiPriority="50"/>
     <w:lsdException w:name="List Table 6 Colorful Accent 6" w:uiPriority="51"/>
     <w:lsdException w:name="List Table 7 Colorful Accent 6" w:uiPriority="52"/>
+    <w:lsdException w:name="Mention" w:semiHidden="1" w:unhideWhenUsed="1"/>
+    <w:lsdException w:name="Smart Hyperlink" w:semiHidden="1" w:unhideWhenUsed="1"/>
+    <w:lsdException w:name="Hashtag" w:semiHidden="1" w:unhideWhenUsed="1"/>
+    <w:lsdException w:name="Unresolved Mention" w:semiHidden="1" w:unhideWhenUsed="1"/>
+    <w:lsdException w:name="Smart Link" w:semiHidden="1" w:unhideWhenUsed="1"/>
   </w:latentStyles>
   <w:style w:type="paragraph" w:default="1" w:styleId="Normal">
     <w:name w:val="Normal"/>

</xml_diff>

<commit_message>
TS PP 1.1 to 1.3 final files - 12/07/2021
</commit_message>
<xml_diff>
--- a/TS-Padam/TS-1.1/TS 1.1 Tamil Pada Paatam Corrections.docx
+++ b/TS-Padam/TS-1.1/TS 1.1 Tamil Pada Paatam Corrections.docx
@@ -61,9 +61,8 @@
           <w:szCs w:val="32"/>
           <w:u w:val="single"/>
         </w:rPr>
-        <w:t xml:space="preserve">Observed </w:t>
+        <w:t xml:space="preserve">Observed till </w:t>
       </w:r>
-      <w:proofErr w:type="gramStart"/>
       <w:r>
         <w:rPr>
           <w:b/>
@@ -72,20 +71,8 @@
           <w:szCs w:val="32"/>
           <w:u w:val="single"/>
         </w:rPr>
-        <w:t xml:space="preserve">till </w:t>
+        <w:t>June 30, 2021</w:t>
       </w:r>
-      <w:r>
-        <w:rPr>
-          <w:b/>
-          <w:bCs/>
-          <w:sz w:val="32"/>
-          <w:szCs w:val="32"/>
-          <w:highlight w:val="red"/>
-          <w:u w:val="single"/>
-        </w:rPr>
-        <w:t>??????</w:t>
-      </w:r>
-      <w:proofErr w:type="gramEnd"/>
     </w:p>
     <w:p>
       <w:pPr>
@@ -103,7 +90,25 @@
           <w:sz w:val="28"/>
           <w:szCs w:val="28"/>
         </w:rPr>
-        <w:t>(ignore those which are already incorporated in your book’s version and date)</w:t>
+        <w:t>(</w:t>
+      </w:r>
+      <w:proofErr w:type="gramStart"/>
+      <w:r>
+        <w:rPr>
+          <w:b/>
+          <w:sz w:val="28"/>
+          <w:szCs w:val="28"/>
+        </w:rPr>
+        <w:t>ignore</w:t>
+      </w:r>
+      <w:proofErr w:type="gramEnd"/>
+      <w:r>
+        <w:rPr>
+          <w:b/>
+          <w:sz w:val="28"/>
+          <w:szCs w:val="28"/>
+        </w:rPr>
+        <w:t xml:space="preserve"> those which are already incorporated in your book’s version and date)</w:t>
       </w:r>
     </w:p>
     <w:tbl>
@@ -834,47 +839,7 @@
                 <w:szCs w:val="32"/>
                 <w:lang w:bidi="ta-IN"/>
               </w:rPr>
-              <w:t xml:space="preserve">there is </w:t>
-            </w:r>
-            <w:proofErr w:type="spellStart"/>
-            <w:r>
-              <w:rPr>
-                <w:rFonts w:ascii="Latha" w:hAnsi="Latha" w:cs="Latha"/>
-                <w:sz w:val="32"/>
-                <w:szCs w:val="32"/>
-                <w:lang w:bidi="ta-IN"/>
-              </w:rPr>
-              <w:t>visargam</w:t>
-            </w:r>
-            <w:proofErr w:type="spellEnd"/>
-            <w:r>
-              <w:rPr>
-                <w:rFonts w:ascii="Latha" w:hAnsi="Latha" w:cs="Latha"/>
-                <w:sz w:val="32"/>
-                <w:szCs w:val="32"/>
-                <w:lang w:bidi="ta-IN"/>
-              </w:rPr>
-              <w:t xml:space="preserve"> not </w:t>
-            </w:r>
-            <w:proofErr w:type="spellStart"/>
-            <w:r>
-              <w:rPr>
-                <w:rFonts w:ascii="Latha" w:hAnsi="Latha" w:cs="Latha"/>
-                <w:sz w:val="32"/>
-                <w:szCs w:val="32"/>
-                <w:lang w:bidi="ta-IN"/>
-              </w:rPr>
-              <w:t>anuswaram</w:t>
-            </w:r>
-            <w:proofErr w:type="spellEnd"/>
-            <w:r>
-              <w:rPr>
-                <w:rFonts w:ascii="Latha" w:hAnsi="Latha" w:cs="Latha"/>
-                <w:sz w:val="32"/>
-                <w:szCs w:val="32"/>
-                <w:lang w:bidi="ta-IN"/>
-              </w:rPr>
-              <w:t>)</w:t>
+              <w:t>there is visargam not anuswaram)</w:t>
             </w:r>
           </w:p>
           <w:p>
@@ -1936,7 +1901,6 @@
               </w:rPr>
               <w:t xml:space="preserve"> – </w:t>
             </w:r>
-            <w:proofErr w:type="spellStart"/>
             <w:r>
               <w:rPr>
                 <w:rFonts w:cs="Arial"/>
@@ -1947,7 +1911,6 @@
               </w:rPr>
               <w:t>Vaakyam</w:t>
             </w:r>
-            <w:proofErr w:type="spellEnd"/>
           </w:p>
           <w:p>
             <w:pPr>
@@ -2059,7 +2022,6 @@
               </w:rPr>
               <w:t>னா</w:t>
             </w:r>
-            <w:proofErr w:type="spellStart"/>
             <w:r>
               <w:rPr>
                 <w:rFonts w:ascii="BRH Devanagari Extra" w:hAnsi="BRH Devanagari Extra"/>
@@ -2070,7 +2032,6 @@
               </w:rPr>
               <w:t>óè</w:t>
             </w:r>
-            <w:proofErr w:type="spellEnd"/>
             <w:r>
               <w:rPr>
                 <w:sz w:val="28"/>
@@ -2270,7 +2231,6 @@
               </w:rPr>
               <w:t>னா</w:t>
             </w:r>
-            <w:proofErr w:type="spellStart"/>
             <w:r>
               <w:rPr>
                 <w:rFonts w:ascii="BRH Devanagari Extra" w:hAnsi="BRH Devanagari Extra"/>
@@ -2281,7 +2241,6 @@
               </w:rPr>
               <w:t>óè</w:t>
             </w:r>
-            <w:proofErr w:type="spellEnd"/>
             <w:r>
               <w:rPr>
                 <w:sz w:val="28"/>
@@ -2553,7 +2512,6 @@
                 <w:szCs w:val="28"/>
               </w:rPr>
             </w:pPr>
-            <w:proofErr w:type="spellStart"/>
             <w:r>
               <w:rPr>
                 <w:rFonts w:cs="Arial"/>
@@ -2562,18 +2520,7 @@
                 <w:sz w:val="28"/>
                 <w:szCs w:val="28"/>
               </w:rPr>
-              <w:t>Pachaati</w:t>
-            </w:r>
-            <w:proofErr w:type="spellEnd"/>
-            <w:r>
-              <w:rPr>
-                <w:rFonts w:cs="Arial"/>
-                <w:b/>
-                <w:bCs/>
-                <w:sz w:val="28"/>
-                <w:szCs w:val="28"/>
-              </w:rPr>
-              <w:t xml:space="preserve"> 21</w:t>
+              <w:t>Pachaati 21</w:t>
             </w:r>
             <w:r>
               <w:rPr>
@@ -2627,7 +2574,7 @@
               <w:adjustRightInd w:val="0"/>
               <w:spacing w:before="0" w:line="240" w:lineRule="auto"/>
               <w:rPr>
-                <w:rFonts w:ascii="Latha" w:hAnsi="Latha" w:cs="Latha" w:hint="cs"/>
+                <w:rFonts w:ascii="Latha" w:hAnsi="Latha" w:cs="Latha"/>
                 <w:sz w:val="28"/>
                 <w:szCs w:val="28"/>
                 <w:cs/>
@@ -2794,7 +2741,7 @@
               <w:adjustRightInd w:val="0"/>
               <w:spacing w:before="0" w:line="240" w:lineRule="auto"/>
               <w:rPr>
-                <w:rFonts w:ascii="Latha" w:hAnsi="Latha" w:cs="Latha" w:hint="cs"/>
+                <w:rFonts w:ascii="Latha" w:hAnsi="Latha" w:cs="Latha"/>
                 <w:sz w:val="28"/>
                 <w:szCs w:val="28"/>
                 <w:cs/>
@@ -2979,27 +2926,7 @@
                 <w:sz w:val="28"/>
                 <w:szCs w:val="28"/>
               </w:rPr>
-              <w:t>TS 1.1.1</w:t>
-            </w:r>
-            <w:r>
-              <w:rPr>
-                <w:rFonts w:cs="Arial"/>
-                <w:b/>
-                <w:bCs/>
-                <w:sz w:val="28"/>
-                <w:szCs w:val="28"/>
-              </w:rPr>
-              <w:t>4</w:t>
-            </w:r>
-            <w:r>
-              <w:rPr>
-                <w:rFonts w:cs="Arial"/>
-                <w:b/>
-                <w:bCs/>
-                <w:sz w:val="28"/>
-                <w:szCs w:val="28"/>
-              </w:rPr>
-              <w:t>.1 Padam</w:t>
+              <w:t>TS 1.1.14.1 Padam</w:t>
             </w:r>
           </w:p>
           <w:p>
@@ -3014,7 +2941,6 @@
                 <w:szCs w:val="28"/>
               </w:rPr>
             </w:pPr>
-            <w:proofErr w:type="spellStart"/>
             <w:r>
               <w:rPr>
                 <w:rFonts w:cs="Arial"/>
@@ -3023,9 +2949,8 @@
                 <w:sz w:val="28"/>
                 <w:szCs w:val="28"/>
               </w:rPr>
-              <w:t>Pachaati</w:t>
-            </w:r>
-            <w:proofErr w:type="spellEnd"/>
+              <w:t>Pachaati 25</w:t>
+            </w:r>
             <w:r>
               <w:rPr>
                 <w:rFonts w:cs="Arial"/>
@@ -3034,36 +2959,7 @@
                 <w:sz w:val="28"/>
                 <w:szCs w:val="28"/>
               </w:rPr>
-              <w:t xml:space="preserve"> 2</w:t>
-            </w:r>
-            <w:r>
-              <w:rPr>
-                <w:rFonts w:cs="Arial"/>
-                <w:b/>
-                <w:bCs/>
-                <w:sz w:val="28"/>
-                <w:szCs w:val="28"/>
-              </w:rPr>
-              <w:t>5</w:t>
-            </w:r>
-            <w:r>
-              <w:rPr>
-                <w:rFonts w:cs="Arial"/>
-                <w:b/>
-                <w:bCs/>
-                <w:sz w:val="28"/>
-                <w:szCs w:val="28"/>
-              </w:rPr>
               <w:br/>
-            </w:r>
-            <w:r>
-              <w:rPr>
-                <w:rFonts w:cs="Arial"/>
-                <w:b/>
-                <w:bCs/>
-                <w:sz w:val="28"/>
-                <w:szCs w:val="28"/>
-              </w:rPr>
               <w:t>Statement 4</w:t>
             </w:r>
           </w:p>
@@ -3681,20 +3577,8 @@
                 <w:sz w:val="28"/>
                 <w:szCs w:val="28"/>
               </w:rPr>
-              <w:t xml:space="preserve">1.1.14.3 – </w:t>
-            </w:r>
-            <w:proofErr w:type="spellStart"/>
-            <w:r>
-              <w:rPr>
-                <w:rFonts w:cs="Arial"/>
-                <w:b/>
-                <w:bCs/>
-                <w:sz w:val="28"/>
-                <w:szCs w:val="28"/>
-              </w:rPr>
-              <w:t>Vaakyam</w:t>
-            </w:r>
-            <w:proofErr w:type="spellEnd"/>
+              <w:t>1.1.14.3 – Vaakyam</w:t>
+            </w:r>
           </w:p>
           <w:p>
             <w:pPr>
@@ -5724,21 +5608,8 @@
                 <w:sz w:val="28"/>
                 <w:szCs w:val="28"/>
               </w:rPr>
-              <w:t xml:space="preserve">1.1.7.1 – </w:t>
-            </w:r>
-            <w:proofErr w:type="spellStart"/>
-            <w:r>
-              <w:rPr>
-                <w:rFonts w:cs="Arial"/>
-                <w:b/>
-                <w:bCs/>
-                <w:color w:val="000000"/>
-                <w:sz w:val="28"/>
-                <w:szCs w:val="28"/>
-              </w:rPr>
-              <w:t>Vaakyam</w:t>
-            </w:r>
-            <w:proofErr w:type="spellEnd"/>
+              <w:t>1.1.7.1 – Vaakyam</w:t>
+            </w:r>
           </w:p>
           <w:p>
             <w:pPr>
@@ -8553,19 +8424,8 @@
                 <w:sz w:val="28"/>
                 <w:szCs w:val="28"/>
               </w:rPr>
-              <w:t xml:space="preserve">TS 1.1.13.1 – </w:t>
-            </w:r>
-            <w:proofErr w:type="spellStart"/>
-            <w:r>
-              <w:rPr>
-                <w:rFonts w:cs="Arial"/>
-                <w:b/>
-                <w:sz w:val="28"/>
-                <w:szCs w:val="28"/>
-              </w:rPr>
-              <w:t>Vaakyam</w:t>
-            </w:r>
-            <w:proofErr w:type="spellEnd"/>
+              <w:t>TS 1.1.13.1 – Vaakyam</w:t>
+            </w:r>
           </w:p>
           <w:p>
             <w:pPr>
@@ -8709,7 +8569,6 @@
               </w:rPr>
               <w:t>ரா</w:t>
             </w:r>
-            <w:proofErr w:type="spellStart"/>
             <w:r>
               <w:rPr>
                 <w:rFonts w:ascii="BRH Devanagari Extra" w:hAnsi="BRH Devanagari Extra"/>
@@ -8719,7 +8578,6 @@
               </w:rPr>
               <w:t>óè</w:t>
             </w:r>
-            <w:proofErr w:type="spellEnd"/>
             <w:r>
               <w:rPr>
                 <w:sz w:val="28"/>
@@ -9106,7 +8964,6 @@
               </w:rPr>
               <w:t>ரா</w:t>
             </w:r>
-            <w:proofErr w:type="spellStart"/>
             <w:r>
               <w:rPr>
                 <w:rFonts w:ascii="BRH Devanagari Extra" w:hAnsi="BRH Devanagari Extra"/>
@@ -9116,7 +8973,6 @@
               </w:rPr>
               <w:t>óè</w:t>
             </w:r>
-            <w:proofErr w:type="spellEnd"/>
             <w:r>
               <w:rPr>
                 <w:sz w:val="28"/>
@@ -9176,7 +9032,6 @@
                 <w:szCs w:val="40"/>
               </w:rPr>
             </w:pPr>
-            <w:proofErr w:type="spellStart"/>
             <w:r>
               <w:rPr>
                 <w:rFonts w:ascii="BRH Devanagari Extra" w:hAnsi="BRH Devanagari Extra" w:cs="BRH Devanagari Extra"/>
@@ -9185,7 +9040,6 @@
               </w:rPr>
               <w:t>ÌuÉwÉÔ</w:t>
             </w:r>
-            <w:proofErr w:type="spellEnd"/>
             <w:r>
               <w:rPr>
                 <w:rFonts w:ascii="BRH Malayalam Extra" w:hAnsi="BRH Malayalam Extra" w:cs="BRH Devanagari Extra"/>
@@ -9194,7 +9048,6 @@
               </w:rPr>
               <w:t>–</w:t>
             </w:r>
-            <w:proofErr w:type="spellStart"/>
             <w:r>
               <w:rPr>
                 <w:rFonts w:ascii="BRH Devanagari Extra" w:hAnsi="BRH Devanagari Extra" w:cs="BRH Devanagari Extra"/>
@@ -9203,7 +9056,6 @@
               </w:rPr>
               <w:t>cÉÏlÉÉ</w:t>
             </w:r>
-            <w:proofErr w:type="spellEnd"/>
             <w:r>
               <w:rPr>
                 <w:rFonts w:ascii="BRH Malayalam Extra" w:hAnsi="BRH Malayalam Extra" w:cs="BRH Devanagari Extra"/>
@@ -9212,41 +9064,13 @@
               </w:rPr>
               <w:t>–</w:t>
             </w:r>
-            <w:proofErr w:type="spellStart"/>
             <w:r>
               <w:rPr>
                 <w:rFonts w:ascii="BRH Devanagari Extra" w:hAnsi="BRH Devanagari Extra" w:cs="BRH Devanagari Extra"/>
                 <w:sz w:val="40"/>
                 <w:szCs w:val="40"/>
               </w:rPr>
-              <w:t>lÉç</w:t>
-            </w:r>
-            <w:proofErr w:type="spellEnd"/>
-            <w:r>
-              <w:rPr>
-                <w:rFonts w:ascii="BRH Devanagari Extra" w:hAnsi="BRH Devanagari Extra" w:cs="BRH Devanagari Extra"/>
-                <w:sz w:val="40"/>
-                <w:szCs w:val="40"/>
-              </w:rPr>
-              <w:t xml:space="preserve"> </w:t>
-            </w:r>
-            <w:proofErr w:type="spellStart"/>
-            <w:r>
-              <w:rPr>
-                <w:rFonts w:ascii="BRH Devanagari Extra" w:hAnsi="BRH Devanagari Extra" w:cs="BRH Devanagari Extra"/>
-                <w:sz w:val="40"/>
-                <w:szCs w:val="40"/>
-              </w:rPr>
-              <w:t>urÉþxrÉiÉÉÇ</w:t>
-            </w:r>
-            <w:proofErr w:type="spellEnd"/>
-            <w:r>
-              <w:rPr>
-                <w:rFonts w:ascii="BRH Devanagari Extra" w:hAnsi="BRH Devanagari Extra" w:cs="BRH Devanagari Extra"/>
-                <w:sz w:val="40"/>
-                <w:szCs w:val="40"/>
-              </w:rPr>
-              <w:t xml:space="preserve"> </w:t>
+              <w:t xml:space="preserve">lÉç urÉþxrÉiÉÉÇ </w:t>
             </w:r>
             <w:r>
               <w:rPr>
@@ -10290,7 +10114,6 @@
               </w:rPr>
               <w:t>ரு</w:t>
             </w:r>
-            <w:proofErr w:type="spellStart"/>
             <w:r>
               <w:rPr>
                 <w:rFonts w:ascii="BRH Devanagari Extra" w:hAnsi="BRH Devanagari Extra" w:cs="Latha"/>
@@ -10300,7 +10123,6 @@
               </w:rPr>
               <w:t>óè</w:t>
             </w:r>
-            <w:proofErr w:type="spellEnd"/>
             <w:r>
               <w:rPr>
                 <w:rFonts w:ascii="Latha" w:hAnsi="Latha" w:cs="Latha"/>
@@ -10463,7 +10285,6 @@
               </w:rPr>
               <w:t>ரு</w:t>
             </w:r>
-            <w:proofErr w:type="spellStart"/>
             <w:r>
               <w:rPr>
                 <w:rFonts w:ascii="BRH Devanagari Extra" w:hAnsi="BRH Devanagari Extra" w:cs="Latha"/>
@@ -10473,7 +10294,6 @@
               </w:rPr>
               <w:t>óè</w:t>
             </w:r>
-            <w:proofErr w:type="spellEnd"/>
             <w:r>
               <w:rPr>
                 <w:rFonts w:ascii="Latha" w:hAnsi="Latha" w:cs="Latha"/>
@@ -12274,21 +12094,8 @@
                 <w:szCs w:val="28"/>
                 <w:lang w:bidi="ta-IN"/>
               </w:rPr>
-              <w:t xml:space="preserve">1.1.11.1 </w:t>
-            </w:r>
-            <w:proofErr w:type="spellStart"/>
-            <w:r>
-              <w:rPr>
-                <w:rFonts w:cs="Nirmala UI"/>
-                <w:b/>
-                <w:bCs/>
-                <w:sz w:val="28"/>
-                <w:szCs w:val="28"/>
-                <w:lang w:bidi="ta-IN"/>
-              </w:rPr>
-              <w:t>Vaakyam</w:t>
-            </w:r>
-            <w:proofErr w:type="spellEnd"/>
+              <w:t>1.1.11.1 Vaakyam</w:t>
+            </w:r>
           </w:p>
           <w:p>
             <w:pPr>
@@ -12738,21 +12545,8 @@
                 <w:szCs w:val="28"/>
                 <w:lang w:bidi="ta-IN"/>
               </w:rPr>
-              <w:t xml:space="preserve">1.1.12.1 </w:t>
-            </w:r>
-            <w:proofErr w:type="spellStart"/>
-            <w:r>
-              <w:rPr>
-                <w:rFonts w:cs="Nirmala UI"/>
-                <w:b/>
-                <w:bCs/>
-                <w:sz w:val="28"/>
-                <w:szCs w:val="28"/>
-                <w:lang w:bidi="ta-IN"/>
-              </w:rPr>
-              <w:t>padam</w:t>
-            </w:r>
-            <w:proofErr w:type="spellEnd"/>
+              <w:t>1.1.12.1 padam</w:t>
+            </w:r>
           </w:p>
         </w:tc>
         <w:tc>
@@ -14979,51 +14773,7 @@
                 <w:lang w:bidi="ta-IN"/>
               </w:rPr>
               <w:br/>
-              <w:t xml:space="preserve">(double </w:t>
-            </w:r>
-            <w:proofErr w:type="spellStart"/>
-            <w:r>
-              <w:rPr>
-                <w:rFonts w:ascii="Latha" w:hAnsi="Latha" w:cs="Latha"/>
-                <w:b/>
-                <w:sz w:val="28"/>
-                <w:szCs w:val="28"/>
-                <w:lang w:bidi="ta-IN"/>
-              </w:rPr>
-              <w:t>ruk</w:t>
-            </w:r>
-            <w:proofErr w:type="spellEnd"/>
-            <w:r>
-              <w:rPr>
-                <w:rFonts w:ascii="Latha" w:hAnsi="Latha" w:cs="Latha"/>
-                <w:b/>
-                <w:sz w:val="28"/>
-                <w:szCs w:val="28"/>
-                <w:lang w:bidi="ta-IN"/>
-              </w:rPr>
-              <w:t xml:space="preserve"> to indicate end of a </w:t>
-            </w:r>
-            <w:proofErr w:type="spellStart"/>
-            <w:r>
-              <w:rPr>
-                <w:rFonts w:ascii="Latha" w:hAnsi="Latha" w:cs="Latha"/>
-                <w:b/>
-                <w:sz w:val="28"/>
-                <w:szCs w:val="28"/>
-                <w:lang w:bidi="ta-IN"/>
-              </w:rPr>
-              <w:t>ruk</w:t>
-            </w:r>
-            <w:proofErr w:type="spellEnd"/>
-            <w:r>
-              <w:rPr>
-                <w:rFonts w:ascii="Latha" w:hAnsi="Latha" w:cs="Latha"/>
-                <w:b/>
-                <w:sz w:val="28"/>
-                <w:szCs w:val="28"/>
-                <w:lang w:bidi="ta-IN"/>
-              </w:rPr>
-              <w:t>)</w:t>
+              <w:t>(double ruk to indicate end of a ruk)</w:t>
             </w:r>
           </w:p>
         </w:tc>
@@ -16230,19 +15980,8 @@
                 <w:sz w:val="28"/>
                 <w:szCs w:val="28"/>
               </w:rPr>
-              <w:t xml:space="preserve"> </w:t>
-            </w:r>
-            <w:proofErr w:type="spellStart"/>
-            <w:r>
-              <w:rPr>
-                <w:b/>
-                <w:bCs/>
-                <w:sz w:val="28"/>
-                <w:szCs w:val="28"/>
-              </w:rPr>
-              <w:t>Vaakyam</w:t>
-            </w:r>
-            <w:proofErr w:type="spellEnd"/>
+              <w:t xml:space="preserve"> Vaakyam</w:t>
+            </w:r>
           </w:p>
         </w:tc>
         <w:tc>
@@ -16337,7 +16076,6 @@
               </w:rPr>
               <w:t>4</w:t>
             </w:r>
-            <w:proofErr w:type="spellStart"/>
             <w:r>
               <w:rPr>
                 <w:rFonts w:ascii="BRH Devanagari Extra" w:hAnsi="BRH Devanagari Extra"/>
@@ -16348,7 +16086,6 @@
               </w:rPr>
               <w:t>óè</w:t>
             </w:r>
-            <w:proofErr w:type="spellEnd"/>
             <w:r>
               <w:rPr>
                 <w:rFonts w:ascii="BRH Tamil Tab Extra" w:hAnsi="BRH Tamil Tab Extra"/>
@@ -16473,7 +16210,6 @@
               </w:rPr>
               <w:t>ஶ</w:t>
             </w:r>
-            <w:proofErr w:type="spellStart"/>
             <w:r>
               <w:rPr>
                 <w:rFonts w:ascii="BRH Devanagari Extra" w:hAnsi="BRH Devanagari Extra"/>
@@ -16483,7 +16219,6 @@
               </w:rPr>
               <w:t>óè</w:t>
             </w:r>
-            <w:proofErr w:type="spellEnd"/>
             <w:r>
               <w:rPr>
                 <w:rFonts w:ascii="BRH Tamil Tab Extra" w:hAnsi="BRH Tamil Tab Extra"/>
@@ -16815,7 +16550,6 @@
               </w:rPr>
               <w:t>ஶ</w:t>
             </w:r>
-            <w:proofErr w:type="spellStart"/>
             <w:r>
               <w:rPr>
                 <w:rFonts w:ascii="BRH Devanagari Extra" w:hAnsi="BRH Devanagari Extra" w:cs="Latha"/>
@@ -16825,7 +16559,6 @@
               </w:rPr>
               <w:t>óè</w:t>
             </w:r>
-            <w:proofErr w:type="spellEnd"/>
             <w:r>
               <w:rPr>
                 <w:rFonts w:ascii="BRH Tamil Tab Extra" w:hAnsi="BRH Tamil Tab Extra" w:cs="Latha"/>
@@ -16944,7 +16677,6 @@
               </w:rPr>
               <w:t>…</w:t>
             </w:r>
-            <w:proofErr w:type="spellStart"/>
             <w:r>
               <w:rPr>
                 <w:rFonts w:ascii="BRH Devanagari Extra" w:hAnsi="BRH Devanagari Extra" w:cs="Latha"/>
@@ -16954,7 +16686,6 @@
               </w:rPr>
               <w:t>óè</w:t>
             </w:r>
-            <w:proofErr w:type="spellEnd"/>
             <w:r>
               <w:rPr>
                 <w:rFonts w:ascii="BRH Tamil Tab Extra" w:hAnsi="BRH Tamil Tab Extra" w:cs="Latha"/>
@@ -17067,7 +16798,6 @@
               </w:rPr>
               <w:t>ஶ</w:t>
             </w:r>
-            <w:proofErr w:type="spellStart"/>
             <w:r>
               <w:rPr>
                 <w:rFonts w:ascii="BRH Devanagari Extra" w:hAnsi="BRH Devanagari Extra" w:cs="Latha"/>
@@ -17077,7 +16807,6 @@
               </w:rPr>
               <w:t>óè</w:t>
             </w:r>
-            <w:proofErr w:type="spellEnd"/>
             <w:r>
               <w:rPr>
                 <w:rFonts w:ascii="BRH Tamil Tab Extra" w:hAnsi="BRH Tamil Tab Extra" w:cs="Latha"/>
@@ -17196,7 +16925,6 @@
               </w:rPr>
               <w:t>…</w:t>
             </w:r>
-            <w:proofErr w:type="spellStart"/>
             <w:r>
               <w:rPr>
                 <w:rFonts w:ascii="BRH Devanagari Extra" w:hAnsi="BRH Devanagari Extra" w:cs="Latha"/>
@@ -17206,7 +16934,6 @@
               </w:rPr>
               <w:t>óè</w:t>
             </w:r>
-            <w:proofErr w:type="spellEnd"/>
             <w:r>
               <w:rPr>
                 <w:rFonts w:ascii="BRH Tamil Tab Extra" w:hAnsi="BRH Tamil Tab Extra" w:cs="Latha"/>
@@ -17303,7 +17030,6 @@
                 <w:lang w:bidi="ta-IN"/>
               </w:rPr>
             </w:pPr>
-            <w:proofErr w:type="spellStart"/>
             <w:r>
               <w:rPr>
                 <w:rFonts w:cs="Latha"/>
@@ -17315,7 +17041,6 @@
               </w:rPr>
               <w:t>Vaakyam</w:t>
             </w:r>
-            <w:proofErr w:type="spellEnd"/>
           </w:p>
         </w:tc>
         <w:tc>
@@ -17462,7 +17187,6 @@
               </w:rPr>
               <w:t>வ்ய</w:t>
             </w:r>
-            <w:proofErr w:type="spellStart"/>
             <w:r>
               <w:rPr>
                 <w:rFonts w:ascii="BRH Devanagari Extra" w:hAnsi="BRH Devanagari Extra"/>
@@ -17472,7 +17196,6 @@
               </w:rPr>
               <w:t>óè</w:t>
             </w:r>
-            <w:proofErr w:type="spellEnd"/>
             <w:r>
               <w:rPr>
                 <w:sz w:val="28"/>
@@ -17655,7 +17378,6 @@
               </w:rPr>
               <w:t>வ்ய</w:t>
             </w:r>
-            <w:proofErr w:type="spellStart"/>
             <w:r>
               <w:rPr>
                 <w:rFonts w:ascii="BRH Devanagari Extra" w:hAnsi="BRH Devanagari Extra"/>
@@ -17665,7 +17387,6 @@
               </w:rPr>
               <w:t>óè</w:t>
             </w:r>
-            <w:proofErr w:type="spellEnd"/>
             <w:r>
               <w:rPr>
                 <w:sz w:val="28"/>
@@ -18690,47 +18411,7 @@
                 <w:szCs w:val="32"/>
                 <w:lang w:bidi="ta-IN"/>
               </w:rPr>
-              <w:t xml:space="preserve">there is </w:t>
-            </w:r>
-            <w:proofErr w:type="spellStart"/>
-            <w:r>
-              <w:rPr>
-                <w:rFonts w:ascii="Latha" w:hAnsi="Latha" w:cs="Latha"/>
-                <w:sz w:val="32"/>
-                <w:szCs w:val="32"/>
-                <w:lang w:bidi="ta-IN"/>
-              </w:rPr>
-              <w:t>visargam</w:t>
-            </w:r>
-            <w:proofErr w:type="spellEnd"/>
-            <w:r>
-              <w:rPr>
-                <w:rFonts w:ascii="Latha" w:hAnsi="Latha" w:cs="Latha"/>
-                <w:sz w:val="32"/>
-                <w:szCs w:val="32"/>
-                <w:lang w:bidi="ta-IN"/>
-              </w:rPr>
-              <w:t xml:space="preserve"> not </w:t>
-            </w:r>
-            <w:proofErr w:type="spellStart"/>
-            <w:r>
-              <w:rPr>
-                <w:rFonts w:ascii="Latha" w:hAnsi="Latha" w:cs="Latha"/>
-                <w:sz w:val="32"/>
-                <w:szCs w:val="32"/>
-                <w:lang w:bidi="ta-IN"/>
-              </w:rPr>
-              <w:t>anuswaram</w:t>
-            </w:r>
-            <w:proofErr w:type="spellEnd"/>
-            <w:r>
-              <w:rPr>
-                <w:rFonts w:ascii="Latha" w:hAnsi="Latha" w:cs="Latha"/>
-                <w:sz w:val="32"/>
-                <w:szCs w:val="32"/>
-                <w:lang w:bidi="ta-IN"/>
-              </w:rPr>
-              <w:t>)</w:t>
+              <w:t>there is visargam not anuswaram)</w:t>
             </w:r>
           </w:p>
         </w:tc>
@@ -18762,21 +18443,8 @@
                 <w:szCs w:val="28"/>
                 <w:lang w:bidi="ta-IN"/>
               </w:rPr>
-              <w:t xml:space="preserve">TS 1.1.7.1 </w:t>
-            </w:r>
-            <w:proofErr w:type="spellStart"/>
-            <w:r>
-              <w:rPr>
-                <w:rFonts w:cs="Latha"/>
-                <w:b/>
-                <w:bCs/>
-                <w:sz w:val="28"/>
-                <w:szCs w:val="28"/>
-                <w:lang w:bidi="ta-IN"/>
-              </w:rPr>
-              <w:t>Vaakyam</w:t>
-            </w:r>
-            <w:proofErr w:type="spellEnd"/>
+              <w:t>TS 1.1.7.1 Vaakyam</w:t>
+            </w:r>
           </w:p>
         </w:tc>
         <w:tc>
@@ -18829,7 +18497,6 @@
               </w:rPr>
               <w:t>ரு</w:t>
             </w:r>
-            <w:proofErr w:type="spellStart"/>
             <w:r>
               <w:rPr>
                 <w:rFonts w:ascii="BRH Devanagari Extra" w:hAnsi="BRH Devanagari Extra"/>
@@ -18839,7 +18506,6 @@
               </w:rPr>
               <w:t>óè</w:t>
             </w:r>
-            <w:proofErr w:type="spellEnd"/>
             <w:r>
               <w:rPr>
                 <w:rFonts w:ascii="BRH Tamil Tab Extra" w:hAnsi="BRH Tamil Tab Extra"/>
@@ -18934,7 +18600,6 @@
               </w:rPr>
               <w:t>ரு</w:t>
             </w:r>
-            <w:proofErr w:type="spellStart"/>
             <w:r>
               <w:rPr>
                 <w:rFonts w:ascii="BRH Devanagari Extra" w:hAnsi="BRH Devanagari Extra"/>
@@ -18944,7 +18609,6 @@
               </w:rPr>
               <w:t>óè</w:t>
             </w:r>
-            <w:proofErr w:type="spellEnd"/>
             <w:r>
               <w:rPr>
                 <w:rFonts w:ascii="BRH Tamil Tab Extra" w:hAnsi="BRH Tamil Tab Extra"/>
@@ -19016,7 +18680,6 @@
               </w:rPr>
               <w:t>ரு</w:t>
             </w:r>
-            <w:proofErr w:type="spellStart"/>
             <w:r>
               <w:rPr>
                 <w:rFonts w:ascii="BRH Devanagari Extra" w:hAnsi="BRH Devanagari Extra"/>
@@ -19026,7 +18689,6 @@
               </w:rPr>
               <w:t>óè</w:t>
             </w:r>
-            <w:proofErr w:type="spellEnd"/>
             <w:r>
               <w:rPr>
                 <w:rFonts w:ascii="BRH Tamil Tab Extra" w:hAnsi="BRH Tamil Tab Extra"/>
@@ -19121,7 +18783,6 @@
               </w:rPr>
               <w:t>ரு</w:t>
             </w:r>
-            <w:proofErr w:type="spellStart"/>
             <w:r>
               <w:rPr>
                 <w:rFonts w:ascii="BRH Devanagari Extra" w:hAnsi="BRH Devanagari Extra"/>
@@ -19131,7 +18792,6 @@
               </w:rPr>
               <w:t>óè</w:t>
             </w:r>
-            <w:proofErr w:type="spellEnd"/>
             <w:r>
               <w:rPr>
                 <w:rFonts w:ascii="BRH Tamil Tab Extra" w:hAnsi="BRH Tamil Tab Extra"/>
@@ -19180,21 +18840,8 @@
                 <w:szCs w:val="28"/>
                 <w:lang w:bidi="ta-IN"/>
               </w:rPr>
-              <w:t xml:space="preserve">TS 1.1.7.2 </w:t>
-            </w:r>
-            <w:proofErr w:type="spellStart"/>
-            <w:r>
-              <w:rPr>
-                <w:rFonts w:cs="Latha"/>
-                <w:b/>
-                <w:bCs/>
-                <w:sz w:val="28"/>
-                <w:szCs w:val="28"/>
-                <w:lang w:bidi="ta-IN"/>
-              </w:rPr>
-              <w:t>Vaakyam</w:t>
-            </w:r>
-            <w:proofErr w:type="spellEnd"/>
+              <w:t>TS 1.1.7.2 Vaakyam</w:t>
+            </w:r>
           </w:p>
         </w:tc>
         <w:tc>
@@ -19761,31 +19408,7 @@
                 <w:szCs w:val="28"/>
                 <w:lang w:bidi="ta-IN"/>
               </w:rPr>
-              <w:t xml:space="preserve"> 1.1.9.3 </w:t>
-            </w:r>
-            <w:proofErr w:type="spellStart"/>
-            <w:r>
-              <w:rPr>
-                <w:rFonts w:cs="Latha"/>
-                <w:b/>
-                <w:bCs/>
-                <w:sz w:val="28"/>
-                <w:szCs w:val="28"/>
-                <w:lang w:bidi="ta-IN"/>
-              </w:rPr>
-              <w:t>Vaakyam</w:t>
-            </w:r>
-            <w:proofErr w:type="spellEnd"/>
-            <w:r>
-              <w:rPr>
-                <w:rFonts w:cs="Latha"/>
-                <w:b/>
-                <w:bCs/>
-                <w:sz w:val="28"/>
-                <w:szCs w:val="28"/>
-                <w:lang w:bidi="ta-IN"/>
-              </w:rPr>
-              <w:t xml:space="preserve"> First Line</w:t>
+              <w:t xml:space="preserve"> 1.1.9.3 Vaakyam First Line</w:t>
             </w:r>
           </w:p>
         </w:tc>
@@ -21540,6 +21163,7 @@
     <w:lsdException w:name="HTML Sample" w:semiHidden="1" w:unhideWhenUsed="1"/>
     <w:lsdException w:name="HTML Typewriter" w:semiHidden="1" w:unhideWhenUsed="1"/>
     <w:lsdException w:name="HTML Variable" w:semiHidden="1" w:unhideWhenUsed="1"/>
+    <w:lsdException w:name="Normal Table" w:semiHidden="1" w:unhideWhenUsed="1"/>
     <w:lsdException w:name="annotation subject" w:semiHidden="1" w:unhideWhenUsed="1"/>
     <w:lsdException w:name="No List" w:semiHidden="1" w:unhideWhenUsed="1"/>
     <w:lsdException w:name="Outline List 1" w:semiHidden="1" w:unhideWhenUsed="1"/>
@@ -21582,8 +21206,11 @@
     <w:lsdException w:name="Table Contemporary" w:semiHidden="1" w:unhideWhenUsed="1"/>
     <w:lsdException w:name="Table Elegant" w:semiHidden="1" w:unhideWhenUsed="1"/>
     <w:lsdException w:name="Table Professional" w:semiHidden="1" w:unhideWhenUsed="1"/>
+    <w:lsdException w:name="Table Subtle 1" w:semiHidden="1" w:unhideWhenUsed="1"/>
     <w:lsdException w:name="Table Subtle 2" w:semiHidden="1" w:unhideWhenUsed="1"/>
     <w:lsdException w:name="Table Web 1" w:semiHidden="1" w:unhideWhenUsed="1"/>
+    <w:lsdException w:name="Table Web 2" w:semiHidden="1" w:unhideWhenUsed="1"/>
+    <w:lsdException w:name="Table Web 3" w:semiHidden="1" w:unhideWhenUsed="1"/>
     <w:lsdException w:name="Balloon Text" w:semiHidden="1" w:unhideWhenUsed="1"/>
     <w:lsdException w:name="Table Grid" w:uiPriority="59"/>
     <w:lsdException w:name="Table Theme" w:semiHidden="1" w:unhideWhenUsed="1"/>

</xml_diff>

<commit_message>
TS PP 1.1 - 1.8 Final 17/10/2021
</commit_message>
<xml_diff>
--- a/TS-Padam/TS-1.1/TS 1.1 Tamil Pada Paatam Corrections.docx
+++ b/TS-Padam/TS-1.1/TS 1.1 Tamil Pada Paatam Corrections.docx
@@ -1,7 +1,377 @@
 
 <file path=word/document.xml><?xml version="1.0" encoding="utf-8"?>
-<w:document xmlns:wpc="http://schemas.microsoft.com/office/word/2010/wordprocessingCanvas" xmlns:cx="http://schemas.microsoft.com/office/drawing/2014/chartex" xmlns:cx1="http://schemas.microsoft.com/office/drawing/2015/9/8/chartex" xmlns:cx2="http://schemas.microsoft.com/office/drawing/2015/10/21/chartex" xmlns:cx3="http://schemas.microsoft.com/office/drawing/2016/5/9/chartex" xmlns:cx4="http://schemas.microsoft.com/office/drawing/2016/5/10/chartex" xmlns:cx5="http://schemas.microsoft.com/office/drawing/2016/5/11/chartex" xmlns:cx6="http://schemas.microsoft.com/office/drawing/2016/5/12/chartex" xmlns:cx7="http://schemas.microsoft.com/office/drawing/2016/5/13/chartex" xmlns:cx8="http://schemas.microsoft.com/office/drawing/2016/5/14/chartex" xmlns:mc="http://schemas.openxmlformats.org/markup-compatibility/2006" xmlns:aink="http://schemas.microsoft.com/office/drawing/2016/ink" xmlns:am3d="http://schemas.microsoft.com/office/drawing/2017/model3d" xmlns:o="urn:schemas-microsoft-com:office:office" xmlns:r="http://schemas.openxmlformats.org/officeDocument/2006/relationships" xmlns:m="http://schemas.openxmlformats.org/officeDocument/2006/math" xmlns:v="urn:schemas-microsoft-com:vml" xmlns:wp14="http://schemas.microsoft.com/office/word/2010/wordprocessingDrawing" xmlns:wp="http://schemas.openxmlformats.org/drawingml/2006/wordprocessingDrawing" xmlns:w10="urn:schemas-microsoft-com:office:word" xmlns:w="http://schemas.openxmlformats.org/wordprocessingml/2006/main" xmlns:w14="http://schemas.microsoft.com/office/word/2010/wordml" xmlns:w15="http://schemas.microsoft.com/office/word/2012/wordml" xmlns:w16cex="http://schemas.microsoft.com/office/word/2018/wordml/cex" xmlns:w16cid="http://schemas.microsoft.com/office/word/2016/wordml/cid" xmlns:w16="http://schemas.microsoft.com/office/word/2018/wordml" xmlns:w16se="http://schemas.microsoft.com/office/word/2015/wordml/symex" xmlns:wpg="http://schemas.microsoft.com/office/word/2010/wordprocessingGroup" xmlns:wpi="http://schemas.microsoft.com/office/word/2010/wordprocessingInk" xmlns:wne="http://schemas.microsoft.com/office/word/2006/wordml" xmlns:wps="http://schemas.microsoft.com/office/word/2010/wordprocessingShape" mc:Ignorable="w14 w15 w16se w16cid w16 w16cex wp14">
+<w:document xmlns:wpc="http://schemas.microsoft.com/office/word/2010/wordprocessingCanvas" xmlns:cx="http://schemas.microsoft.com/office/drawing/2014/chartex" xmlns:cx1="http://schemas.microsoft.com/office/drawing/2015/9/8/chartex" xmlns:cx2="http://schemas.microsoft.com/office/drawing/2015/10/21/chartex" xmlns:cx3="http://schemas.microsoft.com/office/drawing/2016/5/9/chartex" xmlns:cx4="http://schemas.microsoft.com/office/drawing/2016/5/10/chartex" xmlns:cx5="http://schemas.microsoft.com/office/drawing/2016/5/11/chartex" xmlns:cx6="http://schemas.microsoft.com/office/drawing/2016/5/12/chartex" xmlns:cx7="http://schemas.microsoft.com/office/drawing/2016/5/13/chartex" xmlns:cx8="http://schemas.microsoft.com/office/drawing/2016/5/14/chartex" xmlns:mc="http://schemas.openxmlformats.org/markup-compatibility/2006" xmlns:aink="http://schemas.microsoft.com/office/drawing/2016/ink" xmlns:am3d="http://schemas.microsoft.com/office/drawing/2017/model3d" xmlns:o="urn:schemas-microsoft-com:office:office" xmlns:r="http://schemas.openxmlformats.org/officeDocument/2006/relationships" xmlns:m="http://schemas.openxmlformats.org/officeDocument/2006/math" xmlns:v="urn:schemas-microsoft-com:vml" xmlns:wp14="http://schemas.microsoft.com/office/word/2010/wordprocessingDrawing" xmlns:wp="http://schemas.openxmlformats.org/drawingml/2006/wordprocessingDrawing" xmlns:w10="urn:schemas-microsoft-com:office:word" xmlns:w="http://schemas.openxmlformats.org/wordprocessingml/2006/main" xmlns:w14="http://schemas.microsoft.com/office/word/2010/wordml" xmlns:w15="http://schemas.microsoft.com/office/word/2012/wordml" xmlns:w16cex="http://schemas.microsoft.com/office/word/2018/wordml/cex" xmlns:w16cid="http://schemas.microsoft.com/office/word/2016/wordml/cid" xmlns:w16="http://schemas.microsoft.com/office/word/2018/wordml" xmlns:w16sdtdh="http://schemas.microsoft.com/office/word/2020/wordml/sdtdatahash" xmlns:w16se="http://schemas.microsoft.com/office/word/2015/wordml/symex" xmlns:wpg="http://schemas.microsoft.com/office/word/2010/wordprocessingGroup" xmlns:wpi="http://schemas.microsoft.com/office/word/2010/wordprocessingInk" xmlns:wne="http://schemas.microsoft.com/office/word/2006/wordml" xmlns:wps="http://schemas.microsoft.com/office/word/2010/wordprocessingShape" mc:Ignorable="w14 w15 w16se w16cid w16 w16cex w16sdtdh wp14">
   <w:body>
+    <w:p>
+      <w:pPr>
+        <w:jc w:val="center"/>
+        <w:rPr>
+          <w:b/>
+          <w:bCs/>
+          <w:sz w:val="32"/>
+          <w:szCs w:val="32"/>
+          <w:u w:val="single"/>
+        </w:rPr>
+      </w:pPr>
+      <w:r>
+        <w:rPr>
+          <w:b/>
+          <w:bCs/>
+          <w:sz w:val="32"/>
+          <w:szCs w:val="32"/>
+          <w:u w:val="single"/>
+        </w:rPr>
+        <w:t xml:space="preserve">TS Pada Paatam – TS 1.1 </w:t>
+      </w:r>
+      <w:r>
+        <w:rPr>
+          <w:b/>
+          <w:bCs/>
+          <w:sz w:val="32"/>
+          <w:szCs w:val="32"/>
+          <w:u w:val="single"/>
+        </w:rPr>
+        <w:t>Tamil</w:t>
+      </w:r>
+      <w:r>
+        <w:rPr>
+          <w:b/>
+          <w:bCs/>
+          <w:sz w:val="32"/>
+          <w:szCs w:val="32"/>
+          <w:u w:val="single"/>
+        </w:rPr>
+        <w:t xml:space="preserve"> Corrections –</w:t>
+      </w:r>
+      <w:r>
+        <w:rPr>
+          <w:b/>
+          <w:bCs/>
+          <w:sz w:val="32"/>
+          <w:szCs w:val="32"/>
+          <w:u w:val="single"/>
+        </w:rPr>
+        <w:t xml:space="preserve"> </w:t>
+      </w:r>
+      <w:r>
+        <w:rPr>
+          <w:b/>
+          <w:bCs/>
+          <w:sz w:val="32"/>
+          <w:szCs w:val="32"/>
+          <w:u w:val="single"/>
+        </w:rPr>
+        <w:t xml:space="preserve">Observed till </w:t>
+      </w:r>
+      <w:r>
+        <w:rPr>
+          <w:b/>
+          <w:bCs/>
+          <w:sz w:val="32"/>
+          <w:szCs w:val="32"/>
+          <w:u w:val="single"/>
+        </w:rPr>
+        <w:t>31st Oct 2021</w:t>
+      </w:r>
+    </w:p>
+    <w:p>
+      <w:pPr>
+        <w:spacing w:before="0" w:line="240" w:lineRule="auto"/>
+        <w:jc w:val="center"/>
+        <w:rPr>
+          <w:b/>
+          <w:szCs w:val="24"/>
+        </w:rPr>
+      </w:pPr>
+      <w:r>
+        <w:rPr>
+          <w:b/>
+          <w:szCs w:val="24"/>
+        </w:rPr>
+        <w:t>(</w:t>
+      </w:r>
+      <w:proofErr w:type="gramStart"/>
+      <w:r>
+        <w:rPr>
+          <w:b/>
+          <w:szCs w:val="24"/>
+        </w:rPr>
+        <w:t>ignore</w:t>
+      </w:r>
+      <w:proofErr w:type="gramEnd"/>
+      <w:r>
+        <w:rPr>
+          <w:b/>
+          <w:szCs w:val="24"/>
+        </w:rPr>
+        <w:t xml:space="preserve"> those which are already incorporated in your book’s version and date)</w:t>
+      </w:r>
+    </w:p>
+    <w:tbl>
+      <w:tblPr>
+        <w:tblW w:w="13353" w:type="dxa"/>
+        <w:tblInd w:w="250" w:type="dxa"/>
+        <w:tblBorders>
+          <w:top w:val="single" w:sz="4" w:space="0" w:color="000000"/>
+          <w:left w:val="single" w:sz="4" w:space="0" w:color="000000"/>
+          <w:bottom w:val="single" w:sz="4" w:space="0" w:color="000000"/>
+          <w:right w:val="single" w:sz="4" w:space="0" w:color="000000"/>
+          <w:insideH w:val="single" w:sz="4" w:space="0" w:color="000000"/>
+          <w:insideV w:val="single" w:sz="4" w:space="0" w:color="000000"/>
+        </w:tblBorders>
+        <w:tblLook w:val="04A0" w:firstRow="1" w:lastRow="0" w:firstColumn="1" w:lastColumn="0" w:noHBand="0" w:noVBand="1"/>
+      </w:tblPr>
+      <w:tblGrid>
+        <w:gridCol w:w="3255"/>
+        <w:gridCol w:w="4995"/>
+        <w:gridCol w:w="5103"/>
+      </w:tblGrid>
+      <w:tr>
+        <w:tc>
+          <w:tcPr>
+            <w:tcW w:w="3255" w:type="dxa"/>
+          </w:tcPr>
+          <w:p>
+            <w:pPr>
+              <w:spacing w:before="0" w:line="240" w:lineRule="auto"/>
+              <w:jc w:val="center"/>
+              <w:rPr>
+                <w:b/>
+                <w:bCs/>
+                <w:sz w:val="32"/>
+                <w:szCs w:val="32"/>
+              </w:rPr>
+            </w:pPr>
+            <w:r>
+              <w:rPr>
+                <w:b/>
+                <w:bCs/>
+                <w:sz w:val="32"/>
+                <w:szCs w:val="32"/>
+              </w:rPr>
+              <w:t>Section, Paragraph</w:t>
+            </w:r>
+          </w:p>
+          <w:p>
+            <w:pPr>
+              <w:spacing w:before="0" w:line="240" w:lineRule="auto"/>
+              <w:jc w:val="center"/>
+              <w:rPr>
+                <w:b/>
+                <w:bCs/>
+                <w:sz w:val="32"/>
+                <w:szCs w:val="32"/>
+              </w:rPr>
+            </w:pPr>
+            <w:r>
+              <w:rPr>
+                <w:b/>
+                <w:bCs/>
+                <w:sz w:val="32"/>
+                <w:szCs w:val="32"/>
+              </w:rPr>
+              <w:t>Reference</w:t>
+            </w:r>
+          </w:p>
+        </w:tc>
+        <w:tc>
+          <w:tcPr>
+            <w:tcW w:w="4995" w:type="dxa"/>
+          </w:tcPr>
+          <w:p>
+            <w:pPr>
+              <w:spacing w:before="0" w:line="240" w:lineRule="auto"/>
+              <w:jc w:val="center"/>
+              <w:rPr>
+                <w:b/>
+                <w:bCs/>
+                <w:sz w:val="32"/>
+                <w:szCs w:val="32"/>
+              </w:rPr>
+            </w:pPr>
+            <w:r>
+              <w:rPr>
+                <w:b/>
+                <w:bCs/>
+                <w:sz w:val="32"/>
+                <w:szCs w:val="32"/>
+              </w:rPr>
+              <w:t>As Printed</w:t>
+            </w:r>
+          </w:p>
+        </w:tc>
+        <w:tc>
+          <w:tcPr>
+            <w:tcW w:w="5103" w:type="dxa"/>
+          </w:tcPr>
+          <w:p>
+            <w:pPr>
+              <w:spacing w:before="0" w:line="240" w:lineRule="auto"/>
+              <w:ind w:left="-183" w:right="-18"/>
+              <w:jc w:val="center"/>
+              <w:rPr>
+                <w:b/>
+                <w:bCs/>
+                <w:sz w:val="32"/>
+                <w:szCs w:val="32"/>
+              </w:rPr>
+            </w:pPr>
+            <w:r>
+              <w:rPr>
+                <w:b/>
+                <w:bCs/>
+                <w:sz w:val="32"/>
+                <w:szCs w:val="32"/>
+              </w:rPr>
+              <w:t>To be read as or corrected as</w:t>
+            </w:r>
+          </w:p>
+        </w:tc>
+      </w:tr>
+      <w:tr>
+        <w:trPr>
+          <w:trHeight w:val="1020"/>
+        </w:trPr>
+        <w:tc>
+          <w:tcPr>
+            <w:tcW w:w="3255" w:type="dxa"/>
+            <w:tcBorders>
+              <w:top w:val="single" w:sz="4" w:space="0" w:color="000000"/>
+              <w:left w:val="single" w:sz="4" w:space="0" w:color="000000"/>
+              <w:bottom w:val="single" w:sz="4" w:space="0" w:color="auto"/>
+              <w:right w:val="single" w:sz="4" w:space="0" w:color="000000"/>
+            </w:tcBorders>
+            <w:shd w:val="clear" w:color="auto" w:fill="auto"/>
+          </w:tcPr>
+          <w:p>
+            <w:pPr>
+              <w:spacing w:before="0" w:line="240" w:lineRule="auto"/>
+              <w:ind w:left="29"/>
+              <w:jc w:val="center"/>
+              <w:rPr>
+                <w:rFonts w:cs="Arial"/>
+                <w:color w:val="000000"/>
+                <w:sz w:val="32"/>
+                <w:szCs w:val="32"/>
+              </w:rPr>
+            </w:pPr>
+            <w:r>
+              <w:rPr>
+                <w:rFonts w:cs="Arial"/>
+                <w:color w:val="000000"/>
+                <w:sz w:val="32"/>
+                <w:szCs w:val="32"/>
+              </w:rPr>
+              <w:t>None</w:t>
+            </w:r>
+          </w:p>
+        </w:tc>
+        <w:tc>
+          <w:tcPr>
+            <w:tcW w:w="4995" w:type="dxa"/>
+            <w:tcBorders>
+              <w:top w:val="single" w:sz="4" w:space="0" w:color="000000"/>
+              <w:left w:val="single" w:sz="4" w:space="0" w:color="000000"/>
+              <w:bottom w:val="single" w:sz="4" w:space="0" w:color="auto"/>
+              <w:right w:val="single" w:sz="4" w:space="0" w:color="000000"/>
+            </w:tcBorders>
+            <w:shd w:val="clear" w:color="auto" w:fill="auto"/>
+          </w:tcPr>
+          <w:p>
+            <w:pPr>
+              <w:widowControl w:val="0"/>
+              <w:autoSpaceDE w:val="0"/>
+              <w:autoSpaceDN w:val="0"/>
+              <w:adjustRightInd w:val="0"/>
+              <w:spacing w:line="240" w:lineRule="auto"/>
+              <w:ind w:right="-138"/>
+              <w:jc w:val="center"/>
+              <w:rPr>
+                <w:rFonts w:ascii="BRH Malayalam Extra" w:hAnsi="BRH Malayalam Extra" w:cs="BRH Malayalam Extra"/>
+                <w:color w:val="000000"/>
+                <w:sz w:val="40"/>
+                <w:szCs w:val="40"/>
+                <w:lang w:val="en-IN" w:eastAsia="en-IN"/>
+              </w:rPr>
+            </w:pPr>
+            <w:r>
+              <w:rPr>
+                <w:rFonts w:cs="Arial"/>
+                <w:color w:val="000000"/>
+                <w:sz w:val="32"/>
+                <w:szCs w:val="32"/>
+              </w:rPr>
+              <w:t>None</w:t>
+            </w:r>
+          </w:p>
+        </w:tc>
+        <w:tc>
+          <w:tcPr>
+            <w:tcW w:w="5103" w:type="dxa"/>
+            <w:tcBorders>
+              <w:top w:val="single" w:sz="4" w:space="0" w:color="000000"/>
+              <w:left w:val="single" w:sz="4" w:space="0" w:color="000000"/>
+              <w:bottom w:val="single" w:sz="4" w:space="0" w:color="auto"/>
+              <w:right w:val="single" w:sz="4" w:space="0" w:color="000000"/>
+            </w:tcBorders>
+            <w:shd w:val="clear" w:color="auto" w:fill="auto"/>
+          </w:tcPr>
+          <w:p>
+            <w:pPr>
+              <w:widowControl w:val="0"/>
+              <w:autoSpaceDE w:val="0"/>
+              <w:autoSpaceDN w:val="0"/>
+              <w:adjustRightInd w:val="0"/>
+              <w:spacing w:before="0" w:line="240" w:lineRule="auto"/>
+              <w:jc w:val="center"/>
+              <w:rPr>
+                <w:rFonts w:ascii="BRH Malayalam Extra" w:hAnsi="BRH Malayalam Extra" w:cs="BRH Malayalam Extra"/>
+                <w:color w:val="000000"/>
+                <w:sz w:val="40"/>
+                <w:szCs w:val="40"/>
+                <w:lang w:val="en-IN" w:eastAsia="en-IN"/>
+              </w:rPr>
+            </w:pPr>
+            <w:r>
+              <w:rPr>
+                <w:rFonts w:cs="Arial"/>
+                <w:color w:val="000000"/>
+                <w:sz w:val="32"/>
+                <w:szCs w:val="32"/>
+              </w:rPr>
+              <w:t>None</w:t>
+            </w:r>
+          </w:p>
+        </w:tc>
+      </w:tr>
+    </w:tbl>
+    <w:p>
+      <w:pPr>
+        <w:pBdr>
+          <w:bottom w:val="double" w:sz="6" w:space="1" w:color="auto"/>
+        </w:pBdr>
+        <w:jc w:val="center"/>
+        <w:rPr>
+          <w:b/>
+          <w:bCs/>
+          <w:sz w:val="32"/>
+          <w:szCs w:val="32"/>
+          <w:u w:val="single"/>
+        </w:rPr>
+      </w:pPr>
+    </w:p>
+    <w:p>
+      <w:pPr>
+        <w:jc w:val="center"/>
+        <w:rPr>
+          <w:b/>
+          <w:bCs/>
+          <w:sz w:val="32"/>
+          <w:szCs w:val="32"/>
+          <w:u w:val="single"/>
+        </w:rPr>
+      </w:pPr>
+    </w:p>
     <w:p>
       <w:pPr>
         <w:jc w:val="center"/>
@@ -839,7 +1209,47 @@
                 <w:szCs w:val="32"/>
                 <w:lang w:bidi="ta-IN"/>
               </w:rPr>
-              <w:t>there is visargam not anuswaram)</w:t>
+              <w:t xml:space="preserve">there is </w:t>
+            </w:r>
+            <w:proofErr w:type="spellStart"/>
+            <w:r>
+              <w:rPr>
+                <w:rFonts w:ascii="Latha" w:hAnsi="Latha" w:cs="Latha"/>
+                <w:sz w:val="32"/>
+                <w:szCs w:val="32"/>
+                <w:lang w:bidi="ta-IN"/>
+              </w:rPr>
+              <w:t>visargam</w:t>
+            </w:r>
+            <w:proofErr w:type="spellEnd"/>
+            <w:r>
+              <w:rPr>
+                <w:rFonts w:ascii="Latha" w:hAnsi="Latha" w:cs="Latha"/>
+                <w:sz w:val="32"/>
+                <w:szCs w:val="32"/>
+                <w:lang w:bidi="ta-IN"/>
+              </w:rPr>
+              <w:t xml:space="preserve"> not </w:t>
+            </w:r>
+            <w:proofErr w:type="spellStart"/>
+            <w:r>
+              <w:rPr>
+                <w:rFonts w:ascii="Latha" w:hAnsi="Latha" w:cs="Latha"/>
+                <w:sz w:val="32"/>
+                <w:szCs w:val="32"/>
+                <w:lang w:bidi="ta-IN"/>
+              </w:rPr>
+              <w:t>anuswaram</w:t>
+            </w:r>
+            <w:proofErr w:type="spellEnd"/>
+            <w:r>
+              <w:rPr>
+                <w:rFonts w:ascii="Latha" w:hAnsi="Latha" w:cs="Latha"/>
+                <w:sz w:val="32"/>
+                <w:szCs w:val="32"/>
+                <w:lang w:bidi="ta-IN"/>
+              </w:rPr>
+              <w:t>)</w:t>
             </w:r>
           </w:p>
           <w:p>
@@ -1274,6 +1684,7 @@
                 <w:sz w:val="28"/>
                 <w:szCs w:val="28"/>
               </w:rPr>
+              <w:lastRenderedPageBreak/>
               <w:t>1.1.</w:t>
             </w:r>
             <w:r>
@@ -2022,6 +2433,7 @@
               </w:rPr>
               <w:t>னா</w:t>
             </w:r>
+            <w:proofErr w:type="spellStart"/>
             <w:r>
               <w:rPr>
                 <w:rFonts w:ascii="BRH Devanagari Extra" w:hAnsi="BRH Devanagari Extra"/>
@@ -2032,6 +2444,7 @@
               </w:rPr>
               <w:t>óè</w:t>
             </w:r>
+            <w:proofErr w:type="spellEnd"/>
             <w:r>
               <w:rPr>
                 <w:sz w:val="28"/>
@@ -2231,6 +2644,7 @@
               </w:rPr>
               <w:t>னா</w:t>
             </w:r>
+            <w:proofErr w:type="spellStart"/>
             <w:r>
               <w:rPr>
                 <w:rFonts w:ascii="BRH Devanagari Extra" w:hAnsi="BRH Devanagari Extra"/>
@@ -2241,6 +2655,7 @@
               </w:rPr>
               <w:t>óè</w:t>
             </w:r>
+            <w:proofErr w:type="spellEnd"/>
             <w:r>
               <w:rPr>
                 <w:sz w:val="28"/>
@@ -2496,7 +2911,6 @@
                 <w:sz w:val="28"/>
                 <w:szCs w:val="28"/>
               </w:rPr>
-              <w:lastRenderedPageBreak/>
               <w:t>TS 1.1.12.1 Padam</w:t>
             </w:r>
           </w:p>
@@ -2512,6 +2926,7 @@
                 <w:szCs w:val="28"/>
               </w:rPr>
             </w:pPr>
+            <w:proofErr w:type="spellStart"/>
             <w:r>
               <w:rPr>
                 <w:rFonts w:cs="Arial"/>
@@ -2520,7 +2935,18 @@
                 <w:sz w:val="28"/>
                 <w:szCs w:val="28"/>
               </w:rPr>
-              <w:t>Pachaati 21</w:t>
+              <w:t>Pachaati</w:t>
+            </w:r>
+            <w:proofErr w:type="spellEnd"/>
+            <w:r>
+              <w:rPr>
+                <w:rFonts w:cs="Arial"/>
+                <w:b/>
+                <w:bCs/>
+                <w:sz w:val="28"/>
+                <w:szCs w:val="28"/>
+              </w:rPr>
+              <w:t xml:space="preserve"> 21</w:t>
             </w:r>
             <w:r>
               <w:rPr>
@@ -2941,6 +3367,7 @@
                 <w:szCs w:val="28"/>
               </w:rPr>
             </w:pPr>
+            <w:proofErr w:type="spellStart"/>
             <w:r>
               <w:rPr>
                 <w:rFonts w:cs="Arial"/>
@@ -2949,7 +3376,18 @@
                 <w:sz w:val="28"/>
                 <w:szCs w:val="28"/>
               </w:rPr>
-              <w:t>Pachaati 25</w:t>
+              <w:t>Pachaati</w:t>
+            </w:r>
+            <w:proofErr w:type="spellEnd"/>
+            <w:r>
+              <w:rPr>
+                <w:rFonts w:cs="Arial"/>
+                <w:b/>
+                <w:bCs/>
+                <w:sz w:val="28"/>
+                <w:szCs w:val="28"/>
+              </w:rPr>
+              <w:t xml:space="preserve"> 25</w:t>
             </w:r>
             <w:r>
               <w:rPr>
@@ -8569,6 +9007,7 @@
               </w:rPr>
               <w:t>ரா</w:t>
             </w:r>
+            <w:proofErr w:type="spellStart"/>
             <w:r>
               <w:rPr>
                 <w:rFonts w:ascii="BRH Devanagari Extra" w:hAnsi="BRH Devanagari Extra"/>
@@ -8578,6 +9017,7 @@
               </w:rPr>
               <w:t>óè</w:t>
             </w:r>
+            <w:proofErr w:type="spellEnd"/>
             <w:r>
               <w:rPr>
                 <w:sz w:val="28"/>
@@ -8964,6 +9404,7 @@
               </w:rPr>
               <w:t>ரா</w:t>
             </w:r>
+            <w:proofErr w:type="spellStart"/>
             <w:r>
               <w:rPr>
                 <w:rFonts w:ascii="BRH Devanagari Extra" w:hAnsi="BRH Devanagari Extra"/>
@@ -8973,6 +9414,7 @@
               </w:rPr>
               <w:t>óè</w:t>
             </w:r>
+            <w:proofErr w:type="spellEnd"/>
             <w:r>
               <w:rPr>
                 <w:sz w:val="28"/>
@@ -9032,6 +9474,7 @@
                 <w:szCs w:val="40"/>
               </w:rPr>
             </w:pPr>
+            <w:proofErr w:type="spellStart"/>
             <w:r>
               <w:rPr>
                 <w:rFonts w:ascii="BRH Devanagari Extra" w:hAnsi="BRH Devanagari Extra" w:cs="BRH Devanagari Extra"/>
@@ -9040,6 +9483,7 @@
               </w:rPr>
               <w:t>ÌuÉwÉÔ</w:t>
             </w:r>
+            <w:proofErr w:type="spellEnd"/>
             <w:r>
               <w:rPr>
                 <w:rFonts w:ascii="BRH Malayalam Extra" w:hAnsi="BRH Malayalam Extra" w:cs="BRH Devanagari Extra"/>
@@ -9048,6 +9492,7 @@
               </w:rPr>
               <w:t>–</w:t>
             </w:r>
+            <w:proofErr w:type="spellStart"/>
             <w:r>
               <w:rPr>
                 <w:rFonts w:ascii="BRH Devanagari Extra" w:hAnsi="BRH Devanagari Extra" w:cs="BRH Devanagari Extra"/>
@@ -9056,6 +9501,7 @@
               </w:rPr>
               <w:t>cÉÏlÉÉ</w:t>
             </w:r>
+            <w:proofErr w:type="spellEnd"/>
             <w:r>
               <w:rPr>
                 <w:rFonts w:ascii="BRH Malayalam Extra" w:hAnsi="BRH Malayalam Extra" w:cs="BRH Devanagari Extra"/>
@@ -9064,13 +9510,41 @@
               </w:rPr>
               <w:t>–</w:t>
             </w:r>
+            <w:proofErr w:type="spellStart"/>
             <w:r>
               <w:rPr>
                 <w:rFonts w:ascii="BRH Devanagari Extra" w:hAnsi="BRH Devanagari Extra" w:cs="BRH Devanagari Extra"/>
                 <w:sz w:val="40"/>
                 <w:szCs w:val="40"/>
               </w:rPr>
-              <w:t xml:space="preserve">lÉç urÉþxrÉiÉÉÇ </w:t>
+              <w:t>lÉç</w:t>
+            </w:r>
+            <w:proofErr w:type="spellEnd"/>
+            <w:r>
+              <w:rPr>
+                <w:rFonts w:ascii="BRH Devanagari Extra" w:hAnsi="BRH Devanagari Extra" w:cs="BRH Devanagari Extra"/>
+                <w:sz w:val="40"/>
+                <w:szCs w:val="40"/>
+              </w:rPr>
+              <w:t xml:space="preserve"> </w:t>
+            </w:r>
+            <w:proofErr w:type="spellStart"/>
+            <w:r>
+              <w:rPr>
+                <w:rFonts w:ascii="BRH Devanagari Extra" w:hAnsi="BRH Devanagari Extra" w:cs="BRH Devanagari Extra"/>
+                <w:sz w:val="40"/>
+                <w:szCs w:val="40"/>
+              </w:rPr>
+              <w:t>urÉþxrÉiÉÉÇ</w:t>
+            </w:r>
+            <w:proofErr w:type="spellEnd"/>
+            <w:r>
+              <w:rPr>
+                <w:rFonts w:ascii="BRH Devanagari Extra" w:hAnsi="BRH Devanagari Extra" w:cs="BRH Devanagari Extra"/>
+                <w:sz w:val="40"/>
+                <w:szCs w:val="40"/>
+              </w:rPr>
+              <w:t xml:space="preserve"> </w:t>
             </w:r>
             <w:r>
               <w:rPr>
@@ -10114,6 +10588,7 @@
               </w:rPr>
               <w:t>ரு</w:t>
             </w:r>
+            <w:proofErr w:type="spellStart"/>
             <w:r>
               <w:rPr>
                 <w:rFonts w:ascii="BRH Devanagari Extra" w:hAnsi="BRH Devanagari Extra" w:cs="Latha"/>
@@ -10123,6 +10598,7 @@
               </w:rPr>
               <w:t>óè</w:t>
             </w:r>
+            <w:proofErr w:type="spellEnd"/>
             <w:r>
               <w:rPr>
                 <w:rFonts w:ascii="Latha" w:hAnsi="Latha" w:cs="Latha"/>
@@ -10285,6 +10761,7 @@
               </w:rPr>
               <w:t>ரு</w:t>
             </w:r>
+            <w:proofErr w:type="spellStart"/>
             <w:r>
               <w:rPr>
                 <w:rFonts w:ascii="BRH Devanagari Extra" w:hAnsi="BRH Devanagari Extra" w:cs="Latha"/>
@@ -10294,6 +10771,7 @@
               </w:rPr>
               <w:t>óè</w:t>
             </w:r>
+            <w:proofErr w:type="spellEnd"/>
             <w:r>
               <w:rPr>
                 <w:rFonts w:ascii="Latha" w:hAnsi="Latha" w:cs="Latha"/>
@@ -14773,7 +15251,51 @@
                 <w:lang w:bidi="ta-IN"/>
               </w:rPr>
               <w:br/>
-              <w:t>(double ruk to indicate end of a ruk)</w:t>
+              <w:t xml:space="preserve">(double </w:t>
+            </w:r>
+            <w:proofErr w:type="spellStart"/>
+            <w:r>
+              <w:rPr>
+                <w:rFonts w:ascii="Latha" w:hAnsi="Latha" w:cs="Latha"/>
+                <w:b/>
+                <w:sz w:val="28"/>
+                <w:szCs w:val="28"/>
+                <w:lang w:bidi="ta-IN"/>
+              </w:rPr>
+              <w:t>ruk</w:t>
+            </w:r>
+            <w:proofErr w:type="spellEnd"/>
+            <w:r>
+              <w:rPr>
+                <w:rFonts w:ascii="Latha" w:hAnsi="Latha" w:cs="Latha"/>
+                <w:b/>
+                <w:sz w:val="28"/>
+                <w:szCs w:val="28"/>
+                <w:lang w:bidi="ta-IN"/>
+              </w:rPr>
+              <w:t xml:space="preserve"> to indicate end of a </w:t>
+            </w:r>
+            <w:proofErr w:type="spellStart"/>
+            <w:r>
+              <w:rPr>
+                <w:rFonts w:ascii="Latha" w:hAnsi="Latha" w:cs="Latha"/>
+                <w:b/>
+                <w:sz w:val="28"/>
+                <w:szCs w:val="28"/>
+                <w:lang w:bidi="ta-IN"/>
+              </w:rPr>
+              <w:t>ruk</w:t>
+            </w:r>
+            <w:proofErr w:type="spellEnd"/>
+            <w:r>
+              <w:rPr>
+                <w:rFonts w:ascii="Latha" w:hAnsi="Latha" w:cs="Latha"/>
+                <w:b/>
+                <w:sz w:val="28"/>
+                <w:szCs w:val="28"/>
+                <w:lang w:bidi="ta-IN"/>
+              </w:rPr>
+              <w:t>)</w:t>
             </w:r>
           </w:p>
         </w:tc>
@@ -16076,6 +16598,7 @@
               </w:rPr>
               <w:t>4</w:t>
             </w:r>
+            <w:proofErr w:type="spellStart"/>
             <w:r>
               <w:rPr>
                 <w:rFonts w:ascii="BRH Devanagari Extra" w:hAnsi="BRH Devanagari Extra"/>
@@ -16086,6 +16609,7 @@
               </w:rPr>
               <w:t>óè</w:t>
             </w:r>
+            <w:proofErr w:type="spellEnd"/>
             <w:r>
               <w:rPr>
                 <w:rFonts w:ascii="BRH Tamil Tab Extra" w:hAnsi="BRH Tamil Tab Extra"/>
@@ -16210,6 +16734,7 @@
               </w:rPr>
               <w:t>ஶ</w:t>
             </w:r>
+            <w:proofErr w:type="spellStart"/>
             <w:r>
               <w:rPr>
                 <w:rFonts w:ascii="BRH Devanagari Extra" w:hAnsi="BRH Devanagari Extra"/>
@@ -16219,6 +16744,7 @@
               </w:rPr>
               <w:t>óè</w:t>
             </w:r>
+            <w:proofErr w:type="spellEnd"/>
             <w:r>
               <w:rPr>
                 <w:rFonts w:ascii="BRH Tamil Tab Extra" w:hAnsi="BRH Tamil Tab Extra"/>
@@ -16550,6 +17076,7 @@
               </w:rPr>
               <w:t>ஶ</w:t>
             </w:r>
+            <w:proofErr w:type="spellStart"/>
             <w:r>
               <w:rPr>
                 <w:rFonts w:ascii="BRH Devanagari Extra" w:hAnsi="BRH Devanagari Extra" w:cs="Latha"/>
@@ -16559,6 +17086,7 @@
               </w:rPr>
               <w:t>óè</w:t>
             </w:r>
+            <w:proofErr w:type="spellEnd"/>
             <w:r>
               <w:rPr>
                 <w:rFonts w:ascii="BRH Tamil Tab Extra" w:hAnsi="BRH Tamil Tab Extra" w:cs="Latha"/>
@@ -16677,6 +17205,7 @@
               </w:rPr>
               <w:t>…</w:t>
             </w:r>
+            <w:proofErr w:type="spellStart"/>
             <w:r>
               <w:rPr>
                 <w:rFonts w:ascii="BRH Devanagari Extra" w:hAnsi="BRH Devanagari Extra" w:cs="Latha"/>
@@ -16686,6 +17215,7 @@
               </w:rPr>
               <w:t>óè</w:t>
             </w:r>
+            <w:proofErr w:type="spellEnd"/>
             <w:r>
               <w:rPr>
                 <w:rFonts w:ascii="BRH Tamil Tab Extra" w:hAnsi="BRH Tamil Tab Extra" w:cs="Latha"/>
@@ -16798,6 +17328,7 @@
               </w:rPr>
               <w:t>ஶ</w:t>
             </w:r>
+            <w:proofErr w:type="spellStart"/>
             <w:r>
               <w:rPr>
                 <w:rFonts w:ascii="BRH Devanagari Extra" w:hAnsi="BRH Devanagari Extra" w:cs="Latha"/>
@@ -16807,6 +17338,7 @@
               </w:rPr>
               <w:t>óè</w:t>
             </w:r>
+            <w:proofErr w:type="spellEnd"/>
             <w:r>
               <w:rPr>
                 <w:rFonts w:ascii="BRH Tamil Tab Extra" w:hAnsi="BRH Tamil Tab Extra" w:cs="Latha"/>
@@ -16925,6 +17457,7 @@
               </w:rPr>
               <w:t>…</w:t>
             </w:r>
+            <w:proofErr w:type="spellStart"/>
             <w:r>
               <w:rPr>
                 <w:rFonts w:ascii="BRH Devanagari Extra" w:hAnsi="BRH Devanagari Extra" w:cs="Latha"/>
@@ -16934,6 +17467,7 @@
               </w:rPr>
               <w:t>óè</w:t>
             </w:r>
+            <w:proofErr w:type="spellEnd"/>
             <w:r>
               <w:rPr>
                 <w:rFonts w:ascii="BRH Tamil Tab Extra" w:hAnsi="BRH Tamil Tab Extra" w:cs="Latha"/>
@@ -17187,6 +17721,7 @@
               </w:rPr>
               <w:t>வ்ய</w:t>
             </w:r>
+            <w:proofErr w:type="spellStart"/>
             <w:r>
               <w:rPr>
                 <w:rFonts w:ascii="BRH Devanagari Extra" w:hAnsi="BRH Devanagari Extra"/>
@@ -17196,6 +17731,7 @@
               </w:rPr>
               <w:t>óè</w:t>
             </w:r>
+            <w:proofErr w:type="spellEnd"/>
             <w:r>
               <w:rPr>
                 <w:sz w:val="28"/>
@@ -17378,6 +17914,7 @@
               </w:rPr>
               <w:t>வ்ய</w:t>
             </w:r>
+            <w:proofErr w:type="spellStart"/>
             <w:r>
               <w:rPr>
                 <w:rFonts w:ascii="BRH Devanagari Extra" w:hAnsi="BRH Devanagari Extra"/>
@@ -17387,6 +17924,7 @@
               </w:rPr>
               <w:t>óè</w:t>
             </w:r>
+            <w:proofErr w:type="spellEnd"/>
             <w:r>
               <w:rPr>
                 <w:sz w:val="28"/>
@@ -18411,7 +18949,47 @@
                 <w:szCs w:val="32"/>
                 <w:lang w:bidi="ta-IN"/>
               </w:rPr>
-              <w:t>there is visargam not anuswaram)</w:t>
+              <w:t xml:space="preserve">there is </w:t>
+            </w:r>
+            <w:proofErr w:type="spellStart"/>
+            <w:r>
+              <w:rPr>
+                <w:rFonts w:ascii="Latha" w:hAnsi="Latha" w:cs="Latha"/>
+                <w:sz w:val="32"/>
+                <w:szCs w:val="32"/>
+                <w:lang w:bidi="ta-IN"/>
+              </w:rPr>
+              <w:t>visargam</w:t>
+            </w:r>
+            <w:proofErr w:type="spellEnd"/>
+            <w:r>
+              <w:rPr>
+                <w:rFonts w:ascii="Latha" w:hAnsi="Latha" w:cs="Latha"/>
+                <w:sz w:val="32"/>
+                <w:szCs w:val="32"/>
+                <w:lang w:bidi="ta-IN"/>
+              </w:rPr>
+              <w:t xml:space="preserve"> not </w:t>
+            </w:r>
+            <w:proofErr w:type="spellStart"/>
+            <w:r>
+              <w:rPr>
+                <w:rFonts w:ascii="Latha" w:hAnsi="Latha" w:cs="Latha"/>
+                <w:sz w:val="32"/>
+                <w:szCs w:val="32"/>
+                <w:lang w:bidi="ta-IN"/>
+              </w:rPr>
+              <w:t>anuswaram</w:t>
+            </w:r>
+            <w:proofErr w:type="spellEnd"/>
+            <w:r>
+              <w:rPr>
+                <w:rFonts w:ascii="Latha" w:hAnsi="Latha" w:cs="Latha"/>
+                <w:sz w:val="32"/>
+                <w:szCs w:val="32"/>
+                <w:lang w:bidi="ta-IN"/>
+              </w:rPr>
+              <w:t>)</w:t>
             </w:r>
           </w:p>
         </w:tc>
@@ -18497,6 +19075,7 @@
               </w:rPr>
               <w:t>ரு</w:t>
             </w:r>
+            <w:proofErr w:type="spellStart"/>
             <w:r>
               <w:rPr>
                 <w:rFonts w:ascii="BRH Devanagari Extra" w:hAnsi="BRH Devanagari Extra"/>
@@ -18506,6 +19085,7 @@
               </w:rPr>
               <w:t>óè</w:t>
             </w:r>
+            <w:proofErr w:type="spellEnd"/>
             <w:r>
               <w:rPr>
                 <w:rFonts w:ascii="BRH Tamil Tab Extra" w:hAnsi="BRH Tamil Tab Extra"/>
@@ -18600,6 +19180,7 @@
               </w:rPr>
               <w:t>ரு</w:t>
             </w:r>
+            <w:proofErr w:type="spellStart"/>
             <w:r>
               <w:rPr>
                 <w:rFonts w:ascii="BRH Devanagari Extra" w:hAnsi="BRH Devanagari Extra"/>
@@ -18609,6 +19190,7 @@
               </w:rPr>
               <w:t>óè</w:t>
             </w:r>
+            <w:proofErr w:type="spellEnd"/>
             <w:r>
               <w:rPr>
                 <w:rFonts w:ascii="BRH Tamil Tab Extra" w:hAnsi="BRH Tamil Tab Extra"/>
@@ -18680,6 +19262,7 @@
               </w:rPr>
               <w:t>ரு</w:t>
             </w:r>
+            <w:proofErr w:type="spellStart"/>
             <w:r>
               <w:rPr>
                 <w:rFonts w:ascii="BRH Devanagari Extra" w:hAnsi="BRH Devanagari Extra"/>
@@ -18689,6 +19272,7 @@
               </w:rPr>
               <w:t>óè</w:t>
             </w:r>
+            <w:proofErr w:type="spellEnd"/>
             <w:r>
               <w:rPr>
                 <w:rFonts w:ascii="BRH Tamil Tab Extra" w:hAnsi="BRH Tamil Tab Extra"/>
@@ -18783,6 +19367,7 @@
               </w:rPr>
               <w:t>ரு</w:t>
             </w:r>
+            <w:proofErr w:type="spellStart"/>
             <w:r>
               <w:rPr>
                 <w:rFonts w:ascii="BRH Devanagari Extra" w:hAnsi="BRH Devanagari Extra"/>
@@ -18792,6 +19377,7 @@
               </w:rPr>
               <w:t>óè</w:t>
             </w:r>
+            <w:proofErr w:type="spellEnd"/>
             <w:r>
               <w:rPr>
                 <w:rFonts w:ascii="BRH Tamil Tab Extra" w:hAnsi="BRH Tamil Tab Extra"/>
@@ -20606,7 +21192,7 @@
 </file>
 
 <file path=word/endnotes.xml><?xml version="1.0" encoding="utf-8"?>
-<w:endnotes xmlns:wpc="http://schemas.microsoft.com/office/word/2010/wordprocessingCanvas" xmlns:cx="http://schemas.microsoft.com/office/drawing/2014/chartex" xmlns:cx1="http://schemas.microsoft.com/office/drawing/2015/9/8/chartex" xmlns:cx2="http://schemas.microsoft.com/office/drawing/2015/10/21/chartex" xmlns:cx3="http://schemas.microsoft.com/office/drawing/2016/5/9/chartex" xmlns:cx4="http://schemas.microsoft.com/office/drawing/2016/5/10/chartex" xmlns:cx5="http://schemas.microsoft.com/office/drawing/2016/5/11/chartex" xmlns:cx6="http://schemas.microsoft.com/office/drawing/2016/5/12/chartex" xmlns:cx7="http://schemas.microsoft.com/office/drawing/2016/5/13/chartex" xmlns:cx8="http://schemas.microsoft.com/office/drawing/2016/5/14/chartex" xmlns:mc="http://schemas.openxmlformats.org/markup-compatibility/2006" xmlns:aink="http://schemas.microsoft.com/office/drawing/2016/ink" xmlns:am3d="http://schemas.microsoft.com/office/drawing/2017/model3d" xmlns:o="urn:schemas-microsoft-com:office:office" xmlns:r="http://schemas.openxmlformats.org/officeDocument/2006/relationships" xmlns:m="http://schemas.openxmlformats.org/officeDocument/2006/math" xmlns:v="urn:schemas-microsoft-com:vml" xmlns:wp14="http://schemas.microsoft.com/office/word/2010/wordprocessingDrawing" xmlns:wp="http://schemas.openxmlformats.org/drawingml/2006/wordprocessingDrawing" xmlns:w10="urn:schemas-microsoft-com:office:word" xmlns:w="http://schemas.openxmlformats.org/wordprocessingml/2006/main" xmlns:w14="http://schemas.microsoft.com/office/word/2010/wordml" xmlns:w15="http://schemas.microsoft.com/office/word/2012/wordml" xmlns:w16cex="http://schemas.microsoft.com/office/word/2018/wordml/cex" xmlns:w16cid="http://schemas.microsoft.com/office/word/2016/wordml/cid" xmlns:w16="http://schemas.microsoft.com/office/word/2018/wordml" xmlns:w16se="http://schemas.microsoft.com/office/word/2015/wordml/symex" xmlns:wpg="http://schemas.microsoft.com/office/word/2010/wordprocessingGroup" xmlns:wpi="http://schemas.microsoft.com/office/word/2010/wordprocessingInk" xmlns:wne="http://schemas.microsoft.com/office/word/2006/wordml" xmlns:wps="http://schemas.microsoft.com/office/word/2010/wordprocessingShape" mc:Ignorable="w14 w15 w16se w16cid w16 w16cex wp14">
+<w:endnotes xmlns:wpc="http://schemas.microsoft.com/office/word/2010/wordprocessingCanvas" xmlns:cx="http://schemas.microsoft.com/office/drawing/2014/chartex" xmlns:cx1="http://schemas.microsoft.com/office/drawing/2015/9/8/chartex" xmlns:cx2="http://schemas.microsoft.com/office/drawing/2015/10/21/chartex" xmlns:cx3="http://schemas.microsoft.com/office/drawing/2016/5/9/chartex" xmlns:cx4="http://schemas.microsoft.com/office/drawing/2016/5/10/chartex" xmlns:cx5="http://schemas.microsoft.com/office/drawing/2016/5/11/chartex" xmlns:cx6="http://schemas.microsoft.com/office/drawing/2016/5/12/chartex" xmlns:cx7="http://schemas.microsoft.com/office/drawing/2016/5/13/chartex" xmlns:cx8="http://schemas.microsoft.com/office/drawing/2016/5/14/chartex" xmlns:mc="http://schemas.openxmlformats.org/markup-compatibility/2006" xmlns:aink="http://schemas.microsoft.com/office/drawing/2016/ink" xmlns:am3d="http://schemas.microsoft.com/office/drawing/2017/model3d" xmlns:o="urn:schemas-microsoft-com:office:office" xmlns:r="http://schemas.openxmlformats.org/officeDocument/2006/relationships" xmlns:m="http://schemas.openxmlformats.org/officeDocument/2006/math" xmlns:v="urn:schemas-microsoft-com:vml" xmlns:wp14="http://schemas.microsoft.com/office/word/2010/wordprocessingDrawing" xmlns:wp="http://schemas.openxmlformats.org/drawingml/2006/wordprocessingDrawing" xmlns:w10="urn:schemas-microsoft-com:office:word" xmlns:w="http://schemas.openxmlformats.org/wordprocessingml/2006/main" xmlns:w14="http://schemas.microsoft.com/office/word/2010/wordml" xmlns:w15="http://schemas.microsoft.com/office/word/2012/wordml" xmlns:w16cex="http://schemas.microsoft.com/office/word/2018/wordml/cex" xmlns:w16cid="http://schemas.microsoft.com/office/word/2016/wordml/cid" xmlns:w16="http://schemas.microsoft.com/office/word/2018/wordml" xmlns:w16sdtdh="http://schemas.microsoft.com/office/word/2020/wordml/sdtdatahash" xmlns:w16se="http://schemas.microsoft.com/office/word/2015/wordml/symex" xmlns:wpg="http://schemas.microsoft.com/office/word/2010/wordprocessingGroup" xmlns:wpi="http://schemas.microsoft.com/office/word/2010/wordprocessingInk" xmlns:wne="http://schemas.microsoft.com/office/word/2006/wordml" xmlns:wps="http://schemas.microsoft.com/office/word/2010/wordprocessingShape" mc:Ignorable="w14 w15 w16se w16cid w16 w16cex w16sdtdh wp14">
   <w:endnote w:type="separator" w:id="-1">
     <w:p>
       <w:pPr>
@@ -20631,7 +21217,7 @@
 </file>
 
 <file path=word/footer1.xml><?xml version="1.0" encoding="utf-8"?>
-<w:ftr xmlns:wpc="http://schemas.microsoft.com/office/word/2010/wordprocessingCanvas" xmlns:cx="http://schemas.microsoft.com/office/drawing/2014/chartex" xmlns:cx1="http://schemas.microsoft.com/office/drawing/2015/9/8/chartex" xmlns:cx2="http://schemas.microsoft.com/office/drawing/2015/10/21/chartex" xmlns:cx3="http://schemas.microsoft.com/office/drawing/2016/5/9/chartex" xmlns:cx4="http://schemas.microsoft.com/office/drawing/2016/5/10/chartex" xmlns:cx5="http://schemas.microsoft.com/office/drawing/2016/5/11/chartex" xmlns:cx6="http://schemas.microsoft.com/office/drawing/2016/5/12/chartex" xmlns:cx7="http://schemas.microsoft.com/office/drawing/2016/5/13/chartex" xmlns:cx8="http://schemas.microsoft.com/office/drawing/2016/5/14/chartex" xmlns:mc="http://schemas.openxmlformats.org/markup-compatibility/2006" xmlns:aink="http://schemas.microsoft.com/office/drawing/2016/ink" xmlns:am3d="http://schemas.microsoft.com/office/drawing/2017/model3d" xmlns:o="urn:schemas-microsoft-com:office:office" xmlns:r="http://schemas.openxmlformats.org/officeDocument/2006/relationships" xmlns:m="http://schemas.openxmlformats.org/officeDocument/2006/math" xmlns:v="urn:schemas-microsoft-com:vml" xmlns:wp14="http://schemas.microsoft.com/office/word/2010/wordprocessingDrawing" xmlns:wp="http://schemas.openxmlformats.org/drawingml/2006/wordprocessingDrawing" xmlns:w10="urn:schemas-microsoft-com:office:word" xmlns:w="http://schemas.openxmlformats.org/wordprocessingml/2006/main" xmlns:w14="http://schemas.microsoft.com/office/word/2010/wordml" xmlns:w15="http://schemas.microsoft.com/office/word/2012/wordml" xmlns:w16cex="http://schemas.microsoft.com/office/word/2018/wordml/cex" xmlns:w16cid="http://schemas.microsoft.com/office/word/2016/wordml/cid" xmlns:w16="http://schemas.microsoft.com/office/word/2018/wordml" xmlns:w16se="http://schemas.microsoft.com/office/word/2015/wordml/symex" xmlns:wpg="http://schemas.microsoft.com/office/word/2010/wordprocessingGroup" xmlns:wpi="http://schemas.microsoft.com/office/word/2010/wordprocessingInk" xmlns:wne="http://schemas.microsoft.com/office/word/2006/wordml" xmlns:wps="http://schemas.microsoft.com/office/word/2010/wordprocessingShape" mc:Ignorable="w14 w15 w16se w16cid w16 w16cex wp14">
+<w:ftr xmlns:wpc="http://schemas.microsoft.com/office/word/2010/wordprocessingCanvas" xmlns:cx="http://schemas.microsoft.com/office/drawing/2014/chartex" xmlns:cx1="http://schemas.microsoft.com/office/drawing/2015/9/8/chartex" xmlns:cx2="http://schemas.microsoft.com/office/drawing/2015/10/21/chartex" xmlns:cx3="http://schemas.microsoft.com/office/drawing/2016/5/9/chartex" xmlns:cx4="http://schemas.microsoft.com/office/drawing/2016/5/10/chartex" xmlns:cx5="http://schemas.microsoft.com/office/drawing/2016/5/11/chartex" xmlns:cx6="http://schemas.microsoft.com/office/drawing/2016/5/12/chartex" xmlns:cx7="http://schemas.microsoft.com/office/drawing/2016/5/13/chartex" xmlns:cx8="http://schemas.microsoft.com/office/drawing/2016/5/14/chartex" xmlns:mc="http://schemas.openxmlformats.org/markup-compatibility/2006" xmlns:aink="http://schemas.microsoft.com/office/drawing/2016/ink" xmlns:am3d="http://schemas.microsoft.com/office/drawing/2017/model3d" xmlns:o="urn:schemas-microsoft-com:office:office" xmlns:r="http://schemas.openxmlformats.org/officeDocument/2006/relationships" xmlns:m="http://schemas.openxmlformats.org/officeDocument/2006/math" xmlns:v="urn:schemas-microsoft-com:vml" xmlns:wp14="http://schemas.microsoft.com/office/word/2010/wordprocessingDrawing" xmlns:wp="http://schemas.openxmlformats.org/drawingml/2006/wordprocessingDrawing" xmlns:w10="urn:schemas-microsoft-com:office:word" xmlns:w="http://schemas.openxmlformats.org/wordprocessingml/2006/main" xmlns:w14="http://schemas.microsoft.com/office/word/2010/wordml" xmlns:w15="http://schemas.microsoft.com/office/word/2012/wordml" xmlns:w16cex="http://schemas.microsoft.com/office/word/2018/wordml/cex" xmlns:w16cid="http://schemas.microsoft.com/office/word/2016/wordml/cid" xmlns:w16="http://schemas.microsoft.com/office/word/2018/wordml" xmlns:w16sdtdh="http://schemas.microsoft.com/office/word/2020/wordml/sdtdatahash" xmlns:w16se="http://schemas.microsoft.com/office/word/2015/wordml/symex" xmlns:wpg="http://schemas.microsoft.com/office/word/2010/wordprocessingGroup" xmlns:wpi="http://schemas.microsoft.com/office/word/2010/wordprocessingInk" xmlns:wne="http://schemas.microsoft.com/office/word/2006/wordml" xmlns:wps="http://schemas.microsoft.com/office/word/2010/wordprocessingShape" mc:Ignorable="w14 w15 w16se w16cid w16 w16cex w16sdtdh wp14">
   <w:p>
     <w:pPr>
       <w:pBdr>
@@ -20790,7 +21376,7 @@
 </file>
 
 <file path=word/footer2.xml><?xml version="1.0" encoding="utf-8"?>
-<w:ftr xmlns:wpc="http://schemas.microsoft.com/office/word/2010/wordprocessingCanvas" xmlns:cx="http://schemas.microsoft.com/office/drawing/2014/chartex" xmlns:cx1="http://schemas.microsoft.com/office/drawing/2015/9/8/chartex" xmlns:cx2="http://schemas.microsoft.com/office/drawing/2015/10/21/chartex" xmlns:cx3="http://schemas.microsoft.com/office/drawing/2016/5/9/chartex" xmlns:cx4="http://schemas.microsoft.com/office/drawing/2016/5/10/chartex" xmlns:cx5="http://schemas.microsoft.com/office/drawing/2016/5/11/chartex" xmlns:cx6="http://schemas.microsoft.com/office/drawing/2016/5/12/chartex" xmlns:cx7="http://schemas.microsoft.com/office/drawing/2016/5/13/chartex" xmlns:cx8="http://schemas.microsoft.com/office/drawing/2016/5/14/chartex" xmlns:mc="http://schemas.openxmlformats.org/markup-compatibility/2006" xmlns:aink="http://schemas.microsoft.com/office/drawing/2016/ink" xmlns:am3d="http://schemas.microsoft.com/office/drawing/2017/model3d" xmlns:o="urn:schemas-microsoft-com:office:office" xmlns:r="http://schemas.openxmlformats.org/officeDocument/2006/relationships" xmlns:m="http://schemas.openxmlformats.org/officeDocument/2006/math" xmlns:v="urn:schemas-microsoft-com:vml" xmlns:wp14="http://schemas.microsoft.com/office/word/2010/wordprocessingDrawing" xmlns:wp="http://schemas.openxmlformats.org/drawingml/2006/wordprocessingDrawing" xmlns:w10="urn:schemas-microsoft-com:office:word" xmlns:w="http://schemas.openxmlformats.org/wordprocessingml/2006/main" xmlns:w14="http://schemas.microsoft.com/office/word/2010/wordml" xmlns:w15="http://schemas.microsoft.com/office/word/2012/wordml" xmlns:w16cex="http://schemas.microsoft.com/office/word/2018/wordml/cex" xmlns:w16cid="http://schemas.microsoft.com/office/word/2016/wordml/cid" xmlns:w16="http://schemas.microsoft.com/office/word/2018/wordml" xmlns:w16se="http://schemas.microsoft.com/office/word/2015/wordml/symex" xmlns:wpg="http://schemas.microsoft.com/office/word/2010/wordprocessingGroup" xmlns:wpi="http://schemas.microsoft.com/office/word/2010/wordprocessingInk" xmlns:wne="http://schemas.microsoft.com/office/word/2006/wordml" xmlns:wps="http://schemas.microsoft.com/office/word/2010/wordprocessingShape" mc:Ignorable="w14 w15 w16se w16cid w16 w16cex wp14">
+<w:ftr xmlns:wpc="http://schemas.microsoft.com/office/word/2010/wordprocessingCanvas" xmlns:cx="http://schemas.microsoft.com/office/drawing/2014/chartex" xmlns:cx1="http://schemas.microsoft.com/office/drawing/2015/9/8/chartex" xmlns:cx2="http://schemas.microsoft.com/office/drawing/2015/10/21/chartex" xmlns:cx3="http://schemas.microsoft.com/office/drawing/2016/5/9/chartex" xmlns:cx4="http://schemas.microsoft.com/office/drawing/2016/5/10/chartex" xmlns:cx5="http://schemas.microsoft.com/office/drawing/2016/5/11/chartex" xmlns:cx6="http://schemas.microsoft.com/office/drawing/2016/5/12/chartex" xmlns:cx7="http://schemas.microsoft.com/office/drawing/2016/5/13/chartex" xmlns:cx8="http://schemas.microsoft.com/office/drawing/2016/5/14/chartex" xmlns:mc="http://schemas.openxmlformats.org/markup-compatibility/2006" xmlns:aink="http://schemas.microsoft.com/office/drawing/2016/ink" xmlns:am3d="http://schemas.microsoft.com/office/drawing/2017/model3d" xmlns:o="urn:schemas-microsoft-com:office:office" xmlns:r="http://schemas.openxmlformats.org/officeDocument/2006/relationships" xmlns:m="http://schemas.openxmlformats.org/officeDocument/2006/math" xmlns:v="urn:schemas-microsoft-com:vml" xmlns:wp14="http://schemas.microsoft.com/office/word/2010/wordprocessingDrawing" xmlns:wp="http://schemas.openxmlformats.org/drawingml/2006/wordprocessingDrawing" xmlns:w10="urn:schemas-microsoft-com:office:word" xmlns:w="http://schemas.openxmlformats.org/wordprocessingml/2006/main" xmlns:w14="http://schemas.microsoft.com/office/word/2010/wordml" xmlns:w15="http://schemas.microsoft.com/office/word/2012/wordml" xmlns:w16cex="http://schemas.microsoft.com/office/word/2018/wordml/cex" xmlns:w16cid="http://schemas.microsoft.com/office/word/2016/wordml/cid" xmlns:w16="http://schemas.microsoft.com/office/word/2018/wordml" xmlns:w16sdtdh="http://schemas.microsoft.com/office/word/2020/wordml/sdtdatahash" xmlns:w16se="http://schemas.microsoft.com/office/word/2015/wordml/symex" xmlns:wpg="http://schemas.microsoft.com/office/word/2010/wordprocessingGroup" xmlns:wpi="http://schemas.microsoft.com/office/word/2010/wordprocessingInk" xmlns:wne="http://schemas.microsoft.com/office/word/2006/wordml" xmlns:wps="http://schemas.microsoft.com/office/word/2010/wordprocessingShape" mc:Ignorable="w14 w15 w16se w16cid w16 w16cex w16sdtdh wp14">
   <w:p>
     <w:pPr>
       <w:pBdr>
@@ -20996,7 +21582,7 @@
 </file>
 
 <file path=word/footnotes.xml><?xml version="1.0" encoding="utf-8"?>
-<w:footnotes xmlns:wpc="http://schemas.microsoft.com/office/word/2010/wordprocessingCanvas" xmlns:cx="http://schemas.microsoft.com/office/drawing/2014/chartex" xmlns:cx1="http://schemas.microsoft.com/office/drawing/2015/9/8/chartex" xmlns:cx2="http://schemas.microsoft.com/office/drawing/2015/10/21/chartex" xmlns:cx3="http://schemas.microsoft.com/office/drawing/2016/5/9/chartex" xmlns:cx4="http://schemas.microsoft.com/office/drawing/2016/5/10/chartex" xmlns:cx5="http://schemas.microsoft.com/office/drawing/2016/5/11/chartex" xmlns:cx6="http://schemas.microsoft.com/office/drawing/2016/5/12/chartex" xmlns:cx7="http://schemas.microsoft.com/office/drawing/2016/5/13/chartex" xmlns:cx8="http://schemas.microsoft.com/office/drawing/2016/5/14/chartex" xmlns:mc="http://schemas.openxmlformats.org/markup-compatibility/2006" xmlns:aink="http://schemas.microsoft.com/office/drawing/2016/ink" xmlns:am3d="http://schemas.microsoft.com/office/drawing/2017/model3d" xmlns:o="urn:schemas-microsoft-com:office:office" xmlns:r="http://schemas.openxmlformats.org/officeDocument/2006/relationships" xmlns:m="http://schemas.openxmlformats.org/officeDocument/2006/math" xmlns:v="urn:schemas-microsoft-com:vml" xmlns:wp14="http://schemas.microsoft.com/office/word/2010/wordprocessingDrawing" xmlns:wp="http://schemas.openxmlformats.org/drawingml/2006/wordprocessingDrawing" xmlns:w10="urn:schemas-microsoft-com:office:word" xmlns:w="http://schemas.openxmlformats.org/wordprocessingml/2006/main" xmlns:w14="http://schemas.microsoft.com/office/word/2010/wordml" xmlns:w15="http://schemas.microsoft.com/office/word/2012/wordml" xmlns:w16cex="http://schemas.microsoft.com/office/word/2018/wordml/cex" xmlns:w16cid="http://schemas.microsoft.com/office/word/2016/wordml/cid" xmlns:w16="http://schemas.microsoft.com/office/word/2018/wordml" xmlns:w16se="http://schemas.microsoft.com/office/word/2015/wordml/symex" xmlns:wpg="http://schemas.microsoft.com/office/word/2010/wordprocessingGroup" xmlns:wpi="http://schemas.microsoft.com/office/word/2010/wordprocessingInk" xmlns:wne="http://schemas.microsoft.com/office/word/2006/wordml" xmlns:wps="http://schemas.microsoft.com/office/word/2010/wordprocessingShape" mc:Ignorable="w14 w15 w16se w16cid w16 w16cex wp14">
+<w:footnotes xmlns:wpc="http://schemas.microsoft.com/office/word/2010/wordprocessingCanvas" xmlns:cx="http://schemas.microsoft.com/office/drawing/2014/chartex" xmlns:cx1="http://schemas.microsoft.com/office/drawing/2015/9/8/chartex" xmlns:cx2="http://schemas.microsoft.com/office/drawing/2015/10/21/chartex" xmlns:cx3="http://schemas.microsoft.com/office/drawing/2016/5/9/chartex" xmlns:cx4="http://schemas.microsoft.com/office/drawing/2016/5/10/chartex" xmlns:cx5="http://schemas.microsoft.com/office/drawing/2016/5/11/chartex" xmlns:cx6="http://schemas.microsoft.com/office/drawing/2016/5/12/chartex" xmlns:cx7="http://schemas.microsoft.com/office/drawing/2016/5/13/chartex" xmlns:cx8="http://schemas.microsoft.com/office/drawing/2016/5/14/chartex" xmlns:mc="http://schemas.openxmlformats.org/markup-compatibility/2006" xmlns:aink="http://schemas.microsoft.com/office/drawing/2016/ink" xmlns:am3d="http://schemas.microsoft.com/office/drawing/2017/model3d" xmlns:o="urn:schemas-microsoft-com:office:office" xmlns:r="http://schemas.openxmlformats.org/officeDocument/2006/relationships" xmlns:m="http://schemas.openxmlformats.org/officeDocument/2006/math" xmlns:v="urn:schemas-microsoft-com:vml" xmlns:wp14="http://schemas.microsoft.com/office/word/2010/wordprocessingDrawing" xmlns:wp="http://schemas.openxmlformats.org/drawingml/2006/wordprocessingDrawing" xmlns:w10="urn:schemas-microsoft-com:office:word" xmlns:w="http://schemas.openxmlformats.org/wordprocessingml/2006/main" xmlns:w14="http://schemas.microsoft.com/office/word/2010/wordml" xmlns:w15="http://schemas.microsoft.com/office/word/2012/wordml" xmlns:w16cex="http://schemas.microsoft.com/office/word/2018/wordml/cex" xmlns:w16cid="http://schemas.microsoft.com/office/word/2016/wordml/cid" xmlns:w16="http://schemas.microsoft.com/office/word/2018/wordml" xmlns:w16sdtdh="http://schemas.microsoft.com/office/word/2020/wordml/sdtdatahash" xmlns:w16se="http://schemas.microsoft.com/office/word/2015/wordml/symex" xmlns:wpg="http://schemas.microsoft.com/office/word/2010/wordprocessingGroup" xmlns:wpi="http://schemas.microsoft.com/office/word/2010/wordprocessingInk" xmlns:wne="http://schemas.microsoft.com/office/word/2006/wordml" xmlns:wps="http://schemas.microsoft.com/office/word/2010/wordprocessingShape" mc:Ignorable="w14 w15 w16se w16cid w16 w16cex w16sdtdh wp14">
   <w:footnote w:type="separator" w:id="-1">
     <w:p>
       <w:pPr>
@@ -21021,7 +21607,7 @@
 </file>
 
 <file path=word/header1.xml><?xml version="1.0" encoding="utf-8"?>
-<w:hdr xmlns:wpc="http://schemas.microsoft.com/office/word/2010/wordprocessingCanvas" xmlns:cx="http://schemas.microsoft.com/office/drawing/2014/chartex" xmlns:cx1="http://schemas.microsoft.com/office/drawing/2015/9/8/chartex" xmlns:cx2="http://schemas.microsoft.com/office/drawing/2015/10/21/chartex" xmlns:cx3="http://schemas.microsoft.com/office/drawing/2016/5/9/chartex" xmlns:cx4="http://schemas.microsoft.com/office/drawing/2016/5/10/chartex" xmlns:cx5="http://schemas.microsoft.com/office/drawing/2016/5/11/chartex" xmlns:cx6="http://schemas.microsoft.com/office/drawing/2016/5/12/chartex" xmlns:cx7="http://schemas.microsoft.com/office/drawing/2016/5/13/chartex" xmlns:cx8="http://schemas.microsoft.com/office/drawing/2016/5/14/chartex" xmlns:mc="http://schemas.openxmlformats.org/markup-compatibility/2006" xmlns:aink="http://schemas.microsoft.com/office/drawing/2016/ink" xmlns:am3d="http://schemas.microsoft.com/office/drawing/2017/model3d" xmlns:o="urn:schemas-microsoft-com:office:office" xmlns:r="http://schemas.openxmlformats.org/officeDocument/2006/relationships" xmlns:m="http://schemas.openxmlformats.org/officeDocument/2006/math" xmlns:v="urn:schemas-microsoft-com:vml" xmlns:wp14="http://schemas.microsoft.com/office/word/2010/wordprocessingDrawing" xmlns:wp="http://schemas.openxmlformats.org/drawingml/2006/wordprocessingDrawing" xmlns:w10="urn:schemas-microsoft-com:office:word" xmlns:w="http://schemas.openxmlformats.org/wordprocessingml/2006/main" xmlns:w14="http://schemas.microsoft.com/office/word/2010/wordml" xmlns:w15="http://schemas.microsoft.com/office/word/2012/wordml" xmlns:w16cex="http://schemas.microsoft.com/office/word/2018/wordml/cex" xmlns:w16cid="http://schemas.microsoft.com/office/word/2016/wordml/cid" xmlns:w16="http://schemas.microsoft.com/office/word/2018/wordml" xmlns:w16se="http://schemas.microsoft.com/office/word/2015/wordml/symex" xmlns:wpg="http://schemas.microsoft.com/office/word/2010/wordprocessingGroup" xmlns:wpi="http://schemas.microsoft.com/office/word/2010/wordprocessingInk" xmlns:wne="http://schemas.microsoft.com/office/word/2006/wordml" xmlns:wps="http://schemas.microsoft.com/office/word/2010/wordprocessingShape" mc:Ignorable="w14 w15 w16se w16cid w16 w16cex wp14">
+<w:hdr xmlns:wpc="http://schemas.microsoft.com/office/word/2010/wordprocessingCanvas" xmlns:cx="http://schemas.microsoft.com/office/drawing/2014/chartex" xmlns:cx1="http://schemas.microsoft.com/office/drawing/2015/9/8/chartex" xmlns:cx2="http://schemas.microsoft.com/office/drawing/2015/10/21/chartex" xmlns:cx3="http://schemas.microsoft.com/office/drawing/2016/5/9/chartex" xmlns:cx4="http://schemas.microsoft.com/office/drawing/2016/5/10/chartex" xmlns:cx5="http://schemas.microsoft.com/office/drawing/2016/5/11/chartex" xmlns:cx6="http://schemas.microsoft.com/office/drawing/2016/5/12/chartex" xmlns:cx7="http://schemas.microsoft.com/office/drawing/2016/5/13/chartex" xmlns:cx8="http://schemas.microsoft.com/office/drawing/2016/5/14/chartex" xmlns:mc="http://schemas.openxmlformats.org/markup-compatibility/2006" xmlns:aink="http://schemas.microsoft.com/office/drawing/2016/ink" xmlns:am3d="http://schemas.microsoft.com/office/drawing/2017/model3d" xmlns:o="urn:schemas-microsoft-com:office:office" xmlns:r="http://schemas.openxmlformats.org/officeDocument/2006/relationships" xmlns:m="http://schemas.openxmlformats.org/officeDocument/2006/math" xmlns:v="urn:schemas-microsoft-com:vml" xmlns:wp14="http://schemas.microsoft.com/office/word/2010/wordprocessingDrawing" xmlns:wp="http://schemas.openxmlformats.org/drawingml/2006/wordprocessingDrawing" xmlns:w10="urn:schemas-microsoft-com:office:word" xmlns:w="http://schemas.openxmlformats.org/wordprocessingml/2006/main" xmlns:w14="http://schemas.microsoft.com/office/word/2010/wordml" xmlns:w15="http://schemas.microsoft.com/office/word/2012/wordml" xmlns:w16cex="http://schemas.microsoft.com/office/word/2018/wordml/cex" xmlns:w16cid="http://schemas.microsoft.com/office/word/2016/wordml/cid" xmlns:w16="http://schemas.microsoft.com/office/word/2018/wordml" xmlns:w16sdtdh="http://schemas.microsoft.com/office/word/2020/wordml/sdtdatahash" xmlns:w16se="http://schemas.microsoft.com/office/word/2015/wordml/symex" xmlns:wpg="http://schemas.microsoft.com/office/word/2010/wordprocessingGroup" xmlns:wpi="http://schemas.microsoft.com/office/word/2010/wordprocessingInk" xmlns:wne="http://schemas.microsoft.com/office/word/2006/wordml" xmlns:wps="http://schemas.microsoft.com/office/word/2010/wordprocessingShape" mc:Ignorable="w14 w15 w16se w16cid w16 w16cex w16sdtdh wp14">
   <w:p>
     <w:pPr>
       <w:pStyle w:val="Header"/>
@@ -21034,7 +21620,7 @@
 </file>
 
 <file path=word/header2.xml><?xml version="1.0" encoding="utf-8"?>
-<w:hdr xmlns:wpc="http://schemas.microsoft.com/office/word/2010/wordprocessingCanvas" xmlns:cx="http://schemas.microsoft.com/office/drawing/2014/chartex" xmlns:cx1="http://schemas.microsoft.com/office/drawing/2015/9/8/chartex" xmlns:cx2="http://schemas.microsoft.com/office/drawing/2015/10/21/chartex" xmlns:cx3="http://schemas.microsoft.com/office/drawing/2016/5/9/chartex" xmlns:cx4="http://schemas.microsoft.com/office/drawing/2016/5/10/chartex" xmlns:cx5="http://schemas.microsoft.com/office/drawing/2016/5/11/chartex" xmlns:cx6="http://schemas.microsoft.com/office/drawing/2016/5/12/chartex" xmlns:cx7="http://schemas.microsoft.com/office/drawing/2016/5/13/chartex" xmlns:cx8="http://schemas.microsoft.com/office/drawing/2016/5/14/chartex" xmlns:mc="http://schemas.openxmlformats.org/markup-compatibility/2006" xmlns:aink="http://schemas.microsoft.com/office/drawing/2016/ink" xmlns:am3d="http://schemas.microsoft.com/office/drawing/2017/model3d" xmlns:o="urn:schemas-microsoft-com:office:office" xmlns:r="http://schemas.openxmlformats.org/officeDocument/2006/relationships" xmlns:m="http://schemas.openxmlformats.org/officeDocument/2006/math" xmlns:v="urn:schemas-microsoft-com:vml" xmlns:wp14="http://schemas.microsoft.com/office/word/2010/wordprocessingDrawing" xmlns:wp="http://schemas.openxmlformats.org/drawingml/2006/wordprocessingDrawing" xmlns:w10="urn:schemas-microsoft-com:office:word" xmlns:w="http://schemas.openxmlformats.org/wordprocessingml/2006/main" xmlns:w14="http://schemas.microsoft.com/office/word/2010/wordml" xmlns:w15="http://schemas.microsoft.com/office/word/2012/wordml" xmlns:w16cex="http://schemas.microsoft.com/office/word/2018/wordml/cex" xmlns:w16cid="http://schemas.microsoft.com/office/word/2016/wordml/cid" xmlns:w16="http://schemas.microsoft.com/office/word/2018/wordml" xmlns:w16se="http://schemas.microsoft.com/office/word/2015/wordml/symex" xmlns:wpg="http://schemas.microsoft.com/office/word/2010/wordprocessingGroup" xmlns:wpi="http://schemas.microsoft.com/office/word/2010/wordprocessingInk" xmlns:wne="http://schemas.microsoft.com/office/word/2006/wordml" xmlns:wps="http://schemas.microsoft.com/office/word/2010/wordprocessingShape" mc:Ignorable="w14 w15 w16se w16cid w16 w16cex wp14">
+<w:hdr xmlns:wpc="http://schemas.microsoft.com/office/word/2010/wordprocessingCanvas" xmlns:cx="http://schemas.microsoft.com/office/drawing/2014/chartex" xmlns:cx1="http://schemas.microsoft.com/office/drawing/2015/9/8/chartex" xmlns:cx2="http://schemas.microsoft.com/office/drawing/2015/10/21/chartex" xmlns:cx3="http://schemas.microsoft.com/office/drawing/2016/5/9/chartex" xmlns:cx4="http://schemas.microsoft.com/office/drawing/2016/5/10/chartex" xmlns:cx5="http://schemas.microsoft.com/office/drawing/2016/5/11/chartex" xmlns:cx6="http://schemas.microsoft.com/office/drawing/2016/5/12/chartex" xmlns:cx7="http://schemas.microsoft.com/office/drawing/2016/5/13/chartex" xmlns:cx8="http://schemas.microsoft.com/office/drawing/2016/5/14/chartex" xmlns:mc="http://schemas.openxmlformats.org/markup-compatibility/2006" xmlns:aink="http://schemas.microsoft.com/office/drawing/2016/ink" xmlns:am3d="http://schemas.microsoft.com/office/drawing/2017/model3d" xmlns:o="urn:schemas-microsoft-com:office:office" xmlns:r="http://schemas.openxmlformats.org/officeDocument/2006/relationships" xmlns:m="http://schemas.openxmlformats.org/officeDocument/2006/math" xmlns:v="urn:schemas-microsoft-com:vml" xmlns:wp14="http://schemas.microsoft.com/office/word/2010/wordprocessingDrawing" xmlns:wp="http://schemas.openxmlformats.org/drawingml/2006/wordprocessingDrawing" xmlns:w10="urn:schemas-microsoft-com:office:word" xmlns:w="http://schemas.openxmlformats.org/wordprocessingml/2006/main" xmlns:w14="http://schemas.microsoft.com/office/word/2010/wordml" xmlns:w15="http://schemas.microsoft.com/office/word/2012/wordml" xmlns:w16cex="http://schemas.microsoft.com/office/word/2018/wordml/cex" xmlns:w16cid="http://schemas.microsoft.com/office/word/2016/wordml/cid" xmlns:w16="http://schemas.microsoft.com/office/word/2018/wordml" xmlns:w16sdtdh="http://schemas.microsoft.com/office/word/2020/wordml/sdtdatahash" xmlns:w16se="http://schemas.microsoft.com/office/word/2015/wordml/symex" xmlns:wpg="http://schemas.microsoft.com/office/word/2010/wordprocessingGroup" xmlns:wpi="http://schemas.microsoft.com/office/word/2010/wordprocessingInk" xmlns:wne="http://schemas.microsoft.com/office/word/2006/wordml" xmlns:wps="http://schemas.microsoft.com/office/word/2010/wordprocessingShape" mc:Ignorable="w14 w15 w16se w16cid w16 w16cex w16sdtdh wp14">
   <w:p>
     <w:pPr>
       <w:pStyle w:val="Header"/>
@@ -21047,7 +21633,7 @@
 </file>
 
 <file path=word/styles.xml><?xml version="1.0" encoding="utf-8"?>
-<w:styles xmlns:mc="http://schemas.openxmlformats.org/markup-compatibility/2006" xmlns:r="http://schemas.openxmlformats.org/officeDocument/2006/relationships" xmlns:w="http://schemas.openxmlformats.org/wordprocessingml/2006/main" xmlns:w14="http://schemas.microsoft.com/office/word/2010/wordml" xmlns:w15="http://schemas.microsoft.com/office/word/2012/wordml" xmlns:w16cex="http://schemas.microsoft.com/office/word/2018/wordml/cex" xmlns:w16cid="http://schemas.microsoft.com/office/word/2016/wordml/cid" xmlns:w16="http://schemas.microsoft.com/office/word/2018/wordml" xmlns:w16se="http://schemas.microsoft.com/office/word/2015/wordml/symex" mc:Ignorable="w14 w15 w16se w16cid w16 w16cex">
+<w:styles xmlns:mc="http://schemas.openxmlformats.org/markup-compatibility/2006" xmlns:r="http://schemas.openxmlformats.org/officeDocument/2006/relationships" xmlns:w="http://schemas.openxmlformats.org/wordprocessingml/2006/main" xmlns:w14="http://schemas.microsoft.com/office/word/2010/wordml" xmlns:w15="http://schemas.microsoft.com/office/word/2012/wordml" xmlns:w16cex="http://schemas.microsoft.com/office/word/2018/wordml/cex" xmlns:w16cid="http://schemas.microsoft.com/office/word/2016/wordml/cid" xmlns:w16="http://schemas.microsoft.com/office/word/2018/wordml" xmlns:w16sdtdh="http://schemas.microsoft.com/office/word/2020/wordml/sdtdatahash" xmlns:w16se="http://schemas.microsoft.com/office/word/2015/wordml/symex" mc:Ignorable="w14 w15 w16se w16cid w16 w16cex w16sdtdh">
   <w:docDefaults>
     <w:rPrDefault>
       <w:rPr>

</xml_diff>

<commit_message>
TS PP 1 and SamhitA 1 Final Tamil - 22/08/2022
</commit_message>
<xml_diff>
--- a/TS-Padam/TS-1.1/TS 1.1 Tamil Pada Paatam Corrections.docx
+++ b/TS-Padam/TS-1.1/TS 1.1 Tamil Pada Paatam Corrections.docx
@@ -1,6 +1,6 @@
 
 <file path=word/document.xml><?xml version="1.0" encoding="utf-8"?>
-<w:document xmlns:wpc="http://schemas.microsoft.com/office/word/2010/wordprocessingCanvas" xmlns:cx="http://schemas.microsoft.com/office/drawing/2014/chartex" xmlns:cx1="http://schemas.microsoft.com/office/drawing/2015/9/8/chartex" xmlns:mc="http://schemas.openxmlformats.org/markup-compatibility/2006" xmlns:o="urn:schemas-microsoft-com:office:office" xmlns:r="http://schemas.openxmlformats.org/officeDocument/2006/relationships" xmlns:m="http://schemas.openxmlformats.org/officeDocument/2006/math" xmlns:v="urn:schemas-microsoft-com:vml" xmlns:wp14="http://schemas.microsoft.com/office/word/2010/wordprocessingDrawing" xmlns:wp="http://schemas.openxmlformats.org/drawingml/2006/wordprocessingDrawing" xmlns:w10="urn:schemas-microsoft-com:office:word" xmlns:w="http://schemas.openxmlformats.org/wordprocessingml/2006/main" xmlns:w14="http://schemas.microsoft.com/office/word/2010/wordml" xmlns:w15="http://schemas.microsoft.com/office/word/2012/wordml" xmlns:w16se="http://schemas.microsoft.com/office/word/2015/wordml/symex" xmlns:wpg="http://schemas.microsoft.com/office/word/2010/wordprocessingGroup" xmlns:wpi="http://schemas.microsoft.com/office/word/2010/wordprocessingInk" xmlns:wne="http://schemas.microsoft.com/office/word/2006/wordml" xmlns:wps="http://schemas.microsoft.com/office/word/2010/wordprocessingShape" mc:Ignorable="w14 w15 w16se wp14">
+<w:document xmlns:wpc="http://schemas.microsoft.com/office/word/2010/wordprocessingCanvas" xmlns:cx="http://schemas.microsoft.com/office/drawing/2014/chartex" xmlns:cx1="http://schemas.microsoft.com/office/drawing/2015/9/8/chartex" xmlns:cx2="http://schemas.microsoft.com/office/drawing/2015/10/21/chartex" xmlns:cx3="http://schemas.microsoft.com/office/drawing/2016/5/9/chartex" xmlns:cx4="http://schemas.microsoft.com/office/drawing/2016/5/10/chartex" xmlns:cx5="http://schemas.microsoft.com/office/drawing/2016/5/11/chartex" xmlns:cx6="http://schemas.microsoft.com/office/drawing/2016/5/12/chartex" xmlns:cx7="http://schemas.microsoft.com/office/drawing/2016/5/13/chartex" xmlns:cx8="http://schemas.microsoft.com/office/drawing/2016/5/14/chartex" xmlns:mc="http://schemas.openxmlformats.org/markup-compatibility/2006" xmlns:aink="http://schemas.microsoft.com/office/drawing/2016/ink" xmlns:am3d="http://schemas.microsoft.com/office/drawing/2017/model3d" xmlns:o="urn:schemas-microsoft-com:office:office" xmlns:oel="http://schemas.microsoft.com/office/2019/extlst" xmlns:r="http://schemas.openxmlformats.org/officeDocument/2006/relationships" xmlns:m="http://schemas.openxmlformats.org/officeDocument/2006/math" xmlns:v="urn:schemas-microsoft-com:vml" xmlns:wp14="http://schemas.microsoft.com/office/word/2010/wordprocessingDrawing" xmlns:wp="http://schemas.openxmlformats.org/drawingml/2006/wordprocessingDrawing" xmlns:w10="urn:schemas-microsoft-com:office:word" xmlns:w="http://schemas.openxmlformats.org/wordprocessingml/2006/main" xmlns:w14="http://schemas.microsoft.com/office/word/2010/wordml" xmlns:w15="http://schemas.microsoft.com/office/word/2012/wordml" xmlns:w16cex="http://schemas.microsoft.com/office/word/2018/wordml/cex" xmlns:w16cid="http://schemas.microsoft.com/office/word/2016/wordml/cid" xmlns:w16="http://schemas.microsoft.com/office/word/2018/wordml" xmlns:w16sdtdh="http://schemas.microsoft.com/office/word/2020/wordml/sdtdatahash" xmlns:w16se="http://schemas.microsoft.com/office/word/2015/wordml/symex" xmlns:wpg="http://schemas.microsoft.com/office/word/2010/wordprocessingGroup" xmlns:wpi="http://schemas.microsoft.com/office/word/2010/wordprocessingInk" xmlns:wne="http://schemas.microsoft.com/office/word/2006/wordml" xmlns:wps="http://schemas.microsoft.com/office/word/2010/wordprocessingShape" mc:Ignorable="w14 w15 w16se w16cid w16 w16cex w16sdtdh wp14">
   <w:body>
     <w:p>
       <w:pPr>
@@ -21,51 +21,7 @@
           <w:szCs w:val="32"/>
           <w:u w:val="single"/>
         </w:rPr>
-        <w:t xml:space="preserve">TS </w:t>
-      </w:r>
-      <w:proofErr w:type="spellStart"/>
-      <w:r>
-        <w:rPr>
-          <w:b/>
-          <w:bCs/>
-          <w:sz w:val="32"/>
-          <w:szCs w:val="32"/>
-          <w:u w:val="single"/>
-        </w:rPr>
-        <w:t>Pada</w:t>
-      </w:r>
-      <w:proofErr w:type="spellEnd"/>
-      <w:r>
-        <w:rPr>
-          <w:b/>
-          <w:bCs/>
-          <w:sz w:val="32"/>
-          <w:szCs w:val="32"/>
-          <w:u w:val="single"/>
-        </w:rPr>
-        <w:t xml:space="preserve"> </w:t>
-      </w:r>
-      <w:proofErr w:type="spellStart"/>
-      <w:r>
-        <w:rPr>
-          <w:b/>
-          <w:bCs/>
-          <w:sz w:val="32"/>
-          <w:szCs w:val="32"/>
-          <w:u w:val="single"/>
-        </w:rPr>
-        <w:t>Paatam</w:t>
-      </w:r>
-      <w:proofErr w:type="spellEnd"/>
-      <w:r>
-        <w:rPr>
-          <w:b/>
-          <w:bCs/>
-          <w:sz w:val="32"/>
-          <w:szCs w:val="32"/>
-          <w:u w:val="single"/>
-        </w:rPr>
-        <w:t xml:space="preserve"> – TS 1.1 </w:t>
+        <w:t xml:space="preserve">TS Pada Paatam – TS 1.1 </w:t>
       </w:r>
       <w:r>
         <w:rPr>
@@ -105,9 +61,8 @@
           <w:szCs w:val="32"/>
           <w:u w:val="single"/>
         </w:rPr>
-        <w:t xml:space="preserve">Observed </w:t>
+        <w:t xml:space="preserve">Observed till </w:t>
       </w:r>
-      <w:proofErr w:type="gramStart"/>
       <w:r>
         <w:rPr>
           <w:b/>
@@ -116,20 +71,8 @@
           <w:szCs w:val="32"/>
           <w:u w:val="single"/>
         </w:rPr>
-        <w:t xml:space="preserve">till </w:t>
+        <w:t>31st August 2022</w:t>
       </w:r>
-      <w:r>
-        <w:rPr>
-          <w:b/>
-          <w:bCs/>
-          <w:sz w:val="32"/>
-          <w:szCs w:val="32"/>
-          <w:highlight w:val="red"/>
-          <w:u w:val="single"/>
-        </w:rPr>
-        <w:t>????</w:t>
-      </w:r>
-      <w:proofErr w:type="gramEnd"/>
     </w:p>
     <w:p>
       <w:pPr>
@@ -419,8 +362,6 @@
           <w:u w:val="single"/>
         </w:rPr>
       </w:pPr>
-      <w:bookmarkStart w:id="0" w:name="_GoBack"/>
-      <w:bookmarkEnd w:id="0"/>
     </w:p>
     <w:p>
       <w:pPr>
@@ -441,51 +382,7 @@
           <w:szCs w:val="32"/>
           <w:u w:val="single"/>
         </w:rPr>
-        <w:t xml:space="preserve">TS </w:t>
-      </w:r>
-      <w:proofErr w:type="spellStart"/>
-      <w:r>
-        <w:rPr>
-          <w:b/>
-          <w:bCs/>
-          <w:sz w:val="32"/>
-          <w:szCs w:val="32"/>
-          <w:u w:val="single"/>
-        </w:rPr>
-        <w:t>Pada</w:t>
-      </w:r>
-      <w:proofErr w:type="spellEnd"/>
-      <w:r>
-        <w:rPr>
-          <w:b/>
-          <w:bCs/>
-          <w:sz w:val="32"/>
-          <w:szCs w:val="32"/>
-          <w:u w:val="single"/>
-        </w:rPr>
-        <w:t xml:space="preserve"> </w:t>
-      </w:r>
-      <w:proofErr w:type="spellStart"/>
-      <w:r>
-        <w:rPr>
-          <w:b/>
-          <w:bCs/>
-          <w:sz w:val="32"/>
-          <w:szCs w:val="32"/>
-          <w:u w:val="single"/>
-        </w:rPr>
-        <w:t>Paatam</w:t>
-      </w:r>
-      <w:proofErr w:type="spellEnd"/>
-      <w:r>
-        <w:rPr>
-          <w:b/>
-          <w:bCs/>
-          <w:sz w:val="32"/>
-          <w:szCs w:val="32"/>
-          <w:u w:val="single"/>
-        </w:rPr>
-        <w:t xml:space="preserve"> – TS 1.1 </w:t>
+        <w:t xml:space="preserve">TS Pada Paatam – TS 1.1 </w:t>
       </w:r>
       <w:r>
         <w:rPr>
@@ -795,6 +692,9 @@
     </w:tbl>
     <w:p>
       <w:pPr>
+        <w:pBdr>
+          <w:bottom w:val="double" w:sz="6" w:space="1" w:color="auto"/>
+        </w:pBdr>
         <w:jc w:val="center"/>
         <w:rPr>
           <w:b/>
@@ -804,7 +704,10 @@
           <w:u w:val="single"/>
         </w:rPr>
       </w:pPr>
-      <w:r>
+    </w:p>
+    <w:p>
+      <w:pPr>
+        <w:jc w:val="center"/>
         <w:rPr>
           <w:b/>
           <w:bCs/>
@@ -812,8 +715,43 @@
           <w:szCs w:val="32"/>
           <w:u w:val="single"/>
         </w:rPr>
-        <w:t>===========</w:t>
-      </w:r>
+      </w:pPr>
+    </w:p>
+    <w:p>
+      <w:pPr>
+        <w:jc w:val="center"/>
+        <w:rPr>
+          <w:b/>
+          <w:bCs/>
+          <w:sz w:val="32"/>
+          <w:szCs w:val="32"/>
+          <w:u w:val="single"/>
+        </w:rPr>
+      </w:pPr>
+    </w:p>
+    <w:p>
+      <w:pPr>
+        <w:jc w:val="center"/>
+        <w:rPr>
+          <w:b/>
+          <w:bCs/>
+          <w:sz w:val="32"/>
+          <w:szCs w:val="32"/>
+          <w:u w:val="single"/>
+        </w:rPr>
+      </w:pPr>
+    </w:p>
+    <w:p>
+      <w:pPr>
+        <w:jc w:val="center"/>
+        <w:rPr>
+          <w:b/>
+          <w:bCs/>
+          <w:sz w:val="32"/>
+          <w:szCs w:val="32"/>
+          <w:u w:val="single"/>
+        </w:rPr>
+      </w:pPr>
     </w:p>
     <w:p>
       <w:pPr>
@@ -834,6 +772,7 @@
           <w:szCs w:val="32"/>
           <w:u w:val="single"/>
         </w:rPr>
+        <w:lastRenderedPageBreak/>
         <w:t xml:space="preserve">TS Pada Paatam – TS 1.1 </w:t>
       </w:r>
       <w:r>
@@ -1062,7 +1001,6 @@
                 <w:sz w:val="28"/>
                 <w:szCs w:val="28"/>
               </w:rPr>
-              <w:lastRenderedPageBreak/>
               <w:t xml:space="preserve">1.1.5.2 Panchaati 8 </w:t>
             </w:r>
           </w:p>
@@ -1635,47 +1573,7 @@
                 <w:szCs w:val="32"/>
                 <w:lang w:bidi="ta-IN"/>
               </w:rPr>
-              <w:t xml:space="preserve">there is </w:t>
-            </w:r>
-            <w:proofErr w:type="spellStart"/>
-            <w:r>
-              <w:rPr>
-                <w:rFonts w:ascii="Latha" w:hAnsi="Latha" w:cs="Latha"/>
-                <w:sz w:val="32"/>
-                <w:szCs w:val="32"/>
-                <w:lang w:bidi="ta-IN"/>
-              </w:rPr>
-              <w:t>visargam</w:t>
-            </w:r>
-            <w:proofErr w:type="spellEnd"/>
-            <w:r>
-              <w:rPr>
-                <w:rFonts w:ascii="Latha" w:hAnsi="Latha" w:cs="Latha"/>
-                <w:sz w:val="32"/>
-                <w:szCs w:val="32"/>
-                <w:lang w:bidi="ta-IN"/>
-              </w:rPr>
-              <w:t xml:space="preserve"> not </w:t>
-            </w:r>
-            <w:proofErr w:type="spellStart"/>
-            <w:r>
-              <w:rPr>
-                <w:rFonts w:ascii="Latha" w:hAnsi="Latha" w:cs="Latha"/>
-                <w:sz w:val="32"/>
-                <w:szCs w:val="32"/>
-                <w:lang w:bidi="ta-IN"/>
-              </w:rPr>
-              <w:t>anuswaram</w:t>
-            </w:r>
-            <w:proofErr w:type="spellEnd"/>
-            <w:r>
-              <w:rPr>
-                <w:rFonts w:ascii="Latha" w:hAnsi="Latha" w:cs="Latha"/>
-                <w:sz w:val="32"/>
-                <w:szCs w:val="32"/>
-                <w:lang w:bidi="ta-IN"/>
-              </w:rPr>
-              <w:t>)</w:t>
+              <w:t>there is visargam not anuswaram)</w:t>
             </w:r>
           </w:p>
           <w:p>
@@ -2858,7 +2756,6 @@
               </w:rPr>
               <w:t>னா</w:t>
             </w:r>
-            <w:proofErr w:type="spellStart"/>
             <w:r>
               <w:rPr>
                 <w:rFonts w:ascii="BRH Devanagari Extra" w:hAnsi="BRH Devanagari Extra"/>
@@ -2869,7 +2766,6 @@
               </w:rPr>
               <w:t>óè</w:t>
             </w:r>
-            <w:proofErr w:type="spellEnd"/>
             <w:r>
               <w:rPr>
                 <w:sz w:val="28"/>
@@ -3069,7 +2965,6 @@
               </w:rPr>
               <w:t>னா</w:t>
             </w:r>
-            <w:proofErr w:type="spellStart"/>
             <w:r>
               <w:rPr>
                 <w:rFonts w:ascii="BRH Devanagari Extra" w:hAnsi="BRH Devanagari Extra"/>
@@ -3080,7 +2975,6 @@
               </w:rPr>
               <w:t>óè</w:t>
             </w:r>
-            <w:proofErr w:type="spellEnd"/>
             <w:r>
               <w:rPr>
                 <w:sz w:val="28"/>
@@ -3336,6 +3230,7 @@
                 <w:sz w:val="28"/>
                 <w:szCs w:val="28"/>
               </w:rPr>
+              <w:lastRenderedPageBreak/>
               <w:t>TS 1.1.12.1 Padam</w:t>
             </w:r>
           </w:p>
@@ -3351,7 +3246,6 @@
                 <w:szCs w:val="28"/>
               </w:rPr>
             </w:pPr>
-            <w:proofErr w:type="spellStart"/>
             <w:r>
               <w:rPr>
                 <w:rFonts w:cs="Arial"/>
@@ -3360,9 +3254,8 @@
                 <w:sz w:val="28"/>
                 <w:szCs w:val="28"/>
               </w:rPr>
-              <w:t>Pachaati</w:t>
-            </w:r>
-            <w:proofErr w:type="spellEnd"/>
+              <w:t>Pachaati 21</w:t>
+            </w:r>
             <w:r>
               <w:rPr>
                 <w:rFonts w:cs="Arial"/>
@@ -3371,39 +3264,8 @@
                 <w:sz w:val="28"/>
                 <w:szCs w:val="28"/>
               </w:rPr>
-              <w:t xml:space="preserve"> 21</w:t>
-            </w:r>
-            <w:r>
-              <w:rPr>
-                <w:rFonts w:cs="Arial"/>
-                <w:b/>
-                <w:bCs/>
-                <w:sz w:val="28"/>
-                <w:szCs w:val="28"/>
-              </w:rPr>
               <w:br/>
-            </w:r>
-            <w:proofErr w:type="spellStart"/>
-            <w:r>
-              <w:rPr>
-                <w:rFonts w:cs="Arial"/>
-                <w:b/>
-                <w:bCs/>
-                <w:sz w:val="28"/>
-                <w:szCs w:val="28"/>
-              </w:rPr>
-              <w:t>Padam</w:t>
-            </w:r>
-            <w:proofErr w:type="spellEnd"/>
-            <w:r>
-              <w:rPr>
-                <w:rFonts w:cs="Arial"/>
-                <w:b/>
-                <w:bCs/>
-                <w:sz w:val="28"/>
-                <w:szCs w:val="28"/>
-              </w:rPr>
-              <w:t xml:space="preserve"> N</w:t>
+              <w:t>Padam N</w:t>
             </w:r>
             <w:r>
               <w:rPr>
@@ -3813,7 +3675,6 @@
                 <w:szCs w:val="28"/>
               </w:rPr>
             </w:pPr>
-            <w:proofErr w:type="spellStart"/>
             <w:r>
               <w:rPr>
                 <w:rFonts w:cs="Arial"/>
@@ -3822,18 +3683,7 @@
                 <w:sz w:val="28"/>
                 <w:szCs w:val="28"/>
               </w:rPr>
-              <w:t>Pachaati</w:t>
-            </w:r>
-            <w:proofErr w:type="spellEnd"/>
-            <w:r>
-              <w:rPr>
-                <w:rFonts w:cs="Arial"/>
-                <w:b/>
-                <w:bCs/>
-                <w:sz w:val="28"/>
-                <w:szCs w:val="28"/>
-              </w:rPr>
-              <w:t xml:space="preserve"> 25</w:t>
+              <w:t>Pachaati 25</w:t>
             </w:r>
             <w:r>
               <w:rPr>
@@ -4147,52 +3997,6 @@
         </w:tc>
       </w:tr>
     </w:tbl>
-    <w:p>
-      <w:pPr>
-        <w:jc w:val="center"/>
-        <w:rPr>
-          <w:b/>
-          <w:bCs/>
-          <w:sz w:val="32"/>
-          <w:szCs w:val="32"/>
-          <w:u w:val="single"/>
-        </w:rPr>
-      </w:pPr>
-    </w:p>
-    <w:p>
-      <w:pPr>
-        <w:spacing w:before="0" w:line="240" w:lineRule="auto"/>
-        <w:rPr>
-          <w:b/>
-          <w:bCs/>
-          <w:sz w:val="32"/>
-          <w:szCs w:val="32"/>
-          <w:u w:val="single"/>
-        </w:rPr>
-      </w:pPr>
-      <w:r>
-        <w:rPr>
-          <w:b/>
-          <w:bCs/>
-          <w:sz w:val="32"/>
-          <w:szCs w:val="32"/>
-          <w:u w:val="single"/>
-        </w:rPr>
-        <w:br w:type="page"/>
-      </w:r>
-    </w:p>
-    <w:p>
-      <w:pPr>
-        <w:jc w:val="center"/>
-        <w:rPr>
-          <w:b/>
-          <w:bCs/>
-          <w:sz w:val="32"/>
-          <w:szCs w:val="32"/>
-          <w:u w:val="single"/>
-        </w:rPr>
-      </w:pPr>
-    </w:p>
     <w:p>
       <w:pPr>
         <w:jc w:val="center"/>
@@ -9027,17 +8831,6 @@
           <w:szCs w:val="32"/>
           <w:u w:val="single"/>
         </w:rPr>
-        <w:br w:type="page"/>
-      </w:r>
-      <w:r>
-        <w:rPr>
-          <w:b/>
-          <w:bCs/>
-          <w:sz w:val="32"/>
-          <w:szCs w:val="32"/>
-          <w:u w:val="single"/>
-        </w:rPr>
-        <w:lastRenderedPageBreak/>
         <w:t xml:space="preserve">TS Pada Paatam – TS 1.1 Tamil </w:t>
       </w:r>
       <w:r>
@@ -9453,7 +9246,6 @@
               </w:rPr>
               <w:t>ரா</w:t>
             </w:r>
-            <w:proofErr w:type="spellStart"/>
             <w:r>
               <w:rPr>
                 <w:rFonts w:ascii="BRH Devanagari Extra" w:hAnsi="BRH Devanagari Extra"/>
@@ -9463,7 +9255,6 @@
               </w:rPr>
               <w:t>óè</w:t>
             </w:r>
-            <w:proofErr w:type="spellEnd"/>
             <w:r>
               <w:rPr>
                 <w:sz w:val="28"/>
@@ -9850,7 +9641,6 @@
               </w:rPr>
               <w:t>ரா</w:t>
             </w:r>
-            <w:proofErr w:type="spellStart"/>
             <w:r>
               <w:rPr>
                 <w:rFonts w:ascii="BRH Devanagari Extra" w:hAnsi="BRH Devanagari Extra"/>
@@ -9860,7 +9650,6 @@
               </w:rPr>
               <w:t>óè</w:t>
             </w:r>
-            <w:proofErr w:type="spellEnd"/>
             <w:r>
               <w:rPr>
                 <w:sz w:val="28"/>
@@ -9920,7 +9709,6 @@
                 <w:szCs w:val="40"/>
               </w:rPr>
             </w:pPr>
-            <w:proofErr w:type="spellStart"/>
             <w:r>
               <w:rPr>
                 <w:rFonts w:ascii="BRH Devanagari Extra" w:hAnsi="BRH Devanagari Extra" w:cs="BRH Devanagari Extra"/>
@@ -9929,7 +9717,6 @@
               </w:rPr>
               <w:t>ÌuÉwÉÔ</w:t>
             </w:r>
-            <w:proofErr w:type="spellEnd"/>
             <w:r>
               <w:rPr>
                 <w:rFonts w:ascii="BRH Malayalam Extra" w:hAnsi="BRH Malayalam Extra" w:cs="BRH Devanagari Extra"/>
@@ -9938,7 +9725,6 @@
               </w:rPr>
               <w:t>–</w:t>
             </w:r>
-            <w:proofErr w:type="spellStart"/>
             <w:r>
               <w:rPr>
                 <w:rFonts w:ascii="BRH Devanagari Extra" w:hAnsi="BRH Devanagari Extra" w:cs="BRH Devanagari Extra"/>
@@ -9947,7 +9733,6 @@
               </w:rPr>
               <w:t>cÉÏlÉÉ</w:t>
             </w:r>
-            <w:proofErr w:type="spellEnd"/>
             <w:r>
               <w:rPr>
                 <w:rFonts w:ascii="BRH Malayalam Extra" w:hAnsi="BRH Malayalam Extra" w:cs="BRH Devanagari Extra"/>
@@ -9956,41 +9741,13 @@
               </w:rPr>
               <w:t>–</w:t>
             </w:r>
-            <w:proofErr w:type="spellStart"/>
             <w:r>
               <w:rPr>
                 <w:rFonts w:ascii="BRH Devanagari Extra" w:hAnsi="BRH Devanagari Extra" w:cs="BRH Devanagari Extra"/>
                 <w:sz w:val="40"/>
                 <w:szCs w:val="40"/>
               </w:rPr>
-              <w:t>lÉç</w:t>
-            </w:r>
-            <w:proofErr w:type="spellEnd"/>
-            <w:r>
-              <w:rPr>
-                <w:rFonts w:ascii="BRH Devanagari Extra" w:hAnsi="BRH Devanagari Extra" w:cs="BRH Devanagari Extra"/>
-                <w:sz w:val="40"/>
-                <w:szCs w:val="40"/>
-              </w:rPr>
-              <w:t xml:space="preserve"> </w:t>
-            </w:r>
-            <w:proofErr w:type="spellStart"/>
-            <w:r>
-              <w:rPr>
-                <w:rFonts w:ascii="BRH Devanagari Extra" w:hAnsi="BRH Devanagari Extra" w:cs="BRH Devanagari Extra"/>
-                <w:sz w:val="40"/>
-                <w:szCs w:val="40"/>
-              </w:rPr>
-              <w:t>urÉþxrÉiÉÉÇ</w:t>
-            </w:r>
-            <w:proofErr w:type="spellEnd"/>
-            <w:r>
-              <w:rPr>
-                <w:rFonts w:ascii="BRH Devanagari Extra" w:hAnsi="BRH Devanagari Extra" w:cs="BRH Devanagari Extra"/>
-                <w:sz w:val="40"/>
-                <w:szCs w:val="40"/>
-              </w:rPr>
-              <w:t xml:space="preserve"> </w:t>
+              <w:t xml:space="preserve">lÉç urÉþxrÉiÉÉÇ </w:t>
             </w:r>
             <w:r>
               <w:rPr>
@@ -11034,7 +10791,6 @@
               </w:rPr>
               <w:t>ரு</w:t>
             </w:r>
-            <w:proofErr w:type="spellStart"/>
             <w:r>
               <w:rPr>
                 <w:rFonts w:ascii="BRH Devanagari Extra" w:hAnsi="BRH Devanagari Extra" w:cs="Latha"/>
@@ -11044,7 +10800,6 @@
               </w:rPr>
               <w:t>óè</w:t>
             </w:r>
-            <w:proofErr w:type="spellEnd"/>
             <w:r>
               <w:rPr>
                 <w:rFonts w:ascii="Latha" w:hAnsi="Latha" w:cs="Latha"/>
@@ -11207,7 +10962,6 @@
               </w:rPr>
               <w:t>ரு</w:t>
             </w:r>
-            <w:proofErr w:type="spellStart"/>
             <w:r>
               <w:rPr>
                 <w:rFonts w:ascii="BRH Devanagari Extra" w:hAnsi="BRH Devanagari Extra" w:cs="Latha"/>
@@ -11217,7 +10971,6 @@
               </w:rPr>
               <w:t>óè</w:t>
             </w:r>
-            <w:proofErr w:type="spellEnd"/>
             <w:r>
               <w:rPr>
                 <w:rFonts w:ascii="Latha" w:hAnsi="Latha" w:cs="Latha"/>
@@ -15697,51 +15450,7 @@
                 <w:lang w:bidi="ta-IN"/>
               </w:rPr>
               <w:br/>
-              <w:t xml:space="preserve">(double </w:t>
-            </w:r>
-            <w:proofErr w:type="spellStart"/>
-            <w:r>
-              <w:rPr>
-                <w:rFonts w:ascii="Latha" w:hAnsi="Latha" w:cs="Latha"/>
-                <w:b/>
-                <w:sz w:val="28"/>
-                <w:szCs w:val="28"/>
-                <w:lang w:bidi="ta-IN"/>
-              </w:rPr>
-              <w:t>ruk</w:t>
-            </w:r>
-            <w:proofErr w:type="spellEnd"/>
-            <w:r>
-              <w:rPr>
-                <w:rFonts w:ascii="Latha" w:hAnsi="Latha" w:cs="Latha"/>
-                <w:b/>
-                <w:sz w:val="28"/>
-                <w:szCs w:val="28"/>
-                <w:lang w:bidi="ta-IN"/>
-              </w:rPr>
-              <w:t xml:space="preserve"> to indicate end of a </w:t>
-            </w:r>
-            <w:proofErr w:type="spellStart"/>
-            <w:r>
-              <w:rPr>
-                <w:rFonts w:ascii="Latha" w:hAnsi="Latha" w:cs="Latha"/>
-                <w:b/>
-                <w:sz w:val="28"/>
-                <w:szCs w:val="28"/>
-                <w:lang w:bidi="ta-IN"/>
-              </w:rPr>
-              <w:t>ruk</w:t>
-            </w:r>
-            <w:proofErr w:type="spellEnd"/>
-            <w:r>
-              <w:rPr>
-                <w:rFonts w:ascii="Latha" w:hAnsi="Latha" w:cs="Latha"/>
-                <w:b/>
-                <w:sz w:val="28"/>
-                <w:szCs w:val="28"/>
-                <w:lang w:bidi="ta-IN"/>
-              </w:rPr>
-              <w:t>)</w:t>
+              <w:t>(double ruk to indicate end of a ruk)</w:t>
             </w:r>
           </w:p>
         </w:tc>
@@ -17044,7 +16753,6 @@
               </w:rPr>
               <w:t>4</w:t>
             </w:r>
-            <w:proofErr w:type="spellStart"/>
             <w:r>
               <w:rPr>
                 <w:rFonts w:ascii="BRH Devanagari Extra" w:hAnsi="BRH Devanagari Extra"/>
@@ -17055,7 +16763,6 @@
               </w:rPr>
               <w:t>óè</w:t>
             </w:r>
-            <w:proofErr w:type="spellEnd"/>
             <w:r>
               <w:rPr>
                 <w:rFonts w:ascii="BRH Tamil Tab Extra" w:hAnsi="BRH Tamil Tab Extra"/>
@@ -17180,7 +16887,6 @@
               </w:rPr>
               <w:t>ஶ</w:t>
             </w:r>
-            <w:proofErr w:type="spellStart"/>
             <w:r>
               <w:rPr>
                 <w:rFonts w:ascii="BRH Devanagari Extra" w:hAnsi="BRH Devanagari Extra"/>
@@ -17190,7 +16896,6 @@
               </w:rPr>
               <w:t>óè</w:t>
             </w:r>
-            <w:proofErr w:type="spellEnd"/>
             <w:r>
               <w:rPr>
                 <w:rFonts w:ascii="BRH Tamil Tab Extra" w:hAnsi="BRH Tamil Tab Extra"/>
@@ -17522,7 +17227,6 @@
               </w:rPr>
               <w:t>ஶ</w:t>
             </w:r>
-            <w:proofErr w:type="spellStart"/>
             <w:r>
               <w:rPr>
                 <w:rFonts w:ascii="BRH Devanagari Extra" w:hAnsi="BRH Devanagari Extra" w:cs="Latha"/>
@@ -17532,7 +17236,6 @@
               </w:rPr>
               <w:t>óè</w:t>
             </w:r>
-            <w:proofErr w:type="spellEnd"/>
             <w:r>
               <w:rPr>
                 <w:rFonts w:ascii="BRH Tamil Tab Extra" w:hAnsi="BRH Tamil Tab Extra" w:cs="Latha"/>
@@ -17651,7 +17354,6 @@
               </w:rPr>
               <w:t>…</w:t>
             </w:r>
-            <w:proofErr w:type="spellStart"/>
             <w:r>
               <w:rPr>
                 <w:rFonts w:ascii="BRH Devanagari Extra" w:hAnsi="BRH Devanagari Extra" w:cs="Latha"/>
@@ -17661,7 +17363,6 @@
               </w:rPr>
               <w:t>óè</w:t>
             </w:r>
-            <w:proofErr w:type="spellEnd"/>
             <w:r>
               <w:rPr>
                 <w:rFonts w:ascii="BRH Tamil Tab Extra" w:hAnsi="BRH Tamil Tab Extra" w:cs="Latha"/>
@@ -17774,7 +17475,6 @@
               </w:rPr>
               <w:t>ஶ</w:t>
             </w:r>
-            <w:proofErr w:type="spellStart"/>
             <w:r>
               <w:rPr>
                 <w:rFonts w:ascii="BRH Devanagari Extra" w:hAnsi="BRH Devanagari Extra" w:cs="Latha"/>
@@ -17784,7 +17484,6 @@
               </w:rPr>
               <w:t>óè</w:t>
             </w:r>
-            <w:proofErr w:type="spellEnd"/>
             <w:r>
               <w:rPr>
                 <w:rFonts w:ascii="BRH Tamil Tab Extra" w:hAnsi="BRH Tamil Tab Extra" w:cs="Latha"/>
@@ -17903,7 +17602,6 @@
               </w:rPr>
               <w:t>…</w:t>
             </w:r>
-            <w:proofErr w:type="spellStart"/>
             <w:r>
               <w:rPr>
                 <w:rFonts w:ascii="BRH Devanagari Extra" w:hAnsi="BRH Devanagari Extra" w:cs="Latha"/>
@@ -17913,7 +17611,6 @@
               </w:rPr>
               <w:t>óè</w:t>
             </w:r>
-            <w:proofErr w:type="spellEnd"/>
             <w:r>
               <w:rPr>
                 <w:rFonts w:ascii="BRH Tamil Tab Extra" w:hAnsi="BRH Tamil Tab Extra" w:cs="Latha"/>
@@ -18167,7 +17864,6 @@
               </w:rPr>
               <w:t>வ்ய</w:t>
             </w:r>
-            <w:proofErr w:type="spellStart"/>
             <w:r>
               <w:rPr>
                 <w:rFonts w:ascii="BRH Devanagari Extra" w:hAnsi="BRH Devanagari Extra"/>
@@ -18177,7 +17873,6 @@
               </w:rPr>
               <w:t>óè</w:t>
             </w:r>
-            <w:proofErr w:type="spellEnd"/>
             <w:r>
               <w:rPr>
                 <w:sz w:val="28"/>
@@ -18360,7 +18055,6 @@
               </w:rPr>
               <w:t>வ்ய</w:t>
             </w:r>
-            <w:proofErr w:type="spellStart"/>
             <w:r>
               <w:rPr>
                 <w:rFonts w:ascii="BRH Devanagari Extra" w:hAnsi="BRH Devanagari Extra"/>
@@ -18370,7 +18064,6 @@
               </w:rPr>
               <w:t>óè</w:t>
             </w:r>
-            <w:proofErr w:type="spellEnd"/>
             <w:r>
               <w:rPr>
                 <w:sz w:val="28"/>
@@ -19395,47 +19088,7 @@
                 <w:szCs w:val="32"/>
                 <w:lang w:bidi="ta-IN"/>
               </w:rPr>
-              <w:t xml:space="preserve">there is </w:t>
-            </w:r>
-            <w:proofErr w:type="spellStart"/>
-            <w:r>
-              <w:rPr>
-                <w:rFonts w:ascii="Latha" w:hAnsi="Latha" w:cs="Latha"/>
-                <w:sz w:val="32"/>
-                <w:szCs w:val="32"/>
-                <w:lang w:bidi="ta-IN"/>
-              </w:rPr>
-              <w:t>visargam</w:t>
-            </w:r>
-            <w:proofErr w:type="spellEnd"/>
-            <w:r>
-              <w:rPr>
-                <w:rFonts w:ascii="Latha" w:hAnsi="Latha" w:cs="Latha"/>
-                <w:sz w:val="32"/>
-                <w:szCs w:val="32"/>
-                <w:lang w:bidi="ta-IN"/>
-              </w:rPr>
-              <w:t xml:space="preserve"> not </w:t>
-            </w:r>
-            <w:proofErr w:type="spellStart"/>
-            <w:r>
-              <w:rPr>
-                <w:rFonts w:ascii="Latha" w:hAnsi="Latha" w:cs="Latha"/>
-                <w:sz w:val="32"/>
-                <w:szCs w:val="32"/>
-                <w:lang w:bidi="ta-IN"/>
-              </w:rPr>
-              <w:t>anuswaram</w:t>
-            </w:r>
-            <w:proofErr w:type="spellEnd"/>
-            <w:r>
-              <w:rPr>
-                <w:rFonts w:ascii="Latha" w:hAnsi="Latha" w:cs="Latha"/>
-                <w:sz w:val="32"/>
-                <w:szCs w:val="32"/>
-                <w:lang w:bidi="ta-IN"/>
-              </w:rPr>
-              <w:t>)</w:t>
+              <w:t>there is visargam not anuswaram)</w:t>
             </w:r>
           </w:p>
         </w:tc>
@@ -19521,7 +19174,6 @@
               </w:rPr>
               <w:t>ரு</w:t>
             </w:r>
-            <w:proofErr w:type="spellStart"/>
             <w:r>
               <w:rPr>
                 <w:rFonts w:ascii="BRH Devanagari Extra" w:hAnsi="BRH Devanagari Extra"/>
@@ -19531,7 +19183,6 @@
               </w:rPr>
               <w:t>óè</w:t>
             </w:r>
-            <w:proofErr w:type="spellEnd"/>
             <w:r>
               <w:rPr>
                 <w:rFonts w:ascii="BRH Tamil Tab Extra" w:hAnsi="BRH Tamil Tab Extra"/>
@@ -19626,7 +19277,6 @@
               </w:rPr>
               <w:t>ரு</w:t>
             </w:r>
-            <w:proofErr w:type="spellStart"/>
             <w:r>
               <w:rPr>
                 <w:rFonts w:ascii="BRH Devanagari Extra" w:hAnsi="BRH Devanagari Extra"/>
@@ -19636,7 +19286,6 @@
               </w:rPr>
               <w:t>óè</w:t>
             </w:r>
-            <w:proofErr w:type="spellEnd"/>
             <w:r>
               <w:rPr>
                 <w:rFonts w:ascii="BRH Tamil Tab Extra" w:hAnsi="BRH Tamil Tab Extra"/>
@@ -19708,7 +19357,6 @@
               </w:rPr>
               <w:t>ரு</w:t>
             </w:r>
-            <w:proofErr w:type="spellStart"/>
             <w:r>
               <w:rPr>
                 <w:rFonts w:ascii="BRH Devanagari Extra" w:hAnsi="BRH Devanagari Extra"/>
@@ -19718,7 +19366,6 @@
               </w:rPr>
               <w:t>óè</w:t>
             </w:r>
-            <w:proofErr w:type="spellEnd"/>
             <w:r>
               <w:rPr>
                 <w:rFonts w:ascii="BRH Tamil Tab Extra" w:hAnsi="BRH Tamil Tab Extra"/>
@@ -19813,7 +19460,6 @@
               </w:rPr>
               <w:t>ரு</w:t>
             </w:r>
-            <w:proofErr w:type="spellStart"/>
             <w:r>
               <w:rPr>
                 <w:rFonts w:ascii="BRH Devanagari Extra" w:hAnsi="BRH Devanagari Extra"/>
@@ -19823,7 +19469,6 @@
               </w:rPr>
               <w:t>óè</w:t>
             </w:r>
-            <w:proofErr w:type="spellEnd"/>
             <w:r>
               <w:rPr>
                 <w:rFonts w:ascii="BRH Tamil Tab Extra" w:hAnsi="BRH Tamil Tab Extra"/>
@@ -21638,7 +21283,7 @@
 </file>
 
 <file path=word/endnotes.xml><?xml version="1.0" encoding="utf-8"?>
-<w:endnotes xmlns:wpc="http://schemas.microsoft.com/office/word/2010/wordprocessingCanvas" xmlns:cx="http://schemas.microsoft.com/office/drawing/2014/chartex" xmlns:cx1="http://schemas.microsoft.com/office/drawing/2015/9/8/chartex" xmlns:mc="http://schemas.openxmlformats.org/markup-compatibility/2006" xmlns:o="urn:schemas-microsoft-com:office:office" xmlns:r="http://schemas.openxmlformats.org/officeDocument/2006/relationships" xmlns:m="http://schemas.openxmlformats.org/officeDocument/2006/math" xmlns:v="urn:schemas-microsoft-com:vml" xmlns:wp14="http://schemas.microsoft.com/office/word/2010/wordprocessingDrawing" xmlns:wp="http://schemas.openxmlformats.org/drawingml/2006/wordprocessingDrawing" xmlns:w10="urn:schemas-microsoft-com:office:word" xmlns:w="http://schemas.openxmlformats.org/wordprocessingml/2006/main" xmlns:w14="http://schemas.microsoft.com/office/word/2010/wordml" xmlns:w15="http://schemas.microsoft.com/office/word/2012/wordml" xmlns:w16se="http://schemas.microsoft.com/office/word/2015/wordml/symex" xmlns:wpg="http://schemas.microsoft.com/office/word/2010/wordprocessingGroup" xmlns:wpi="http://schemas.microsoft.com/office/word/2010/wordprocessingInk" xmlns:wne="http://schemas.microsoft.com/office/word/2006/wordml" xmlns:wps="http://schemas.microsoft.com/office/word/2010/wordprocessingShape" mc:Ignorable="w14 w15 w16se wp14">
+<w:endnotes xmlns:wpc="http://schemas.microsoft.com/office/word/2010/wordprocessingCanvas" xmlns:cx="http://schemas.microsoft.com/office/drawing/2014/chartex" xmlns:cx1="http://schemas.microsoft.com/office/drawing/2015/9/8/chartex" xmlns:cx2="http://schemas.microsoft.com/office/drawing/2015/10/21/chartex" xmlns:cx3="http://schemas.microsoft.com/office/drawing/2016/5/9/chartex" xmlns:cx4="http://schemas.microsoft.com/office/drawing/2016/5/10/chartex" xmlns:cx5="http://schemas.microsoft.com/office/drawing/2016/5/11/chartex" xmlns:cx6="http://schemas.microsoft.com/office/drawing/2016/5/12/chartex" xmlns:cx7="http://schemas.microsoft.com/office/drawing/2016/5/13/chartex" xmlns:cx8="http://schemas.microsoft.com/office/drawing/2016/5/14/chartex" xmlns:mc="http://schemas.openxmlformats.org/markup-compatibility/2006" xmlns:aink="http://schemas.microsoft.com/office/drawing/2016/ink" xmlns:am3d="http://schemas.microsoft.com/office/drawing/2017/model3d" xmlns:o="urn:schemas-microsoft-com:office:office" xmlns:oel="http://schemas.microsoft.com/office/2019/extlst" xmlns:r="http://schemas.openxmlformats.org/officeDocument/2006/relationships" xmlns:m="http://schemas.openxmlformats.org/officeDocument/2006/math" xmlns:v="urn:schemas-microsoft-com:vml" xmlns:wp14="http://schemas.microsoft.com/office/word/2010/wordprocessingDrawing" xmlns:wp="http://schemas.openxmlformats.org/drawingml/2006/wordprocessingDrawing" xmlns:w10="urn:schemas-microsoft-com:office:word" xmlns:w="http://schemas.openxmlformats.org/wordprocessingml/2006/main" xmlns:w14="http://schemas.microsoft.com/office/word/2010/wordml" xmlns:w15="http://schemas.microsoft.com/office/word/2012/wordml" xmlns:w16cex="http://schemas.microsoft.com/office/word/2018/wordml/cex" xmlns:w16cid="http://schemas.microsoft.com/office/word/2016/wordml/cid" xmlns:w16="http://schemas.microsoft.com/office/word/2018/wordml" xmlns:w16sdtdh="http://schemas.microsoft.com/office/word/2020/wordml/sdtdatahash" xmlns:w16se="http://schemas.microsoft.com/office/word/2015/wordml/symex" xmlns:wpg="http://schemas.microsoft.com/office/word/2010/wordprocessingGroup" xmlns:wpi="http://schemas.microsoft.com/office/word/2010/wordprocessingInk" xmlns:wne="http://schemas.microsoft.com/office/word/2006/wordml" xmlns:wps="http://schemas.microsoft.com/office/word/2010/wordprocessingShape" mc:Ignorable="w14 w15 w16se w16cid w16 w16cex w16sdtdh wp14">
   <w:endnote w:type="separator" w:id="-1">
     <w:p>
       <w:pPr>
@@ -21663,7 +21308,7 @@
 </file>
 
 <file path=word/footer1.xml><?xml version="1.0" encoding="utf-8"?>
-<w:ftr xmlns:wpc="http://schemas.microsoft.com/office/word/2010/wordprocessingCanvas" xmlns:cx="http://schemas.microsoft.com/office/drawing/2014/chartex" xmlns:cx1="http://schemas.microsoft.com/office/drawing/2015/9/8/chartex" xmlns:mc="http://schemas.openxmlformats.org/markup-compatibility/2006" xmlns:o="urn:schemas-microsoft-com:office:office" xmlns:r="http://schemas.openxmlformats.org/officeDocument/2006/relationships" xmlns:m="http://schemas.openxmlformats.org/officeDocument/2006/math" xmlns:v="urn:schemas-microsoft-com:vml" xmlns:wp14="http://schemas.microsoft.com/office/word/2010/wordprocessingDrawing" xmlns:wp="http://schemas.openxmlformats.org/drawingml/2006/wordprocessingDrawing" xmlns:w10="urn:schemas-microsoft-com:office:word" xmlns:w="http://schemas.openxmlformats.org/wordprocessingml/2006/main" xmlns:w14="http://schemas.microsoft.com/office/word/2010/wordml" xmlns:w15="http://schemas.microsoft.com/office/word/2012/wordml" xmlns:w16se="http://schemas.microsoft.com/office/word/2015/wordml/symex" xmlns:wpg="http://schemas.microsoft.com/office/word/2010/wordprocessingGroup" xmlns:wpi="http://schemas.microsoft.com/office/word/2010/wordprocessingInk" xmlns:wne="http://schemas.microsoft.com/office/word/2006/wordml" xmlns:wps="http://schemas.microsoft.com/office/word/2010/wordprocessingShape" mc:Ignorable="w14 w15 w16se wp14">
+<w:ftr xmlns:wpc="http://schemas.microsoft.com/office/word/2010/wordprocessingCanvas" xmlns:cx="http://schemas.microsoft.com/office/drawing/2014/chartex" xmlns:cx1="http://schemas.microsoft.com/office/drawing/2015/9/8/chartex" xmlns:cx2="http://schemas.microsoft.com/office/drawing/2015/10/21/chartex" xmlns:cx3="http://schemas.microsoft.com/office/drawing/2016/5/9/chartex" xmlns:cx4="http://schemas.microsoft.com/office/drawing/2016/5/10/chartex" xmlns:cx5="http://schemas.microsoft.com/office/drawing/2016/5/11/chartex" xmlns:cx6="http://schemas.microsoft.com/office/drawing/2016/5/12/chartex" xmlns:cx7="http://schemas.microsoft.com/office/drawing/2016/5/13/chartex" xmlns:cx8="http://schemas.microsoft.com/office/drawing/2016/5/14/chartex" xmlns:mc="http://schemas.openxmlformats.org/markup-compatibility/2006" xmlns:aink="http://schemas.microsoft.com/office/drawing/2016/ink" xmlns:am3d="http://schemas.microsoft.com/office/drawing/2017/model3d" xmlns:o="urn:schemas-microsoft-com:office:office" xmlns:oel="http://schemas.microsoft.com/office/2019/extlst" xmlns:r="http://schemas.openxmlformats.org/officeDocument/2006/relationships" xmlns:m="http://schemas.openxmlformats.org/officeDocument/2006/math" xmlns:v="urn:schemas-microsoft-com:vml" xmlns:wp14="http://schemas.microsoft.com/office/word/2010/wordprocessingDrawing" xmlns:wp="http://schemas.openxmlformats.org/drawingml/2006/wordprocessingDrawing" xmlns:w10="urn:schemas-microsoft-com:office:word" xmlns:w="http://schemas.openxmlformats.org/wordprocessingml/2006/main" xmlns:w14="http://schemas.microsoft.com/office/word/2010/wordml" xmlns:w15="http://schemas.microsoft.com/office/word/2012/wordml" xmlns:w16cex="http://schemas.microsoft.com/office/word/2018/wordml/cex" xmlns:w16cid="http://schemas.microsoft.com/office/word/2016/wordml/cid" xmlns:w16="http://schemas.microsoft.com/office/word/2018/wordml" xmlns:w16sdtdh="http://schemas.microsoft.com/office/word/2020/wordml/sdtdatahash" xmlns:w16se="http://schemas.microsoft.com/office/word/2015/wordml/symex" xmlns:wpg="http://schemas.microsoft.com/office/word/2010/wordprocessingGroup" xmlns:wpi="http://schemas.microsoft.com/office/word/2010/wordprocessingInk" xmlns:wne="http://schemas.microsoft.com/office/word/2006/wordml" xmlns:wps="http://schemas.microsoft.com/office/word/2010/wordprocessingShape" mc:Ignorable="w14 w15 w16se w16cid w16 w16cex w16sdtdh wp14">
   <w:p>
     <w:pPr>
       <w:pBdr>
@@ -21822,7 +21467,7 @@
 </file>
 
 <file path=word/footer2.xml><?xml version="1.0" encoding="utf-8"?>
-<w:ftr xmlns:wpc="http://schemas.microsoft.com/office/word/2010/wordprocessingCanvas" xmlns:cx="http://schemas.microsoft.com/office/drawing/2014/chartex" xmlns:cx1="http://schemas.microsoft.com/office/drawing/2015/9/8/chartex" xmlns:mc="http://schemas.openxmlformats.org/markup-compatibility/2006" xmlns:o="urn:schemas-microsoft-com:office:office" xmlns:r="http://schemas.openxmlformats.org/officeDocument/2006/relationships" xmlns:m="http://schemas.openxmlformats.org/officeDocument/2006/math" xmlns:v="urn:schemas-microsoft-com:vml" xmlns:wp14="http://schemas.microsoft.com/office/word/2010/wordprocessingDrawing" xmlns:wp="http://schemas.openxmlformats.org/drawingml/2006/wordprocessingDrawing" xmlns:w10="urn:schemas-microsoft-com:office:word" xmlns:w="http://schemas.openxmlformats.org/wordprocessingml/2006/main" xmlns:w14="http://schemas.microsoft.com/office/word/2010/wordml" xmlns:w15="http://schemas.microsoft.com/office/word/2012/wordml" xmlns:w16se="http://schemas.microsoft.com/office/word/2015/wordml/symex" xmlns:wpg="http://schemas.microsoft.com/office/word/2010/wordprocessingGroup" xmlns:wpi="http://schemas.microsoft.com/office/word/2010/wordprocessingInk" xmlns:wne="http://schemas.microsoft.com/office/word/2006/wordml" xmlns:wps="http://schemas.microsoft.com/office/word/2010/wordprocessingShape" mc:Ignorable="w14 w15 w16se wp14">
+<w:ftr xmlns:wpc="http://schemas.microsoft.com/office/word/2010/wordprocessingCanvas" xmlns:cx="http://schemas.microsoft.com/office/drawing/2014/chartex" xmlns:cx1="http://schemas.microsoft.com/office/drawing/2015/9/8/chartex" xmlns:cx2="http://schemas.microsoft.com/office/drawing/2015/10/21/chartex" xmlns:cx3="http://schemas.microsoft.com/office/drawing/2016/5/9/chartex" xmlns:cx4="http://schemas.microsoft.com/office/drawing/2016/5/10/chartex" xmlns:cx5="http://schemas.microsoft.com/office/drawing/2016/5/11/chartex" xmlns:cx6="http://schemas.microsoft.com/office/drawing/2016/5/12/chartex" xmlns:cx7="http://schemas.microsoft.com/office/drawing/2016/5/13/chartex" xmlns:cx8="http://schemas.microsoft.com/office/drawing/2016/5/14/chartex" xmlns:mc="http://schemas.openxmlformats.org/markup-compatibility/2006" xmlns:aink="http://schemas.microsoft.com/office/drawing/2016/ink" xmlns:am3d="http://schemas.microsoft.com/office/drawing/2017/model3d" xmlns:o="urn:schemas-microsoft-com:office:office" xmlns:oel="http://schemas.microsoft.com/office/2019/extlst" xmlns:r="http://schemas.openxmlformats.org/officeDocument/2006/relationships" xmlns:m="http://schemas.openxmlformats.org/officeDocument/2006/math" xmlns:v="urn:schemas-microsoft-com:vml" xmlns:wp14="http://schemas.microsoft.com/office/word/2010/wordprocessingDrawing" xmlns:wp="http://schemas.openxmlformats.org/drawingml/2006/wordprocessingDrawing" xmlns:w10="urn:schemas-microsoft-com:office:word" xmlns:w="http://schemas.openxmlformats.org/wordprocessingml/2006/main" xmlns:w14="http://schemas.microsoft.com/office/word/2010/wordml" xmlns:w15="http://schemas.microsoft.com/office/word/2012/wordml" xmlns:w16cex="http://schemas.microsoft.com/office/word/2018/wordml/cex" xmlns:w16cid="http://schemas.microsoft.com/office/word/2016/wordml/cid" xmlns:w16="http://schemas.microsoft.com/office/word/2018/wordml" xmlns:w16sdtdh="http://schemas.microsoft.com/office/word/2020/wordml/sdtdatahash" xmlns:w16se="http://schemas.microsoft.com/office/word/2015/wordml/symex" xmlns:wpg="http://schemas.microsoft.com/office/word/2010/wordprocessingGroup" xmlns:wpi="http://schemas.microsoft.com/office/word/2010/wordprocessingInk" xmlns:wne="http://schemas.microsoft.com/office/word/2006/wordml" xmlns:wps="http://schemas.microsoft.com/office/word/2010/wordprocessingShape" mc:Ignorable="w14 w15 w16se w16cid w16 w16cex w16sdtdh wp14">
   <w:p>
     <w:pPr>
       <w:pBdr>
@@ -22028,7 +21673,7 @@
 </file>
 
 <file path=word/footnotes.xml><?xml version="1.0" encoding="utf-8"?>
-<w:footnotes xmlns:wpc="http://schemas.microsoft.com/office/word/2010/wordprocessingCanvas" xmlns:cx="http://schemas.microsoft.com/office/drawing/2014/chartex" xmlns:cx1="http://schemas.microsoft.com/office/drawing/2015/9/8/chartex" xmlns:mc="http://schemas.openxmlformats.org/markup-compatibility/2006" xmlns:o="urn:schemas-microsoft-com:office:office" xmlns:r="http://schemas.openxmlformats.org/officeDocument/2006/relationships" xmlns:m="http://schemas.openxmlformats.org/officeDocument/2006/math" xmlns:v="urn:schemas-microsoft-com:vml" xmlns:wp14="http://schemas.microsoft.com/office/word/2010/wordprocessingDrawing" xmlns:wp="http://schemas.openxmlformats.org/drawingml/2006/wordprocessingDrawing" xmlns:w10="urn:schemas-microsoft-com:office:word" xmlns:w="http://schemas.openxmlformats.org/wordprocessingml/2006/main" xmlns:w14="http://schemas.microsoft.com/office/word/2010/wordml" xmlns:w15="http://schemas.microsoft.com/office/word/2012/wordml" xmlns:w16se="http://schemas.microsoft.com/office/word/2015/wordml/symex" xmlns:wpg="http://schemas.microsoft.com/office/word/2010/wordprocessingGroup" xmlns:wpi="http://schemas.microsoft.com/office/word/2010/wordprocessingInk" xmlns:wne="http://schemas.microsoft.com/office/word/2006/wordml" xmlns:wps="http://schemas.microsoft.com/office/word/2010/wordprocessingShape" mc:Ignorable="w14 w15 w16se wp14">
+<w:footnotes xmlns:wpc="http://schemas.microsoft.com/office/word/2010/wordprocessingCanvas" xmlns:cx="http://schemas.microsoft.com/office/drawing/2014/chartex" xmlns:cx1="http://schemas.microsoft.com/office/drawing/2015/9/8/chartex" xmlns:cx2="http://schemas.microsoft.com/office/drawing/2015/10/21/chartex" xmlns:cx3="http://schemas.microsoft.com/office/drawing/2016/5/9/chartex" xmlns:cx4="http://schemas.microsoft.com/office/drawing/2016/5/10/chartex" xmlns:cx5="http://schemas.microsoft.com/office/drawing/2016/5/11/chartex" xmlns:cx6="http://schemas.microsoft.com/office/drawing/2016/5/12/chartex" xmlns:cx7="http://schemas.microsoft.com/office/drawing/2016/5/13/chartex" xmlns:cx8="http://schemas.microsoft.com/office/drawing/2016/5/14/chartex" xmlns:mc="http://schemas.openxmlformats.org/markup-compatibility/2006" xmlns:aink="http://schemas.microsoft.com/office/drawing/2016/ink" xmlns:am3d="http://schemas.microsoft.com/office/drawing/2017/model3d" xmlns:o="urn:schemas-microsoft-com:office:office" xmlns:oel="http://schemas.microsoft.com/office/2019/extlst" xmlns:r="http://schemas.openxmlformats.org/officeDocument/2006/relationships" xmlns:m="http://schemas.openxmlformats.org/officeDocument/2006/math" xmlns:v="urn:schemas-microsoft-com:vml" xmlns:wp14="http://schemas.microsoft.com/office/word/2010/wordprocessingDrawing" xmlns:wp="http://schemas.openxmlformats.org/drawingml/2006/wordprocessingDrawing" xmlns:w10="urn:schemas-microsoft-com:office:word" xmlns:w="http://schemas.openxmlformats.org/wordprocessingml/2006/main" xmlns:w14="http://schemas.microsoft.com/office/word/2010/wordml" xmlns:w15="http://schemas.microsoft.com/office/word/2012/wordml" xmlns:w16cex="http://schemas.microsoft.com/office/word/2018/wordml/cex" xmlns:w16cid="http://schemas.microsoft.com/office/word/2016/wordml/cid" xmlns:w16="http://schemas.microsoft.com/office/word/2018/wordml" xmlns:w16sdtdh="http://schemas.microsoft.com/office/word/2020/wordml/sdtdatahash" xmlns:w16se="http://schemas.microsoft.com/office/word/2015/wordml/symex" xmlns:wpg="http://schemas.microsoft.com/office/word/2010/wordprocessingGroup" xmlns:wpi="http://schemas.microsoft.com/office/word/2010/wordprocessingInk" xmlns:wne="http://schemas.microsoft.com/office/word/2006/wordml" xmlns:wps="http://schemas.microsoft.com/office/word/2010/wordprocessingShape" mc:Ignorable="w14 w15 w16se w16cid w16 w16cex w16sdtdh wp14">
   <w:footnote w:type="separator" w:id="-1">
     <w:p>
       <w:pPr>
@@ -22053,7 +21698,7 @@
 </file>
 
 <file path=word/header1.xml><?xml version="1.0" encoding="utf-8"?>
-<w:hdr xmlns:wpc="http://schemas.microsoft.com/office/word/2010/wordprocessingCanvas" xmlns:cx="http://schemas.microsoft.com/office/drawing/2014/chartex" xmlns:cx1="http://schemas.microsoft.com/office/drawing/2015/9/8/chartex" xmlns:mc="http://schemas.openxmlformats.org/markup-compatibility/2006" xmlns:o="urn:schemas-microsoft-com:office:office" xmlns:r="http://schemas.openxmlformats.org/officeDocument/2006/relationships" xmlns:m="http://schemas.openxmlformats.org/officeDocument/2006/math" xmlns:v="urn:schemas-microsoft-com:vml" xmlns:wp14="http://schemas.microsoft.com/office/word/2010/wordprocessingDrawing" xmlns:wp="http://schemas.openxmlformats.org/drawingml/2006/wordprocessingDrawing" xmlns:w10="urn:schemas-microsoft-com:office:word" xmlns:w="http://schemas.openxmlformats.org/wordprocessingml/2006/main" xmlns:w14="http://schemas.microsoft.com/office/word/2010/wordml" xmlns:w15="http://schemas.microsoft.com/office/word/2012/wordml" xmlns:w16se="http://schemas.microsoft.com/office/word/2015/wordml/symex" xmlns:wpg="http://schemas.microsoft.com/office/word/2010/wordprocessingGroup" xmlns:wpi="http://schemas.microsoft.com/office/word/2010/wordprocessingInk" xmlns:wne="http://schemas.microsoft.com/office/word/2006/wordml" xmlns:wps="http://schemas.microsoft.com/office/word/2010/wordprocessingShape" mc:Ignorable="w14 w15 w16se wp14">
+<w:hdr xmlns:wpc="http://schemas.microsoft.com/office/word/2010/wordprocessingCanvas" xmlns:cx="http://schemas.microsoft.com/office/drawing/2014/chartex" xmlns:cx1="http://schemas.microsoft.com/office/drawing/2015/9/8/chartex" xmlns:cx2="http://schemas.microsoft.com/office/drawing/2015/10/21/chartex" xmlns:cx3="http://schemas.microsoft.com/office/drawing/2016/5/9/chartex" xmlns:cx4="http://schemas.microsoft.com/office/drawing/2016/5/10/chartex" xmlns:cx5="http://schemas.microsoft.com/office/drawing/2016/5/11/chartex" xmlns:cx6="http://schemas.microsoft.com/office/drawing/2016/5/12/chartex" xmlns:cx7="http://schemas.microsoft.com/office/drawing/2016/5/13/chartex" xmlns:cx8="http://schemas.microsoft.com/office/drawing/2016/5/14/chartex" xmlns:mc="http://schemas.openxmlformats.org/markup-compatibility/2006" xmlns:aink="http://schemas.microsoft.com/office/drawing/2016/ink" xmlns:am3d="http://schemas.microsoft.com/office/drawing/2017/model3d" xmlns:o="urn:schemas-microsoft-com:office:office" xmlns:oel="http://schemas.microsoft.com/office/2019/extlst" xmlns:r="http://schemas.openxmlformats.org/officeDocument/2006/relationships" xmlns:m="http://schemas.openxmlformats.org/officeDocument/2006/math" xmlns:v="urn:schemas-microsoft-com:vml" xmlns:wp14="http://schemas.microsoft.com/office/word/2010/wordprocessingDrawing" xmlns:wp="http://schemas.openxmlformats.org/drawingml/2006/wordprocessingDrawing" xmlns:w10="urn:schemas-microsoft-com:office:word" xmlns:w="http://schemas.openxmlformats.org/wordprocessingml/2006/main" xmlns:w14="http://schemas.microsoft.com/office/word/2010/wordml" xmlns:w15="http://schemas.microsoft.com/office/word/2012/wordml" xmlns:w16cex="http://schemas.microsoft.com/office/word/2018/wordml/cex" xmlns:w16cid="http://schemas.microsoft.com/office/word/2016/wordml/cid" xmlns:w16="http://schemas.microsoft.com/office/word/2018/wordml" xmlns:w16sdtdh="http://schemas.microsoft.com/office/word/2020/wordml/sdtdatahash" xmlns:w16se="http://schemas.microsoft.com/office/word/2015/wordml/symex" xmlns:wpg="http://schemas.microsoft.com/office/word/2010/wordprocessingGroup" xmlns:wpi="http://schemas.microsoft.com/office/word/2010/wordprocessingInk" xmlns:wne="http://schemas.microsoft.com/office/word/2006/wordml" xmlns:wps="http://schemas.microsoft.com/office/word/2010/wordprocessingShape" mc:Ignorable="w14 w15 w16se w16cid w16 w16cex w16sdtdh wp14">
   <w:p>
     <w:pPr>
       <w:pStyle w:val="Header"/>
@@ -22066,7 +21711,7 @@
 </file>
 
 <file path=word/header2.xml><?xml version="1.0" encoding="utf-8"?>
-<w:hdr xmlns:wpc="http://schemas.microsoft.com/office/word/2010/wordprocessingCanvas" xmlns:cx="http://schemas.microsoft.com/office/drawing/2014/chartex" xmlns:cx1="http://schemas.microsoft.com/office/drawing/2015/9/8/chartex" xmlns:mc="http://schemas.openxmlformats.org/markup-compatibility/2006" xmlns:o="urn:schemas-microsoft-com:office:office" xmlns:r="http://schemas.openxmlformats.org/officeDocument/2006/relationships" xmlns:m="http://schemas.openxmlformats.org/officeDocument/2006/math" xmlns:v="urn:schemas-microsoft-com:vml" xmlns:wp14="http://schemas.microsoft.com/office/word/2010/wordprocessingDrawing" xmlns:wp="http://schemas.openxmlformats.org/drawingml/2006/wordprocessingDrawing" xmlns:w10="urn:schemas-microsoft-com:office:word" xmlns:w="http://schemas.openxmlformats.org/wordprocessingml/2006/main" xmlns:w14="http://schemas.microsoft.com/office/word/2010/wordml" xmlns:w15="http://schemas.microsoft.com/office/word/2012/wordml" xmlns:w16se="http://schemas.microsoft.com/office/word/2015/wordml/symex" xmlns:wpg="http://schemas.microsoft.com/office/word/2010/wordprocessingGroup" xmlns:wpi="http://schemas.microsoft.com/office/word/2010/wordprocessingInk" xmlns:wne="http://schemas.microsoft.com/office/word/2006/wordml" xmlns:wps="http://schemas.microsoft.com/office/word/2010/wordprocessingShape" mc:Ignorable="w14 w15 w16se wp14">
+<w:hdr xmlns:wpc="http://schemas.microsoft.com/office/word/2010/wordprocessingCanvas" xmlns:cx="http://schemas.microsoft.com/office/drawing/2014/chartex" xmlns:cx1="http://schemas.microsoft.com/office/drawing/2015/9/8/chartex" xmlns:cx2="http://schemas.microsoft.com/office/drawing/2015/10/21/chartex" xmlns:cx3="http://schemas.microsoft.com/office/drawing/2016/5/9/chartex" xmlns:cx4="http://schemas.microsoft.com/office/drawing/2016/5/10/chartex" xmlns:cx5="http://schemas.microsoft.com/office/drawing/2016/5/11/chartex" xmlns:cx6="http://schemas.microsoft.com/office/drawing/2016/5/12/chartex" xmlns:cx7="http://schemas.microsoft.com/office/drawing/2016/5/13/chartex" xmlns:cx8="http://schemas.microsoft.com/office/drawing/2016/5/14/chartex" xmlns:mc="http://schemas.openxmlformats.org/markup-compatibility/2006" xmlns:aink="http://schemas.microsoft.com/office/drawing/2016/ink" xmlns:am3d="http://schemas.microsoft.com/office/drawing/2017/model3d" xmlns:o="urn:schemas-microsoft-com:office:office" xmlns:oel="http://schemas.microsoft.com/office/2019/extlst" xmlns:r="http://schemas.openxmlformats.org/officeDocument/2006/relationships" xmlns:m="http://schemas.openxmlformats.org/officeDocument/2006/math" xmlns:v="urn:schemas-microsoft-com:vml" xmlns:wp14="http://schemas.microsoft.com/office/word/2010/wordprocessingDrawing" xmlns:wp="http://schemas.openxmlformats.org/drawingml/2006/wordprocessingDrawing" xmlns:w10="urn:schemas-microsoft-com:office:word" xmlns:w="http://schemas.openxmlformats.org/wordprocessingml/2006/main" xmlns:w14="http://schemas.microsoft.com/office/word/2010/wordml" xmlns:w15="http://schemas.microsoft.com/office/word/2012/wordml" xmlns:w16cex="http://schemas.microsoft.com/office/word/2018/wordml/cex" xmlns:w16cid="http://schemas.microsoft.com/office/word/2016/wordml/cid" xmlns:w16="http://schemas.microsoft.com/office/word/2018/wordml" xmlns:w16sdtdh="http://schemas.microsoft.com/office/word/2020/wordml/sdtdatahash" xmlns:w16se="http://schemas.microsoft.com/office/word/2015/wordml/symex" xmlns:wpg="http://schemas.microsoft.com/office/word/2010/wordprocessingGroup" xmlns:wpi="http://schemas.microsoft.com/office/word/2010/wordprocessingInk" xmlns:wne="http://schemas.microsoft.com/office/word/2006/wordml" xmlns:wps="http://schemas.microsoft.com/office/word/2010/wordprocessingShape" mc:Ignorable="w14 w15 w16se w16cid w16 w16cex w16sdtdh wp14">
   <w:p>
     <w:pPr>
       <w:pStyle w:val="Header"/>
@@ -22079,7 +21724,7 @@
 </file>
 
 <file path=word/styles.xml><?xml version="1.0" encoding="utf-8"?>
-<w:styles xmlns:mc="http://schemas.openxmlformats.org/markup-compatibility/2006" xmlns:r="http://schemas.openxmlformats.org/officeDocument/2006/relationships" xmlns:w="http://schemas.openxmlformats.org/wordprocessingml/2006/main" xmlns:w14="http://schemas.microsoft.com/office/word/2010/wordml" xmlns:w15="http://schemas.microsoft.com/office/word/2012/wordml" xmlns:w16se="http://schemas.microsoft.com/office/word/2015/wordml/symex" mc:Ignorable="w14 w15 w16se">
+<w:styles xmlns:mc="http://schemas.openxmlformats.org/markup-compatibility/2006" xmlns:r="http://schemas.openxmlformats.org/officeDocument/2006/relationships" xmlns:w="http://schemas.openxmlformats.org/wordprocessingml/2006/main" xmlns:w14="http://schemas.microsoft.com/office/word/2010/wordml" xmlns:w15="http://schemas.microsoft.com/office/word/2012/wordml" xmlns:w16cex="http://schemas.microsoft.com/office/word/2018/wordml/cex" xmlns:w16cid="http://schemas.microsoft.com/office/word/2016/wordml/cid" xmlns:w16="http://schemas.microsoft.com/office/word/2018/wordml" xmlns:w16sdtdh="http://schemas.microsoft.com/office/word/2020/wordml/sdtdatahash" xmlns:w16se="http://schemas.microsoft.com/office/word/2015/wordml/symex" mc:Ignorable="w14 w15 w16se w16cid w16 w16cex w16sdtdh">
   <w:docDefaults>
     <w:rPrDefault>
       <w:rPr>
@@ -22089,7 +21734,7 @@
     </w:rPrDefault>
     <w:pPrDefault/>
   </w:docDefaults>
-  <w:latentStyles w:defLockedState="0" w:defUIPriority="99" w:defSemiHidden="0" w:defUnhideWhenUsed="0" w:defQFormat="0" w:count="371">
+  <w:latentStyles w:defLockedState="0" w:defUIPriority="99" w:defSemiHidden="0" w:defUnhideWhenUsed="0" w:defQFormat="0" w:count="376">
     <w:lsdException w:name="Normal" w:uiPriority="0" w:qFormat="1"/>
     <w:lsdException w:name="heading 1" w:uiPriority="9" w:qFormat="1"/>
     <w:lsdException w:name="heading 2" w:semiHidden="1" w:uiPriority="9" w:unhideWhenUsed="1" w:qFormat="1"/>
@@ -22195,7 +21840,6 @@
     <w:lsdException w:name="HTML Sample" w:semiHidden="1" w:unhideWhenUsed="1"/>
     <w:lsdException w:name="HTML Typewriter" w:semiHidden="1" w:unhideWhenUsed="1"/>
     <w:lsdException w:name="HTML Variable" w:semiHidden="1" w:unhideWhenUsed="1"/>
-    <w:lsdException w:name="Normal Table" w:semiHidden="1" w:unhideWhenUsed="1"/>
     <w:lsdException w:name="annotation subject" w:semiHidden="1" w:unhideWhenUsed="1"/>
     <w:lsdException w:name="No List" w:semiHidden="1" w:unhideWhenUsed="1"/>
     <w:lsdException w:name="Outline List 1" w:semiHidden="1" w:unhideWhenUsed="1"/>
@@ -22238,11 +21882,8 @@
     <w:lsdException w:name="Table Contemporary" w:semiHidden="1" w:unhideWhenUsed="1"/>
     <w:lsdException w:name="Table Elegant" w:semiHidden="1" w:unhideWhenUsed="1"/>
     <w:lsdException w:name="Table Professional" w:semiHidden="1" w:unhideWhenUsed="1"/>
-    <w:lsdException w:name="Table Subtle 1" w:semiHidden="1" w:unhideWhenUsed="1"/>
     <w:lsdException w:name="Table Subtle 2" w:semiHidden="1" w:unhideWhenUsed="1"/>
     <w:lsdException w:name="Table Web 1" w:semiHidden="1" w:unhideWhenUsed="1"/>
-    <w:lsdException w:name="Table Web 2" w:semiHidden="1" w:unhideWhenUsed="1"/>
-    <w:lsdException w:name="Table Web 3" w:semiHidden="1" w:unhideWhenUsed="1"/>
     <w:lsdException w:name="Balloon Text" w:semiHidden="1" w:unhideWhenUsed="1"/>
     <w:lsdException w:name="Table Grid" w:uiPriority="59"/>
     <w:lsdException w:name="Table Theme" w:semiHidden="1" w:unhideWhenUsed="1"/>
@@ -22461,6 +22102,11 @@
     <w:lsdException w:name="List Table 5 Dark Accent 6" w:uiPriority="50"/>
     <w:lsdException w:name="List Table 6 Colorful Accent 6" w:uiPriority="51"/>
     <w:lsdException w:name="List Table 7 Colorful Accent 6" w:uiPriority="52"/>
+    <w:lsdException w:name="Mention" w:semiHidden="1" w:unhideWhenUsed="1"/>
+    <w:lsdException w:name="Smart Hyperlink" w:semiHidden="1" w:unhideWhenUsed="1"/>
+    <w:lsdException w:name="Hashtag" w:semiHidden="1" w:unhideWhenUsed="1"/>
+    <w:lsdException w:name="Unresolved Mention" w:semiHidden="1" w:unhideWhenUsed="1"/>
+    <w:lsdException w:name="Smart Link" w:semiHidden="1" w:unhideWhenUsed="1"/>
   </w:latentStyles>
   <w:style w:type="paragraph" w:default="1" w:styleId="Normal">
     <w:name w:val="Normal"/>

</xml_diff>

<commit_message>
TS 6.3 Jatai Split - 09/10/2023
</commit_message>
<xml_diff>
--- a/TS-Padam/TS-1.1/TS 1.1 Tamil Pada Paatam Corrections.docx
+++ b/TS-Padam/TS-1.1/TS 1.1 Tamil Pada Paatam Corrections.docx
@@ -79,16 +79,14 @@
         <w:spacing w:before="0" w:line="240" w:lineRule="auto"/>
         <w:jc w:val="center"/>
         <w:rPr>
-          <w:bCs/>
-          <w:sz w:val="32"/>
-          <w:szCs w:val="32"/>
+          <w:b/>
+          <w:szCs w:val="24"/>
         </w:rPr>
       </w:pPr>
       <w:r>
         <w:rPr>
-          <w:bCs/>
-          <w:sz w:val="32"/>
-          <w:szCs w:val="32"/>
+          <w:b/>
+          <w:szCs w:val="24"/>
         </w:rPr>
         <w:t>(ignore those which are already incorporated in your book’s version and date)</w:t>
       </w:r>
@@ -122,12 +120,16 @@
               <w:spacing w:before="0" w:line="240" w:lineRule="auto"/>
               <w:jc w:val="center"/>
               <w:rPr>
+                <w:b/>
+                <w:bCs/>
                 <w:sz w:val="32"/>
                 <w:szCs w:val="32"/>
               </w:rPr>
             </w:pPr>
             <w:r>
               <w:rPr>
+                <w:b/>
+                <w:bCs/>
                 <w:sz w:val="32"/>
                 <w:szCs w:val="32"/>
               </w:rPr>
@@ -139,12 +141,16 @@
               <w:spacing w:before="0" w:line="240" w:lineRule="auto"/>
               <w:jc w:val="center"/>
               <w:rPr>
+                <w:b/>
+                <w:bCs/>
                 <w:sz w:val="32"/>
                 <w:szCs w:val="32"/>
               </w:rPr>
             </w:pPr>
             <w:r>
               <w:rPr>
+                <w:b/>
+                <w:bCs/>
                 <w:sz w:val="32"/>
                 <w:szCs w:val="32"/>
               </w:rPr>
@@ -161,12 +167,16 @@
               <w:spacing w:before="0" w:line="240" w:lineRule="auto"/>
               <w:jc w:val="center"/>
               <w:rPr>
+                <w:b/>
+                <w:bCs/>
                 <w:sz w:val="32"/>
                 <w:szCs w:val="32"/>
               </w:rPr>
             </w:pPr>
             <w:r>
               <w:rPr>
+                <w:b/>
+                <w:bCs/>
                 <w:sz w:val="32"/>
                 <w:szCs w:val="32"/>
               </w:rPr>
@@ -184,12 +194,16 @@
               <w:ind w:left="-183" w:right="-18"/>
               <w:jc w:val="center"/>
               <w:rPr>
+                <w:b/>
+                <w:bCs/>
                 <w:sz w:val="32"/>
                 <w:szCs w:val="32"/>
               </w:rPr>
             </w:pPr>
             <w:r>
               <w:rPr>
+                <w:b/>
+                <w:bCs/>
                 <w:sz w:val="32"/>
                 <w:szCs w:val="32"/>
               </w:rPr>
@@ -221,8 +235,8 @@
                 <w:rFonts w:cs="Arial"/>
                 <w:b/>
                 <w:color w:val="000000"/>
-                <w:sz w:val="32"/>
-                <w:szCs w:val="32"/>
+                <w:sz w:val="28"/>
+                <w:szCs w:val="28"/>
                 <w:lang w:val="it-IT"/>
               </w:rPr>
             </w:pPr>
@@ -231,33 +245,11 @@
                 <w:rFonts w:cs="Arial"/>
                 <w:b/>
                 <w:color w:val="000000"/>
-                <w:sz w:val="32"/>
-                <w:szCs w:val="32"/>
+                <w:sz w:val="28"/>
+                <w:szCs w:val="28"/>
                 <w:lang w:val="it-IT"/>
               </w:rPr>
-              <w:t>1.1.</w:t>
-            </w:r>
-            <w:r>
-              <w:rPr>
-                <w:rFonts w:cs="Arial"/>
-                <w:b/>
-                <w:color w:val="000000"/>
-                <w:sz w:val="32"/>
-                <w:szCs w:val="32"/>
-                <w:lang w:val="it-IT"/>
-              </w:rPr>
-              <w:t>6</w:t>
-            </w:r>
-            <w:r>
-              <w:rPr>
-                <w:rFonts w:cs="Arial"/>
-                <w:b/>
-                <w:color w:val="000000"/>
-                <w:sz w:val="32"/>
-                <w:szCs w:val="32"/>
-                <w:lang w:val="it-IT"/>
-              </w:rPr>
-              <w:t>.1 – Padam</w:t>
+              <w:t>1.1.6.1 – Padam</w:t>
             </w:r>
           </w:p>
           <w:p>
@@ -268,8 +260,8 @@
                 <w:rFonts w:cs="Arial"/>
                 <w:b/>
                 <w:color w:val="000000"/>
-                <w:sz w:val="32"/>
-                <w:szCs w:val="32"/>
+                <w:sz w:val="28"/>
+                <w:szCs w:val="28"/>
                 <w:lang w:val="it-IT"/>
               </w:rPr>
             </w:pPr>
@@ -278,22 +270,11 @@
                 <w:rFonts w:cs="Arial"/>
                 <w:b/>
                 <w:color w:val="000000"/>
-                <w:sz w:val="32"/>
-                <w:szCs w:val="32"/>
+                <w:sz w:val="28"/>
+                <w:szCs w:val="28"/>
                 <w:lang w:val="it-IT"/>
               </w:rPr>
-              <w:t xml:space="preserve">Padam No.- </w:t>
-            </w:r>
-            <w:r>
-              <w:rPr>
-                <w:rFonts w:cs="Arial"/>
-                <w:b/>
-                <w:color w:val="000000"/>
-                <w:sz w:val="32"/>
-                <w:szCs w:val="32"/>
-                <w:lang w:val="it-IT"/>
-              </w:rPr>
-              <w:t>51</w:t>
+              <w:t>Padam No.- 51</w:t>
             </w:r>
           </w:p>
           <w:p>
@@ -314,8 +295,8 @@
                 <w:rFonts w:cs="Arial"/>
                 <w:b/>
                 <w:color w:val="000000"/>
-                <w:sz w:val="32"/>
-                <w:szCs w:val="32"/>
+                <w:sz w:val="28"/>
+                <w:szCs w:val="28"/>
                 <w:lang w:val="it-IT"/>
               </w:rPr>
               <w:t>Panchaati No. - 9</w:t>
@@ -786,8 +767,8 @@
                 <w:rFonts w:cs="Arial"/>
                 <w:b/>
                 <w:color w:val="000000"/>
-                <w:sz w:val="32"/>
-                <w:szCs w:val="32"/>
+                <w:sz w:val="28"/>
+                <w:szCs w:val="28"/>
                 <w:lang w:val="it-IT"/>
               </w:rPr>
             </w:pPr>
@@ -796,8 +777,8 @@
                 <w:rFonts w:cs="Arial"/>
                 <w:b/>
                 <w:color w:val="000000"/>
-                <w:sz w:val="32"/>
-                <w:szCs w:val="32"/>
+                <w:sz w:val="28"/>
+                <w:szCs w:val="28"/>
                 <w:lang w:val="it-IT"/>
               </w:rPr>
               <w:t>1.1.11.1 – Padam</w:t>
@@ -811,8 +792,8 @@
                 <w:rFonts w:cs="Arial"/>
                 <w:b/>
                 <w:color w:val="000000"/>
-                <w:sz w:val="32"/>
-                <w:szCs w:val="32"/>
+                <w:sz w:val="28"/>
+                <w:szCs w:val="28"/>
                 <w:lang w:val="it-IT"/>
               </w:rPr>
             </w:pPr>
@@ -821,8 +802,8 @@
                 <w:rFonts w:cs="Arial"/>
                 <w:b/>
                 <w:color w:val="000000"/>
-                <w:sz w:val="32"/>
-                <w:szCs w:val="32"/>
+                <w:sz w:val="28"/>
+                <w:szCs w:val="28"/>
                 <w:lang w:val="it-IT"/>
               </w:rPr>
               <w:t>Padam No.- 39</w:t>
@@ -832,12 +813,11 @@
             <w:pPr>
               <w:spacing w:before="0" w:line="240" w:lineRule="auto"/>
               <w:ind w:left="29"/>
-              <w:jc w:val="center"/>
               <w:rPr>
                 <w:rFonts w:cs="Arial"/>
                 <w:color w:val="000000"/>
-                <w:sz w:val="32"/>
-                <w:szCs w:val="32"/>
+                <w:sz w:val="28"/>
+                <w:szCs w:val="28"/>
                 <w:lang w:val="it-IT"/>
               </w:rPr>
             </w:pPr>
@@ -846,8 +826,8 @@
                 <w:rFonts w:cs="Arial"/>
                 <w:b/>
                 <w:color w:val="000000"/>
-                <w:sz w:val="32"/>
-                <w:szCs w:val="32"/>
+                <w:sz w:val="28"/>
+                <w:szCs w:val="28"/>
                 <w:lang w:val="it-IT"/>
               </w:rPr>
               <w:t>Panchaati No. - 19</w:t>
@@ -1492,8 +1472,8 @@
                 <w:rFonts w:cs="Arial"/>
                 <w:b/>
                 <w:color w:val="000000"/>
-                <w:sz w:val="32"/>
-                <w:szCs w:val="32"/>
+                <w:sz w:val="28"/>
+                <w:szCs w:val="28"/>
                 <w:lang w:val="it-IT"/>
               </w:rPr>
             </w:pPr>
@@ -1502,8 +1482,8 @@
                 <w:rFonts w:cs="Arial"/>
                 <w:b/>
                 <w:color w:val="000000"/>
-                <w:sz w:val="32"/>
-                <w:szCs w:val="32"/>
+                <w:sz w:val="28"/>
+                <w:szCs w:val="28"/>
                 <w:lang w:val="it-IT"/>
               </w:rPr>
               <w:t>1.1.13.3 – Padam</w:t>
@@ -1517,8 +1497,8 @@
                 <w:rFonts w:cs="Arial"/>
                 <w:b/>
                 <w:color w:val="000000"/>
-                <w:sz w:val="32"/>
-                <w:szCs w:val="32"/>
+                <w:sz w:val="28"/>
+                <w:szCs w:val="28"/>
                 <w:lang w:val="it-IT"/>
               </w:rPr>
             </w:pPr>
@@ -1527,8 +1507,8 @@
                 <w:rFonts w:cs="Arial"/>
                 <w:b/>
                 <w:color w:val="000000"/>
-                <w:sz w:val="32"/>
-                <w:szCs w:val="32"/>
+                <w:sz w:val="28"/>
+                <w:szCs w:val="28"/>
                 <w:lang w:val="it-IT"/>
               </w:rPr>
               <w:t>Padam No.- 26</w:t>
@@ -1542,8 +1522,8 @@
                 <w:rFonts w:cs="Arial"/>
                 <w:b/>
                 <w:color w:val="000000"/>
-                <w:sz w:val="32"/>
-                <w:szCs w:val="32"/>
+                <w:sz w:val="28"/>
+                <w:szCs w:val="28"/>
                 <w:lang w:val="it-IT"/>
               </w:rPr>
             </w:pPr>
@@ -1552,8 +1532,8 @@
                 <w:rFonts w:cs="Arial"/>
                 <w:b/>
                 <w:color w:val="000000"/>
-                <w:sz w:val="32"/>
-                <w:szCs w:val="32"/>
+                <w:sz w:val="28"/>
+                <w:szCs w:val="28"/>
                 <w:lang w:val="it-IT"/>
               </w:rPr>
               <w:t>Panchaati No. - 24</w:t>
@@ -2152,18 +2132,6 @@
           <w:u w:val="single"/>
         </w:rPr>
       </w:pPr>
-    </w:p>
-    <w:p>
-      <w:pPr>
-        <w:jc w:val="center"/>
-        <w:rPr>
-          <w:b/>
-          <w:bCs/>
-          <w:sz w:val="32"/>
-          <w:szCs w:val="32"/>
-          <w:u w:val="single"/>
-        </w:rPr>
-      </w:pPr>
       <w:r>
         <w:rPr>
           <w:b/>
@@ -2172,7 +2140,6 @@
           <w:szCs w:val="32"/>
           <w:u w:val="single"/>
         </w:rPr>
-        <w:lastRenderedPageBreak/>
         <w:t xml:space="preserve">TS Pada Paatam – TS 1.1 </w:t>
       </w:r>
       <w:r>
@@ -2240,6 +2207,7 @@
           <w:b/>
           <w:szCs w:val="24"/>
         </w:rPr>
+        <w:lastRenderedPageBreak/>
         <w:t>(ignore those which are already incorporated in your book’s version and date)</w:t>
       </w:r>
     </w:p>
@@ -2502,18 +2470,6 @@
         </w:rPr>
         <w:t>===========</w:t>
       </w:r>
-    </w:p>
-    <w:p>
-      <w:pPr>
-        <w:jc w:val="center"/>
-        <w:rPr>
-          <w:b/>
-          <w:bCs/>
-          <w:sz w:val="32"/>
-          <w:szCs w:val="32"/>
-          <w:u w:val="single"/>
-        </w:rPr>
-      </w:pPr>
     </w:p>
     <w:p>
       <w:pPr>
@@ -2863,6 +2819,18 @@
         </w:rPr>
         <w:t>==========</w:t>
       </w:r>
+    </w:p>
+    <w:p>
+      <w:pPr>
+        <w:jc w:val="center"/>
+        <w:rPr>
+          <w:b/>
+          <w:bCs/>
+          <w:sz w:val="32"/>
+          <w:szCs w:val="32"/>
+          <w:u w:val="single"/>
+        </w:rPr>
+      </w:pPr>
     </w:p>
     <w:p>
       <w:pPr>
@@ -5327,6 +5295,7 @@
                 <w:sz w:val="28"/>
                 <w:szCs w:val="28"/>
               </w:rPr>
+              <w:lastRenderedPageBreak/>
               <w:t>TS 1.1.12.1 Padam</w:t>
             </w:r>
           </w:p>
@@ -5756,7 +5725,6 @@
                 <w:sz w:val="28"/>
                 <w:szCs w:val="28"/>
               </w:rPr>
-              <w:lastRenderedPageBreak/>
               <w:t>TS 1.1.14.1 Padam</w:t>
             </w:r>
           </w:p>
@@ -6115,18 +6083,6 @@
         </w:rPr>
         <w:t>=============</w:t>
       </w:r>
-    </w:p>
-    <w:p>
-      <w:pPr>
-        <w:jc w:val="center"/>
-        <w:rPr>
-          <w:b/>
-          <w:bCs/>
-          <w:sz w:val="32"/>
-          <w:szCs w:val="32"/>
-          <w:u w:val="single"/>
-        </w:rPr>
-      </w:pPr>
     </w:p>
     <w:p>
       <w:pPr>
@@ -12928,7 +12884,6 @@
                 <w:lang w:bidi="ta-IN"/>
               </w:rPr>
             </w:pPr>
-            <w:proofErr w:type="gramStart"/>
             <w:r>
               <w:rPr>
                 <w:b/>
@@ -12968,17 +12923,7 @@
                 <w:sz w:val="28"/>
                 <w:szCs w:val="28"/>
               </w:rPr>
-              <w:t>Para</w:t>
-            </w:r>
-            <w:proofErr w:type="gramEnd"/>
-            <w:r>
-              <w:rPr>
-                <w:b/>
-                <w:bCs/>
-                <w:sz w:val="28"/>
-                <w:szCs w:val="28"/>
-              </w:rPr>
-              <w:t xml:space="preserve"> 6</w:t>
+              <w:t>Para 6</w:t>
             </w:r>
           </w:p>
         </w:tc>

</xml_diff>

<commit_message>
TS Pada Padam 1.1 to 1.8 final
</commit_message>
<xml_diff>
--- a/TS-Padam/TS-1.1/TS 1.1 Tamil Pada Paatam Corrections.docx
+++ b/TS-Padam/TS-1.1/TS 1.1 Tamil Pada Paatam Corrections.docx
@@ -2132,6 +2132,18 @@
           <w:u w:val="single"/>
         </w:rPr>
       </w:pPr>
+    </w:p>
+    <w:p>
+      <w:pPr>
+        <w:jc w:val="center"/>
+        <w:rPr>
+          <w:b/>
+          <w:bCs/>
+          <w:sz w:val="32"/>
+          <w:szCs w:val="32"/>
+          <w:u w:val="single"/>
+        </w:rPr>
+      </w:pPr>
       <w:r>
         <w:rPr>
           <w:b/>
@@ -2140,6 +2152,7 @@
           <w:szCs w:val="32"/>
           <w:u w:val="single"/>
         </w:rPr>
+        <w:lastRenderedPageBreak/>
         <w:t xml:space="preserve">TS Pada Paatam – TS 1.1 </w:t>
       </w:r>
       <w:r>
@@ -2207,7 +2220,6 @@
           <w:b/>
           <w:szCs w:val="24"/>
         </w:rPr>
-        <w:lastRenderedPageBreak/>
         <w:t>(ignore those which are already incorporated in your book’s version and date)</w:t>
       </w:r>
     </w:p>

</xml_diff>

<commit_message>
TS 1.1 and 1.2 Pada Paatam Tamil
</commit_message>
<xml_diff>
--- a/TS-Padam/TS-1.1/TS 1.1 Tamil Pada Paatam Corrections.docx
+++ b/TS-Padam/TS-1.1/TS 1.1 Tamil Pada Paatam Corrections.docx
@@ -79,16 +79,14 @@
         <w:spacing w:before="0" w:line="240" w:lineRule="auto"/>
         <w:jc w:val="center"/>
         <w:rPr>
-          <w:bCs/>
-          <w:sz w:val="32"/>
-          <w:szCs w:val="32"/>
+          <w:b/>
+          <w:szCs w:val="24"/>
         </w:rPr>
       </w:pPr>
       <w:r>
         <w:rPr>
-          <w:bCs/>
-          <w:sz w:val="32"/>
-          <w:szCs w:val="32"/>
+          <w:b/>
+          <w:szCs w:val="24"/>
         </w:rPr>
         <w:t>(ignore those which are already incorporated in your book’s version and date)</w:t>
       </w:r>
@@ -2443,54 +2441,6 @@
           <w:u w:val="single"/>
         </w:rPr>
       </w:pPr>
-    </w:p>
-    <w:p>
-      <w:pPr>
-        <w:jc w:val="center"/>
-        <w:rPr>
-          <w:b/>
-          <w:bCs/>
-          <w:sz w:val="32"/>
-          <w:szCs w:val="32"/>
-          <w:u w:val="single"/>
-        </w:rPr>
-      </w:pPr>
-    </w:p>
-    <w:p>
-      <w:pPr>
-        <w:jc w:val="center"/>
-        <w:rPr>
-          <w:b/>
-          <w:bCs/>
-          <w:sz w:val="32"/>
-          <w:szCs w:val="32"/>
-          <w:u w:val="single"/>
-        </w:rPr>
-      </w:pPr>
-    </w:p>
-    <w:p>
-      <w:pPr>
-        <w:jc w:val="center"/>
-        <w:rPr>
-          <w:b/>
-          <w:bCs/>
-          <w:sz w:val="32"/>
-          <w:szCs w:val="32"/>
-          <w:u w:val="single"/>
-        </w:rPr>
-      </w:pPr>
-    </w:p>
-    <w:p>
-      <w:pPr>
-        <w:jc w:val="center"/>
-        <w:rPr>
-          <w:b/>
-          <w:bCs/>
-          <w:sz w:val="32"/>
-          <w:szCs w:val="32"/>
-          <w:u w:val="single"/>
-        </w:rPr>
-      </w:pPr>
       <w:r>
         <w:rPr>
           <w:b/>
@@ -2960,7 +2910,6 @@
                 <w:sz w:val="32"/>
                 <w:szCs w:val="32"/>
               </w:rPr>
-              <w:lastRenderedPageBreak/>
               <w:t>Section, Paragraph</w:t>
             </w:r>
           </w:p>
@@ -3190,66 +3139,6 @@
           <w:u w:val="single"/>
         </w:rPr>
       </w:pPr>
-    </w:p>
-    <w:p>
-      <w:pPr>
-        <w:jc w:val="center"/>
-        <w:rPr>
-          <w:b/>
-          <w:bCs/>
-          <w:sz w:val="32"/>
-          <w:szCs w:val="32"/>
-          <w:u w:val="single"/>
-        </w:rPr>
-      </w:pPr>
-    </w:p>
-    <w:p>
-      <w:pPr>
-        <w:jc w:val="center"/>
-        <w:rPr>
-          <w:b/>
-          <w:bCs/>
-          <w:sz w:val="32"/>
-          <w:szCs w:val="32"/>
-          <w:u w:val="single"/>
-        </w:rPr>
-      </w:pPr>
-    </w:p>
-    <w:p>
-      <w:pPr>
-        <w:jc w:val="center"/>
-        <w:rPr>
-          <w:b/>
-          <w:bCs/>
-          <w:sz w:val="32"/>
-          <w:szCs w:val="32"/>
-          <w:u w:val="single"/>
-        </w:rPr>
-      </w:pPr>
-    </w:p>
-    <w:p>
-      <w:pPr>
-        <w:jc w:val="center"/>
-        <w:rPr>
-          <w:b/>
-          <w:bCs/>
-          <w:sz w:val="32"/>
-          <w:szCs w:val="32"/>
-          <w:u w:val="single"/>
-        </w:rPr>
-      </w:pPr>
-    </w:p>
-    <w:p>
-      <w:pPr>
-        <w:jc w:val="center"/>
-        <w:rPr>
-          <w:b/>
-          <w:bCs/>
-          <w:sz w:val="32"/>
-          <w:szCs w:val="32"/>
-          <w:u w:val="single"/>
-        </w:rPr>
-      </w:pPr>
       <w:r>
         <w:rPr>
           <w:b/>
@@ -3258,6 +3147,7 @@
           <w:szCs w:val="32"/>
           <w:u w:val="single"/>
         </w:rPr>
+        <w:lastRenderedPageBreak/>
         <w:t xml:space="preserve">TS Pada Paatam – TS 1.1 </w:t>
       </w:r>
       <w:r>
@@ -4118,7 +4008,6 @@
                 <w:szCs w:val="28"/>
                 <w:lang w:val="it-IT"/>
               </w:rPr>
-              <w:lastRenderedPageBreak/>
               <w:t>1.1.9.3 – Padam</w:t>
             </w:r>
           </w:p>
@@ -5654,6 +5543,7 @@
                 <w:sz w:val="28"/>
                 <w:szCs w:val="28"/>
               </w:rPr>
+              <w:lastRenderedPageBreak/>
               <w:t>TS 1.1.12.1 Padam</w:t>
             </w:r>
           </w:p>
@@ -6596,7 +6486,6 @@
                 <w:sz w:val="32"/>
                 <w:szCs w:val="32"/>
               </w:rPr>
-              <w:lastRenderedPageBreak/>
               <w:t>Section, Paragraph</w:t>
             </w:r>
           </w:p>
@@ -13243,7 +13132,6 @@
                 <w:lang w:bidi="ta-IN"/>
               </w:rPr>
             </w:pPr>
-            <w:proofErr w:type="gramStart"/>
             <w:r>
               <w:rPr>
                 <w:b/>
@@ -13283,17 +13171,7 @@
                 <w:sz w:val="28"/>
                 <w:szCs w:val="28"/>
               </w:rPr>
-              <w:t>Para</w:t>
-            </w:r>
-            <w:proofErr w:type="gramEnd"/>
-            <w:r>
-              <w:rPr>
-                <w:b/>
-                <w:bCs/>
-                <w:sz w:val="28"/>
-                <w:szCs w:val="28"/>
-              </w:rPr>
-              <w:t xml:space="preserve"> 6</w:t>
+              <w:t>Para 6</w:t>
             </w:r>
           </w:p>
         </w:tc>

</xml_diff>

<commit_message>
TS 1.1 to 1.8 Tamil PP with vaakyam final
</commit_message>
<xml_diff>
--- a/TS-Padam/TS-1.1/TS 1.1 Tamil Pada Paatam Corrections.docx
+++ b/TS-Padam/TS-1.1/TS 1.1 Tamil Pada Paatam Corrections.docx
@@ -21,7 +21,29 @@
           <w:szCs w:val="32"/>
           <w:u w:val="single"/>
         </w:rPr>
-        <w:t xml:space="preserve">TS Pada Paatam – TS 1.1 </w:t>
+        <w:t xml:space="preserve">TS Pada </w:t>
+      </w:r>
+      <w:proofErr w:type="spellStart"/>
+      <w:r>
+        <w:rPr>
+          <w:b/>
+          <w:bCs/>
+          <w:sz w:val="32"/>
+          <w:szCs w:val="32"/>
+          <w:u w:val="single"/>
+        </w:rPr>
+        <w:t>Paatam</w:t>
+      </w:r>
+      <w:proofErr w:type="spellEnd"/>
+      <w:r>
+        <w:rPr>
+          <w:b/>
+          <w:bCs/>
+          <w:sz w:val="32"/>
+          <w:szCs w:val="32"/>
+          <w:u w:val="single"/>
+        </w:rPr>
+        <w:t xml:space="preserve"> – TS 1.1 </w:t>
       </w:r>
       <w:r>
         <w:rPr>
@@ -69,7 +91,6 @@
           <w:bCs/>
           <w:sz w:val="32"/>
           <w:szCs w:val="32"/>
-          <w:highlight w:val="red"/>
           <w:u w:val="single"/>
         </w:rPr>
         <w:t>31st July 2025</w:t>
@@ -363,7 +384,29 @@
           <w:szCs w:val="32"/>
           <w:u w:val="single"/>
         </w:rPr>
-        <w:t xml:space="preserve">TS Pada Paatam – TS 1.1 </w:t>
+        <w:t xml:space="preserve">TS Pada </w:t>
+      </w:r>
+      <w:proofErr w:type="spellStart"/>
+      <w:r>
+        <w:rPr>
+          <w:b/>
+          <w:bCs/>
+          <w:sz w:val="32"/>
+          <w:szCs w:val="32"/>
+          <w:u w:val="single"/>
+        </w:rPr>
+        <w:t>Paatam</w:t>
+      </w:r>
+      <w:proofErr w:type="spellEnd"/>
+      <w:r>
+        <w:rPr>
+          <w:b/>
+          <w:bCs/>
+          <w:sz w:val="32"/>
+          <w:szCs w:val="32"/>
+          <w:u w:val="single"/>
+        </w:rPr>
+        <w:t xml:space="preserve"> – TS 1.1 </w:t>
       </w:r>
       <w:r>
         <w:rPr>
@@ -741,7 +784,29 @@
           <w:u w:val="single"/>
         </w:rPr>
         <w:lastRenderedPageBreak/>
-        <w:t xml:space="preserve">TS Pada Paatam – TS 1.1 </w:t>
+        <w:t xml:space="preserve">TS Pada </w:t>
+      </w:r>
+      <w:proofErr w:type="spellStart"/>
+      <w:r>
+        <w:rPr>
+          <w:b/>
+          <w:bCs/>
+          <w:sz w:val="32"/>
+          <w:szCs w:val="32"/>
+          <w:u w:val="single"/>
+        </w:rPr>
+        <w:t>Paatam</w:t>
+      </w:r>
+      <w:proofErr w:type="spellEnd"/>
+      <w:r>
+        <w:rPr>
+          <w:b/>
+          <w:bCs/>
+          <w:sz w:val="32"/>
+          <w:szCs w:val="32"/>
+          <w:u w:val="single"/>
+        </w:rPr>
+        <w:t xml:space="preserve"> – TS 1.1 </w:t>
       </w:r>
       <w:r>
         <w:rPr>
@@ -2852,7 +2917,29 @@
           <w:u w:val="single"/>
         </w:rPr>
         <w:lastRenderedPageBreak/>
-        <w:t xml:space="preserve">TS Pada Paatam – TS 1.1 </w:t>
+        <w:t xml:space="preserve">TS Pada </w:t>
+      </w:r>
+      <w:proofErr w:type="spellStart"/>
+      <w:r>
+        <w:rPr>
+          <w:b/>
+          <w:bCs/>
+          <w:sz w:val="32"/>
+          <w:szCs w:val="32"/>
+          <w:u w:val="single"/>
+        </w:rPr>
+        <w:t>Paatam</w:t>
+      </w:r>
+      <w:proofErr w:type="spellEnd"/>
+      <w:r>
+        <w:rPr>
+          <w:b/>
+          <w:bCs/>
+          <w:sz w:val="32"/>
+          <w:szCs w:val="32"/>
+          <w:u w:val="single"/>
+        </w:rPr>
+        <w:t xml:space="preserve"> – TS 1.1 </w:t>
       </w:r>
       <w:r>
         <w:rPr>
@@ -3198,7 +3285,29 @@
           <w:szCs w:val="32"/>
           <w:u w:val="single"/>
         </w:rPr>
-        <w:t xml:space="preserve">TS Pada Paatam – TS 1.1 </w:t>
+        <w:t xml:space="preserve">TS Pada </w:t>
+      </w:r>
+      <w:proofErr w:type="spellStart"/>
+      <w:r>
+        <w:rPr>
+          <w:b/>
+          <w:bCs/>
+          <w:sz w:val="32"/>
+          <w:szCs w:val="32"/>
+          <w:u w:val="single"/>
+        </w:rPr>
+        <w:t>Paatam</w:t>
+      </w:r>
+      <w:proofErr w:type="spellEnd"/>
+      <w:r>
+        <w:rPr>
+          <w:b/>
+          <w:bCs/>
+          <w:sz w:val="32"/>
+          <w:szCs w:val="32"/>
+          <w:u w:val="single"/>
+        </w:rPr>
+        <w:t xml:space="preserve"> – TS 1.1 </w:t>
       </w:r>
       <w:r>
         <w:rPr>
@@ -3544,7 +3653,29 @@
           <w:szCs w:val="32"/>
           <w:u w:val="single"/>
         </w:rPr>
-        <w:t xml:space="preserve">TS Pada Paatam – TS 1.1 </w:t>
+        <w:t xml:space="preserve">TS Pada </w:t>
+      </w:r>
+      <w:proofErr w:type="spellStart"/>
+      <w:r>
+        <w:rPr>
+          <w:b/>
+          <w:bCs/>
+          <w:sz w:val="32"/>
+          <w:szCs w:val="32"/>
+          <w:u w:val="single"/>
+        </w:rPr>
+        <w:t>Paatam</w:t>
+      </w:r>
+      <w:proofErr w:type="spellEnd"/>
+      <w:r>
+        <w:rPr>
+          <w:b/>
+          <w:bCs/>
+          <w:sz w:val="32"/>
+          <w:szCs w:val="32"/>
+          <w:u w:val="single"/>
+        </w:rPr>
+        <w:t xml:space="preserve"> – TS 1.1 </w:t>
       </w:r>
       <w:r>
         <w:rPr>
@@ -3772,7 +3903,29 @@
                 <w:szCs w:val="28"/>
               </w:rPr>
               <w:lastRenderedPageBreak/>
-              <w:t xml:space="preserve">1.1.5.2 Panchaati 8 </w:t>
+              <w:t xml:space="preserve">1.1.5.2 </w:t>
+            </w:r>
+            <w:proofErr w:type="spellStart"/>
+            <w:r>
+              <w:rPr>
+                <w:rFonts w:cs="Arial"/>
+                <w:b/>
+                <w:bCs/>
+                <w:sz w:val="28"/>
+                <w:szCs w:val="28"/>
+              </w:rPr>
+              <w:t>Panchaati</w:t>
+            </w:r>
+            <w:proofErr w:type="spellEnd"/>
+            <w:r>
+              <w:rPr>
+                <w:rFonts w:cs="Arial"/>
+                <w:b/>
+                <w:bCs/>
+                <w:sz w:val="28"/>
+                <w:szCs w:val="28"/>
+              </w:rPr>
+              <w:t xml:space="preserve"> 8 </w:t>
             </w:r>
           </w:p>
           <w:p>
@@ -4342,7 +4495,47 @@
                 <w:szCs w:val="32"/>
                 <w:lang w:bidi="ta-IN"/>
               </w:rPr>
-              <w:t>there is visargam not anuswaram)</w:t>
+              <w:t xml:space="preserve">there is </w:t>
+            </w:r>
+            <w:proofErr w:type="spellStart"/>
+            <w:r>
+              <w:rPr>
+                <w:rFonts w:ascii="Latha" w:hAnsi="Latha" w:cs="Latha"/>
+                <w:sz w:val="32"/>
+                <w:szCs w:val="32"/>
+                <w:lang w:bidi="ta-IN"/>
+              </w:rPr>
+              <w:t>visargam</w:t>
+            </w:r>
+            <w:proofErr w:type="spellEnd"/>
+            <w:r>
+              <w:rPr>
+                <w:rFonts w:ascii="Latha" w:hAnsi="Latha" w:cs="Latha"/>
+                <w:sz w:val="32"/>
+                <w:szCs w:val="32"/>
+                <w:lang w:bidi="ta-IN"/>
+              </w:rPr>
+              <w:t xml:space="preserve"> not </w:t>
+            </w:r>
+            <w:proofErr w:type="spellStart"/>
+            <w:r>
+              <w:rPr>
+                <w:rFonts w:ascii="Latha" w:hAnsi="Latha" w:cs="Latha"/>
+                <w:sz w:val="32"/>
+                <w:szCs w:val="32"/>
+                <w:lang w:bidi="ta-IN"/>
+              </w:rPr>
+              <w:t>anuswaram</w:t>
+            </w:r>
+            <w:proofErr w:type="spellEnd"/>
+            <w:r>
+              <w:rPr>
+                <w:rFonts w:ascii="Latha" w:hAnsi="Latha" w:cs="Latha"/>
+                <w:sz w:val="32"/>
+                <w:szCs w:val="32"/>
+                <w:lang w:bidi="ta-IN"/>
+              </w:rPr>
+              <w:t>)</w:t>
             </w:r>
           </w:p>
           <w:p>
@@ -5335,6 +5528,7 @@
               </w:rPr>
               <w:t xml:space="preserve"> – </w:t>
             </w:r>
+            <w:proofErr w:type="spellStart"/>
             <w:r>
               <w:rPr>
                 <w:rFonts w:cs="Arial"/>
@@ -5345,6 +5539,7 @@
               </w:rPr>
               <w:t>Vaakyam</w:t>
             </w:r>
+            <w:proofErr w:type="spellEnd"/>
           </w:p>
           <w:p>
             <w:pPr>
@@ -5379,6 +5574,7 @@
                 <w:szCs w:val="28"/>
               </w:rPr>
             </w:pPr>
+            <w:proofErr w:type="spellStart"/>
             <w:r>
               <w:rPr>
                 <w:rFonts w:cs="Arial"/>
@@ -5387,7 +5583,18 @@
                 <w:sz w:val="28"/>
                 <w:szCs w:val="28"/>
               </w:rPr>
-              <w:t xml:space="preserve">Panchaati No. </w:t>
+              <w:t>Panchaati</w:t>
+            </w:r>
+            <w:proofErr w:type="spellEnd"/>
+            <w:r>
+              <w:rPr>
+                <w:rFonts w:cs="Arial"/>
+                <w:b/>
+                <w:bCs/>
+                <w:sz w:val="28"/>
+                <w:szCs w:val="28"/>
+              </w:rPr>
+              <w:t xml:space="preserve"> No. </w:t>
             </w:r>
             <w:r>
               <w:rPr>
@@ -5455,6 +5662,7 @@
               </w:rPr>
               <w:t>னா</w:t>
             </w:r>
+            <w:proofErr w:type="spellStart"/>
             <w:r>
               <w:rPr>
                 <w:rFonts w:ascii="BRH Devanagari Extra" w:hAnsi="BRH Devanagari Extra"/>
@@ -5465,6 +5673,7 @@
               </w:rPr>
               <w:t>óè</w:t>
             </w:r>
+            <w:proofErr w:type="spellEnd"/>
             <w:r>
               <w:rPr>
                 <w:sz w:val="28"/>
@@ -5663,6 +5872,7 @@
               </w:rPr>
               <w:t>னா</w:t>
             </w:r>
+            <w:proofErr w:type="spellStart"/>
             <w:r>
               <w:rPr>
                 <w:rFonts w:ascii="BRH Devanagari Extra" w:hAnsi="BRH Devanagari Extra"/>
@@ -5673,6 +5883,7 @@
               </w:rPr>
               <w:t>óè</w:t>
             </w:r>
+            <w:proofErr w:type="spellEnd"/>
             <w:r>
               <w:rPr>
                 <w:sz w:val="28"/>
@@ -5942,6 +6153,7 @@
                 <w:szCs w:val="28"/>
               </w:rPr>
             </w:pPr>
+            <w:proofErr w:type="spellStart"/>
             <w:r>
               <w:rPr>
                 <w:rFonts w:cs="Arial"/>
@@ -5950,7 +6162,18 @@
                 <w:sz w:val="28"/>
                 <w:szCs w:val="28"/>
               </w:rPr>
-              <w:t>Pachaati 21</w:t>
+              <w:t>Pachaati</w:t>
+            </w:r>
+            <w:proofErr w:type="spellEnd"/>
+            <w:r>
+              <w:rPr>
+                <w:rFonts w:cs="Arial"/>
+                <w:b/>
+                <w:bCs/>
+                <w:sz w:val="28"/>
+                <w:szCs w:val="28"/>
+              </w:rPr>
+              <w:t xml:space="preserve"> 21</w:t>
             </w:r>
             <w:r>
               <w:rPr>
@@ -6368,6 +6591,7 @@
                 <w:szCs w:val="28"/>
               </w:rPr>
             </w:pPr>
+            <w:proofErr w:type="spellStart"/>
             <w:r>
               <w:rPr>
                 <w:rFonts w:cs="Arial"/>
@@ -6376,7 +6600,18 @@
                 <w:sz w:val="28"/>
                 <w:szCs w:val="28"/>
               </w:rPr>
-              <w:t>Pachaati 25</w:t>
+              <w:t>Pachaati</w:t>
+            </w:r>
+            <w:proofErr w:type="spellEnd"/>
+            <w:r>
+              <w:rPr>
+                <w:rFonts w:cs="Arial"/>
+                <w:b/>
+                <w:bCs/>
+                <w:sz w:val="28"/>
+                <w:szCs w:val="28"/>
+              </w:rPr>
+              <w:t xml:space="preserve"> 25</w:t>
             </w:r>
             <w:r>
               <w:rPr>
@@ -6730,7 +6965,29 @@
           <w:szCs w:val="32"/>
           <w:u w:val="single"/>
         </w:rPr>
-        <w:t xml:space="preserve">TS Pada Paatam – TS 1.1 </w:t>
+        <w:t xml:space="preserve">TS Pada </w:t>
+      </w:r>
+      <w:proofErr w:type="spellStart"/>
+      <w:r>
+        <w:rPr>
+          <w:b/>
+          <w:bCs/>
+          <w:sz w:val="32"/>
+          <w:szCs w:val="32"/>
+          <w:u w:val="single"/>
+        </w:rPr>
+        <w:t>Paatam</w:t>
+      </w:r>
+      <w:proofErr w:type="spellEnd"/>
+      <w:r>
+        <w:rPr>
+          <w:b/>
+          <w:bCs/>
+          <w:sz w:val="32"/>
+          <w:szCs w:val="32"/>
+          <w:u w:val="single"/>
+        </w:rPr>
+        <w:t xml:space="preserve"> – TS 1.1 </w:t>
       </w:r>
       <w:r>
         <w:rPr>
@@ -6978,8 +7235,20 @@
                 <w:sz w:val="28"/>
                 <w:szCs w:val="28"/>
               </w:rPr>
-              <w:t>1.1.14.3 – Vaakyam</w:t>
-            </w:r>
+              <w:t xml:space="preserve">1.1.14.3 – </w:t>
+            </w:r>
+            <w:proofErr w:type="spellStart"/>
+            <w:r>
+              <w:rPr>
+                <w:rFonts w:cs="Arial"/>
+                <w:b/>
+                <w:bCs/>
+                <w:sz w:val="28"/>
+                <w:szCs w:val="28"/>
+              </w:rPr>
+              <w:t>Vaakyam</w:t>
+            </w:r>
+            <w:proofErr w:type="spellEnd"/>
           </w:p>
           <w:p>
             <w:pPr>
@@ -7016,6 +7285,7 @@
                 <w:szCs w:val="28"/>
               </w:rPr>
             </w:pPr>
+            <w:proofErr w:type="spellStart"/>
             <w:r>
               <w:rPr>
                 <w:rFonts w:cs="Arial"/>
@@ -7024,7 +7294,18 @@
                 <w:sz w:val="28"/>
                 <w:szCs w:val="28"/>
               </w:rPr>
-              <w:t>Panchaati No. 27</w:t>
+              <w:t>Panchaati</w:t>
+            </w:r>
+            <w:proofErr w:type="spellEnd"/>
+            <w:r>
+              <w:rPr>
+                <w:rFonts w:cs="Arial"/>
+                <w:b/>
+                <w:bCs/>
+                <w:sz w:val="28"/>
+                <w:szCs w:val="28"/>
+              </w:rPr>
+              <w:t xml:space="preserve"> No. 27</w:t>
             </w:r>
           </w:p>
         </w:tc>
@@ -7497,7 +7778,29 @@
           <w:u w:val="single"/>
         </w:rPr>
         <w:lastRenderedPageBreak/>
-        <w:t xml:space="preserve">TS Pada Paatam – TS 1.1 Tamil </w:t>
+        <w:t xml:space="preserve">TS Pada </w:t>
+      </w:r>
+      <w:proofErr w:type="spellStart"/>
+      <w:r>
+        <w:rPr>
+          <w:b/>
+          <w:bCs/>
+          <w:sz w:val="32"/>
+          <w:szCs w:val="32"/>
+          <w:u w:val="single"/>
+        </w:rPr>
+        <w:t>Paatam</w:t>
+      </w:r>
+      <w:proofErr w:type="spellEnd"/>
+      <w:r>
+        <w:rPr>
+          <w:b/>
+          <w:bCs/>
+          <w:sz w:val="32"/>
+          <w:szCs w:val="32"/>
+          <w:u w:val="single"/>
+        </w:rPr>
+        <w:t xml:space="preserve"> – TS 1.1 Tamil </w:t>
       </w:r>
       <w:r>
         <w:rPr>
@@ -9066,8 +9369,21 @@
                 <w:sz w:val="28"/>
                 <w:szCs w:val="28"/>
               </w:rPr>
-              <w:t>1.1.7.1 – Vaakyam</w:t>
-            </w:r>
+              <w:t xml:space="preserve">1.1.7.1 – </w:t>
+            </w:r>
+            <w:proofErr w:type="spellStart"/>
+            <w:r>
+              <w:rPr>
+                <w:rFonts w:cs="Arial"/>
+                <w:b/>
+                <w:bCs/>
+                <w:color w:val="000000"/>
+                <w:sz w:val="28"/>
+                <w:szCs w:val="28"/>
+              </w:rPr>
+              <w:t>Vaakyam</w:t>
+            </w:r>
+            <w:proofErr w:type="spellEnd"/>
           </w:p>
           <w:p>
             <w:pPr>
@@ -9107,6 +9423,7 @@
                 <w:szCs w:val="28"/>
               </w:rPr>
             </w:pPr>
+            <w:proofErr w:type="spellStart"/>
             <w:r>
               <w:rPr>
                 <w:rFonts w:cs="Arial"/>
@@ -9116,7 +9433,19 @@
                 <w:sz w:val="28"/>
                 <w:szCs w:val="28"/>
               </w:rPr>
-              <w:t>Panchaati No. 10</w:t>
+              <w:t>Panchaati</w:t>
+            </w:r>
+            <w:proofErr w:type="spellEnd"/>
+            <w:r>
+              <w:rPr>
+                <w:rFonts w:cs="Arial"/>
+                <w:b/>
+                <w:bCs/>
+                <w:color w:val="000000"/>
+                <w:sz w:val="28"/>
+                <w:szCs w:val="28"/>
+              </w:rPr>
+              <w:t xml:space="preserve"> No. 10</w:t>
             </w:r>
           </w:p>
         </w:tc>
@@ -11680,7 +12009,29 @@
           <w:szCs w:val="32"/>
           <w:u w:val="single"/>
         </w:rPr>
-        <w:t xml:space="preserve">TS Pada Paatam – TS 1.1 Tamil </w:t>
+        <w:t xml:space="preserve">TS Pada </w:t>
+      </w:r>
+      <w:proofErr w:type="spellStart"/>
+      <w:r>
+        <w:rPr>
+          <w:b/>
+          <w:bCs/>
+          <w:sz w:val="32"/>
+          <w:szCs w:val="32"/>
+          <w:u w:val="single"/>
+        </w:rPr>
+        <w:t>Paatam</w:t>
+      </w:r>
+      <w:proofErr w:type="spellEnd"/>
+      <w:r>
+        <w:rPr>
+          <w:b/>
+          <w:bCs/>
+          <w:sz w:val="32"/>
+          <w:szCs w:val="32"/>
+          <w:u w:val="single"/>
+        </w:rPr>
+        <w:t xml:space="preserve"> – TS 1.1 Tamil </w:t>
       </w:r>
       <w:r>
         <w:rPr>
@@ -11949,8 +12300,19 @@
                 <w:sz w:val="28"/>
                 <w:szCs w:val="28"/>
               </w:rPr>
-              <w:t>TS 1.1.13.1 – Vaakyam</w:t>
-            </w:r>
+              <w:t xml:space="preserve">TS 1.1.13.1 – </w:t>
+            </w:r>
+            <w:proofErr w:type="spellStart"/>
+            <w:r>
+              <w:rPr>
+                <w:rFonts w:cs="Arial"/>
+                <w:b/>
+                <w:sz w:val="28"/>
+                <w:szCs w:val="28"/>
+              </w:rPr>
+              <w:t>Vaakyam</w:t>
+            </w:r>
+            <w:proofErr w:type="spellEnd"/>
           </w:p>
           <w:p>
             <w:pPr>
@@ -11972,8 +12334,18 @@
                 <w:sz w:val="28"/>
                 <w:szCs w:val="28"/>
               </w:rPr>
-              <w:t>22nd Panchaati</w:t>
-            </w:r>
+              <w:t xml:space="preserve">22nd </w:t>
+            </w:r>
+            <w:proofErr w:type="spellStart"/>
+            <w:r>
+              <w:rPr>
+                <w:b/>
+                <w:sz w:val="28"/>
+                <w:szCs w:val="28"/>
+              </w:rPr>
+              <w:t>Panchaati</w:t>
+            </w:r>
+            <w:proofErr w:type="spellEnd"/>
           </w:p>
         </w:tc>
         <w:tc>
@@ -12093,6 +12465,7 @@
               </w:rPr>
               <w:t>ரா</w:t>
             </w:r>
+            <w:proofErr w:type="spellStart"/>
             <w:r>
               <w:rPr>
                 <w:rFonts w:ascii="BRH Devanagari Extra" w:hAnsi="BRH Devanagari Extra"/>
@@ -12102,6 +12475,7 @@
               </w:rPr>
               <w:t>óè</w:t>
             </w:r>
+            <w:proofErr w:type="spellEnd"/>
             <w:r>
               <w:rPr>
                 <w:sz w:val="28"/>
@@ -12487,6 +12861,7 @@
               </w:rPr>
               <w:t>ரா</w:t>
             </w:r>
+            <w:proofErr w:type="spellStart"/>
             <w:r>
               <w:rPr>
                 <w:rFonts w:ascii="BRH Devanagari Extra" w:hAnsi="BRH Devanagari Extra"/>
@@ -12496,6 +12871,7 @@
               </w:rPr>
               <w:t>óè</w:t>
             </w:r>
+            <w:proofErr w:type="spellEnd"/>
             <w:r>
               <w:rPr>
                 <w:sz w:val="28"/>
@@ -12555,6 +12931,7 @@
                 <w:szCs w:val="40"/>
               </w:rPr>
             </w:pPr>
+            <w:proofErr w:type="spellStart"/>
             <w:r>
               <w:rPr>
                 <w:rFonts w:ascii="BRH Devanagari Extra" w:hAnsi="BRH Devanagari Extra" w:cs="BRH Devanagari Extra"/>
@@ -12563,6 +12940,7 @@
               </w:rPr>
               <w:t>ÌuÉwÉÔ</w:t>
             </w:r>
+            <w:proofErr w:type="spellEnd"/>
             <w:r>
               <w:rPr>
                 <w:rFonts w:ascii="BRH Malayalam Extra" w:hAnsi="BRH Malayalam Extra" w:cs="BRH Devanagari Extra"/>
@@ -12571,6 +12949,7 @@
               </w:rPr>
               <w:t>–</w:t>
             </w:r>
+            <w:proofErr w:type="spellStart"/>
             <w:r>
               <w:rPr>
                 <w:rFonts w:ascii="BRH Devanagari Extra" w:hAnsi="BRH Devanagari Extra" w:cs="BRH Devanagari Extra"/>
@@ -12579,6 +12958,7 @@
               </w:rPr>
               <w:t>cÉÏlÉÉ</w:t>
             </w:r>
+            <w:proofErr w:type="spellEnd"/>
             <w:r>
               <w:rPr>
                 <w:rFonts w:ascii="BRH Malayalam Extra" w:hAnsi="BRH Malayalam Extra" w:cs="BRH Devanagari Extra"/>
@@ -12587,13 +12967,41 @@
               </w:rPr>
               <w:t>–</w:t>
             </w:r>
+            <w:proofErr w:type="spellStart"/>
             <w:r>
               <w:rPr>
                 <w:rFonts w:ascii="BRH Devanagari Extra" w:hAnsi="BRH Devanagari Extra" w:cs="BRH Devanagari Extra"/>
                 <w:sz w:val="40"/>
                 <w:szCs w:val="40"/>
               </w:rPr>
-              <w:t xml:space="preserve">lÉç urÉþxrÉiÉÉÇ </w:t>
+              <w:t>lÉç</w:t>
+            </w:r>
+            <w:proofErr w:type="spellEnd"/>
+            <w:r>
+              <w:rPr>
+                <w:rFonts w:ascii="BRH Devanagari Extra" w:hAnsi="BRH Devanagari Extra" w:cs="BRH Devanagari Extra"/>
+                <w:sz w:val="40"/>
+                <w:szCs w:val="40"/>
+              </w:rPr>
+              <w:t xml:space="preserve"> </w:t>
+            </w:r>
+            <w:proofErr w:type="spellStart"/>
+            <w:r>
+              <w:rPr>
+                <w:rFonts w:ascii="BRH Devanagari Extra" w:hAnsi="BRH Devanagari Extra" w:cs="BRH Devanagari Extra"/>
+                <w:sz w:val="40"/>
+                <w:szCs w:val="40"/>
+              </w:rPr>
+              <w:t>urÉþxrÉiÉÉÇ</w:t>
+            </w:r>
+            <w:proofErr w:type="spellEnd"/>
+            <w:r>
+              <w:rPr>
+                <w:rFonts w:ascii="BRH Devanagari Extra" w:hAnsi="BRH Devanagari Extra" w:cs="BRH Devanagari Extra"/>
+                <w:sz w:val="40"/>
+                <w:szCs w:val="40"/>
+              </w:rPr>
+              <w:t xml:space="preserve"> </w:t>
             </w:r>
             <w:r>
               <w:rPr>
@@ -12824,7 +13232,29 @@
           <w:u w:val="single"/>
         </w:rPr>
         <w:lastRenderedPageBreak/>
-        <w:t xml:space="preserve">TS Pada Paatam – TS 1.1 Tamil </w:t>
+        <w:t xml:space="preserve">TS Pada </w:t>
+      </w:r>
+      <w:proofErr w:type="spellStart"/>
+      <w:r>
+        <w:rPr>
+          <w:b/>
+          <w:bCs/>
+          <w:sz w:val="32"/>
+          <w:szCs w:val="32"/>
+          <w:u w:val="single"/>
+        </w:rPr>
+        <w:t>Paatam</w:t>
+      </w:r>
+      <w:proofErr w:type="spellEnd"/>
+      <w:r>
+        <w:rPr>
+          <w:b/>
+          <w:bCs/>
+          <w:sz w:val="32"/>
+          <w:szCs w:val="32"/>
+          <w:u w:val="single"/>
+        </w:rPr>
+        <w:t xml:space="preserve"> – TS 1.1 Tamil </w:t>
       </w:r>
       <w:r>
         <w:rPr>
@@ -13658,6 +14088,7 @@
               </w:rPr>
               <w:t>ரு</w:t>
             </w:r>
+            <w:proofErr w:type="spellStart"/>
             <w:r>
               <w:rPr>
                 <w:rFonts w:ascii="BRH Devanagari Extra" w:hAnsi="BRH Devanagari Extra" w:cs="Latha"/>
@@ -13667,6 +14098,7 @@
               </w:rPr>
               <w:t>óè</w:t>
             </w:r>
+            <w:proofErr w:type="spellEnd"/>
             <w:r>
               <w:rPr>
                 <w:rFonts w:ascii="Latha" w:hAnsi="Latha" w:cs="Latha"/>
@@ -13829,6 +14261,7 @@
               </w:rPr>
               <w:t>ரு</w:t>
             </w:r>
+            <w:proofErr w:type="spellStart"/>
             <w:r>
               <w:rPr>
                 <w:rFonts w:ascii="BRH Devanagari Extra" w:hAnsi="BRH Devanagari Extra" w:cs="Latha"/>
@@ -13838,6 +14271,7 @@
               </w:rPr>
               <w:t>óè</w:t>
             </w:r>
+            <w:proofErr w:type="spellEnd"/>
             <w:r>
               <w:rPr>
                 <w:rFonts w:ascii="Latha" w:hAnsi="Latha" w:cs="Latha"/>
@@ -15638,8 +16072,21 @@
                 <w:szCs w:val="28"/>
                 <w:lang w:bidi="ta-IN"/>
               </w:rPr>
-              <w:t>1.1.11.1 Vaakyam</w:t>
-            </w:r>
+              <w:t xml:space="preserve">1.1.11.1 </w:t>
+            </w:r>
+            <w:proofErr w:type="spellStart"/>
+            <w:r>
+              <w:rPr>
+                <w:rFonts w:cs="Nirmala UI"/>
+                <w:b/>
+                <w:bCs/>
+                <w:sz w:val="28"/>
+                <w:szCs w:val="28"/>
+                <w:lang w:bidi="ta-IN"/>
+              </w:rPr>
+              <w:t>Vaakyam</w:t>
+            </w:r>
+            <w:proofErr w:type="spellEnd"/>
           </w:p>
           <w:p>
             <w:pPr>
@@ -16089,8 +16536,21 @@
                 <w:szCs w:val="28"/>
                 <w:lang w:bidi="ta-IN"/>
               </w:rPr>
-              <w:t>1.1.12.1 padam</w:t>
-            </w:r>
+              <w:t xml:space="preserve">1.1.12.1 </w:t>
+            </w:r>
+            <w:proofErr w:type="spellStart"/>
+            <w:r>
+              <w:rPr>
+                <w:rFonts w:cs="Nirmala UI"/>
+                <w:b/>
+                <w:bCs/>
+                <w:sz w:val="28"/>
+                <w:szCs w:val="28"/>
+                <w:lang w:bidi="ta-IN"/>
+              </w:rPr>
+              <w:t>padam</w:t>
+            </w:r>
+            <w:proofErr w:type="spellEnd"/>
           </w:p>
         </w:tc>
         <w:tc>
@@ -16340,6 +16800,7 @@
                 <w:cs/>
                 <w:lang w:bidi="ta-IN"/>
               </w:rPr>
+              <w:lastRenderedPageBreak/>
               <w:t>ஊ</w:t>
             </w:r>
             <w:r>
@@ -16534,7 +16995,6 @@
                 <w:szCs w:val="28"/>
                 <w:lang w:bidi="ta-IN"/>
               </w:rPr>
-              <w:lastRenderedPageBreak/>
               <w:t xml:space="preserve">1.1.13.3 Padam </w:t>
             </w:r>
             <w:r>
@@ -16547,7 +17007,30 @@
                 <w:lang w:bidi="ta-IN"/>
               </w:rPr>
               <w:br/>
-              <w:t>Panchaati 24</w:t>
+            </w:r>
+            <w:proofErr w:type="spellStart"/>
+            <w:r>
+              <w:rPr>
+                <w:rFonts w:cs="Nirmala UI"/>
+                <w:b/>
+                <w:bCs/>
+                <w:sz w:val="28"/>
+                <w:szCs w:val="28"/>
+                <w:lang w:bidi="ta-IN"/>
+              </w:rPr>
+              <w:t>Panchaati</w:t>
+            </w:r>
+            <w:proofErr w:type="spellEnd"/>
+            <w:r>
+              <w:rPr>
+                <w:rFonts w:cs="Nirmala UI"/>
+                <w:b/>
+                <w:bCs/>
+                <w:sz w:val="28"/>
+                <w:szCs w:val="28"/>
+                <w:lang w:bidi="ta-IN"/>
+              </w:rPr>
+              <w:t xml:space="preserve"> 24</w:t>
             </w:r>
             <w:r>
               <w:rPr>
@@ -18317,7 +18800,51 @@
                 <w:lang w:bidi="ta-IN"/>
               </w:rPr>
               <w:br/>
-              <w:t>(double ruk to indicate end of a ruk)</w:t>
+              <w:t xml:space="preserve">(double </w:t>
+            </w:r>
+            <w:proofErr w:type="spellStart"/>
+            <w:r>
+              <w:rPr>
+                <w:rFonts w:ascii="Latha" w:hAnsi="Latha" w:cs="Latha"/>
+                <w:b/>
+                <w:sz w:val="28"/>
+                <w:szCs w:val="28"/>
+                <w:lang w:bidi="ta-IN"/>
+              </w:rPr>
+              <w:t>ruk</w:t>
+            </w:r>
+            <w:proofErr w:type="spellEnd"/>
+            <w:r>
+              <w:rPr>
+                <w:rFonts w:ascii="Latha" w:hAnsi="Latha" w:cs="Latha"/>
+                <w:b/>
+                <w:sz w:val="28"/>
+                <w:szCs w:val="28"/>
+                <w:lang w:bidi="ta-IN"/>
+              </w:rPr>
+              <w:t xml:space="preserve"> to indicate end of a </w:t>
+            </w:r>
+            <w:proofErr w:type="spellStart"/>
+            <w:r>
+              <w:rPr>
+                <w:rFonts w:ascii="Latha" w:hAnsi="Latha" w:cs="Latha"/>
+                <w:b/>
+                <w:sz w:val="28"/>
+                <w:szCs w:val="28"/>
+                <w:lang w:bidi="ta-IN"/>
+              </w:rPr>
+              <w:t>ruk</w:t>
+            </w:r>
+            <w:proofErr w:type="spellEnd"/>
+            <w:r>
+              <w:rPr>
+                <w:rFonts w:ascii="Latha" w:hAnsi="Latha" w:cs="Latha"/>
+                <w:b/>
+                <w:sz w:val="28"/>
+                <w:szCs w:val="28"/>
+                <w:lang w:bidi="ta-IN"/>
+              </w:rPr>
+              <w:t>)</w:t>
             </w:r>
           </w:p>
         </w:tc>
@@ -19232,8 +19759,20 @@
           <w:szCs w:val="32"/>
           <w:u w:val="single"/>
         </w:rPr>
-        <w:t xml:space="preserve"> Pada Paatam</w:t>
+        <w:t xml:space="preserve"> Pada </w:t>
       </w:r>
+      <w:proofErr w:type="spellStart"/>
+      <w:r>
+        <w:rPr>
+          <w:b/>
+          <w:bCs/>
+          <w:sz w:val="32"/>
+          <w:szCs w:val="32"/>
+          <w:u w:val="single"/>
+        </w:rPr>
+        <w:t>Paatam</w:t>
+      </w:r>
+      <w:proofErr w:type="spellEnd"/>
       <w:r>
         <w:rPr>
           <w:b/>
@@ -19534,8 +20073,19 @@
                 <w:sz w:val="28"/>
                 <w:szCs w:val="28"/>
               </w:rPr>
-              <w:t xml:space="preserve"> Vaakyam</w:t>
-            </w:r>
+              <w:t xml:space="preserve"> </w:t>
+            </w:r>
+            <w:proofErr w:type="spellStart"/>
+            <w:r>
+              <w:rPr>
+                <w:b/>
+                <w:bCs/>
+                <w:sz w:val="28"/>
+                <w:szCs w:val="28"/>
+              </w:rPr>
+              <w:t>Vaakyam</w:t>
+            </w:r>
+            <w:proofErr w:type="spellEnd"/>
           </w:p>
         </w:tc>
         <w:tc>
@@ -19630,6 +20180,7 @@
               </w:rPr>
               <w:t>4</w:t>
             </w:r>
+            <w:proofErr w:type="spellStart"/>
             <w:r>
               <w:rPr>
                 <w:rFonts w:ascii="BRH Devanagari Extra" w:hAnsi="BRH Devanagari Extra"/>
@@ -19640,6 +20191,7 @@
               </w:rPr>
               <w:t>óè</w:t>
             </w:r>
+            <w:proofErr w:type="spellEnd"/>
             <w:r>
               <w:rPr>
                 <w:rFonts w:ascii="BRH Tamil Tab Extra" w:hAnsi="BRH Tamil Tab Extra"/>
@@ -19764,6 +20316,7 @@
               </w:rPr>
               <w:t>ஶ</w:t>
             </w:r>
+            <w:proofErr w:type="spellStart"/>
             <w:r>
               <w:rPr>
                 <w:rFonts w:ascii="BRH Devanagari Extra" w:hAnsi="BRH Devanagari Extra"/>
@@ -19773,6 +20326,7 @@
               </w:rPr>
               <w:t>óè</w:t>
             </w:r>
+            <w:proofErr w:type="spellEnd"/>
             <w:r>
               <w:rPr>
                 <w:rFonts w:ascii="BRH Tamil Tab Extra" w:hAnsi="BRH Tamil Tab Extra"/>
@@ -20104,6 +20658,7 @@
               </w:rPr>
               <w:t>ஶ</w:t>
             </w:r>
+            <w:proofErr w:type="spellStart"/>
             <w:r>
               <w:rPr>
                 <w:rFonts w:ascii="BRH Devanagari Extra" w:hAnsi="BRH Devanagari Extra" w:cs="Latha"/>
@@ -20113,6 +20668,7 @@
               </w:rPr>
               <w:t>óè</w:t>
             </w:r>
+            <w:proofErr w:type="spellEnd"/>
             <w:r>
               <w:rPr>
                 <w:rFonts w:ascii="BRH Tamil Tab Extra" w:hAnsi="BRH Tamil Tab Extra" w:cs="Latha"/>
@@ -20231,6 +20787,7 @@
               </w:rPr>
               <w:t>…</w:t>
             </w:r>
+            <w:proofErr w:type="spellStart"/>
             <w:r>
               <w:rPr>
                 <w:rFonts w:ascii="BRH Devanagari Extra" w:hAnsi="BRH Devanagari Extra" w:cs="Latha"/>
@@ -20240,6 +20797,7 @@
               </w:rPr>
               <w:t>óè</w:t>
             </w:r>
+            <w:proofErr w:type="spellEnd"/>
             <w:r>
               <w:rPr>
                 <w:rFonts w:ascii="BRH Tamil Tab Extra" w:hAnsi="BRH Tamil Tab Extra" w:cs="Latha"/>
@@ -20352,6 +20910,7 @@
               </w:rPr>
               <w:t>ஶ</w:t>
             </w:r>
+            <w:proofErr w:type="spellStart"/>
             <w:r>
               <w:rPr>
                 <w:rFonts w:ascii="BRH Devanagari Extra" w:hAnsi="BRH Devanagari Extra" w:cs="Latha"/>
@@ -20361,6 +20920,7 @@
               </w:rPr>
               <w:t>óè</w:t>
             </w:r>
+            <w:proofErr w:type="spellEnd"/>
             <w:r>
               <w:rPr>
                 <w:rFonts w:ascii="BRH Tamil Tab Extra" w:hAnsi="BRH Tamil Tab Extra" w:cs="Latha"/>
@@ -20479,6 +21039,7 @@
               </w:rPr>
               <w:t>…</w:t>
             </w:r>
+            <w:proofErr w:type="spellStart"/>
             <w:r>
               <w:rPr>
                 <w:rFonts w:ascii="BRH Devanagari Extra" w:hAnsi="BRH Devanagari Extra" w:cs="Latha"/>
@@ -20488,6 +21049,7 @@
               </w:rPr>
               <w:t>óè</w:t>
             </w:r>
+            <w:proofErr w:type="spellEnd"/>
             <w:r>
               <w:rPr>
                 <w:rFonts w:ascii="BRH Tamil Tab Extra" w:hAnsi="BRH Tamil Tab Extra" w:cs="Latha"/>
@@ -20584,6 +21146,7 @@
                 <w:lang w:bidi="ta-IN"/>
               </w:rPr>
             </w:pPr>
+            <w:proofErr w:type="spellStart"/>
             <w:r>
               <w:rPr>
                 <w:rFonts w:cs="Latha"/>
@@ -20595,6 +21158,7 @@
               </w:rPr>
               <w:t>Vaakyam</w:t>
             </w:r>
+            <w:proofErr w:type="spellEnd"/>
           </w:p>
         </w:tc>
         <w:tc>
@@ -20741,6 +21305,7 @@
               </w:rPr>
               <w:t>வ்ய</w:t>
             </w:r>
+            <w:proofErr w:type="spellStart"/>
             <w:r>
               <w:rPr>
                 <w:rFonts w:ascii="BRH Devanagari Extra" w:hAnsi="BRH Devanagari Extra"/>
@@ -20750,6 +21315,7 @@
               </w:rPr>
               <w:t>óè</w:t>
             </w:r>
+            <w:proofErr w:type="spellEnd"/>
             <w:r>
               <w:rPr>
                 <w:sz w:val="28"/>
@@ -20932,6 +21498,7 @@
               </w:rPr>
               <w:t>வ்ய</w:t>
             </w:r>
+            <w:proofErr w:type="spellStart"/>
             <w:r>
               <w:rPr>
                 <w:rFonts w:ascii="BRH Devanagari Extra" w:hAnsi="BRH Devanagari Extra"/>
@@ -20941,6 +21508,7 @@
               </w:rPr>
               <w:t>óè</w:t>
             </w:r>
+            <w:proofErr w:type="spellEnd"/>
             <w:r>
               <w:rPr>
                 <w:sz w:val="28"/>
@@ -21425,7 +21993,31 @@
                 <w:szCs w:val="32"/>
                 <w:lang w:bidi="ta-IN"/>
               </w:rPr>
-              <w:t xml:space="preserve"> Panchaati 8</w:t>
+              <w:t xml:space="preserve"> </w:t>
+            </w:r>
+            <w:proofErr w:type="spellStart"/>
+            <w:r>
+              <w:rPr>
+                <w:rFonts w:ascii="Latha" w:hAnsi="Latha" w:cs="Latha"/>
+                <w:b/>
+                <w:bCs/>
+                <w:sz w:val="32"/>
+                <w:szCs w:val="32"/>
+                <w:lang w:bidi="ta-IN"/>
+              </w:rPr>
+              <w:t>Panchaati</w:t>
+            </w:r>
+            <w:proofErr w:type="spellEnd"/>
+            <w:r>
+              <w:rPr>
+                <w:rFonts w:ascii="Latha" w:hAnsi="Latha" w:cs="Latha"/>
+                <w:b/>
+                <w:bCs/>
+                <w:sz w:val="32"/>
+                <w:szCs w:val="32"/>
+                <w:lang w:bidi="ta-IN"/>
+              </w:rPr>
+              <w:t xml:space="preserve"> 8</w:t>
             </w:r>
             <w:r>
               <w:rPr>
@@ -21965,7 +22557,47 @@
                 <w:szCs w:val="32"/>
                 <w:lang w:bidi="ta-IN"/>
               </w:rPr>
-              <w:t>there is visargam not anuswaram)</w:t>
+              <w:t xml:space="preserve">there is </w:t>
+            </w:r>
+            <w:proofErr w:type="spellStart"/>
+            <w:r>
+              <w:rPr>
+                <w:rFonts w:ascii="Latha" w:hAnsi="Latha" w:cs="Latha"/>
+                <w:sz w:val="32"/>
+                <w:szCs w:val="32"/>
+                <w:lang w:bidi="ta-IN"/>
+              </w:rPr>
+              <w:t>visargam</w:t>
+            </w:r>
+            <w:proofErr w:type="spellEnd"/>
+            <w:r>
+              <w:rPr>
+                <w:rFonts w:ascii="Latha" w:hAnsi="Latha" w:cs="Latha"/>
+                <w:sz w:val="32"/>
+                <w:szCs w:val="32"/>
+                <w:lang w:bidi="ta-IN"/>
+              </w:rPr>
+              <w:t xml:space="preserve"> not </w:t>
+            </w:r>
+            <w:proofErr w:type="spellStart"/>
+            <w:r>
+              <w:rPr>
+                <w:rFonts w:ascii="Latha" w:hAnsi="Latha" w:cs="Latha"/>
+                <w:sz w:val="32"/>
+                <w:szCs w:val="32"/>
+                <w:lang w:bidi="ta-IN"/>
+              </w:rPr>
+              <w:t>anuswaram</w:t>
+            </w:r>
+            <w:proofErr w:type="spellEnd"/>
+            <w:r>
+              <w:rPr>
+                <w:rFonts w:ascii="Latha" w:hAnsi="Latha" w:cs="Latha"/>
+                <w:sz w:val="32"/>
+                <w:szCs w:val="32"/>
+                <w:lang w:bidi="ta-IN"/>
+              </w:rPr>
+              <w:t>)</w:t>
             </w:r>
           </w:p>
         </w:tc>
@@ -21997,8 +22629,21 @@
                 <w:szCs w:val="28"/>
                 <w:lang w:bidi="ta-IN"/>
               </w:rPr>
-              <w:t>TS 1.1.7.1 Vaakyam</w:t>
-            </w:r>
+              <w:t xml:space="preserve">TS 1.1.7.1 </w:t>
+            </w:r>
+            <w:proofErr w:type="spellStart"/>
+            <w:r>
+              <w:rPr>
+                <w:rFonts w:cs="Latha"/>
+                <w:b/>
+                <w:bCs/>
+                <w:sz w:val="28"/>
+                <w:szCs w:val="28"/>
+                <w:lang w:bidi="ta-IN"/>
+              </w:rPr>
+              <w:t>Vaakyam</w:t>
+            </w:r>
+            <w:proofErr w:type="spellEnd"/>
           </w:p>
         </w:tc>
         <w:tc>
@@ -22051,6 +22696,7 @@
               </w:rPr>
               <w:t>ரு</w:t>
             </w:r>
+            <w:proofErr w:type="spellStart"/>
             <w:r>
               <w:rPr>
                 <w:rFonts w:ascii="BRH Devanagari Extra" w:hAnsi="BRH Devanagari Extra"/>
@@ -22060,6 +22706,7 @@
               </w:rPr>
               <w:t>óè</w:t>
             </w:r>
+            <w:proofErr w:type="spellEnd"/>
             <w:r>
               <w:rPr>
                 <w:rFonts w:ascii="BRH Tamil Tab Extra" w:hAnsi="BRH Tamil Tab Extra"/>
@@ -22154,6 +22801,7 @@
               </w:rPr>
               <w:t>ரு</w:t>
             </w:r>
+            <w:proofErr w:type="spellStart"/>
             <w:r>
               <w:rPr>
                 <w:rFonts w:ascii="BRH Devanagari Extra" w:hAnsi="BRH Devanagari Extra"/>
@@ -22163,6 +22811,7 @@
               </w:rPr>
               <w:t>óè</w:t>
             </w:r>
+            <w:proofErr w:type="spellEnd"/>
             <w:r>
               <w:rPr>
                 <w:rFonts w:ascii="BRH Tamil Tab Extra" w:hAnsi="BRH Tamil Tab Extra"/>
@@ -22234,6 +22883,7 @@
               </w:rPr>
               <w:t>ரு</w:t>
             </w:r>
+            <w:proofErr w:type="spellStart"/>
             <w:r>
               <w:rPr>
                 <w:rFonts w:ascii="BRH Devanagari Extra" w:hAnsi="BRH Devanagari Extra"/>
@@ -22243,6 +22893,7 @@
               </w:rPr>
               <w:t>óè</w:t>
             </w:r>
+            <w:proofErr w:type="spellEnd"/>
             <w:r>
               <w:rPr>
                 <w:rFonts w:ascii="BRH Tamil Tab Extra" w:hAnsi="BRH Tamil Tab Extra"/>
@@ -22337,6 +22988,7 @@
               </w:rPr>
               <w:t>ரு</w:t>
             </w:r>
+            <w:proofErr w:type="spellStart"/>
             <w:r>
               <w:rPr>
                 <w:rFonts w:ascii="BRH Devanagari Extra" w:hAnsi="BRH Devanagari Extra"/>
@@ -22346,6 +22998,7 @@
               </w:rPr>
               <w:t>óè</w:t>
             </w:r>
+            <w:proofErr w:type="spellEnd"/>
             <w:r>
               <w:rPr>
                 <w:rFonts w:ascii="BRH Tamil Tab Extra" w:hAnsi="BRH Tamil Tab Extra"/>
@@ -22394,8 +23047,21 @@
                 <w:szCs w:val="28"/>
                 <w:lang w:bidi="ta-IN"/>
               </w:rPr>
-              <w:t>TS 1.1.7.2 Vaakyam</w:t>
-            </w:r>
+              <w:t xml:space="preserve">TS 1.1.7.2 </w:t>
+            </w:r>
+            <w:proofErr w:type="spellStart"/>
+            <w:r>
+              <w:rPr>
+                <w:rFonts w:cs="Latha"/>
+                <w:b/>
+                <w:bCs/>
+                <w:sz w:val="28"/>
+                <w:szCs w:val="28"/>
+                <w:lang w:bidi="ta-IN"/>
+              </w:rPr>
+              <w:t>Vaakyam</w:t>
+            </w:r>
+            <w:proofErr w:type="spellEnd"/>
           </w:p>
         </w:tc>
         <w:tc>
@@ -22962,7 +23628,31 @@
                 <w:szCs w:val="28"/>
                 <w:lang w:bidi="ta-IN"/>
               </w:rPr>
-              <w:t xml:space="preserve"> 1.1.9.3 Vaakyam First Line</w:t>
+              <w:t xml:space="preserve"> 1.1.9.3 </w:t>
+            </w:r>
+            <w:proofErr w:type="spellStart"/>
+            <w:r>
+              <w:rPr>
+                <w:rFonts w:cs="Latha"/>
+                <w:b/>
+                <w:bCs/>
+                <w:sz w:val="28"/>
+                <w:szCs w:val="28"/>
+                <w:lang w:bidi="ta-IN"/>
+              </w:rPr>
+              <w:t>Vaakyam</w:t>
+            </w:r>
+            <w:proofErr w:type="spellEnd"/>
+            <w:r>
+              <w:rPr>
+                <w:rFonts w:cs="Latha"/>
+                <w:b/>
+                <w:bCs/>
+                <w:sz w:val="28"/>
+                <w:szCs w:val="28"/>
+                <w:lang w:bidi="ta-IN"/>
+              </w:rPr>
+              <w:t xml:space="preserve"> First Line</w:t>
             </w:r>
           </w:p>
         </w:tc>

</xml_diff>